<commit_message>
Risque techniques finis, diagramme de classe en cours
</commit_message>
<xml_diff>
--- a/Documentation/Documentation.docx
+++ b/Documentation/Documentation.docx
@@ -162,6 +162,69 @@
       </w:pPr>
       <w:r>
         <w:rPr>
+          <w:noProof/>
+          <w:lang w:val="fr-CH" w:eastAsia="fr-CH"/>
+        </w:rPr>
+        <w:drawing>
+          <wp:inline distT="0" distB="0" distL="0" distR="0" wp14:anchorId="160EE1E3" wp14:editId="42BD241E">
+            <wp:extent cx="3600000" cy="2700742"/>
+            <wp:effectExtent l="0" t="0" r="635" b="4445"/>
+            <wp:docPr id="2" name="Image 2" descr="https://upload.wikimedia.org/wikipedia/commons/2/21/Mandel_zoom_00_mandelbrot_set.jpg"/>
+            <wp:cNvGraphicFramePr>
+              <a:graphicFrameLocks xmlns:a="http://schemas.openxmlformats.org/drawingml/2006/main" noChangeAspect="1"/>
+            </wp:cNvGraphicFramePr>
+            <a:graphic xmlns:a="http://schemas.openxmlformats.org/drawingml/2006/main">
+              <a:graphicData uri="http://schemas.openxmlformats.org/drawingml/2006/picture">
+                <pic:pic xmlns:pic="http://schemas.openxmlformats.org/drawingml/2006/picture">
+                  <pic:nvPicPr>
+                    <pic:cNvPr id="0" name="Picture 1" descr="https://upload.wikimedia.org/wikipedia/commons/2/21/Mandel_zoom_00_mandelbrot_set.jpg"/>
+                    <pic:cNvPicPr>
+                      <a:picLocks noChangeAspect="1" noChangeArrowheads="1"/>
+                    </pic:cNvPicPr>
+                  </pic:nvPicPr>
+                  <pic:blipFill>
+                    <a:blip r:embed="rId11" cstate="print">
+                      <a:extLst>
+                        <a:ext uri="{28A0092B-C50C-407E-A947-70E740481C1C}">
+                          <a14:useLocalDpi xmlns:a14="http://schemas.microsoft.com/office/drawing/2010/main" val="0"/>
+                        </a:ext>
+                      </a:extLst>
+                    </a:blip>
+                    <a:srcRect/>
+                    <a:stretch>
+                      <a:fillRect/>
+                    </a:stretch>
+                  </pic:blipFill>
+                  <pic:spPr bwMode="auto">
+                    <a:xfrm>
+                      <a:off x="0" y="0"/>
+                      <a:ext cx="3600000" cy="2700742"/>
+                    </a:xfrm>
+                    <a:prstGeom prst="rect">
+                      <a:avLst/>
+                    </a:prstGeom>
+                    <a:noFill/>
+                    <a:ln>
+                      <a:noFill/>
+                    </a:ln>
+                  </pic:spPr>
+                </pic:pic>
+              </a:graphicData>
+            </a:graphic>
+          </wp:inline>
+        </w:drawing>
+      </w:r>
+    </w:p>
+    <w:p>
+      <w:pPr>
+        <w:jc w:val="center"/>
+        <w:rPr>
+          <w:rFonts w:ascii="Consolas" w:hAnsi="Consolas"/>
+          <w:lang w:val="fr-CH"/>
+        </w:rPr>
+      </w:pPr>
+      <w:r>
+        <w:rPr>
           <w:rFonts w:ascii="Consolas" w:hAnsi="Consolas"/>
           <w:lang w:val="fr-CH"/>
         </w:rPr>
@@ -193,7 +256,48 @@
           <w:rFonts w:ascii="Consolas" w:hAnsi="Consolas"/>
           <w:lang w:val="fr-CH"/>
         </w:rPr>
-        <w:t>e */</w:t>
+        <w:t xml:space="preserve">e </w:t>
+      </w:r>
+      <w:r>
+        <w:rPr>
+          <w:rFonts w:ascii="Consolas" w:hAnsi="Consolas"/>
+          <w:lang w:val="fr-CH"/>
+        </w:rPr>
+        <w:t>temporaire (</w:t>
+      </w:r>
+      <w:hyperlink r:id="rId12" w:history="1">
+        <w:r>
+          <w:rPr>
+            <w:rStyle w:val="Lienhypertexte"/>
+            <w:rFonts w:ascii="Consolas" w:hAnsi="Consolas"/>
+            <w:lang w:val="fr-CH"/>
+          </w:rPr>
+          <w:t>sourc</w:t>
+        </w:r>
+        <w:bookmarkStart w:id="0" w:name="_GoBack"/>
+        <w:bookmarkEnd w:id="0"/>
+        <w:r>
+          <w:rPr>
+            <w:rStyle w:val="Lienhypertexte"/>
+            <w:rFonts w:ascii="Consolas" w:hAnsi="Consolas"/>
+            <w:lang w:val="fr-CH"/>
+          </w:rPr>
+          <w:t>e</w:t>
+        </w:r>
+      </w:hyperlink>
+      <w:r>
+        <w:rPr>
+          <w:rFonts w:ascii="Consolas" w:hAnsi="Consolas"/>
+          <w:lang w:val="fr-CH"/>
+        </w:rPr>
+        <w:t xml:space="preserve">) </w:t>
+      </w:r>
+      <w:r>
+        <w:rPr>
+          <w:rFonts w:ascii="Consolas" w:hAnsi="Consolas"/>
+          <w:lang w:val="fr-CH"/>
+        </w:rPr>
+        <w:t>*/</w:t>
       </w:r>
     </w:p>
     <w:p>
@@ -335,7 +439,7 @@
         </w:rPr>
         <w:t xml:space="preserve">Email : </w:t>
       </w:r>
-      <w:hyperlink r:id="rId11" w:history="1">
+      <w:hyperlink r:id="rId13" w:history="1">
         <w:r>
           <w:rPr>
             <w:rStyle w:val="Lienhypertexte"/>
@@ -381,7 +485,7 @@
           <w:noProof/>
           <w:lang w:val="fr-CH"/>
         </w:rPr>
-        <w:t>06.05.2021</w:t>
+        <w:t>07.05.2021</w:t>
       </w:r>
       <w:r>
         <w:rPr>
@@ -3123,7 +3227,7 @@
           <w:lang w:val="fr-CH"/>
         </w:rPr>
       </w:pPr>
-      <w:bookmarkStart w:id="0" w:name="_Toc71184201"/>
+      <w:bookmarkStart w:id="1" w:name="_Toc71184201"/>
       <w:r>
         <w:rPr>
           <w:lang w:val="fr-CH"/>
@@ -3143,7 +3247,7 @@
         </w:rPr>
         <w:t>minaire</w:t>
       </w:r>
-      <w:bookmarkEnd w:id="0"/>
+      <w:bookmarkEnd w:id="1"/>
     </w:p>
     <w:p>
       <w:pPr>
@@ -3152,11 +3256,11 @@
           <w:lang w:val="fr-CH"/>
         </w:rPr>
       </w:pPr>
-      <w:bookmarkStart w:id="1" w:name="_Toc71184202"/>
+      <w:bookmarkStart w:id="2" w:name="_Toc71184202"/>
       <w:r>
         <w:t>Introduction</w:t>
       </w:r>
-      <w:bookmarkEnd w:id="1"/>
+      <w:bookmarkEnd w:id="2"/>
     </w:p>
     <w:p>
       <w:pPr>
@@ -3336,7 +3440,7 @@
           <w:lang w:val="fr-CH"/>
         </w:rPr>
       </w:pPr>
-      <w:hyperlink r:id="rId12" w:history="1">
+      <w:hyperlink r:id="rId14" w:history="1">
         <w:r>
           <w:rPr>
             <w:rStyle w:val="Lienhypertexte"/>
@@ -3523,11 +3627,11 @@
       <w:pPr>
         <w:pStyle w:val="Titre2"/>
       </w:pPr>
-      <w:bookmarkStart w:id="2" w:name="_Toc71184203"/>
+      <w:bookmarkStart w:id="3" w:name="_Toc71184203"/>
       <w:r>
         <w:t>Objectifs</w:t>
       </w:r>
-      <w:bookmarkEnd w:id="2"/>
+      <w:bookmarkEnd w:id="3"/>
     </w:p>
     <w:p>
       <w:pPr>
@@ -3689,10 +3793,10 @@
           <w:lang w:val="fr-CH"/>
         </w:rPr>
         <w:sectPr>
-          <w:headerReference w:type="default" r:id="rId13"/>
-          <w:footerReference w:type="default" r:id="rId14"/>
-          <w:headerReference w:type="first" r:id="rId15"/>
-          <w:footerReference w:type="first" r:id="rId16"/>
+          <w:headerReference w:type="default" r:id="rId15"/>
+          <w:footerReference w:type="default" r:id="rId16"/>
+          <w:headerReference w:type="first" r:id="rId17"/>
+          <w:footerReference w:type="first" r:id="rId18"/>
           <w:pgSz w:w="11906" w:h="16838" w:code="9"/>
           <w:pgMar w:top="1418" w:right="1418" w:bottom="1418" w:left="1418" w:header="720" w:footer="720" w:gutter="0"/>
           <w:cols w:space="720"/>
@@ -3708,7 +3812,7 @@
           <w:lang w:val="fr-CH"/>
         </w:rPr>
       </w:pPr>
-      <w:bookmarkStart w:id="3" w:name="_Toc71184204"/>
+      <w:bookmarkStart w:id="4" w:name="_Toc71184204"/>
       <w:r>
         <w:rPr>
           <w:lang w:val="fr-CH"/>
@@ -3725,7 +3829,7 @@
       <w:r>
         <w:t>initiale</w:t>
       </w:r>
-      <w:bookmarkEnd w:id="3"/>
+      <w:bookmarkEnd w:id="4"/>
     </w:p>
     <w:p>
       <w:pPr>
@@ -3756,7 +3860,7 @@
                     </pic:cNvPicPr>
                   </pic:nvPicPr>
                   <pic:blipFill>
-                    <a:blip r:embed="rId17">
+                    <a:blip r:embed="rId19">
                       <a:extLst>
                         <a:ext uri="{28A0092B-C50C-407E-A947-70E740481C1C}">
                           <a14:useLocalDpi xmlns:a14="http://schemas.microsoft.com/office/drawing/2010/main" val="0"/>
@@ -3796,6 +3900,13 @@
       <w:r>
         <w:t>Ma planification initiale</w:t>
       </w:r>
+      <w:r>
+        <w:t>.</w:t>
+      </w:r>
+      <w:r>
+        <w:br/>
+        <w:t>J’ai prévu une semaine pour l’Analyse/Conception, deux semaines pour la Réalisation, deux jours pour les tests et trois jours pour la Conclusion.</w:t>
+      </w:r>
     </w:p>
     <w:p>
       <w:pPr>
@@ -3835,7 +3946,7 @@
           <w:lang w:val="fr-CH"/>
         </w:rPr>
       </w:pPr>
-      <w:bookmarkStart w:id="4" w:name="_Toc71184205"/>
+      <w:bookmarkStart w:id="5" w:name="_Toc71184205"/>
       <w:r>
         <w:rPr>
           <w:lang w:val="fr-CH"/>
@@ -3849,7 +3960,7 @@
         </w:rPr>
         <w:t xml:space="preserve"> / Conception</w:t>
       </w:r>
-      <w:bookmarkEnd w:id="4"/>
+      <w:bookmarkEnd w:id="5"/>
     </w:p>
     <w:p>
       <w:pPr>
@@ -3858,11 +3969,11 @@
           <w:lang w:val="fr-CH"/>
         </w:rPr>
       </w:pPr>
-      <w:bookmarkStart w:id="5" w:name="_Toc71184206"/>
+      <w:bookmarkStart w:id="6" w:name="_Toc71184206"/>
       <w:r>
         <w:t>Concept</w:t>
       </w:r>
-      <w:bookmarkEnd w:id="5"/>
+      <w:bookmarkEnd w:id="6"/>
     </w:p>
     <w:p>
       <w:pPr>
@@ -3876,6 +3987,13 @@
         </w:rPr>
         <w:t>Voici les maquettes de mon programme :</w:t>
       </w:r>
+    </w:p>
+    <w:p>
+      <w:pPr>
+        <w:rPr>
+          <w:lang w:val="fr-CH"/>
+        </w:rPr>
+      </w:pPr>
     </w:p>
     <w:p>
       <w:pPr>
@@ -3900,166 +4018,6 @@
                 <pic:pic xmlns:pic="http://schemas.openxmlformats.org/drawingml/2006/picture">
                   <pic:nvPicPr>
                     <pic:cNvPr id="0" name="Picture 4" descr="C:\Users\Jonas.HAUTIER\Documents\GitHub\TPI-GenerationImageFractale\Documentation\Exports\Maquettes\Mandelbrot.png"/>
-                    <pic:cNvPicPr>
-                      <a:picLocks noChangeAspect="1" noChangeArrowheads="1"/>
-                    </pic:cNvPicPr>
-                  </pic:nvPicPr>
-                  <pic:blipFill>
-                    <a:blip r:embed="rId18">
-                      <a:extLst>
-                        <a:ext uri="{28A0092B-C50C-407E-A947-70E740481C1C}">
-                          <a14:useLocalDpi xmlns:a14="http://schemas.microsoft.com/office/drawing/2010/main" val="0"/>
-                        </a:ext>
-                      </a:extLst>
-                    </a:blip>
-                    <a:srcRect/>
-                    <a:stretch>
-                      <a:fillRect/>
-                    </a:stretch>
-                  </pic:blipFill>
-                  <pic:spPr bwMode="auto">
-                    <a:xfrm>
-                      <a:off x="0" y="0"/>
-                      <a:ext cx="2850565" cy="3600000"/>
-                    </a:xfrm>
-                    <a:prstGeom prst="rect">
-                      <a:avLst/>
-                    </a:prstGeom>
-                    <a:noFill/>
-                    <a:ln>
-                      <a:noFill/>
-                    </a:ln>
-                  </pic:spPr>
-                </pic:pic>
-              </a:graphicData>
-            </a:graphic>
-          </wp:inline>
-        </w:drawing>
-      </w:r>
-      <w:r>
-        <w:rPr>
-          <w:lang w:val="fr-CH"/>
-        </w:rPr>
-        <w:t xml:space="preserve"> </w:t>
-      </w:r>
-      <w:r>
-        <w:rPr>
-          <w:noProof/>
-          <w:lang w:val="fr-CH" w:eastAsia="fr-CH"/>
-        </w:rPr>
-        <w:drawing>
-          <wp:inline distT="0" distB="0" distL="0" distR="0" wp14:anchorId="543C43FE" wp14:editId="2E3E4CC3">
-            <wp:extent cx="2850565" cy="3600000"/>
-            <wp:effectExtent l="0" t="0" r="6985" b="635"/>
-            <wp:docPr id="6" name="Image 6" descr="C:\Users\Jonas.HAUTIER\Documents\GitHub\TPI-GenerationImageFractale\Documentation\Exports\Maquettes\Julia.png"/>
-            <wp:cNvGraphicFramePr>
-              <a:graphicFrameLocks xmlns:a="http://schemas.openxmlformats.org/drawingml/2006/main" noChangeAspect="1"/>
-            </wp:cNvGraphicFramePr>
-            <a:graphic xmlns:a="http://schemas.openxmlformats.org/drawingml/2006/main">
-              <a:graphicData uri="http://schemas.openxmlformats.org/drawingml/2006/picture">
-                <pic:pic xmlns:pic="http://schemas.openxmlformats.org/drawingml/2006/picture">
-                  <pic:nvPicPr>
-                    <pic:cNvPr id="0" name="Picture 5" descr="C:\Users\Jonas.HAUTIER\Documents\GitHub\TPI-GenerationImageFractale\Documentation\Exports\Maquettes\Julia.png"/>
-                    <pic:cNvPicPr>
-                      <a:picLocks noChangeAspect="1" noChangeArrowheads="1"/>
-                    </pic:cNvPicPr>
-                  </pic:nvPicPr>
-                  <pic:blipFill>
-                    <a:blip r:embed="rId19">
-                      <a:extLst>
-                        <a:ext uri="{28A0092B-C50C-407E-A947-70E740481C1C}">
-                          <a14:useLocalDpi xmlns:a14="http://schemas.microsoft.com/office/drawing/2010/main" val="0"/>
-                        </a:ext>
-                      </a:extLst>
-                    </a:blip>
-                    <a:srcRect/>
-                    <a:stretch>
-                      <a:fillRect/>
-                    </a:stretch>
-                  </pic:blipFill>
-                  <pic:spPr bwMode="auto">
-                    <a:xfrm>
-                      <a:off x="0" y="0"/>
-                      <a:ext cx="2850565" cy="3600000"/>
-                    </a:xfrm>
-                    <a:prstGeom prst="rect">
-                      <a:avLst/>
-                    </a:prstGeom>
-                    <a:noFill/>
-                    <a:ln>
-                      <a:noFill/>
-                    </a:ln>
-                  </pic:spPr>
-                </pic:pic>
-              </a:graphicData>
-            </a:graphic>
-          </wp:inline>
-        </w:drawing>
-      </w:r>
-    </w:p>
-    <w:p>
-      <w:pPr>
-        <w:pStyle w:val="Lgende"/>
-        <w:jc w:val="center"/>
-      </w:pPr>
-      <w:r>
-        <w:t xml:space="preserve">A gauche, la vue </w:t>
-      </w:r>
-      <w:r>
-        <w:t xml:space="preserve">avec </w:t>
-      </w:r>
-      <w:r>
-        <w:t>l’ensemble de Mandelbrot</w:t>
-      </w:r>
-      <w:r>
-        <w:t xml:space="preserve"> sélectionné</w:t>
-      </w:r>
-      <w:r>
-        <w:t>.</w:t>
-      </w:r>
-      <w:r>
-        <w:br/>
-        <w:t xml:space="preserve">A droite, la vue </w:t>
-      </w:r>
-      <w:r>
-        <w:t>avec</w:t>
-      </w:r>
-      <w:r>
-        <w:t xml:space="preserve"> l’ensemble de Julia</w:t>
-      </w:r>
-      <w:r>
-        <w:t xml:space="preserve"> sélectionné</w:t>
-      </w:r>
-      <w:r>
-        <w:t xml:space="preserve">. Le paramétrage de « c » </w:t>
-      </w:r>
-      <w:r>
-        <w:t>est visible.</w:t>
-      </w:r>
-    </w:p>
-    <w:p>
-      <w:pPr>
-        <w:keepNext/>
-        <w:jc w:val="center"/>
-      </w:pPr>
-      <w:r>
-        <w:rPr>
-          <w:noProof/>
-          <w:lang w:val="fr-CH" w:eastAsia="fr-CH"/>
-        </w:rPr>
-        <w:drawing>
-          <wp:inline distT="0" distB="0" distL="0" distR="0" wp14:anchorId="5C9131A4" wp14:editId="3F46F3A6">
-            <wp:extent cx="2850565" cy="3600000"/>
-            <wp:effectExtent l="0" t="0" r="6985" b="635"/>
-            <wp:docPr id="8" name="Image 8" descr="C:\Users\Jonas.HAUTIER\Documents\GitHub\TPI-GenerationImageFractale\Documentation\Exports\Maquettes\Historique.png"/>
-            <wp:cNvGraphicFramePr>
-              <a:graphicFrameLocks xmlns:a="http://schemas.openxmlformats.org/drawingml/2006/main" noChangeAspect="1"/>
-            </wp:cNvGraphicFramePr>
-            <a:graphic xmlns:a="http://schemas.openxmlformats.org/drawingml/2006/main">
-              <a:graphicData uri="http://schemas.openxmlformats.org/drawingml/2006/picture">
-                <pic:pic xmlns:pic="http://schemas.openxmlformats.org/drawingml/2006/picture">
-                  <pic:nvPicPr>
-                    <pic:cNvPr id="0" name="Picture 7" descr="C:\Users\Jonas.HAUTIER\Documents\GitHub\TPI-GenerationImageFractale\Documentation\Exports\Maquettes\Historique.png"/>
                     <pic:cNvPicPr>
                       <a:picLocks noChangeAspect="1" noChangeArrowheads="1"/>
                     </pic:cNvPicPr>
@@ -4096,11 +4054,173 @@
           </wp:inline>
         </w:drawing>
       </w:r>
+      <w:r>
+        <w:rPr>
+          <w:lang w:val="fr-CH"/>
+        </w:rPr>
+        <w:t xml:space="preserve"> </w:t>
+      </w:r>
+      <w:r>
+        <w:rPr>
+          <w:noProof/>
+          <w:lang w:val="fr-CH" w:eastAsia="fr-CH"/>
+        </w:rPr>
+        <w:drawing>
+          <wp:inline distT="0" distB="0" distL="0" distR="0" wp14:anchorId="543C43FE" wp14:editId="2E3E4CC3">
+            <wp:extent cx="2850565" cy="3600000"/>
+            <wp:effectExtent l="0" t="0" r="6985" b="635"/>
+            <wp:docPr id="6" name="Image 6" descr="C:\Users\Jonas.HAUTIER\Documents\GitHub\TPI-GenerationImageFractale\Documentation\Exports\Maquettes\Julia.png"/>
+            <wp:cNvGraphicFramePr>
+              <a:graphicFrameLocks xmlns:a="http://schemas.openxmlformats.org/drawingml/2006/main" noChangeAspect="1"/>
+            </wp:cNvGraphicFramePr>
+            <a:graphic xmlns:a="http://schemas.openxmlformats.org/drawingml/2006/main">
+              <a:graphicData uri="http://schemas.openxmlformats.org/drawingml/2006/picture">
+                <pic:pic xmlns:pic="http://schemas.openxmlformats.org/drawingml/2006/picture">
+                  <pic:nvPicPr>
+                    <pic:cNvPr id="0" name="Picture 5" descr="C:\Users\Jonas.HAUTIER\Documents\GitHub\TPI-GenerationImageFractale\Documentation\Exports\Maquettes\Julia.png"/>
+                    <pic:cNvPicPr>
+                      <a:picLocks noChangeAspect="1" noChangeArrowheads="1"/>
+                    </pic:cNvPicPr>
+                  </pic:nvPicPr>
+                  <pic:blipFill>
+                    <a:blip r:embed="rId21">
+                      <a:extLst>
+                        <a:ext uri="{28A0092B-C50C-407E-A947-70E740481C1C}">
+                          <a14:useLocalDpi xmlns:a14="http://schemas.microsoft.com/office/drawing/2010/main" val="0"/>
+                        </a:ext>
+                      </a:extLst>
+                    </a:blip>
+                    <a:srcRect/>
+                    <a:stretch>
+                      <a:fillRect/>
+                    </a:stretch>
+                  </pic:blipFill>
+                  <pic:spPr bwMode="auto">
+                    <a:xfrm>
+                      <a:off x="0" y="0"/>
+                      <a:ext cx="2850565" cy="3600000"/>
+                    </a:xfrm>
+                    <a:prstGeom prst="rect">
+                      <a:avLst/>
+                    </a:prstGeom>
+                    <a:noFill/>
+                    <a:ln>
+                      <a:noFill/>
+                    </a:ln>
+                  </pic:spPr>
+                </pic:pic>
+              </a:graphicData>
+            </a:graphic>
+          </wp:inline>
+        </w:drawing>
+      </w:r>
     </w:p>
     <w:p>
       <w:pPr>
         <w:pStyle w:val="Lgende"/>
         <w:jc w:val="center"/>
+      </w:pPr>
+      <w:r>
+        <w:t xml:space="preserve">A gauche, la vue </w:t>
+      </w:r>
+      <w:r>
+        <w:t xml:space="preserve">avec </w:t>
+      </w:r>
+      <w:r>
+        <w:t>l’ensemble de Mandelbrot</w:t>
+      </w:r>
+      <w:r>
+        <w:t xml:space="preserve"> sélectionné</w:t>
+      </w:r>
+      <w:r>
+        <w:t>.</w:t>
+      </w:r>
+      <w:r>
+        <w:br/>
+        <w:t xml:space="preserve">A droite, la vue </w:t>
+      </w:r>
+      <w:r>
+        <w:t>avec</w:t>
+      </w:r>
+      <w:r>
+        <w:t xml:space="preserve"> l’ensemble de Julia</w:t>
+      </w:r>
+      <w:r>
+        <w:t xml:space="preserve"> sélectionné</w:t>
+      </w:r>
+      <w:r>
+        <w:t xml:space="preserve">. Le paramétrage de « c » </w:t>
+      </w:r>
+      <w:r>
+        <w:t>est visible.</w:t>
+      </w:r>
+    </w:p>
+    <w:p/>
+    <w:p>
+      <w:pPr>
+        <w:keepNext/>
+        <w:jc w:val="center"/>
+      </w:pPr>
+      <w:r>
+        <w:rPr>
+          <w:noProof/>
+          <w:lang w:val="fr-CH" w:eastAsia="fr-CH"/>
+        </w:rPr>
+        <w:lastRenderedPageBreak/>
+        <w:drawing>
+          <wp:inline distT="0" distB="0" distL="0" distR="0" wp14:anchorId="5C9131A4" wp14:editId="3F46F3A6">
+            <wp:extent cx="2850565" cy="3600000"/>
+            <wp:effectExtent l="0" t="0" r="6985" b="635"/>
+            <wp:docPr id="8" name="Image 8" descr="C:\Users\Jonas.HAUTIER\Documents\GitHub\TPI-GenerationImageFractale\Documentation\Exports\Maquettes\Historique.png"/>
+            <wp:cNvGraphicFramePr>
+              <a:graphicFrameLocks xmlns:a="http://schemas.openxmlformats.org/drawingml/2006/main" noChangeAspect="1"/>
+            </wp:cNvGraphicFramePr>
+            <a:graphic xmlns:a="http://schemas.openxmlformats.org/drawingml/2006/main">
+              <a:graphicData uri="http://schemas.openxmlformats.org/drawingml/2006/picture">
+                <pic:pic xmlns:pic="http://schemas.openxmlformats.org/drawingml/2006/picture">
+                  <pic:nvPicPr>
+                    <pic:cNvPr id="0" name="Picture 7" descr="C:\Users\Jonas.HAUTIER\Documents\GitHub\TPI-GenerationImageFractale\Documentation\Exports\Maquettes\Historique.png"/>
+                    <pic:cNvPicPr>
+                      <a:picLocks noChangeAspect="1" noChangeArrowheads="1"/>
+                    </pic:cNvPicPr>
+                  </pic:nvPicPr>
+                  <pic:blipFill>
+                    <a:blip r:embed="rId22">
+                      <a:extLst>
+                        <a:ext uri="{28A0092B-C50C-407E-A947-70E740481C1C}">
+                          <a14:useLocalDpi xmlns:a14="http://schemas.microsoft.com/office/drawing/2010/main" val="0"/>
+                        </a:ext>
+                      </a:extLst>
+                    </a:blip>
+                    <a:srcRect/>
+                    <a:stretch>
+                      <a:fillRect/>
+                    </a:stretch>
+                  </pic:blipFill>
+                  <pic:spPr bwMode="auto">
+                    <a:xfrm>
+                      <a:off x="0" y="0"/>
+                      <a:ext cx="2850565" cy="3600000"/>
+                    </a:xfrm>
+                    <a:prstGeom prst="rect">
+                      <a:avLst/>
+                    </a:prstGeom>
+                    <a:noFill/>
+                    <a:ln>
+                      <a:noFill/>
+                    </a:ln>
+                  </pic:spPr>
+                </pic:pic>
+              </a:graphicData>
+            </a:graphic>
+          </wp:inline>
+        </w:drawing>
+      </w:r>
+    </w:p>
+    <w:p>
+      <w:pPr>
+        <w:pStyle w:val="Lgende"/>
+        <w:jc w:val="center"/>
         <w:rPr>
           <w:lang w:val="fr-CH"/>
         </w:rPr>
@@ -4108,18 +4228,27 @@
       <w:r>
         <w:t>La vue de l’historique</w:t>
       </w:r>
-    </w:p>
-    <w:p>
-      <w:pPr>
-        <w:rPr>
-          <w:lang w:val="fr-CH"/>
-        </w:rPr>
-      </w:pPr>
-      <w:r>
-        <w:rPr>
-          <w:lang w:val="fr-CH"/>
-        </w:rPr>
-        <w:lastRenderedPageBreak/>
+      <w:r>
+        <w:t>. Régénère une entrée de l’historique quand on clique dessus.</w:t>
+      </w:r>
+    </w:p>
+    <w:p>
+      <w:pPr>
+        <w:rPr>
+          <w:lang w:val="fr-CH"/>
+        </w:rPr>
+      </w:pPr>
+    </w:p>
+    <w:p>
+      <w:pPr>
+        <w:rPr>
+          <w:lang w:val="fr-CH"/>
+        </w:rPr>
+      </w:pPr>
+      <w:r>
+        <w:rPr>
+          <w:lang w:val="fr-CH"/>
+        </w:rPr>
         <w:t xml:space="preserve">Ci-dessous, le MCD </w:t>
       </w:r>
       <w:r>
@@ -4163,7 +4292,7 @@
                     </pic:cNvPicPr>
                   </pic:nvPicPr>
                   <pic:blipFill>
-                    <a:blip r:embed="rId21">
+                    <a:blip r:embed="rId23">
                       <a:extLst>
                         <a:ext uri="{28A0092B-C50C-407E-A947-70E740481C1C}">
                           <a14:useLocalDpi xmlns:a14="http://schemas.microsoft.com/office/drawing/2010/main" val="0"/>
@@ -4229,16 +4358,16 @@
           <w:lang w:val="fr-CH"/>
         </w:rPr>
       </w:pPr>
-      <w:bookmarkStart w:id="6" w:name="_Toc71691012"/>
-      <w:bookmarkStart w:id="7" w:name="_Toc71184207"/>
+      <w:bookmarkStart w:id="7" w:name="_Toc71691012"/>
+      <w:bookmarkStart w:id="8" w:name="_Toc71184207"/>
       <w:r>
         <w:rPr>
           <w:lang w:val="fr-CH"/>
         </w:rPr>
         <w:t>Stratégie de test</w:t>
       </w:r>
-      <w:bookmarkEnd w:id="6"/>
       <w:bookmarkEnd w:id="7"/>
+      <w:bookmarkEnd w:id="8"/>
     </w:p>
     <w:p>
       <w:pPr>
@@ -4391,7 +4520,7 @@
         </w:rPr>
         <w:t xml:space="preserve"> (</w:t>
       </w:r>
-      <w:hyperlink r:id="rId22" w:history="1">
+      <w:hyperlink r:id="rId24" w:history="1">
         <w:r>
           <w:rPr>
             <w:rStyle w:val="Lienhypertexte"/>
@@ -4456,7 +4585,7 @@
           <w:lang w:val="fr-CH"/>
         </w:rPr>
       </w:pPr>
-      <w:bookmarkStart w:id="8" w:name="_Toc71184208"/>
+      <w:bookmarkStart w:id="9" w:name="_Toc71184208"/>
       <w:r>
         <w:rPr>
           <w:lang w:val="fr-CH"/>
@@ -4469,7 +4598,7 @@
         </w:rPr>
         <w:t>scénarios</w:t>
       </w:r>
-      <w:bookmarkEnd w:id="8"/>
+      <w:bookmarkEnd w:id="9"/>
     </w:p>
     <w:p>
       <w:pPr>
@@ -4932,7 +5061,6 @@
               <w:rPr>
                 <w:lang w:val="fr-CH"/>
               </w:rPr>
-              <w:lastRenderedPageBreak/>
               <w:t>1.</w:t>
             </w:r>
             <w:r>
@@ -5661,6 +5789,7 @@
               <w:rPr>
                 <w:lang w:val="fr-CH"/>
               </w:rPr>
+              <w:lastRenderedPageBreak/>
               <w:t>2.2</w:t>
             </w:r>
           </w:p>
@@ -6215,14 +6344,7 @@
               <w:rPr>
                 <w:lang w:val="fr-CH"/>
               </w:rPr>
-              <w:t xml:space="preserve">n des champs suivants a été rempli avec des données invalides : « x min », « x </w:t>
-            </w:r>
-            <w:r>
-              <w:rPr>
-                <w:lang w:val="fr-CH"/>
-              </w:rPr>
-              <w:lastRenderedPageBreak/>
-              <w:t xml:space="preserve">max », « y min », « y max », « c réel » ou « c </w:t>
+              <w:t xml:space="preserve">n des champs suivants a été rempli avec des données invalides : « x min », « x max », « y min », « y max », « c réel » ou « c </w:t>
             </w:r>
             <w:proofErr w:type="spellStart"/>
             <w:r>
@@ -6255,7 +6377,6 @@
               <w:rPr>
                 <w:lang w:val="fr-CH"/>
               </w:rPr>
-              <w:lastRenderedPageBreak/>
               <w:t>Je clique sur « Générer ! »</w:t>
             </w:r>
           </w:p>
@@ -6287,14 +6408,7 @@
               <w:rPr>
                 <w:lang w:val="fr-CH"/>
               </w:rPr>
-              <w:t xml:space="preserve"> informant l’utilisateur du champ dans </w:t>
-            </w:r>
-            <w:r>
-              <w:rPr>
-                <w:lang w:val="fr-CH"/>
-              </w:rPr>
-              <w:lastRenderedPageBreak/>
-              <w:t>lequel une valeur incorrecte a été saisie</w:t>
+              <w:t xml:space="preserve"> informant l’utilisateur du champ dans lequel une valeur incorrecte a été saisie</w:t>
             </w:r>
           </w:p>
         </w:tc>
@@ -7043,7 +7157,14 @@
               <w:rPr>
                 <w:lang w:val="fr-CH"/>
               </w:rPr>
-              <w:t>J’ai cliqué sur le bouton « Générer ! » mais il y avait un problème dans les paramètres de génération</w:t>
+              <w:t xml:space="preserve">J’ai cliqué sur le bouton « Générer ! » mais il y avait un </w:t>
+            </w:r>
+            <w:r>
+              <w:rPr>
+                <w:lang w:val="fr-CH"/>
+              </w:rPr>
+              <w:lastRenderedPageBreak/>
+              <w:t>problème dans les paramètres de génération</w:t>
             </w:r>
           </w:p>
         </w:tc>
@@ -7062,6 +7183,7 @@
               <w:rPr>
                 <w:lang w:val="fr-CH"/>
               </w:rPr>
+              <w:lastRenderedPageBreak/>
               <w:t>Je regarde dans l’historique</w:t>
             </w:r>
           </w:p>
@@ -7587,14 +7709,7 @@
               <w:rPr>
                 <w:lang w:val="fr-CH"/>
               </w:rPr>
-              <w:t xml:space="preserve">Une fractale a été générée et </w:t>
-            </w:r>
-            <w:r>
-              <w:rPr>
-                <w:lang w:val="fr-CH"/>
-              </w:rPr>
-              <w:lastRenderedPageBreak/>
-              <w:t>sauvegardée sur l’ordinateur</w:t>
+              <w:t>Une fractale a été générée et sauvegardée sur l’ordinateur</w:t>
             </w:r>
           </w:p>
         </w:tc>
@@ -7613,7 +7728,6 @@
               <w:rPr>
                 <w:lang w:val="fr-CH"/>
               </w:rPr>
-              <w:lastRenderedPageBreak/>
               <w:t>J’ouvre l’image générée</w:t>
             </w:r>
           </w:p>
@@ -7734,128 +7848,6 @@
     </w:tbl>
     <w:p>
       <w:pPr>
-        <w:rPr>
-          <w:lang w:val="fr-CH"/>
-        </w:rPr>
-      </w:pPr>
-    </w:p>
-    <w:p>
-      <w:pPr>
-        <w:rPr>
-          <w:lang w:val="fr-CH"/>
-        </w:rPr>
-      </w:pPr>
-    </w:p>
-    <w:p>
-      <w:pPr>
-        <w:rPr>
-          <w:rFonts w:ascii="Consolas" w:hAnsi="Consolas"/>
-          <w:lang w:val="fr-CH"/>
-        </w:rPr>
-      </w:pPr>
-      <w:r>
-        <w:rPr>
-          <w:rFonts w:ascii="Consolas" w:hAnsi="Consolas"/>
-          <w:lang w:val="fr-CH"/>
-        </w:rPr>
-        <w:t>/*</w:t>
-      </w:r>
-      <w:r>
-        <w:rPr>
-          <w:rFonts w:ascii="Consolas" w:hAnsi="Consolas"/>
-          <w:lang w:val="fr-CH"/>
-        </w:rPr>
-        <w:t xml:space="preserve"> à mettre :</w:t>
-      </w:r>
-    </w:p>
-    <w:p>
-      <w:pPr>
-        <w:pStyle w:val="Paragraphedeliste"/>
-        <w:numPr>
-          <w:ilvl w:val="0"/>
-          <w:numId w:val="14"/>
-        </w:numPr>
-        <w:rPr>
-          <w:i/>
-          <w:iCs/>
-          <w:szCs w:val="14"/>
-          <w:lang w:val="fr-CH"/>
-        </w:rPr>
-      </w:pPr>
-      <w:r>
-        <w:rPr>
-          <w:rFonts w:ascii="Consolas" w:hAnsi="Consolas"/>
-          <w:lang w:val="fr-CH"/>
-        </w:rPr>
-        <w:t xml:space="preserve">Liste des tests par composant : </w:t>
-      </w:r>
-      <w:r>
-        <w:rPr>
-          <w:rFonts w:ascii="Consolas" w:hAnsi="Consolas"/>
-          <w:lang w:val="fr-CH"/>
-        </w:rPr>
-        <w:br/>
-        <w:t xml:space="preserve">tableau contenant ID, </w:t>
-      </w:r>
-      <w:proofErr w:type="spellStart"/>
-      <w:r>
-        <w:rPr>
-          <w:rFonts w:ascii="Consolas" w:hAnsi="Consolas"/>
-          <w:lang w:val="fr-CH"/>
-        </w:rPr>
-        <w:t>Given</w:t>
-      </w:r>
-      <w:proofErr w:type="spellEnd"/>
-      <w:r>
-        <w:rPr>
-          <w:rFonts w:ascii="Consolas" w:hAnsi="Consolas"/>
-          <w:lang w:val="fr-CH"/>
-        </w:rPr>
-        <w:t xml:space="preserve">, </w:t>
-      </w:r>
-      <w:proofErr w:type="spellStart"/>
-      <w:r>
-        <w:rPr>
-          <w:rFonts w:ascii="Consolas" w:hAnsi="Consolas"/>
-          <w:lang w:val="fr-CH"/>
-        </w:rPr>
-        <w:t>When</w:t>
-      </w:r>
-      <w:proofErr w:type="spellEnd"/>
-      <w:r>
-        <w:rPr>
-          <w:rFonts w:ascii="Consolas" w:hAnsi="Consolas"/>
-          <w:lang w:val="fr-CH"/>
-        </w:rPr>
-        <w:t xml:space="preserve">, </w:t>
-      </w:r>
-      <w:proofErr w:type="spellStart"/>
-      <w:r>
-        <w:rPr>
-          <w:rFonts w:ascii="Consolas" w:hAnsi="Consolas"/>
-          <w:lang w:val="fr-CH"/>
-        </w:rPr>
-        <w:t>Then</w:t>
-      </w:r>
-      <w:proofErr w:type="spellEnd"/>
-    </w:p>
-    <w:p>
-      <w:pPr>
-        <w:rPr>
-          <w:szCs w:val="14"/>
-          <w:lang w:val="fr-CH"/>
-        </w:rPr>
-      </w:pPr>
-      <w:r>
-        <w:rPr>
-          <w:rFonts w:ascii="Consolas" w:hAnsi="Consolas"/>
-          <w:lang w:val="fr-CH"/>
-        </w:rPr>
-        <w:t>*/</w:t>
-      </w:r>
-    </w:p>
-    <w:p>
-      <w:pPr>
         <w:pStyle w:val="Retraitnormal1"/>
         <w:numPr>
           <w:ilvl w:val="0"/>
@@ -7872,13 +7864,10 @@
     <w:p>
       <w:pPr>
         <w:pStyle w:val="Titre2"/>
-        <w:rPr>
-          <w:lang w:val="fr-CH"/>
-        </w:rPr>
-      </w:pPr>
-      <w:bookmarkStart w:id="9" w:name="_Toc25553310"/>
-      <w:bookmarkStart w:id="10" w:name="_Toc71691015"/>
-      <w:bookmarkStart w:id="11" w:name="_Toc71184209"/>
+      </w:pPr>
+      <w:bookmarkStart w:id="10" w:name="_Toc25553310"/>
+      <w:bookmarkStart w:id="11" w:name="_Toc71691015"/>
+      <w:bookmarkStart w:id="12" w:name="_Toc71184209"/>
       <w:r>
         <w:rPr>
           <w:lang w:val="fr-CH"/>
@@ -7888,37 +7877,13 @@
       <w:r>
         <w:t>techniques</w:t>
       </w:r>
-      <w:bookmarkEnd w:id="9"/>
       <w:bookmarkEnd w:id="10"/>
       <w:bookmarkEnd w:id="11"/>
-    </w:p>
-    <w:p>
-      <w:pPr>
-        <w:rPr>
-          <w:lang w:val="fr-CH"/>
-        </w:rPr>
-      </w:pPr>
-    </w:p>
-    <w:p>
-      <w:pPr>
-        <w:rPr>
-          <w:rFonts w:ascii="Consolas" w:hAnsi="Consolas"/>
-          <w:lang w:val="fr-CH"/>
-        </w:rPr>
-      </w:pPr>
-      <w:r>
-        <w:rPr>
-          <w:rFonts w:ascii="Consolas" w:hAnsi="Consolas"/>
-          <w:lang w:val="fr-CH"/>
-        </w:rPr>
-        <w:t>/*</w:t>
-      </w:r>
-      <w:r>
-        <w:rPr>
-          <w:rFonts w:ascii="Consolas" w:hAnsi="Consolas"/>
-          <w:lang w:val="fr-CH"/>
-        </w:rPr>
-        <w:t xml:space="preserve"> à mettre :</w:t>
+      <w:bookmarkEnd w:id="12"/>
+    </w:p>
+    <w:p>
+      <w:r>
+        <w:t>Ci-dessous, vous trouverez les risques techniques que je prévois pour mon projet. Après chaque risque décrit se trouvent les solutions mises en place pour réduire et surveiller les potentiels impacts du risque.</w:t>
       </w:r>
     </w:p>
     <w:p>
@@ -7926,91 +7891,245 @@
         <w:pStyle w:val="Paragraphedeliste"/>
         <w:numPr>
           <w:ilvl w:val="0"/>
-          <w:numId w:val="14"/>
+          <w:numId w:val="23"/>
         </w:numPr>
         <w:rPr>
-          <w:rFonts w:ascii="Consolas" w:hAnsi="Consolas"/>
-          <w:lang w:val="fr-CH"/>
-        </w:rPr>
-      </w:pPr>
-      <w:r>
-        <w:rPr>
-          <w:rFonts w:ascii="Consolas" w:hAnsi="Consolas"/>
-          <w:lang w:val="fr-CH"/>
-        </w:rPr>
-        <w:t>Les risques techniques (</w:t>
-      </w:r>
-      <w:r>
-        <w:rPr>
-          <w:rFonts w:ascii="Consolas" w:hAnsi="Consolas"/>
-          <w:lang w:val="fr-CH"/>
-        </w:rPr>
-        <w:t>complexité, compétences</w:t>
-      </w:r>
-      <w:r>
-        <w:rPr>
-          <w:rFonts w:ascii="Consolas" w:hAnsi="Consolas"/>
-          <w:lang w:val="fr-CH"/>
-        </w:rPr>
-        <w:t>, …)</w:t>
-      </w:r>
-      <w:r>
-        <w:rPr>
-          <w:rFonts w:ascii="Consolas" w:hAnsi="Consolas"/>
-          <w:lang w:val="fr-CH"/>
-        </w:rPr>
-        <w:t xml:space="preserve"> et les solutions mises en place pour réduire les risques.</w:t>
-      </w:r>
-    </w:p>
-    <w:p>
-      <w:pPr>
-        <w:rPr>
-          <w:i/>
-          <w:iCs/>
-          <w:szCs w:val="14"/>
-          <w:lang w:val="fr-CH"/>
-        </w:rPr>
-      </w:pPr>
-      <w:r>
-        <w:rPr>
-          <w:rFonts w:ascii="Consolas" w:hAnsi="Consolas"/>
-          <w:lang w:val="fr-CH"/>
-        </w:rPr>
-        <w:t>*</w:t>
-      </w:r>
-      <w:r>
-        <w:rPr>
-          <w:rFonts w:ascii="Consolas" w:hAnsi="Consolas"/>
-          <w:lang w:val="fr-CH"/>
-        </w:rPr>
-        <w:t>/</w:t>
-      </w:r>
-    </w:p>
-    <w:p>
-      <w:pPr>
-        <w:pStyle w:val="Retraitnormal1"/>
+          <w:lang w:val="fr-CH"/>
+        </w:rPr>
+      </w:pPr>
+      <w:r>
+        <w:rPr>
+          <w:lang w:val="fr-CH"/>
+        </w:rPr>
+        <w:t xml:space="preserve">Manipuler </w:t>
+      </w:r>
+      <w:r>
+        <w:rPr>
+          <w:lang w:val="fr-CH"/>
+        </w:rPr>
+        <w:t>des nombres complexes</w:t>
+      </w:r>
+      <w:r>
+        <w:rPr>
+          <w:lang w:val="fr-CH"/>
+        </w:rPr>
+        <w:t xml:space="preserve"> en C#</w:t>
+      </w:r>
+      <w:r>
+        <w:rPr>
+          <w:lang w:val="fr-CH"/>
+        </w:rPr>
+        <w:t xml:space="preserve"> et </w:t>
+      </w:r>
+      <w:r>
+        <w:rPr>
+          <w:lang w:val="fr-CH"/>
+        </w:rPr>
+        <w:t xml:space="preserve">les connecter correctement à mon </w:t>
+      </w:r>
+      <w:proofErr w:type="spellStart"/>
+      <w:r>
+        <w:rPr>
+          <w:lang w:val="fr-CH"/>
+        </w:rPr>
+        <w:t>parser</w:t>
+      </w:r>
+      <w:proofErr w:type="spellEnd"/>
+      <w:r>
+        <w:rPr>
+          <w:lang w:val="fr-CH"/>
+        </w:rPr>
+        <w:t> :</w:t>
+      </w:r>
+      <w:r>
+        <w:rPr>
+          <w:lang w:val="fr-CH"/>
+        </w:rPr>
+        <w:br/>
+        <w:t xml:space="preserve">C# a une structure pour gérer des nombres complexes et le </w:t>
+      </w:r>
+      <w:proofErr w:type="spellStart"/>
+      <w:r>
+        <w:rPr>
+          <w:lang w:val="fr-CH"/>
+        </w:rPr>
+        <w:t>parser</w:t>
+      </w:r>
+      <w:proofErr w:type="spellEnd"/>
+      <w:r>
+        <w:rPr>
+          <w:lang w:val="fr-CH"/>
+        </w:rPr>
+        <w:t xml:space="preserve"> que je compte utiliser n’accepte pas les nombres complexes. J’ai effectué des tests de mon côté pour m’assurer que je pouvais les connecter</w:t>
+      </w:r>
+      <w:r>
+        <w:rPr>
+          <w:lang w:val="fr-CH"/>
+        </w:rPr>
+        <w:t xml:space="preserve"> en décomposant les nombres complexes</w:t>
+      </w:r>
+      <w:r>
+        <w:rPr>
+          <w:lang w:val="fr-CH"/>
+        </w:rPr>
+        <w:t>.</w:t>
+      </w:r>
+    </w:p>
+    <w:p>
+      <w:pPr>
+        <w:pStyle w:val="Paragraphedeliste"/>
         <w:numPr>
           <w:ilvl w:val="0"/>
-          <w:numId w:val="0"/>
+          <w:numId w:val="23"/>
         </w:numPr>
-        <w:ind w:left="360" w:hanging="360"/>
-        <w:rPr>
-          <w:rFonts w:ascii="Arial" w:hAnsi="Arial" w:cs="Arial"/>
+        <w:rPr>
+          <w:lang w:val="fr-CH"/>
+        </w:rPr>
+      </w:pPr>
+      <w:r>
+        <w:rPr>
+          <w:lang w:val="fr-CH"/>
+        </w:rPr>
+        <w:t>Vitesse de génération de la fractale :</w:t>
+      </w:r>
+      <w:r>
+        <w:rPr>
+          <w:lang w:val="fr-CH"/>
+        </w:rPr>
+        <w:br/>
+      </w:r>
+      <w:r>
+        <w:rPr>
+          <w:lang w:val="fr-CH"/>
+        </w:rPr>
+        <w:t xml:space="preserve">Récemment, je me suis documenté sur le </w:t>
+      </w:r>
+      <w:r>
+        <w:rPr>
+          <w:lang w:val="fr-CH"/>
+        </w:rPr>
+        <w:t>parallélisme pour pouvoir l’implémenter dans ce projet.</w:t>
+      </w:r>
+    </w:p>
+    <w:p>
+      <w:pPr>
+        <w:pStyle w:val="Paragraphedeliste"/>
+        <w:numPr>
+          <w:ilvl w:val="0"/>
+          <w:numId w:val="23"/>
+        </w:numPr>
+        <w:rPr>
+          <w:rFonts w:cs="Arial"/>
           <w:iCs/>
-          <w:sz w:val="24"/>
-          <w:lang w:val="fr-CH"/>
-        </w:rPr>
-      </w:pPr>
+          <w:lang w:val="fr-CH"/>
+        </w:rPr>
+      </w:pPr>
+      <w:r>
+        <w:rPr>
+          <w:lang w:val="fr-CH"/>
+        </w:rPr>
+        <w:t xml:space="preserve">Mauvaise gestion du temps dans l’exécution du </w:t>
+      </w:r>
+      <w:proofErr w:type="spellStart"/>
+      <w:r>
+        <w:rPr>
+          <w:lang w:val="fr-CH"/>
+        </w:rPr>
+        <w:t>CdC</w:t>
+      </w:r>
+      <w:proofErr w:type="spellEnd"/>
+      <w:r>
+        <w:rPr>
+          <w:lang w:val="fr-CH"/>
+        </w:rPr>
+        <w:t xml:space="preserve"> :</w:t>
+      </w:r>
+      <w:r>
+        <w:rPr>
+          <w:lang w:val="fr-CH"/>
+        </w:rPr>
+        <w:br/>
+        <w:t xml:space="preserve">Création d’une copie de la planification que je tiens à jour durant le déroulement du projet. Ce fichier, </w:t>
+      </w:r>
+      <w:r>
+        <w:rPr>
+          <w:lang w:val="fr-CH"/>
+        </w:rPr>
+        <w:t>« </w:t>
+      </w:r>
+      <w:proofErr w:type="spellStart"/>
+      <w:r>
+        <w:rPr>
+          <w:lang w:val="fr-CH"/>
+        </w:rPr>
+        <w:t>Temps</w:t>
+      </w:r>
+      <w:r>
+        <w:rPr>
+          <w:lang w:val="fr-CH"/>
+        </w:rPr>
+        <w:t>Reel</w:t>
+      </w:r>
+      <w:r>
+        <w:rPr>
+          <w:lang w:val="fr-CH"/>
+        </w:rPr>
+        <w:t>.gan</w:t>
+      </w:r>
+      <w:proofErr w:type="spellEnd"/>
+      <w:r>
+        <w:rPr>
+          <w:lang w:val="fr-CH"/>
+        </w:rPr>
+        <w:t> »</w:t>
+      </w:r>
+      <w:r>
+        <w:rPr>
+          <w:lang w:val="fr-CH"/>
+        </w:rPr>
+        <w:t>,</w:t>
+      </w:r>
+      <w:r>
+        <w:rPr>
+          <w:lang w:val="fr-CH"/>
+        </w:rPr>
+        <w:t xml:space="preserve"> représente le </w:t>
+      </w:r>
+      <w:r>
+        <w:rPr>
+          <w:lang w:val="fr-CH"/>
+        </w:rPr>
+        <w:t>temps</w:t>
+      </w:r>
+      <w:r>
+        <w:rPr>
+          <w:lang w:val="fr-CH"/>
+        </w:rPr>
+        <w:t xml:space="preserve"> réellement passé sur chaque tâche</w:t>
+      </w:r>
+      <w:r>
+        <w:rPr>
+          <w:lang w:val="fr-CH"/>
+        </w:rPr>
+        <w:t xml:space="preserve"> contrairement à la planification</w:t>
+      </w:r>
+      <w:r>
+        <w:rPr>
+          <w:lang w:val="fr-CH"/>
+        </w:rPr>
+        <w:t>.</w:t>
+      </w:r>
     </w:p>
     <w:p>
       <w:pPr>
         <w:pStyle w:val="Titre2"/>
       </w:pPr>
-      <w:bookmarkStart w:id="12" w:name="_Toc71184210"/>
-      <w:r>
+      <w:bookmarkStart w:id="13" w:name="_Toc71184210"/>
+      <w:r>
+        <w:lastRenderedPageBreak/>
         <w:t>Planification</w:t>
       </w:r>
-      <w:bookmarkEnd w:id="12"/>
+      <w:bookmarkEnd w:id="13"/>
     </w:p>
     <w:p>
       <w:pPr>
@@ -8219,9 +8338,9 @@
           <w:lang w:val="fr-CH"/>
         </w:rPr>
       </w:pPr>
-      <w:bookmarkStart w:id="13" w:name="_Toc25553314"/>
-      <w:bookmarkStart w:id="14" w:name="_Toc71691019"/>
-      <w:bookmarkStart w:id="15" w:name="_Toc71184211"/>
+      <w:bookmarkStart w:id="14" w:name="_Toc25553314"/>
+      <w:bookmarkStart w:id="15" w:name="_Toc71691019"/>
+      <w:bookmarkStart w:id="16" w:name="_Toc71184211"/>
       <w:r>
         <w:rPr>
           <w:lang w:val="fr-CH"/>
@@ -8232,9 +8351,9 @@
       <w:r>
         <w:t>conception</w:t>
       </w:r>
-      <w:bookmarkEnd w:id="13"/>
       <w:bookmarkEnd w:id="14"/>
       <w:bookmarkEnd w:id="15"/>
+      <w:bookmarkEnd w:id="16"/>
     </w:p>
     <w:p>
       <w:pPr>
@@ -8469,8 +8588,8 @@
           <w:lang w:val="fr-CH"/>
         </w:rPr>
       </w:pPr>
-      <w:bookmarkStart w:id="16" w:name="_Toc71703259"/>
-      <w:bookmarkStart w:id="17" w:name="_Toc71184212"/>
+      <w:bookmarkStart w:id="17" w:name="_Toc71703259"/>
+      <w:bookmarkStart w:id="18" w:name="_Toc71184212"/>
       <w:r>
         <w:rPr>
           <w:lang w:val="fr-CH"/>
@@ -8478,14 +8597,14 @@
         <w:lastRenderedPageBreak/>
         <w:t>R</w:t>
       </w:r>
-      <w:bookmarkEnd w:id="16"/>
+      <w:bookmarkEnd w:id="17"/>
       <w:r>
         <w:rPr>
           <w:lang w:val="fr-CH"/>
         </w:rPr>
         <w:t>éalisation</w:t>
       </w:r>
-      <w:bookmarkEnd w:id="17"/>
+      <w:bookmarkEnd w:id="18"/>
     </w:p>
     <w:p>
       <w:pPr>
@@ -8494,19 +8613,19 @@
           <w:lang w:val="fr-CH"/>
         </w:rPr>
       </w:pPr>
-      <w:bookmarkStart w:id="18" w:name="_Toc25553317"/>
-      <w:bookmarkStart w:id="19" w:name="_Toc71691022"/>
-      <w:bookmarkStart w:id="20" w:name="_Toc71184213"/>
+      <w:bookmarkStart w:id="19" w:name="_Toc25553317"/>
+      <w:bookmarkStart w:id="20" w:name="_Toc71691022"/>
+      <w:bookmarkStart w:id="21" w:name="_Toc71184213"/>
       <w:r>
         <w:rPr>
           <w:lang w:val="fr-CH"/>
         </w:rPr>
         <w:t>Dossier de réalisation</w:t>
       </w:r>
-      <w:bookmarkStart w:id="21" w:name="_Toc25553318"/>
-      <w:bookmarkEnd w:id="18"/>
+      <w:bookmarkStart w:id="22" w:name="_Toc25553318"/>
       <w:bookmarkEnd w:id="19"/>
       <w:bookmarkEnd w:id="20"/>
+      <w:bookmarkEnd w:id="21"/>
     </w:p>
     <w:p>
       <w:pPr>
@@ -8622,10 +8741,10 @@
           <w:lang w:val="fr-CH"/>
         </w:rPr>
       </w:pPr>
-      <w:bookmarkStart w:id="22" w:name="_Toc25553321"/>
-      <w:bookmarkStart w:id="23" w:name="_Toc71691025"/>
-      <w:bookmarkStart w:id="24" w:name="_Toc71184214"/>
-      <w:bookmarkEnd w:id="21"/>
+      <w:bookmarkStart w:id="23" w:name="_Toc25553321"/>
+      <w:bookmarkStart w:id="24" w:name="_Toc71691025"/>
+      <w:bookmarkStart w:id="25" w:name="_Toc71184214"/>
+      <w:bookmarkEnd w:id="22"/>
       <w:r>
         <w:t>Description</w:t>
       </w:r>
@@ -8635,15 +8754,15 @@
         </w:rPr>
         <w:t xml:space="preserve"> des test</w:t>
       </w:r>
-      <w:bookmarkEnd w:id="22"/>
+      <w:bookmarkEnd w:id="23"/>
       <w:r>
         <w:rPr>
           <w:lang w:val="fr-CH"/>
         </w:rPr>
         <w:t>s effectués</w:t>
       </w:r>
-      <w:bookmarkEnd w:id="23"/>
       <w:bookmarkEnd w:id="24"/>
+      <w:bookmarkEnd w:id="25"/>
     </w:p>
     <w:tbl>
       <w:tblPr>
@@ -9071,8 +9190,6 @@
               </w:rPr>
               <w:t>1.7</w:t>
             </w:r>
-            <w:bookmarkStart w:id="25" w:name="_GoBack"/>
-            <w:bookmarkEnd w:id="25"/>
           </w:p>
         </w:tc>
         <w:tc>
@@ -11994,7 +12111,7 @@
         <w:sz w:val="16"/>
         <w:szCs w:val="16"/>
       </w:rPr>
-      <w:t>17</w:t>
+      <w:t>19</w:t>
     </w:r>
     <w:r>
       <w:rPr>
@@ -12043,7 +12160,7 @@
         <w:sz w:val="16"/>
         <w:szCs w:val="16"/>
       </w:rPr>
-      <w:t>17</w:t>
+      <w:t>19</w:t>
     </w:r>
     <w:r>
       <w:rPr>
@@ -12201,7 +12318,7 @@
         <w:sz w:val="16"/>
         <w:szCs w:val="16"/>
       </w:rPr>
-      <w:t>11</w:t>
+      <w:t>13</w:t>
     </w:r>
     <w:r>
       <w:rPr>
@@ -12250,7 +12367,7 @@
         <w:sz w:val="16"/>
         <w:szCs w:val="16"/>
       </w:rPr>
-      <w:t>17</w:t>
+      <w:t>19</w:t>
     </w:r>
     <w:r>
       <w:rPr>
@@ -12549,6 +12666,119 @@
 <file path=word/numbering.xml><?xml version="1.0" encoding="utf-8"?>
 <w:numbering xmlns:wpc="http://schemas.microsoft.com/office/word/2010/wordprocessingCanvas" xmlns:cx="http://schemas.microsoft.com/office/drawing/2014/chartex" xmlns:cx1="http://schemas.microsoft.com/office/drawing/2015/9/8/chartex" xmlns:mc="http://schemas.openxmlformats.org/markup-compatibility/2006" xmlns:o="urn:schemas-microsoft-com:office:office" xmlns:r="http://schemas.openxmlformats.org/officeDocument/2006/relationships" xmlns:m="http://schemas.openxmlformats.org/officeDocument/2006/math" xmlns:v="urn:schemas-microsoft-com:vml" xmlns:wp14="http://schemas.microsoft.com/office/word/2010/wordprocessingDrawing" xmlns:wp="http://schemas.openxmlformats.org/drawingml/2006/wordprocessingDrawing" xmlns:w10="urn:schemas-microsoft-com:office:word" xmlns:w="http://schemas.openxmlformats.org/wordprocessingml/2006/main" xmlns:w14="http://schemas.microsoft.com/office/word/2010/wordml" xmlns:w15="http://schemas.microsoft.com/office/word/2012/wordml" xmlns:w16se="http://schemas.microsoft.com/office/word/2015/wordml/symex" xmlns:wpg="http://schemas.microsoft.com/office/word/2010/wordprocessingGroup" xmlns:wpi="http://schemas.microsoft.com/office/word/2010/wordprocessingInk" xmlns:wne="http://schemas.microsoft.com/office/word/2006/wordml" xmlns:wps="http://schemas.microsoft.com/office/word/2010/wordprocessingShape" mc:Ignorable="w14 w15 w16se wp14">
   <w:abstractNum w:abstractNumId="0" w15:restartNumberingAfterBreak="0">
+    <w:nsid w:val="07934CBC"/>
+    <w:multiLevelType w:val="hybridMultilevel"/>
+    <w:tmpl w:val="164EFB90"/>
+    <w:lvl w:ilvl="0" w:tplc="100C0001">
+      <w:start w:val="1"/>
+      <w:numFmt w:val="bullet"/>
+      <w:lvlText w:val=""/>
+      <w:lvlJc w:val="left"/>
+      <w:pPr>
+        <w:ind w:left="720" w:hanging="360"/>
+      </w:pPr>
+      <w:rPr>
+        <w:rFonts w:ascii="Symbol" w:hAnsi="Symbol" w:hint="default"/>
+      </w:rPr>
+    </w:lvl>
+    <w:lvl w:ilvl="1" w:tplc="100C0003" w:tentative="1">
+      <w:start w:val="1"/>
+      <w:numFmt w:val="bullet"/>
+      <w:lvlText w:val="o"/>
+      <w:lvlJc w:val="left"/>
+      <w:pPr>
+        <w:ind w:left="1440" w:hanging="360"/>
+      </w:pPr>
+      <w:rPr>
+        <w:rFonts w:ascii="Courier New" w:hAnsi="Courier New" w:cs="Courier New" w:hint="default"/>
+      </w:rPr>
+    </w:lvl>
+    <w:lvl w:ilvl="2" w:tplc="100C0005" w:tentative="1">
+      <w:start w:val="1"/>
+      <w:numFmt w:val="bullet"/>
+      <w:lvlText w:val=""/>
+      <w:lvlJc w:val="left"/>
+      <w:pPr>
+        <w:ind w:left="2160" w:hanging="360"/>
+      </w:pPr>
+      <w:rPr>
+        <w:rFonts w:ascii="Wingdings" w:hAnsi="Wingdings" w:hint="default"/>
+      </w:rPr>
+    </w:lvl>
+    <w:lvl w:ilvl="3" w:tplc="100C0001" w:tentative="1">
+      <w:start w:val="1"/>
+      <w:numFmt w:val="bullet"/>
+      <w:lvlText w:val=""/>
+      <w:lvlJc w:val="left"/>
+      <w:pPr>
+        <w:ind w:left="2880" w:hanging="360"/>
+      </w:pPr>
+      <w:rPr>
+        <w:rFonts w:ascii="Symbol" w:hAnsi="Symbol" w:hint="default"/>
+      </w:rPr>
+    </w:lvl>
+    <w:lvl w:ilvl="4" w:tplc="100C0003" w:tentative="1">
+      <w:start w:val="1"/>
+      <w:numFmt w:val="bullet"/>
+      <w:lvlText w:val="o"/>
+      <w:lvlJc w:val="left"/>
+      <w:pPr>
+        <w:ind w:left="3600" w:hanging="360"/>
+      </w:pPr>
+      <w:rPr>
+        <w:rFonts w:ascii="Courier New" w:hAnsi="Courier New" w:cs="Courier New" w:hint="default"/>
+      </w:rPr>
+    </w:lvl>
+    <w:lvl w:ilvl="5" w:tplc="100C0005" w:tentative="1">
+      <w:start w:val="1"/>
+      <w:numFmt w:val="bullet"/>
+      <w:lvlText w:val=""/>
+      <w:lvlJc w:val="left"/>
+      <w:pPr>
+        <w:ind w:left="4320" w:hanging="360"/>
+      </w:pPr>
+      <w:rPr>
+        <w:rFonts w:ascii="Wingdings" w:hAnsi="Wingdings" w:hint="default"/>
+      </w:rPr>
+    </w:lvl>
+    <w:lvl w:ilvl="6" w:tplc="100C0001" w:tentative="1">
+      <w:start w:val="1"/>
+      <w:numFmt w:val="bullet"/>
+      <w:lvlText w:val=""/>
+      <w:lvlJc w:val="left"/>
+      <w:pPr>
+        <w:ind w:left="5040" w:hanging="360"/>
+      </w:pPr>
+      <w:rPr>
+        <w:rFonts w:ascii="Symbol" w:hAnsi="Symbol" w:hint="default"/>
+      </w:rPr>
+    </w:lvl>
+    <w:lvl w:ilvl="7" w:tplc="100C0003" w:tentative="1">
+      <w:start w:val="1"/>
+      <w:numFmt w:val="bullet"/>
+      <w:lvlText w:val="o"/>
+      <w:lvlJc w:val="left"/>
+      <w:pPr>
+        <w:ind w:left="5760" w:hanging="360"/>
+      </w:pPr>
+      <w:rPr>
+        <w:rFonts w:ascii="Courier New" w:hAnsi="Courier New" w:cs="Courier New" w:hint="default"/>
+      </w:rPr>
+    </w:lvl>
+    <w:lvl w:ilvl="8" w:tplc="100C0005" w:tentative="1">
+      <w:start w:val="1"/>
+      <w:numFmt w:val="bullet"/>
+      <w:lvlText w:val=""/>
+      <w:lvlJc w:val="left"/>
+      <w:pPr>
+        <w:ind w:left="6480" w:hanging="360"/>
+      </w:pPr>
+      <w:rPr>
+        <w:rFonts w:ascii="Wingdings" w:hAnsi="Wingdings" w:hint="default"/>
+      </w:rPr>
+    </w:lvl>
+  </w:abstractNum>
+  <w:abstractNum w:abstractNumId="1" w15:restartNumberingAfterBreak="0">
     <w:nsid w:val="0A7C7405"/>
     <w:multiLevelType w:val="singleLevel"/>
     <w:tmpl w:val="92869324"/>
@@ -12569,7 +12799,7 @@
       </w:rPr>
     </w:lvl>
   </w:abstractNum>
-  <w:abstractNum w:abstractNumId="1" w15:restartNumberingAfterBreak="0">
+  <w:abstractNum w:abstractNumId="2" w15:restartNumberingAfterBreak="0">
     <w:nsid w:val="0D7E3F51"/>
     <w:multiLevelType w:val="hybridMultilevel"/>
     <w:tmpl w:val="95DA551A"/>
@@ -12682,7 +12912,7 @@
       </w:rPr>
     </w:lvl>
   </w:abstractNum>
-  <w:abstractNum w:abstractNumId="2" w15:restartNumberingAfterBreak="0">
+  <w:abstractNum w:abstractNumId="3" w15:restartNumberingAfterBreak="0">
     <w:nsid w:val="16794E2B"/>
     <w:multiLevelType w:val="hybridMultilevel"/>
     <w:tmpl w:val="641AD2C2"/>
@@ -12822,7 +13052,7 @@
       </w:rPr>
     </w:lvl>
   </w:abstractNum>
-  <w:abstractNum w:abstractNumId="3" w15:restartNumberingAfterBreak="0">
+  <w:abstractNum w:abstractNumId="4" w15:restartNumberingAfterBreak="0">
     <w:nsid w:val="19FF01AE"/>
     <w:multiLevelType w:val="hybridMultilevel"/>
     <w:tmpl w:val="EC6A3956"/>
@@ -12962,7 +13192,7 @@
       </w:rPr>
     </w:lvl>
   </w:abstractNum>
-  <w:abstractNum w:abstractNumId="4" w15:restartNumberingAfterBreak="0">
+  <w:abstractNum w:abstractNumId="5" w15:restartNumberingAfterBreak="0">
     <w:nsid w:val="22037383"/>
     <w:multiLevelType w:val="hybridMultilevel"/>
     <w:tmpl w:val="661CC122"/>
@@ -13073,7 +13303,7 @@
       </w:rPr>
     </w:lvl>
   </w:abstractNum>
-  <w:abstractNum w:abstractNumId="5" w15:restartNumberingAfterBreak="0">
+  <w:abstractNum w:abstractNumId="6" w15:restartNumberingAfterBreak="0">
     <w:nsid w:val="27A404D8"/>
     <w:multiLevelType w:val="hybridMultilevel"/>
     <w:tmpl w:val="E4483B56"/>
@@ -13213,7 +13443,7 @@
       </w:rPr>
     </w:lvl>
   </w:abstractNum>
-  <w:abstractNum w:abstractNumId="6" w15:restartNumberingAfterBreak="0">
+  <w:abstractNum w:abstractNumId="7" w15:restartNumberingAfterBreak="0">
     <w:nsid w:val="2A356070"/>
     <w:multiLevelType w:val="hybridMultilevel"/>
     <w:tmpl w:val="E22A1836"/>
@@ -13326,7 +13556,7 @@
       </w:rPr>
     </w:lvl>
   </w:abstractNum>
-  <w:abstractNum w:abstractNumId="7" w15:restartNumberingAfterBreak="0">
+  <w:abstractNum w:abstractNumId="8" w15:restartNumberingAfterBreak="0">
     <w:nsid w:val="2A37486A"/>
     <w:multiLevelType w:val="hybridMultilevel"/>
     <w:tmpl w:val="8794E304"/>
@@ -13439,7 +13669,7 @@
       </w:rPr>
     </w:lvl>
   </w:abstractNum>
-  <w:abstractNum w:abstractNumId="8" w15:restartNumberingAfterBreak="0">
+  <w:abstractNum w:abstractNumId="9" w15:restartNumberingAfterBreak="0">
     <w:nsid w:val="32E233DE"/>
     <w:multiLevelType w:val="hybridMultilevel"/>
     <w:tmpl w:val="ADCE2326"/>
@@ -13552,7 +13782,7 @@
       </w:rPr>
     </w:lvl>
   </w:abstractNum>
-  <w:abstractNum w:abstractNumId="9" w15:restartNumberingAfterBreak="0">
+  <w:abstractNum w:abstractNumId="10" w15:restartNumberingAfterBreak="0">
     <w:nsid w:val="408C02FF"/>
     <w:multiLevelType w:val="hybridMultilevel"/>
     <w:tmpl w:val="1C925AC4"/>
@@ -13689,7 +13919,7 @@
       </w:rPr>
     </w:lvl>
   </w:abstractNum>
-  <w:abstractNum w:abstractNumId="10" w15:restartNumberingAfterBreak="0">
+  <w:abstractNum w:abstractNumId="11" w15:restartNumberingAfterBreak="0">
     <w:nsid w:val="42F31DAB"/>
     <w:multiLevelType w:val="hybridMultilevel"/>
     <w:tmpl w:val="A46C5D1C"/>
@@ -13829,7 +14059,7 @@
       </w:rPr>
     </w:lvl>
   </w:abstractNum>
-  <w:abstractNum w:abstractNumId="11" w15:restartNumberingAfterBreak="0">
+  <w:abstractNum w:abstractNumId="12" w15:restartNumberingAfterBreak="0">
     <w:nsid w:val="4FCD2A6E"/>
     <w:multiLevelType w:val="hybridMultilevel"/>
     <w:tmpl w:val="4FE42D92"/>
@@ -13942,7 +14172,7 @@
       </w:rPr>
     </w:lvl>
   </w:abstractNum>
-  <w:abstractNum w:abstractNumId="12" w15:restartNumberingAfterBreak="0">
+  <w:abstractNum w:abstractNumId="13" w15:restartNumberingAfterBreak="0">
     <w:nsid w:val="5082572C"/>
     <w:multiLevelType w:val="hybridMultilevel"/>
     <w:tmpl w:val="ED4ACFA4"/>
@@ -14082,7 +14312,7 @@
       </w:rPr>
     </w:lvl>
   </w:abstractNum>
-  <w:abstractNum w:abstractNumId="13" w15:restartNumberingAfterBreak="0">
+  <w:abstractNum w:abstractNumId="14" w15:restartNumberingAfterBreak="0">
     <w:nsid w:val="52B247CA"/>
     <w:multiLevelType w:val="hybridMultilevel"/>
     <w:tmpl w:val="B7D4D45A"/>
@@ -14222,7 +14452,7 @@
       </w:rPr>
     </w:lvl>
   </w:abstractNum>
-  <w:abstractNum w:abstractNumId="14" w15:restartNumberingAfterBreak="0">
+  <w:abstractNum w:abstractNumId="15" w15:restartNumberingAfterBreak="0">
     <w:nsid w:val="594C1361"/>
     <w:multiLevelType w:val="hybridMultilevel"/>
     <w:tmpl w:val="5C243628"/>
@@ -14362,7 +14592,7 @@
       </w:rPr>
     </w:lvl>
   </w:abstractNum>
-  <w:abstractNum w:abstractNumId="15" w15:restartNumberingAfterBreak="0">
+  <w:abstractNum w:abstractNumId="16" w15:restartNumberingAfterBreak="0">
     <w:nsid w:val="5CC11FD2"/>
     <w:multiLevelType w:val="hybridMultilevel"/>
     <w:tmpl w:val="9ED85CFC"/>
@@ -14474,7 +14704,7 @@
       </w:rPr>
     </w:lvl>
   </w:abstractNum>
-  <w:abstractNum w:abstractNumId="16" w15:restartNumberingAfterBreak="0">
+  <w:abstractNum w:abstractNumId="17" w15:restartNumberingAfterBreak="0">
     <w:nsid w:val="71E06583"/>
     <w:multiLevelType w:val="hybridMultilevel"/>
     <w:tmpl w:val="26C81FCE"/>
@@ -14614,7 +14844,7 @@
       </w:rPr>
     </w:lvl>
   </w:abstractNum>
-  <w:abstractNum w:abstractNumId="17" w15:restartNumberingAfterBreak="0">
+  <w:abstractNum w:abstractNumId="18" w15:restartNumberingAfterBreak="0">
     <w:nsid w:val="75A3529B"/>
     <w:multiLevelType w:val="hybridMultilevel"/>
     <w:tmpl w:val="819EEA64"/>
@@ -14754,7 +14984,7 @@
       </w:rPr>
     </w:lvl>
   </w:abstractNum>
-  <w:abstractNum w:abstractNumId="18" w15:restartNumberingAfterBreak="0">
+  <w:abstractNum w:abstractNumId="19" w15:restartNumberingAfterBreak="0">
     <w:nsid w:val="793D663D"/>
     <w:multiLevelType w:val="hybridMultilevel"/>
     <w:tmpl w:val="256A9A6C"/>
@@ -14867,7 +15097,7 @@
       </w:rPr>
     </w:lvl>
   </w:abstractNum>
-  <w:abstractNum w:abstractNumId="19" w15:restartNumberingAfterBreak="0">
+  <w:abstractNum w:abstractNumId="20" w15:restartNumberingAfterBreak="0">
     <w:nsid w:val="7B193736"/>
     <w:multiLevelType w:val="multilevel"/>
     <w:tmpl w:val="E2ACA396"/>
@@ -14989,7 +15219,7 @@
       </w:pPr>
     </w:lvl>
   </w:abstractNum>
-  <w:abstractNum w:abstractNumId="20" w15:restartNumberingAfterBreak="0">
+  <w:abstractNum w:abstractNumId="21" w15:restartNumberingAfterBreak="0">
     <w:nsid w:val="7DD245F2"/>
     <w:multiLevelType w:val="hybridMultilevel"/>
     <w:tmpl w:val="3100450C"/>
@@ -15129,7 +15359,7 @@
       </w:rPr>
     </w:lvl>
   </w:abstractNum>
-  <w:abstractNum w:abstractNumId="21" w15:restartNumberingAfterBreak="0">
+  <w:abstractNum w:abstractNumId="22" w15:restartNumberingAfterBreak="0">
     <w:nsid w:val="7E7356B4"/>
     <w:multiLevelType w:val="hybridMultilevel"/>
     <w:tmpl w:val="FFB67372"/>
@@ -15243,70 +15473,73 @@
     </w:lvl>
   </w:abstractNum>
   <w:num w:numId="1">
+    <w:abstractNumId w:val="20"/>
+  </w:num>
+  <w:num w:numId="2">
+    <w:abstractNumId w:val="1"/>
+  </w:num>
+  <w:num w:numId="3">
+    <w:abstractNumId w:val="4"/>
+  </w:num>
+  <w:num w:numId="4">
+    <w:abstractNumId w:val="18"/>
+  </w:num>
+  <w:num w:numId="5">
+    <w:abstractNumId w:val="14"/>
+  </w:num>
+  <w:num w:numId="6">
+    <w:abstractNumId w:val="6"/>
+  </w:num>
+  <w:num w:numId="7">
+    <w:abstractNumId w:val="15"/>
+  </w:num>
+  <w:num w:numId="8">
+    <w:abstractNumId w:val="21"/>
+  </w:num>
+  <w:num w:numId="9">
+    <w:abstractNumId w:val="3"/>
+  </w:num>
+  <w:num w:numId="10">
+    <w:abstractNumId w:val="10"/>
+  </w:num>
+  <w:num w:numId="11">
+    <w:abstractNumId w:val="13"/>
+  </w:num>
+  <w:num w:numId="12">
+    <w:abstractNumId w:val="11"/>
+  </w:num>
+  <w:num w:numId="13">
+    <w:abstractNumId w:val="17"/>
+  </w:num>
+  <w:num w:numId="14">
+    <w:abstractNumId w:val="5"/>
+  </w:num>
+  <w:num w:numId="15">
+    <w:abstractNumId w:val="9"/>
+  </w:num>
+  <w:num w:numId="16">
+    <w:abstractNumId w:val="12"/>
+  </w:num>
+  <w:num w:numId="17">
+    <w:abstractNumId w:val="16"/>
+  </w:num>
+  <w:num w:numId="18">
     <w:abstractNumId w:val="19"/>
   </w:num>
-  <w:num w:numId="2">
-    <w:abstractNumId w:val="0"/>
+  <w:num w:numId="19">
+    <w:abstractNumId w:val="8"/>
   </w:num>
-  <w:num w:numId="3">
-    <w:abstractNumId w:val="3"/>
-  </w:num>
-  <w:num w:numId="4">
-    <w:abstractNumId w:val="17"/>
-  </w:num>
-  <w:num w:numId="5">
-    <w:abstractNumId w:val="13"/>
-  </w:num>
-  <w:num w:numId="6">
-    <w:abstractNumId w:val="5"/>
-  </w:num>
-  <w:num w:numId="7">
-    <w:abstractNumId w:val="14"/>
-  </w:num>
-  <w:num w:numId="8">
-    <w:abstractNumId w:val="20"/>
-  </w:num>
-  <w:num w:numId="9">
+  <w:num w:numId="20">
     <w:abstractNumId w:val="2"/>
   </w:num>
-  <w:num w:numId="10">
-    <w:abstractNumId w:val="9"/>
-  </w:num>
-  <w:num w:numId="11">
-    <w:abstractNumId w:val="12"/>
-  </w:num>
-  <w:num w:numId="12">
-    <w:abstractNumId w:val="10"/>
-  </w:num>
-  <w:num w:numId="13">
-    <w:abstractNumId w:val="16"/>
-  </w:num>
-  <w:num w:numId="14">
-    <w:abstractNumId w:val="4"/>
-  </w:num>
-  <w:num w:numId="15">
-    <w:abstractNumId w:val="8"/>
-  </w:num>
-  <w:num w:numId="16">
-    <w:abstractNumId w:val="11"/>
-  </w:num>
-  <w:num w:numId="17">
-    <w:abstractNumId w:val="15"/>
-  </w:num>
-  <w:num w:numId="18">
-    <w:abstractNumId w:val="18"/>
-  </w:num>
-  <w:num w:numId="19">
+  <w:num w:numId="21">
     <w:abstractNumId w:val="7"/>
   </w:num>
-  <w:num w:numId="20">
-    <w:abstractNumId w:val="1"/>
+  <w:num w:numId="22">
+    <w:abstractNumId w:val="22"/>
   </w:num>
-  <w:num w:numId="21">
-    <w:abstractNumId w:val="6"/>
-  </w:num>
-  <w:num w:numId="22">
-    <w:abstractNumId w:val="21"/>
+  <w:num w:numId="23">
+    <w:abstractNumId w:val="0"/>
   </w:num>
   <w:numIdMacAtCleanup w:val="13"/>
 </w:numbering>
@@ -17084,6 +17317,12 @@
 </file>
 
 <file path=customXml/item1.xml><?xml version="1.0" encoding="utf-8"?>
+<p:properties xmlns:p="http://schemas.microsoft.com/office/2006/metadata/properties" xmlns:xsi="http://www.w3.org/2001/XMLSchema-instance" xmlns:pc="http://schemas.microsoft.com/office/infopath/2007/PartnerControls">
+  <documentManagement/>
+</p:properties>
+</file>
+
+<file path=customXml/item2.xml><?xml version="1.0" encoding="utf-8"?>
 <ct:contentTypeSchema xmlns:ct="http://schemas.microsoft.com/office/2006/metadata/contentType" xmlns:ma="http://schemas.microsoft.com/office/2006/metadata/properties/metaAttributes" ct:_="" ma:_="" ma:contentTypeName="Document" ma:contentTypeID="0x0101000B38552FA7D4254E8845977232CFE53B" ma:contentTypeVersion="2" ma:contentTypeDescription="Crée un document." ma:contentTypeScope="" ma:versionID="acac6587a1624531b7bbb5e040fdc0e2">
   <xsd:schema xmlns:xsd="http://www.w3.org/2001/XMLSchema" xmlns:xs="http://www.w3.org/2001/XMLSchema" xmlns:p="http://schemas.microsoft.com/office/2006/metadata/properties" xmlns:ns2="0119da2b-60ce-4773-88fa-ebab2cde1f55" targetNamespace="http://schemas.microsoft.com/office/2006/metadata/properties" ma:root="true" ma:fieldsID="497bc8f796ffcd2b49b56101ba0507db" ns2:_="">
     <xsd:import namespace="0119da2b-60ce-4773-88fa-ebab2cde1f55"/>
@@ -17215,12 +17454,6 @@
 </ct:contentTypeSchema>
 </file>
 
-<file path=customXml/item2.xml><?xml version="1.0" encoding="utf-8"?>
-<p:properties xmlns:p="http://schemas.microsoft.com/office/2006/metadata/properties" xmlns:xsi="http://www.w3.org/2001/XMLSchema-instance" xmlns:pc="http://schemas.microsoft.com/office/infopath/2007/PartnerControls">
-  <documentManagement/>
-</p:properties>
-</file>
-
 <file path=customXml/item3.xml><?xml version="1.0" encoding="utf-8"?>
 <?mso-contentType ?>
 <FormTemplates xmlns="http://schemas.microsoft.com/sharepoint/v3/contenttype/forms">
@@ -17235,6 +17468,15 @@
 </file>
 
 <file path=customXml/itemProps1.xml><?xml version="1.0" encoding="utf-8"?>
+<ds:datastoreItem xmlns:ds="http://schemas.openxmlformats.org/officeDocument/2006/customXml" ds:itemID="{B1DFFEE4-49B1-4AF1-9FFD-BDCB1D4C88F0}">
+  <ds:schemaRefs>
+    <ds:schemaRef ds:uri="http://schemas.microsoft.com/office/2006/metadata/properties"/>
+    <ds:schemaRef ds:uri="http://schemas.microsoft.com/office/infopath/2007/PartnerControls"/>
+  </ds:schemaRefs>
+</ds:datastoreItem>
+</file>
+
+<file path=customXml/itemProps2.xml><?xml version="1.0" encoding="utf-8"?>
 <ds:datastoreItem xmlns:ds="http://schemas.openxmlformats.org/officeDocument/2006/customXml" ds:itemID="{884A3E52-B6F1-4A6D-876B-680A1FE9CD40}">
   <ds:schemaRefs>
     <ds:schemaRef ds:uri="http://schemas.microsoft.com/office/2006/metadata/contentType"/>
@@ -17252,15 +17494,6 @@
 </ds:datastoreItem>
 </file>
 
-<file path=customXml/itemProps2.xml><?xml version="1.0" encoding="utf-8"?>
-<ds:datastoreItem xmlns:ds="http://schemas.openxmlformats.org/officeDocument/2006/customXml" ds:itemID="{B1DFFEE4-49B1-4AF1-9FFD-BDCB1D4C88F0}">
-  <ds:schemaRefs>
-    <ds:schemaRef ds:uri="http://schemas.microsoft.com/office/2006/metadata/properties"/>
-    <ds:schemaRef ds:uri="http://schemas.microsoft.com/office/infopath/2007/PartnerControls"/>
-  </ds:schemaRefs>
-</ds:datastoreItem>
-</file>
-
 <file path=customXml/itemProps3.xml><?xml version="1.0" encoding="utf-8"?>
 <ds:datastoreItem xmlns:ds="http://schemas.openxmlformats.org/officeDocument/2006/customXml" ds:itemID="{C3C0D82A-5D77-4930-8043-FB93232D4EC3}">
   <ds:schemaRefs>
@@ -17270,7 +17503,7 @@
 </file>
 
 <file path=customXml/itemProps4.xml><?xml version="1.0" encoding="utf-8"?>
-<ds:datastoreItem xmlns:ds="http://schemas.openxmlformats.org/officeDocument/2006/customXml" ds:itemID="{FEAA1B5B-5AD0-468E-A4CF-1CDD80C532D6}">
+<ds:datastoreItem xmlns:ds="http://schemas.openxmlformats.org/officeDocument/2006/customXml" ds:itemID="{C3426EF0-29AA-4286-A4D2-6FB8D7D403B4}">
   <ds:schemaRefs>
     <ds:schemaRef ds:uri="http://schemas.openxmlformats.org/officeDocument/2006/bibliography"/>
   </ds:schemaRefs>

</xml_diff>

<commit_message>
Fin de la partie Analyse/Conception
</commit_message>
<xml_diff>
--- a/Documentation/Documentation.docx
+++ b/Documentation/Documentation.docx
@@ -134,15 +134,6 @@
         </w:tc>
       </w:tr>
     </w:tbl>
-    <w:p>
-      <w:pPr>
-        <w:pStyle w:val="TM1"/>
-        <w:rPr>
-          <w:noProof w:val="0"/>
-          <w:lang w:val="fr-CH"/>
-        </w:rPr>
-      </w:pPr>
-    </w:p>
     <w:p>
       <w:pPr>
         <w:pStyle w:val="TM1"/>
@@ -272,17 +263,7 @@
             <w:rFonts w:ascii="Consolas" w:hAnsi="Consolas"/>
             <w:lang w:val="fr-CH"/>
           </w:rPr>
-          <w:t>sourc</w:t>
-        </w:r>
-        <w:bookmarkStart w:id="0" w:name="_GoBack"/>
-        <w:bookmarkEnd w:id="0"/>
-        <w:r>
-          <w:rPr>
-            <w:rStyle w:val="Lienhypertexte"/>
-            <w:rFonts w:ascii="Consolas" w:hAnsi="Consolas"/>
-            <w:lang w:val="fr-CH"/>
-          </w:rPr>
-          <w:t>e</w:t>
+          <w:t>source</w:t>
         </w:r>
       </w:hyperlink>
       <w:r>
@@ -299,69 +280,6 @@
         </w:rPr>
         <w:t>*/</w:t>
       </w:r>
-    </w:p>
-    <w:p>
-      <w:pPr>
-        <w:pStyle w:val="TM1"/>
-        <w:rPr>
-          <w:noProof w:val="0"/>
-          <w:lang w:val="fr-CH"/>
-        </w:rPr>
-      </w:pPr>
-    </w:p>
-    <w:p>
-      <w:pPr>
-        <w:pStyle w:val="TM1"/>
-        <w:rPr>
-          <w:noProof w:val="0"/>
-          <w:lang w:val="fr-CH"/>
-        </w:rPr>
-      </w:pPr>
-    </w:p>
-    <w:p>
-      <w:pPr>
-        <w:pStyle w:val="TM1"/>
-        <w:rPr>
-          <w:noProof w:val="0"/>
-          <w:lang w:val="fr-CH"/>
-        </w:rPr>
-      </w:pPr>
-    </w:p>
-    <w:p>
-      <w:pPr>
-        <w:pStyle w:val="TM1"/>
-        <w:rPr>
-          <w:noProof w:val="0"/>
-          <w:lang w:val="fr-CH"/>
-        </w:rPr>
-      </w:pPr>
-    </w:p>
-    <w:p>
-      <w:pPr>
-        <w:pStyle w:val="TM1"/>
-        <w:rPr>
-          <w:noProof w:val="0"/>
-          <w:lang w:val="fr-CH"/>
-        </w:rPr>
-      </w:pPr>
-    </w:p>
-    <w:p>
-      <w:pPr>
-        <w:pStyle w:val="TM1"/>
-        <w:rPr>
-          <w:noProof w:val="0"/>
-          <w:lang w:val="fr-CH"/>
-        </w:rPr>
-      </w:pPr>
-    </w:p>
-    <w:p>
-      <w:pPr>
-        <w:pStyle w:val="TM1"/>
-        <w:rPr>
-          <w:noProof w:val="0"/>
-          <w:lang w:val="fr-CH"/>
-        </w:rPr>
-      </w:pPr>
     </w:p>
     <w:p>
       <w:pPr>
@@ -485,7 +403,7 @@
           <w:noProof/>
           <w:lang w:val="fr-CH"/>
         </w:rPr>
-        <w:t>07.05.2021</w:t>
+        <w:t>10.05.2021</w:t>
       </w:r>
       <w:r>
         <w:rPr>
@@ -524,6 +442,8 @@
         <w:t>Table des matières</w:t>
       </w:r>
     </w:p>
+    <w:bookmarkStart w:id="0" w:name="_GoBack"/>
+    <w:bookmarkEnd w:id="0"/>
     <w:p>
       <w:pPr>
         <w:pStyle w:val="TM1"/>
@@ -555,7 +475,7 @@
         </w:rPr>
         <w:fldChar w:fldCharType="separate"/>
       </w:r>
-      <w:hyperlink w:anchor="_Toc71184201" w:history="1">
+      <w:hyperlink w:anchor="_Toc71546018" w:history="1">
         <w:r>
           <w:rPr>
             <w:rStyle w:val="Lienhypertexte"/>
@@ -595,7 +515,7 @@
           <w:rPr>
             <w:webHidden/>
           </w:rPr>
-          <w:instrText xml:space="preserve"> PAGEREF _Toc71184201 \h </w:instrText>
+          <w:instrText xml:space="preserve"> PAGEREF _Toc71546018 \h </w:instrText>
         </w:r>
         <w:r>
           <w:rPr>
@@ -637,7 +557,7 @@
           <w:lang w:val="fr-CH" w:eastAsia="fr-CH"/>
         </w:rPr>
       </w:pPr>
-      <w:hyperlink w:anchor="_Toc71184202" w:history="1">
+      <w:hyperlink w:anchor="_Toc71546019" w:history="1">
         <w:r>
           <w:rPr>
             <w:rStyle w:val="Lienhypertexte"/>
@@ -682,7 +602,7 @@
             <w:noProof/>
             <w:webHidden/>
           </w:rPr>
-          <w:instrText xml:space="preserve"> PAGEREF _Toc71184202 \h </w:instrText>
+          <w:instrText xml:space="preserve"> PAGEREF _Toc71546019 \h </w:instrText>
         </w:r>
         <w:r>
           <w:rPr>
@@ -728,7 +648,7 @@
           <w:lang w:val="fr-CH" w:eastAsia="fr-CH"/>
         </w:rPr>
       </w:pPr>
-      <w:hyperlink w:anchor="_Toc71184203" w:history="1">
+      <w:hyperlink w:anchor="_Toc71546020" w:history="1">
         <w:r>
           <w:rPr>
             <w:rStyle w:val="Lienhypertexte"/>
@@ -772,7 +692,7 @@
             <w:noProof/>
             <w:webHidden/>
           </w:rPr>
-          <w:instrText xml:space="preserve"> PAGEREF _Toc71184203 \h </w:instrText>
+          <w:instrText xml:space="preserve"> PAGEREF _Toc71546020 \h </w:instrText>
         </w:r>
         <w:r>
           <w:rPr>
@@ -818,7 +738,7 @@
           <w:lang w:val="fr-CH" w:eastAsia="fr-CH"/>
         </w:rPr>
       </w:pPr>
-      <w:hyperlink w:anchor="_Toc71184204" w:history="1">
+      <w:hyperlink w:anchor="_Toc71546021" w:history="1">
         <w:r>
           <w:rPr>
             <w:rStyle w:val="Lienhypertexte"/>
@@ -871,7 +791,7 @@
             <w:noProof/>
             <w:webHidden/>
           </w:rPr>
-          <w:instrText xml:space="preserve"> PAGEREF _Toc71184204 \h </w:instrText>
+          <w:instrText xml:space="preserve"> PAGEREF _Toc71546021 \h </w:instrText>
         </w:r>
         <w:r>
           <w:rPr>
@@ -912,7 +832,7 @@
           <w:lang w:val="fr-CH" w:eastAsia="fr-CH"/>
         </w:rPr>
       </w:pPr>
-      <w:hyperlink w:anchor="_Toc71184205" w:history="1">
+      <w:hyperlink w:anchor="_Toc71546022" w:history="1">
         <w:r>
           <w:rPr>
             <w:rStyle w:val="Lienhypertexte"/>
@@ -952,7 +872,7 @@
           <w:rPr>
             <w:webHidden/>
           </w:rPr>
-          <w:instrText xml:space="preserve"> PAGEREF _Toc71184205 \h </w:instrText>
+          <w:instrText xml:space="preserve"> PAGEREF _Toc71546022 \h </w:instrText>
         </w:r>
         <w:r>
           <w:rPr>
@@ -994,7 +914,7 @@
           <w:lang w:val="fr-CH" w:eastAsia="fr-CH"/>
         </w:rPr>
       </w:pPr>
-      <w:hyperlink w:anchor="_Toc71184206" w:history="1">
+      <w:hyperlink w:anchor="_Toc71546023" w:history="1">
         <w:r>
           <w:rPr>
             <w:rStyle w:val="Lienhypertexte"/>
@@ -1039,7 +959,7 @@
             <w:noProof/>
             <w:webHidden/>
           </w:rPr>
-          <w:instrText xml:space="preserve"> PAGEREF _Toc71184206 \h </w:instrText>
+          <w:instrText xml:space="preserve"> PAGEREF _Toc71546023 \h </w:instrText>
         </w:r>
         <w:r>
           <w:rPr>
@@ -1085,7 +1005,7 @@
           <w:lang w:val="fr-CH" w:eastAsia="fr-CH"/>
         </w:rPr>
       </w:pPr>
-      <w:hyperlink w:anchor="_Toc71184207" w:history="1">
+      <w:hyperlink w:anchor="_Toc71546024" w:history="1">
         <w:r>
           <w:rPr>
             <w:rStyle w:val="Lienhypertexte"/>
@@ -1131,7 +1051,7 @@
             <w:noProof/>
             <w:webHidden/>
           </w:rPr>
-          <w:instrText xml:space="preserve"> PAGEREF _Toc71184207 \h </w:instrText>
+          <w:instrText xml:space="preserve"> PAGEREF _Toc71546024 \h </w:instrText>
         </w:r>
         <w:r>
           <w:rPr>
@@ -1177,7 +1097,7 @@
           <w:lang w:val="fr-CH" w:eastAsia="fr-CH"/>
         </w:rPr>
       </w:pPr>
-      <w:hyperlink w:anchor="_Toc71184208" w:history="1">
+      <w:hyperlink w:anchor="_Toc71546025" w:history="1">
         <w:r>
           <w:rPr>
             <w:rStyle w:val="Lienhypertexte"/>
@@ -1202,7 +1122,7 @@
             <w:noProof/>
             <w:lang w:val="fr-CH"/>
           </w:rPr>
-          <w:t>Liste des tests / scénarios</w:t>
+          <w:t>Liste des scénarios</w:t>
         </w:r>
         <w:r>
           <w:rPr>
@@ -1223,7 +1143,7 @@
             <w:noProof/>
             <w:webHidden/>
           </w:rPr>
-          <w:instrText xml:space="preserve"> PAGEREF _Toc71184208 \h </w:instrText>
+          <w:instrText xml:space="preserve"> PAGEREF _Toc71546025 \h </w:instrText>
         </w:r>
         <w:r>
           <w:rPr>
@@ -1269,12 +1189,11 @@
           <w:lang w:val="fr-CH" w:eastAsia="fr-CH"/>
         </w:rPr>
       </w:pPr>
-      <w:hyperlink w:anchor="_Toc71184209" w:history="1">
+      <w:hyperlink w:anchor="_Toc71546026" w:history="1">
         <w:r>
           <w:rPr>
             <w:rStyle w:val="Lienhypertexte"/>
             <w:noProof/>
-            <w:lang w:val="fr-CH"/>
           </w:rPr>
           <w:t>2.3</w:t>
         </w:r>
@@ -1322,7 +1241,7 @@
             <w:noProof/>
             <w:webHidden/>
           </w:rPr>
-          <w:instrText xml:space="preserve"> PAGEREF _Toc71184209 \h </w:instrText>
+          <w:instrText xml:space="preserve"> PAGEREF _Toc71546026 \h </w:instrText>
         </w:r>
         <w:r>
           <w:rPr>
@@ -1342,7 +1261,7 @@
             <w:noProof/>
             <w:webHidden/>
           </w:rPr>
-          <w:t>8</w:t>
+          <w:t>9</w:t>
         </w:r>
         <w:r>
           <w:rPr>
@@ -1368,7 +1287,7 @@
           <w:lang w:val="fr-CH" w:eastAsia="fr-CH"/>
         </w:rPr>
       </w:pPr>
-      <w:hyperlink w:anchor="_Toc71184210" w:history="1">
+      <w:hyperlink w:anchor="_Toc71546027" w:history="1">
         <w:r>
           <w:rPr>
             <w:rStyle w:val="Lienhypertexte"/>
@@ -1412,7 +1331,7 @@
             <w:noProof/>
             <w:webHidden/>
           </w:rPr>
-          <w:instrText xml:space="preserve"> PAGEREF _Toc71184210 \h </w:instrText>
+          <w:instrText xml:space="preserve"> PAGEREF _Toc71546027 \h </w:instrText>
         </w:r>
         <w:r>
           <w:rPr>
@@ -1432,7 +1351,7 @@
             <w:noProof/>
             <w:webHidden/>
           </w:rPr>
-          <w:t>8</w:t>
+          <w:t>9</w:t>
         </w:r>
         <w:r>
           <w:rPr>
@@ -1458,7 +1377,7 @@
           <w:lang w:val="fr-CH" w:eastAsia="fr-CH"/>
         </w:rPr>
       </w:pPr>
-      <w:hyperlink w:anchor="_Toc71184211" w:history="1">
+      <w:hyperlink w:anchor="_Toc71546028" w:history="1">
         <w:r>
           <w:rPr>
             <w:rStyle w:val="Lienhypertexte"/>
@@ -1511,7 +1430,7 @@
             <w:noProof/>
             <w:webHidden/>
           </w:rPr>
-          <w:instrText xml:space="preserve"> PAGEREF _Toc71184211 \h </w:instrText>
+          <w:instrText xml:space="preserve"> PAGEREF _Toc71546028 \h </w:instrText>
         </w:r>
         <w:r>
           <w:rPr>
@@ -1531,7 +1450,7 @@
             <w:noProof/>
             <w:webHidden/>
           </w:rPr>
-          <w:t>10</w:t>
+          <w:t>11</w:t>
         </w:r>
         <w:r>
           <w:rPr>
@@ -1552,7 +1471,7 @@
           <w:lang w:val="fr-CH" w:eastAsia="fr-CH"/>
         </w:rPr>
       </w:pPr>
-      <w:hyperlink w:anchor="_Toc71184212" w:history="1">
+      <w:hyperlink w:anchor="_Toc71546029" w:history="1">
         <w:r>
           <w:rPr>
             <w:rStyle w:val="Lienhypertexte"/>
@@ -1592,7 +1511,7 @@
           <w:rPr>
             <w:webHidden/>
           </w:rPr>
-          <w:instrText xml:space="preserve"> PAGEREF _Toc71184212 \h </w:instrText>
+          <w:instrText xml:space="preserve"> PAGEREF _Toc71546029 \h </w:instrText>
         </w:r>
         <w:r>
           <w:rPr>
@@ -1609,7 +1528,7 @@
           <w:rPr>
             <w:webHidden/>
           </w:rPr>
-          <w:t>11</w:t>
+          <w:t>13</w:t>
         </w:r>
         <w:r>
           <w:rPr>
@@ -1634,7 +1553,7 @@
           <w:lang w:val="fr-CH" w:eastAsia="fr-CH"/>
         </w:rPr>
       </w:pPr>
-      <w:hyperlink w:anchor="_Toc71184213" w:history="1">
+      <w:hyperlink w:anchor="_Toc71546030" w:history="1">
         <w:r>
           <w:rPr>
             <w:rStyle w:val="Lienhypertexte"/>
@@ -1680,7 +1599,7 @@
             <w:noProof/>
             <w:webHidden/>
           </w:rPr>
-          <w:instrText xml:space="preserve"> PAGEREF _Toc71184213 \h </w:instrText>
+          <w:instrText xml:space="preserve"> PAGEREF _Toc71546030 \h </w:instrText>
         </w:r>
         <w:r>
           <w:rPr>
@@ -1700,7 +1619,7 @@
             <w:noProof/>
             <w:webHidden/>
           </w:rPr>
-          <w:t>11</w:t>
+          <w:t>13</w:t>
         </w:r>
         <w:r>
           <w:rPr>
@@ -1726,7 +1645,7 @@
           <w:lang w:val="fr-CH" w:eastAsia="fr-CH"/>
         </w:rPr>
       </w:pPr>
-      <w:hyperlink w:anchor="_Toc71184214" w:history="1">
+      <w:hyperlink w:anchor="_Toc71546031" w:history="1">
         <w:r>
           <w:rPr>
             <w:rStyle w:val="Lienhypertexte"/>
@@ -1779,7 +1698,7 @@
             <w:noProof/>
             <w:webHidden/>
           </w:rPr>
-          <w:instrText xml:space="preserve"> PAGEREF _Toc71184214 \h </w:instrText>
+          <w:instrText xml:space="preserve"> PAGEREF _Toc71546031 \h </w:instrText>
         </w:r>
         <w:r>
           <w:rPr>
@@ -1799,7 +1718,7 @@
             <w:noProof/>
             <w:webHidden/>
           </w:rPr>
-          <w:t>11</w:t>
+          <w:t>13</w:t>
         </w:r>
         <w:r>
           <w:rPr>
@@ -1825,7 +1744,7 @@
           <w:lang w:val="fr-CH" w:eastAsia="fr-CH"/>
         </w:rPr>
       </w:pPr>
-      <w:hyperlink w:anchor="_Toc71184215" w:history="1">
+      <w:hyperlink w:anchor="_Toc71546032" w:history="1">
         <w:r>
           <w:rPr>
             <w:rStyle w:val="Lienhypertexte"/>
@@ -1878,7 +1797,7 @@
             <w:noProof/>
             <w:webHidden/>
           </w:rPr>
-          <w:instrText xml:space="preserve"> PAGEREF _Toc71184215 \h </w:instrText>
+          <w:instrText xml:space="preserve"> PAGEREF _Toc71546032 \h </w:instrText>
         </w:r>
         <w:r>
           <w:rPr>
@@ -1898,7 +1817,7 @@
             <w:noProof/>
             <w:webHidden/>
           </w:rPr>
-          <w:t>11</w:t>
+          <w:t>13</w:t>
         </w:r>
         <w:r>
           <w:rPr>
@@ -1924,7 +1843,7 @@
           <w:lang w:val="fr-CH" w:eastAsia="fr-CH"/>
         </w:rPr>
       </w:pPr>
-      <w:hyperlink w:anchor="_Toc71184216" w:history="1">
+      <w:hyperlink w:anchor="_Toc71546033" w:history="1">
         <w:r>
           <w:rPr>
             <w:rStyle w:val="Lienhypertexte"/>
@@ -1985,7 +1904,7 @@
             <w:noProof/>
             <w:webHidden/>
           </w:rPr>
-          <w:instrText xml:space="preserve"> PAGEREF _Toc71184216 \h </w:instrText>
+          <w:instrText xml:space="preserve"> PAGEREF _Toc71546033 \h </w:instrText>
         </w:r>
         <w:r>
           <w:rPr>
@@ -2005,7 +1924,7 @@
             <w:noProof/>
             <w:webHidden/>
           </w:rPr>
-          <w:t>11</w:t>
+          <w:t>14</w:t>
         </w:r>
         <w:r>
           <w:rPr>
@@ -2026,7 +1945,7 @@
           <w:lang w:val="fr-CH" w:eastAsia="fr-CH"/>
         </w:rPr>
       </w:pPr>
-      <w:hyperlink w:anchor="_Toc71184217" w:history="1">
+      <w:hyperlink w:anchor="_Toc71546034" w:history="1">
         <w:r>
           <w:rPr>
             <w:rStyle w:val="Lienhypertexte"/>
@@ -2066,7 +1985,7 @@
           <w:rPr>
             <w:webHidden/>
           </w:rPr>
-          <w:instrText xml:space="preserve"> PAGEREF _Toc71184217 \h </w:instrText>
+          <w:instrText xml:space="preserve"> PAGEREF _Toc71546034 \h </w:instrText>
         </w:r>
         <w:r>
           <w:rPr>
@@ -2083,7 +2002,7 @@
           <w:rPr>
             <w:webHidden/>
           </w:rPr>
-          <w:t>12</w:t>
+          <w:t>15</w:t>
         </w:r>
         <w:r>
           <w:rPr>
@@ -2108,7 +2027,7 @@
           <w:lang w:val="fr-CH" w:eastAsia="fr-CH"/>
         </w:rPr>
       </w:pPr>
-      <w:hyperlink w:anchor="_Toc71184218" w:history="1">
+      <w:hyperlink w:anchor="_Toc71546035" w:history="1">
         <w:r>
           <w:rPr>
             <w:rStyle w:val="Lienhypertexte"/>
@@ -2154,7 +2073,7 @@
             <w:noProof/>
             <w:webHidden/>
           </w:rPr>
-          <w:instrText xml:space="preserve"> PAGEREF _Toc71184218 \h </w:instrText>
+          <w:instrText xml:space="preserve"> PAGEREF _Toc71546035 \h </w:instrText>
         </w:r>
         <w:r>
           <w:rPr>
@@ -2174,7 +2093,7 @@
             <w:noProof/>
             <w:webHidden/>
           </w:rPr>
-          <w:t>12</w:t>
+          <w:t>15</w:t>
         </w:r>
         <w:r>
           <w:rPr>
@@ -2200,7 +2119,7 @@
           <w:lang w:val="fr-CH" w:eastAsia="fr-CH"/>
         </w:rPr>
       </w:pPr>
-      <w:hyperlink w:anchor="_Toc71184219" w:history="1">
+      <w:hyperlink w:anchor="_Toc71546036" w:history="1">
         <w:r>
           <w:rPr>
             <w:rStyle w:val="Lienhypertexte"/>
@@ -2246,7 +2165,7 @@
             <w:noProof/>
             <w:webHidden/>
           </w:rPr>
-          <w:instrText xml:space="preserve"> PAGEREF _Toc71184219 \h </w:instrText>
+          <w:instrText xml:space="preserve"> PAGEREF _Toc71546036 \h </w:instrText>
         </w:r>
         <w:r>
           <w:rPr>
@@ -2266,7 +2185,7 @@
             <w:noProof/>
             <w:webHidden/>
           </w:rPr>
-          <w:t>12</w:t>
+          <w:t>15</w:t>
         </w:r>
         <w:r>
           <w:rPr>
@@ -2292,7 +2211,7 @@
           <w:lang w:val="fr-CH" w:eastAsia="fr-CH"/>
         </w:rPr>
       </w:pPr>
-      <w:hyperlink w:anchor="_Toc71184220" w:history="1">
+      <w:hyperlink w:anchor="_Toc71546037" w:history="1">
         <w:r>
           <w:rPr>
             <w:rStyle w:val="Lienhypertexte"/>
@@ -2338,7 +2257,7 @@
             <w:noProof/>
             <w:webHidden/>
           </w:rPr>
-          <w:instrText xml:space="preserve"> PAGEREF _Toc71184220 \h </w:instrText>
+          <w:instrText xml:space="preserve"> PAGEREF _Toc71546037 \h </w:instrText>
         </w:r>
         <w:r>
           <w:rPr>
@@ -2358,7 +2277,7 @@
             <w:noProof/>
             <w:webHidden/>
           </w:rPr>
-          <w:t>12</w:t>
+          <w:t>15</w:t>
         </w:r>
         <w:r>
           <w:rPr>
@@ -2384,7 +2303,7 @@
           <w:lang w:val="fr-CH" w:eastAsia="fr-CH"/>
         </w:rPr>
       </w:pPr>
-      <w:hyperlink w:anchor="_Toc71184221" w:history="1">
+      <w:hyperlink w:anchor="_Toc71546038" w:history="1">
         <w:r>
           <w:rPr>
             <w:rStyle w:val="Lienhypertexte"/>
@@ -2430,7 +2349,7 @@
             <w:noProof/>
             <w:webHidden/>
           </w:rPr>
-          <w:instrText xml:space="preserve"> PAGEREF _Toc71184221 \h </w:instrText>
+          <w:instrText xml:space="preserve"> PAGEREF _Toc71546038 \h </w:instrText>
         </w:r>
         <w:r>
           <w:rPr>
@@ -2450,7 +2369,7 @@
             <w:noProof/>
             <w:webHidden/>
           </w:rPr>
-          <w:t>12</w:t>
+          <w:t>15</w:t>
         </w:r>
         <w:r>
           <w:rPr>
@@ -2476,7 +2395,7 @@
           <w:lang w:val="fr-CH" w:eastAsia="fr-CH"/>
         </w:rPr>
       </w:pPr>
-      <w:hyperlink w:anchor="_Toc71184222" w:history="1">
+      <w:hyperlink w:anchor="_Toc71546039" w:history="1">
         <w:r>
           <w:rPr>
             <w:rStyle w:val="Lienhypertexte"/>
@@ -2522,7 +2441,7 @@
             <w:noProof/>
             <w:webHidden/>
           </w:rPr>
-          <w:instrText xml:space="preserve"> PAGEREF _Toc71184222 \h </w:instrText>
+          <w:instrText xml:space="preserve"> PAGEREF _Toc71546039 \h </w:instrText>
         </w:r>
         <w:r>
           <w:rPr>
@@ -2542,7 +2461,7 @@
             <w:noProof/>
             <w:webHidden/>
           </w:rPr>
-          <w:t>12</w:t>
+          <w:t>15</w:t>
         </w:r>
         <w:r>
           <w:rPr>
@@ -2563,7 +2482,7 @@
           <w:lang w:val="fr-CH" w:eastAsia="fr-CH"/>
         </w:rPr>
       </w:pPr>
-      <w:hyperlink w:anchor="_Toc71184223" w:history="1">
+      <w:hyperlink w:anchor="_Toc71546040" w:history="1">
         <w:r>
           <w:rPr>
             <w:rStyle w:val="Lienhypertexte"/>
@@ -2603,7 +2522,7 @@
           <w:rPr>
             <w:webHidden/>
           </w:rPr>
-          <w:instrText xml:space="preserve"> PAGEREF _Toc71184223 \h </w:instrText>
+          <w:instrText xml:space="preserve"> PAGEREF _Toc71546040 \h </w:instrText>
         </w:r>
         <w:r>
           <w:rPr>
@@ -2620,7 +2539,7 @@
           <w:rPr>
             <w:webHidden/>
           </w:rPr>
-          <w:t>13</w:t>
+          <w:t>16</w:t>
         </w:r>
         <w:r>
           <w:rPr>
@@ -2640,7 +2559,7 @@
           <w:lang w:val="fr-CH" w:eastAsia="fr-CH"/>
         </w:rPr>
       </w:pPr>
-      <w:hyperlink w:anchor="_Toc71184224" w:history="1">
+      <w:hyperlink w:anchor="_Toc71546041" w:history="1">
         <w:r>
           <w:rPr>
             <w:rStyle w:val="Lienhypertexte"/>
@@ -2680,7 +2599,7 @@
           <w:rPr>
             <w:webHidden/>
           </w:rPr>
-          <w:instrText xml:space="preserve"> PAGEREF _Toc71184224 \h </w:instrText>
+          <w:instrText xml:space="preserve"> PAGEREF _Toc71546041 \h </w:instrText>
         </w:r>
         <w:r>
           <w:rPr>
@@ -2697,7 +2616,7 @@
           <w:rPr>
             <w:webHidden/>
           </w:rPr>
-          <w:t>14</w:t>
+          <w:t>17</w:t>
         </w:r>
         <w:r>
           <w:rPr>
@@ -2722,7 +2641,7 @@
           <w:lang w:val="fr-CH" w:eastAsia="fr-CH"/>
         </w:rPr>
       </w:pPr>
-      <w:hyperlink w:anchor="_Toc71184225" w:history="1">
+      <w:hyperlink w:anchor="_Toc71546042" w:history="1">
         <w:r>
           <w:rPr>
             <w:rStyle w:val="Lienhypertexte"/>
@@ -2775,7 +2694,7 @@
             <w:noProof/>
             <w:webHidden/>
           </w:rPr>
-          <w:instrText xml:space="preserve"> PAGEREF _Toc71184225 \h </w:instrText>
+          <w:instrText xml:space="preserve"> PAGEREF _Toc71546042 \h </w:instrText>
         </w:r>
         <w:r>
           <w:rPr>
@@ -2795,7 +2714,7 @@
             <w:noProof/>
             <w:webHidden/>
           </w:rPr>
-          <w:t>14</w:t>
+          <w:t>17</w:t>
         </w:r>
         <w:r>
           <w:rPr>
@@ -2821,7 +2740,7 @@
           <w:lang w:val="fr-CH" w:eastAsia="fr-CH"/>
         </w:rPr>
       </w:pPr>
-      <w:hyperlink w:anchor="_Toc71184226" w:history="1">
+      <w:hyperlink w:anchor="_Toc71546043" w:history="1">
         <w:r>
           <w:rPr>
             <w:rStyle w:val="Lienhypertexte"/>
@@ -2873,7 +2792,7 @@
             <w:noProof/>
             <w:webHidden/>
           </w:rPr>
-          <w:instrText xml:space="preserve"> PAGEREF _Toc71184226 \h </w:instrText>
+          <w:instrText xml:space="preserve"> PAGEREF _Toc71546043 \h </w:instrText>
         </w:r>
         <w:r>
           <w:rPr>
@@ -2893,7 +2812,7 @@
             <w:noProof/>
             <w:webHidden/>
           </w:rPr>
-          <w:t>14</w:t>
+          <w:t>17</w:t>
         </w:r>
         <w:r>
           <w:rPr>
@@ -2919,7 +2838,7 @@
           <w:lang w:val="fr-CH" w:eastAsia="fr-CH"/>
         </w:rPr>
       </w:pPr>
-      <w:hyperlink w:anchor="_Toc71184227" w:history="1">
+      <w:hyperlink w:anchor="_Toc71546044" w:history="1">
         <w:r>
           <w:rPr>
             <w:rStyle w:val="Lienhypertexte"/>
@@ -2972,7 +2891,7 @@
             <w:noProof/>
             <w:webHidden/>
           </w:rPr>
-          <w:instrText xml:space="preserve"> PAGEREF _Toc71184227 \h </w:instrText>
+          <w:instrText xml:space="preserve"> PAGEREF _Toc71546044 \h </w:instrText>
         </w:r>
         <w:r>
           <w:rPr>
@@ -2992,7 +2911,7 @@
             <w:noProof/>
             <w:webHidden/>
           </w:rPr>
-          <w:t>14</w:t>
+          <w:t>17</w:t>
         </w:r>
         <w:r>
           <w:rPr>
@@ -3018,7 +2937,7 @@
           <w:lang w:val="fr-CH" w:eastAsia="fr-CH"/>
         </w:rPr>
       </w:pPr>
-      <w:hyperlink w:anchor="_Toc71184228" w:history="1">
+      <w:hyperlink w:anchor="_Toc71546045" w:history="1">
         <w:r>
           <w:rPr>
             <w:rStyle w:val="Lienhypertexte"/>
@@ -3071,7 +2990,7 @@
             <w:noProof/>
             <w:webHidden/>
           </w:rPr>
-          <w:instrText xml:space="preserve"> PAGEREF _Toc71184228 \h </w:instrText>
+          <w:instrText xml:space="preserve"> PAGEREF _Toc71546045 \h </w:instrText>
         </w:r>
         <w:r>
           <w:rPr>
@@ -3091,7 +3010,7 @@
             <w:noProof/>
             <w:webHidden/>
           </w:rPr>
-          <w:t>14</w:t>
+          <w:t>17</w:t>
         </w:r>
         <w:r>
           <w:rPr>
@@ -3117,7 +3036,7 @@
           <w:lang w:val="fr-CH" w:eastAsia="fr-CH"/>
         </w:rPr>
       </w:pPr>
-      <w:hyperlink w:anchor="_Toc71184229" w:history="1">
+      <w:hyperlink w:anchor="_Toc71546046" w:history="1">
         <w:r>
           <w:rPr>
             <w:rStyle w:val="Lienhypertexte"/>
@@ -3163,7 +3082,7 @@
             <w:noProof/>
             <w:webHidden/>
           </w:rPr>
-          <w:instrText xml:space="preserve"> PAGEREF _Toc71184229 \h </w:instrText>
+          <w:instrText xml:space="preserve"> PAGEREF _Toc71546046 \h </w:instrText>
         </w:r>
         <w:r>
           <w:rPr>
@@ -3183,7 +3102,7 @@
             <w:noProof/>
             <w:webHidden/>
           </w:rPr>
-          <w:t>14</w:t>
+          <w:t>17</w:t>
         </w:r>
         <w:r>
           <w:rPr>
@@ -3227,7 +3146,7 @@
           <w:lang w:val="fr-CH"/>
         </w:rPr>
       </w:pPr>
-      <w:bookmarkStart w:id="1" w:name="_Toc71184201"/>
+      <w:bookmarkStart w:id="1" w:name="_Toc71546018"/>
       <w:r>
         <w:rPr>
           <w:lang w:val="fr-CH"/>
@@ -3256,7 +3175,7 @@
           <w:lang w:val="fr-CH"/>
         </w:rPr>
       </w:pPr>
-      <w:bookmarkStart w:id="2" w:name="_Toc71184202"/>
+      <w:bookmarkStart w:id="2" w:name="_Toc71546019"/>
       <w:r>
         <w:t>Introduction</w:t>
       </w:r>
@@ -3627,7 +3546,7 @@
       <w:pPr>
         <w:pStyle w:val="Titre2"/>
       </w:pPr>
-      <w:bookmarkStart w:id="3" w:name="_Toc71184203"/>
+      <w:bookmarkStart w:id="3" w:name="_Toc71546020"/>
       <w:r>
         <w:t>Objectifs</w:t>
       </w:r>
@@ -3812,7 +3731,7 @@
           <w:lang w:val="fr-CH"/>
         </w:rPr>
       </w:pPr>
-      <w:bookmarkStart w:id="4" w:name="_Toc71184204"/>
+      <w:bookmarkStart w:id="4" w:name="_Toc71546021"/>
       <w:r>
         <w:rPr>
           <w:lang w:val="fr-CH"/>
@@ -3946,7 +3865,7 @@
           <w:lang w:val="fr-CH"/>
         </w:rPr>
       </w:pPr>
-      <w:bookmarkStart w:id="5" w:name="_Toc71184205"/>
+      <w:bookmarkStart w:id="5" w:name="_Toc71546022"/>
       <w:r>
         <w:rPr>
           <w:lang w:val="fr-CH"/>
@@ -3969,7 +3888,7 @@
           <w:lang w:val="fr-CH"/>
         </w:rPr>
       </w:pPr>
-      <w:bookmarkStart w:id="6" w:name="_Toc71184206"/>
+      <w:bookmarkStart w:id="6" w:name="_Toc71546023"/>
       <w:r>
         <w:t>Concept</w:t>
       </w:r>
@@ -4006,9 +3925,9 @@
           <w:lang w:val="fr-CH" w:eastAsia="fr-CH"/>
         </w:rPr>
         <w:drawing>
-          <wp:inline distT="0" distB="0" distL="0" distR="0" wp14:anchorId="2E26FA01" wp14:editId="08C8E3FD">
-            <wp:extent cx="2850565" cy="3600000"/>
-            <wp:effectExtent l="0" t="0" r="6985" b="635"/>
+          <wp:inline distT="0" distB="0" distL="0" distR="0" wp14:anchorId="2E26FA01" wp14:editId="5DB697B5">
+            <wp:extent cx="2708037" cy="3420000"/>
+            <wp:effectExtent l="0" t="0" r="0" b="9525"/>
             <wp:docPr id="5" name="Image 5" descr="C:\Users\Jonas.HAUTIER\Documents\GitHub\TPI-GenerationImageFractale\Documentation\Exports\Maquettes\Mandelbrot.png"/>
             <wp:cNvGraphicFramePr>
               <a:graphicFrameLocks xmlns:a="http://schemas.openxmlformats.org/drawingml/2006/main" noChangeAspect="1"/>
@@ -4038,7 +3957,7 @@
                   <pic:spPr bwMode="auto">
                     <a:xfrm>
                       <a:off x="0" y="0"/>
-                      <a:ext cx="2850565" cy="3600000"/>
+                      <a:ext cx="2708037" cy="3420000"/>
                     </a:xfrm>
                     <a:prstGeom prst="rect">
                       <a:avLst/>
@@ -4066,9 +3985,9 @@
           <w:lang w:val="fr-CH" w:eastAsia="fr-CH"/>
         </w:rPr>
         <w:drawing>
-          <wp:inline distT="0" distB="0" distL="0" distR="0" wp14:anchorId="543C43FE" wp14:editId="2E3E4CC3">
-            <wp:extent cx="2850565" cy="3600000"/>
-            <wp:effectExtent l="0" t="0" r="6985" b="635"/>
+          <wp:inline distT="0" distB="0" distL="0" distR="0" wp14:anchorId="543C43FE" wp14:editId="3A2C0253">
+            <wp:extent cx="2708037" cy="3420000"/>
+            <wp:effectExtent l="0" t="0" r="0" b="9525"/>
             <wp:docPr id="6" name="Image 6" descr="C:\Users\Jonas.HAUTIER\Documents\GitHub\TPI-GenerationImageFractale\Documentation\Exports\Maquettes\Julia.png"/>
             <wp:cNvGraphicFramePr>
               <a:graphicFrameLocks xmlns:a="http://schemas.openxmlformats.org/drawingml/2006/main" noChangeAspect="1"/>
@@ -4098,7 +4017,7 @@
                   <pic:spPr bwMode="auto">
                     <a:xfrm>
                       <a:off x="0" y="0"/>
-                      <a:ext cx="2850565" cy="3600000"/>
+                      <a:ext cx="2708037" cy="3420000"/>
                     </a:xfrm>
                     <a:prstGeom prst="rect">
                       <a:avLst/>
@@ -4166,11 +4085,10 @@
           <w:noProof/>
           <w:lang w:val="fr-CH" w:eastAsia="fr-CH"/>
         </w:rPr>
-        <w:lastRenderedPageBreak/>
         <w:drawing>
-          <wp:inline distT="0" distB="0" distL="0" distR="0" wp14:anchorId="5C9131A4" wp14:editId="3F46F3A6">
-            <wp:extent cx="2850565" cy="3600000"/>
-            <wp:effectExtent l="0" t="0" r="6985" b="635"/>
+          <wp:inline distT="0" distB="0" distL="0" distR="0" wp14:anchorId="5C9131A4" wp14:editId="20955F2C">
+            <wp:extent cx="2708037" cy="3420000"/>
+            <wp:effectExtent l="0" t="0" r="0" b="9525"/>
             <wp:docPr id="8" name="Image 8" descr="C:\Users\Jonas.HAUTIER\Documents\GitHub\TPI-GenerationImageFractale\Documentation\Exports\Maquettes\Historique.png"/>
             <wp:cNvGraphicFramePr>
               <a:graphicFrameLocks xmlns:a="http://schemas.openxmlformats.org/drawingml/2006/main" noChangeAspect="1"/>
@@ -4200,7 +4118,7 @@
                   <pic:spPr bwMode="auto">
                     <a:xfrm>
                       <a:off x="0" y="0"/>
-                      <a:ext cx="2850565" cy="3600000"/>
+                      <a:ext cx="2708037" cy="3420000"/>
                     </a:xfrm>
                     <a:prstGeom prst="rect">
                       <a:avLst/>
@@ -4249,7 +4167,31 @@
         <w:rPr>
           <w:lang w:val="fr-CH"/>
         </w:rPr>
-        <w:t xml:space="preserve">Ci-dessous, le MCD </w:t>
+        <w:t xml:space="preserve">Ci-dessous, le </w:t>
+      </w:r>
+      <w:r>
+        <w:rPr>
+          <w:lang w:val="fr-CH"/>
+        </w:rPr>
+        <w:t>modèle conceptuel de données (</w:t>
+      </w:r>
+      <w:r>
+        <w:rPr>
+          <w:lang w:val="fr-CH"/>
+        </w:rPr>
+        <w:t>MCD</w:t>
+      </w:r>
+      <w:r>
+        <w:rPr>
+          <w:lang w:val="fr-CH"/>
+        </w:rPr>
+        <w:t>)</w:t>
+      </w:r>
+      <w:r>
+        <w:rPr>
+          <w:lang w:val="fr-CH"/>
+        </w:rPr>
+        <w:t xml:space="preserve"> </w:t>
       </w:r>
       <w:r>
         <w:rPr>
@@ -4275,9 +4217,9 @@
           <w:lang w:val="fr-CH" w:eastAsia="fr-CH"/>
         </w:rPr>
         <w:drawing>
-          <wp:inline distT="0" distB="0" distL="0" distR="0" wp14:anchorId="640F298A" wp14:editId="779BBB1A">
-            <wp:extent cx="3571240" cy="2570480"/>
-            <wp:effectExtent l="0" t="0" r="0" b="1270"/>
+          <wp:inline distT="0" distB="0" distL="0" distR="0" wp14:anchorId="640F298A" wp14:editId="348D5DB3">
+            <wp:extent cx="3420000" cy="2461622"/>
+            <wp:effectExtent l="0" t="0" r="9525" b="0"/>
             <wp:docPr id="3" name="Image 3" descr="C:\Users\Jonas.HAUTIER\Documents\GitHub\TPI-GenerationImageFractale\Documentation\Exports\MCD-MLD\MCD.png"/>
             <wp:cNvGraphicFramePr>
               <a:graphicFrameLocks xmlns:a="http://schemas.openxmlformats.org/drawingml/2006/main" noChangeAspect="1"/>
@@ -4307,7 +4249,7 @@
                   <pic:spPr bwMode="auto">
                     <a:xfrm>
                       <a:off x="0" y="0"/>
-                      <a:ext cx="3571240" cy="2570480"/>
+                      <a:ext cx="3420000" cy="2461622"/>
                     </a:xfrm>
                     <a:prstGeom prst="rect">
                       <a:avLst/>
@@ -4359,7 +4301,7 @@
         </w:rPr>
       </w:pPr>
       <w:bookmarkStart w:id="7" w:name="_Toc71691012"/>
-      <w:bookmarkStart w:id="8" w:name="_Toc71184207"/>
+      <w:bookmarkStart w:id="8" w:name="_Toc71546024"/>
       <w:r>
         <w:rPr>
           <w:lang w:val="fr-CH"/>
@@ -4585,7 +4527,7 @@
           <w:lang w:val="fr-CH"/>
         </w:rPr>
       </w:pPr>
-      <w:bookmarkStart w:id="9" w:name="_Toc71184208"/>
+      <w:bookmarkStart w:id="9" w:name="_Toc71546025"/>
       <w:r>
         <w:rPr>
           <w:lang w:val="fr-CH"/>
@@ -5061,6 +5003,7 @@
               <w:rPr>
                 <w:lang w:val="fr-CH"/>
               </w:rPr>
+              <w:lastRenderedPageBreak/>
               <w:t>1.</w:t>
             </w:r>
             <w:r>
@@ -5566,7 +5509,19 @@
         <w:rPr>
           <w:lang w:val="fr-CH"/>
         </w:rPr>
-        <w:t>les tests de cette section, la fracta</w:t>
+        <w:t xml:space="preserve">les </w:t>
+      </w:r>
+      <w:r>
+        <w:rPr>
+          <w:lang w:val="fr-CH"/>
+        </w:rPr>
+        <w:t>scénarios</w:t>
+      </w:r>
+      <w:r>
+        <w:rPr>
+          <w:lang w:val="fr-CH"/>
+        </w:rPr>
+        <w:t xml:space="preserve"> de cette section, la fracta</w:t>
       </w:r>
       <w:r>
         <w:rPr>
@@ -5789,7 +5744,6 @@
               <w:rPr>
                 <w:lang w:val="fr-CH"/>
               </w:rPr>
-              <w:lastRenderedPageBreak/>
               <w:t>2.2</w:t>
             </w:r>
           </w:p>
@@ -5979,6 +5933,19 @@
     </w:p>
     <w:p>
       <w:pPr>
+        <w:rPr>
+          <w:lang w:val="fr-CH"/>
+        </w:rPr>
+      </w:pPr>
+      <w:r>
+        <w:rPr>
+          <w:lang w:val="fr-CH"/>
+        </w:rPr>
+        <w:br w:type="page"/>
+      </w:r>
+    </w:p>
+    <w:p>
+      <w:pPr>
         <w:pStyle w:val="Titre4"/>
         <w:rPr>
           <w:lang w:val="fr-CH"/>
@@ -5988,6 +5955,7 @@
         <w:rPr>
           <w:lang w:val="fr-CH"/>
         </w:rPr>
+        <w:lastRenderedPageBreak/>
         <w:t>Génération de l’ensemble de Julia</w:t>
       </w:r>
     </w:p>
@@ -6001,7 +5969,19 @@
         <w:rPr>
           <w:lang w:val="fr-CH"/>
         </w:rPr>
-        <w:t>Pour tous les tests de cette section, la fractale sélectionnée sera toujours « Julia ».</w:t>
+        <w:t xml:space="preserve">Pour tous les </w:t>
+      </w:r>
+      <w:r>
+        <w:rPr>
+          <w:lang w:val="fr-CH"/>
+        </w:rPr>
+        <w:t xml:space="preserve">scénarios </w:t>
+      </w:r>
+      <w:r>
+        <w:rPr>
+          <w:lang w:val="fr-CH"/>
+        </w:rPr>
+        <w:t>de cette section, la fractale sélectionnée sera toujours « Julia ».</w:t>
       </w:r>
     </w:p>
     <w:tbl>
@@ -7157,14 +7137,7 @@
               <w:rPr>
                 <w:lang w:val="fr-CH"/>
               </w:rPr>
-              <w:t xml:space="preserve">J’ai cliqué sur le bouton « Générer ! » mais il y avait un </w:t>
-            </w:r>
-            <w:r>
-              <w:rPr>
-                <w:lang w:val="fr-CH"/>
-              </w:rPr>
-              <w:lastRenderedPageBreak/>
-              <w:t>problème dans les paramètres de génération</w:t>
+              <w:t>J’ai cliqué sur le bouton « Générer ! » mais il y avait un problème dans les paramètres de génération</w:t>
             </w:r>
           </w:p>
         </w:tc>
@@ -7183,7 +7156,6 @@
               <w:rPr>
                 <w:lang w:val="fr-CH"/>
               </w:rPr>
-              <w:lastRenderedPageBreak/>
               <w:t>Je regarde dans l’historique</w:t>
             </w:r>
           </w:p>
@@ -7392,6 +7364,7 @@
         <w:rPr>
           <w:lang w:val="fr-CH"/>
         </w:rPr>
+        <w:lastRenderedPageBreak/>
         <w:t>Sauvegarde de la fractale générée</w:t>
       </w:r>
     </w:p>
@@ -7867,7 +7840,7 @@
       </w:pPr>
       <w:bookmarkStart w:id="10" w:name="_Toc25553310"/>
       <w:bookmarkStart w:id="11" w:name="_Toc71691015"/>
-      <w:bookmarkStart w:id="12" w:name="_Toc71184209"/>
+      <w:bookmarkStart w:id="12" w:name="_Toc71546026"/>
       <w:r>
         <w:rPr>
           <w:lang w:val="fr-CH"/>
@@ -8049,13 +8022,7 @@
           <w:lang w:val="fr-CH"/>
         </w:rPr>
         <w:br/>
-        <w:t xml:space="preserve">Création d’une copie de la planification que je tiens à jour durant le déroulement du projet. Ce fichier, </w:t>
-      </w:r>
-      <w:r>
-        <w:rPr>
-          <w:lang w:val="fr-CH"/>
-        </w:rPr>
-        <w:t>« </w:t>
+        <w:t>Création d’une copie de la planification que je tiens à jour durant le déroulement du projet. Ce fichier, « </w:t>
       </w:r>
       <w:proofErr w:type="spellStart"/>
       <w:r>
@@ -8081,13 +8048,7 @@
         <w:rPr>
           <w:lang w:val="fr-CH"/>
         </w:rPr>
-        <w:t> »</w:t>
-      </w:r>
-      <w:r>
-        <w:rPr>
-          <w:lang w:val="fr-CH"/>
-        </w:rPr>
-        <w:t>,</w:t>
+        <w:t> »,</w:t>
       </w:r>
       <w:r>
         <w:rPr>
@@ -8122,11 +8083,19 @@
     </w:p>
     <w:p>
       <w:pPr>
+        <w:rPr>
+          <w:rFonts w:cs="Arial"/>
+          <w:iCs/>
+          <w:lang w:val="fr-CH"/>
+        </w:rPr>
+      </w:pPr>
+    </w:p>
+    <w:p>
+      <w:pPr>
         <w:pStyle w:val="Titre2"/>
       </w:pPr>
-      <w:bookmarkStart w:id="13" w:name="_Toc71184210"/>
-      <w:r>
-        <w:lastRenderedPageBreak/>
+      <w:bookmarkStart w:id="13" w:name="_Toc71546027"/>
+      <w:r>
         <w:t>Planification</w:t>
       </w:r>
       <w:bookmarkEnd w:id="13"/>
@@ -8137,27 +8106,25 @@
           <w:lang w:val="fr-CH"/>
         </w:rPr>
       </w:pPr>
-    </w:p>
-    <w:p>
-      <w:pPr>
-        <w:rPr>
-          <w:rFonts w:ascii="Consolas" w:hAnsi="Consolas"/>
-          <w:lang w:val="fr-CH"/>
-        </w:rPr>
-      </w:pPr>
-      <w:r>
-        <w:rPr>
-          <w:rFonts w:ascii="Consolas" w:hAnsi="Consolas"/>
-          <w:lang w:val="fr-CH"/>
-        </w:rPr>
-        <w:t>/*</w:t>
-      </w:r>
-      <w:r>
-        <w:rPr>
-          <w:rFonts w:ascii="Consolas" w:hAnsi="Consolas"/>
-          <w:lang w:val="fr-CH"/>
-        </w:rPr>
-        <w:t xml:space="preserve"> à mettre :</w:t>
+      <w:r>
+        <w:rPr>
+          <w:lang w:val="fr-CH"/>
+        </w:rPr>
+        <w:t>J’ai choisi la méthode en cascade (</w:t>
+      </w:r>
+      <w:proofErr w:type="spellStart"/>
+      <w:r>
+        <w:rPr>
+          <w:lang w:val="fr-CH"/>
+        </w:rPr>
+        <w:t>Waterfall</w:t>
+      </w:r>
+      <w:proofErr w:type="spellEnd"/>
+      <w:r>
+        <w:rPr>
+          <w:lang w:val="fr-CH"/>
+        </w:rPr>
+        <w:t>) comme méthodologie de gestion de projet car :</w:t>
       </w:r>
     </w:p>
     <w:p>
@@ -8165,35 +8132,31 @@
         <w:pStyle w:val="Paragraphedeliste"/>
         <w:numPr>
           <w:ilvl w:val="0"/>
-          <w:numId w:val="14"/>
+          <w:numId w:val="24"/>
         </w:numPr>
         <w:rPr>
-          <w:rFonts w:ascii="Consolas" w:hAnsi="Consolas"/>
-          <w:lang w:val="fr-CH"/>
-        </w:rPr>
-      </w:pPr>
-      <w:r>
-        <w:rPr>
-          <w:rFonts w:ascii="Consolas" w:hAnsi="Consolas"/>
-          <w:lang w:val="fr-CH"/>
-        </w:rPr>
-        <w:t>Expliquer le choix de méthodologie (Agile/</w:t>
-      </w:r>
-      <w:proofErr w:type="spellStart"/>
-      <w:r>
-        <w:rPr>
-          <w:rFonts w:ascii="Consolas" w:hAnsi="Consolas"/>
-          <w:lang w:val="fr-CH"/>
-        </w:rPr>
-        <w:t>Waterfall</w:t>
-      </w:r>
-      <w:proofErr w:type="spellEnd"/>
-      <w:r>
-        <w:rPr>
-          <w:rFonts w:ascii="Consolas" w:hAnsi="Consolas"/>
-          <w:lang w:val="fr-CH"/>
-        </w:rPr>
-        <w:t>)</w:t>
+          <w:lang w:val="fr-CH"/>
+        </w:rPr>
+      </w:pPr>
+      <w:proofErr w:type="gramStart"/>
+      <w:r>
+        <w:rPr>
+          <w:lang w:val="fr-CH"/>
+        </w:rPr>
+        <w:t>je</w:t>
+      </w:r>
+      <w:proofErr w:type="gramEnd"/>
+      <w:r>
+        <w:rPr>
+          <w:lang w:val="fr-CH"/>
+        </w:rPr>
+        <w:t xml:space="preserve"> me sens plus à l’aise ave</w:t>
+      </w:r>
+      <w:r>
+        <w:rPr>
+          <w:lang w:val="fr-CH"/>
+        </w:rPr>
+        <w:t>c elle qu’avec la méthode Agile ;</w:t>
       </w:r>
     </w:p>
     <w:p>
@@ -8201,58 +8164,53 @@
         <w:pStyle w:val="Paragraphedeliste"/>
         <w:numPr>
           <w:ilvl w:val="0"/>
-          <w:numId w:val="14"/>
+          <w:numId w:val="24"/>
         </w:numPr>
         <w:rPr>
-          <w:rFonts w:ascii="Consolas" w:hAnsi="Consolas"/>
-          <w:lang w:val="fr-CH"/>
-        </w:rPr>
-      </w:pPr>
-      <w:r>
-        <w:rPr>
-          <w:rFonts w:ascii="Consolas" w:hAnsi="Consolas"/>
-          <w:lang w:val="fr-CH"/>
-        </w:rPr>
-        <w:t>Planification définitive</w:t>
-      </w:r>
-      <w:r>
-        <w:rPr>
-          <w:rFonts w:ascii="Consolas" w:hAnsi="Consolas"/>
-          <w:lang w:val="fr-CH"/>
-        </w:rPr>
-        <w:t xml:space="preserve"> (en page suivante)</w:t>
-      </w:r>
-    </w:p>
-    <w:p>
-      <w:pPr>
-        <w:rPr>
-          <w:i/>
-          <w:iCs/>
-          <w:szCs w:val="14"/>
-          <w:lang w:val="fr-CH"/>
-        </w:rPr>
-      </w:pPr>
-      <w:r>
-        <w:rPr>
-          <w:rFonts w:ascii="Consolas" w:hAnsi="Consolas"/>
-          <w:lang w:val="fr-CH"/>
-        </w:rPr>
-        <w:t>*</w:t>
-      </w:r>
-      <w:r>
-        <w:rPr>
-          <w:rFonts w:ascii="Consolas" w:hAnsi="Consolas"/>
-          <w:lang w:val="fr-CH"/>
-        </w:rPr>
-        <w:t>/</w:t>
-      </w:r>
-    </w:p>
-    <w:p>
-      <w:pPr>
-        <w:rPr>
-          <w:lang w:val="fr-CH"/>
-        </w:rPr>
-      </w:pPr>
+          <w:noProof/>
+          <w:lang w:val="fr-CH"/>
+        </w:rPr>
+      </w:pPr>
+      <w:r>
+        <w:rPr>
+          <w:noProof/>
+          <w:lang w:val="fr-CH"/>
+        </w:rPr>
+        <w:t>elle est plus adaptée à ma manière de travailler et de fonctionner : définir clairement ce qui va être fait avec un cadre bien délimité ;</w:t>
+      </w:r>
+    </w:p>
+    <w:p>
+      <w:pPr>
+        <w:pStyle w:val="Paragraphedeliste"/>
+        <w:numPr>
+          <w:ilvl w:val="0"/>
+          <w:numId w:val="24"/>
+        </w:numPr>
+        <w:rPr>
+          <w:lang w:val="fr-CH"/>
+        </w:rPr>
+      </w:pPr>
+      <w:r>
+        <w:rPr>
+          <w:noProof/>
+          <w:lang w:val="fr-CH"/>
+        </w:rPr>
+        <w:t xml:space="preserve">elle correspond parfaitement au cadre du TPI, c.-à-d. : elle est faite pour des projets où le client attend une seule livraison et où ses besoins ne </w:t>
+      </w:r>
+      <w:r>
+        <w:rPr>
+          <w:noProof/>
+          <w:lang w:val="fr-CH"/>
+        </w:rPr>
+        <w:t>vont</w:t>
+      </w:r>
+      <w:r>
+        <w:rPr>
+          <w:noProof/>
+          <w:lang w:val="fr-CH"/>
+        </w:rPr>
+        <w:t xml:space="preserve"> pas de changer.</w:t>
+      </w:r>
     </w:p>
     <w:p>
       <w:pPr>
@@ -8270,37 +8228,88 @@
     <w:p>
       <w:pPr>
         <w:rPr>
-          <w:lang w:val="fr-CH"/>
-        </w:rPr>
-      </w:pPr>
-    </w:p>
-    <w:p>
-      <w:pPr>
-        <w:rPr>
           <w:rFonts w:ascii="Consolas" w:hAnsi="Consolas"/>
           <w:lang w:val="fr-CH"/>
         </w:rPr>
       </w:pPr>
       <w:r>
         <w:rPr>
-          <w:rFonts w:ascii="Consolas" w:hAnsi="Consolas"/>
-          <w:lang w:val="fr-CH"/>
-        </w:rPr>
-        <w:t>/*</w:t>
-      </w:r>
-      <w:r>
-        <w:rPr>
-          <w:rFonts w:ascii="Consolas" w:hAnsi="Consolas"/>
-          <w:lang w:val="fr-CH"/>
-        </w:rPr>
-        <w:t xml:space="preserve"> P</w:t>
-      </w:r>
-      <w:r>
-        <w:rPr>
-          <w:rFonts w:ascii="Consolas" w:hAnsi="Consolas"/>
-          <w:lang w:val="fr-CH"/>
-        </w:rPr>
-        <w:t>lanification définitive*/</w:t>
+          <w:lang w:val="fr-CH"/>
+        </w:rPr>
+        <w:lastRenderedPageBreak/>
+        <w:t>Voici la planification finale de mon projet :</w:t>
+      </w:r>
+    </w:p>
+    <w:p>
+      <w:pPr>
+        <w:keepNext/>
+        <w:jc w:val="center"/>
+      </w:pPr>
+      <w:r>
+        <w:rPr>
+          <w:noProof/>
+          <w:lang w:val="fr-CH" w:eastAsia="fr-CH"/>
+        </w:rPr>
+        <w:drawing>
+          <wp:inline distT="0" distB="0" distL="0" distR="0" wp14:anchorId="0FB00155" wp14:editId="1EF8D314">
+            <wp:extent cx="8891270" cy="3696123"/>
+            <wp:effectExtent l="0" t="0" r="5080" b="0"/>
+            <wp:docPr id="11" name="Image 11" descr="C:\Users\Jonas.HAUTIER\Documents\GitHub\TPI-GenerationImageFractale\Documentation\Exports\Planification\PlanifFinale.png"/>
+            <wp:cNvGraphicFramePr>
+              <a:graphicFrameLocks xmlns:a="http://schemas.openxmlformats.org/drawingml/2006/main" noChangeAspect="1"/>
+            </wp:cNvGraphicFramePr>
+            <a:graphic xmlns:a="http://schemas.openxmlformats.org/drawingml/2006/main">
+              <a:graphicData uri="http://schemas.openxmlformats.org/drawingml/2006/picture">
+                <pic:pic xmlns:pic="http://schemas.openxmlformats.org/drawingml/2006/picture">
+                  <pic:nvPicPr>
+                    <pic:cNvPr id="0" name="Picture 5" descr="C:\Users\Jonas.HAUTIER\Documents\GitHub\TPI-GenerationImageFractale\Documentation\Exports\Planification\PlanifFinale.png"/>
+                    <pic:cNvPicPr>
+                      <a:picLocks noChangeAspect="1" noChangeArrowheads="1"/>
+                    </pic:cNvPicPr>
+                  </pic:nvPicPr>
+                  <pic:blipFill>
+                    <a:blip r:embed="rId25">
+                      <a:extLst>
+                        <a:ext uri="{28A0092B-C50C-407E-A947-70E740481C1C}">
+                          <a14:useLocalDpi xmlns:a14="http://schemas.microsoft.com/office/drawing/2010/main" val="0"/>
+                        </a:ext>
+                      </a:extLst>
+                    </a:blip>
+                    <a:srcRect/>
+                    <a:stretch>
+                      <a:fillRect/>
+                    </a:stretch>
+                  </pic:blipFill>
+                  <pic:spPr bwMode="auto">
+                    <a:xfrm>
+                      <a:off x="0" y="0"/>
+                      <a:ext cx="8891270" cy="3696123"/>
+                    </a:xfrm>
+                    <a:prstGeom prst="rect">
+                      <a:avLst/>
+                    </a:prstGeom>
+                    <a:noFill/>
+                    <a:ln>
+                      <a:noFill/>
+                    </a:ln>
+                  </pic:spPr>
+                </pic:pic>
+              </a:graphicData>
+            </a:graphic>
+          </wp:inline>
+        </w:drawing>
+      </w:r>
+    </w:p>
+    <w:p>
+      <w:pPr>
+        <w:pStyle w:val="Lgende"/>
+        <w:jc w:val="center"/>
+        <w:rPr>
+          <w:lang w:val="fr-CH"/>
+        </w:rPr>
+      </w:pPr>
+      <w:r>
+        <w:t>Planification finale</w:t>
       </w:r>
     </w:p>
     <w:p>
@@ -8340,7 +8349,7 @@
       </w:pPr>
       <w:bookmarkStart w:id="14" w:name="_Toc25553314"/>
       <w:bookmarkStart w:id="15" w:name="_Toc71691019"/>
-      <w:bookmarkStart w:id="16" w:name="_Toc71184211"/>
+      <w:bookmarkStart w:id="16" w:name="_Toc71546028"/>
       <w:r>
         <w:rPr>
           <w:lang w:val="fr-CH"/>
@@ -8354,6 +8363,1590 @@
       <w:bookmarkEnd w:id="14"/>
       <w:bookmarkEnd w:id="15"/>
       <w:bookmarkEnd w:id="16"/>
+    </w:p>
+    <w:p>
+      <w:pPr>
+        <w:rPr>
+          <w:lang w:val="fr-CH"/>
+        </w:rPr>
+      </w:pPr>
+      <w:r>
+        <w:rPr>
+          <w:lang w:val="fr-CH"/>
+        </w:rPr>
+        <w:t>Pour le matériel hardw</w:t>
+      </w:r>
+      <w:r>
+        <w:rPr>
+          <w:lang w:val="fr-CH"/>
+        </w:rPr>
+        <w:t>are, j’utiliserai un poste de 4</w:t>
+      </w:r>
+      <w:r>
+        <w:rPr>
+          <w:vertAlign w:val="superscript"/>
+          <w:lang w:val="fr-CH"/>
+        </w:rPr>
+        <w:t>e</w:t>
+      </w:r>
+      <w:r>
+        <w:rPr>
+          <w:lang w:val="fr-CH"/>
+        </w:rPr>
+        <w:t xml:space="preserve"> année du CPNV :</w:t>
+      </w:r>
+    </w:p>
+    <w:tbl>
+      <w:tblPr>
+        <w:tblStyle w:val="TableauGrille4-Accentuation5"/>
+        <w:tblW w:w="5000" w:type="pct"/>
+        <w:tblLook w:val="0420" w:firstRow="1" w:lastRow="0" w:firstColumn="0" w:lastColumn="0" w:noHBand="0" w:noVBand="1"/>
+      </w:tblPr>
+      <w:tblGrid>
+        <w:gridCol w:w="6436"/>
+        <w:gridCol w:w="2624"/>
+      </w:tblGrid>
+      <w:tr>
+        <w:trPr>
+          <w:cnfStyle w:val="100000000000" w:firstRow="1" w:lastRow="0" w:firstColumn="0" w:lastColumn="0" w:oddVBand="0" w:evenVBand="0" w:oddHBand="0" w:evenHBand="0" w:firstRowFirstColumn="0" w:firstRowLastColumn="0" w:lastRowFirstColumn="0" w:lastRowLastColumn="0"/>
+        </w:trPr>
+        <w:tc>
+          <w:tcPr>
+            <w:tcW w:w="3552" w:type="pct"/>
+          </w:tcPr>
+          <w:p>
+            <w:pPr>
+              <w:rPr>
+                <w:lang w:val="fr-CH"/>
+              </w:rPr>
+            </w:pPr>
+            <w:r>
+              <w:rPr>
+                <w:lang w:val="fr-CH"/>
+              </w:rPr>
+              <w:t>Propriété</w:t>
+            </w:r>
+          </w:p>
+        </w:tc>
+        <w:tc>
+          <w:tcPr>
+            <w:tcW w:w="1448" w:type="pct"/>
+          </w:tcPr>
+          <w:p>
+            <w:pPr>
+              <w:rPr>
+                <w:lang w:val="fr-CH"/>
+              </w:rPr>
+            </w:pPr>
+            <w:r>
+              <w:rPr>
+                <w:lang w:val="fr-CH"/>
+              </w:rPr>
+              <w:t>Valeur</w:t>
+            </w:r>
+          </w:p>
+        </w:tc>
+      </w:tr>
+      <w:tr>
+        <w:trPr>
+          <w:cnfStyle w:val="000000100000" w:firstRow="0" w:lastRow="0" w:firstColumn="0" w:lastColumn="0" w:oddVBand="0" w:evenVBand="0" w:oddHBand="1" w:evenHBand="0" w:firstRowFirstColumn="0" w:firstRowLastColumn="0" w:lastRowFirstColumn="0" w:lastRowLastColumn="0"/>
+        </w:trPr>
+        <w:tc>
+          <w:tcPr>
+            <w:tcW w:w="3552" w:type="pct"/>
+          </w:tcPr>
+          <w:p>
+            <w:pPr>
+              <w:rPr>
+                <w:lang w:val="fr-CH"/>
+              </w:rPr>
+            </w:pPr>
+            <w:r>
+              <w:rPr>
+                <w:lang w:val="fr-CH"/>
+              </w:rPr>
+              <w:t>OS</w:t>
+            </w:r>
+          </w:p>
+        </w:tc>
+        <w:tc>
+          <w:tcPr>
+            <w:tcW w:w="1448" w:type="pct"/>
+          </w:tcPr>
+          <w:p>
+            <w:pPr>
+              <w:rPr>
+                <w:lang w:val="fr-CH"/>
+              </w:rPr>
+            </w:pPr>
+            <w:r>
+              <w:rPr>
+                <w:lang w:val="fr-CH"/>
+              </w:rPr>
+              <w:t>Windows 10</w:t>
+            </w:r>
+          </w:p>
+        </w:tc>
+      </w:tr>
+      <w:tr>
+        <w:tc>
+          <w:tcPr>
+            <w:tcW w:w="3552" w:type="pct"/>
+          </w:tcPr>
+          <w:p>
+            <w:pPr>
+              <w:rPr>
+                <w:lang w:val="fr-CH"/>
+              </w:rPr>
+            </w:pPr>
+            <w:r>
+              <w:rPr>
+                <w:lang w:val="fr-CH"/>
+              </w:rPr>
+              <w:t>Architecture 32/64 bits</w:t>
+            </w:r>
+          </w:p>
+        </w:tc>
+        <w:tc>
+          <w:tcPr>
+            <w:tcW w:w="1448" w:type="pct"/>
+          </w:tcPr>
+          <w:p>
+            <w:pPr>
+              <w:rPr>
+                <w:lang w:val="fr-CH"/>
+              </w:rPr>
+            </w:pPr>
+            <w:r>
+              <w:rPr>
+                <w:lang w:val="fr-CH"/>
+              </w:rPr>
+              <w:t>64 bits</w:t>
+            </w:r>
+          </w:p>
+        </w:tc>
+      </w:tr>
+      <w:tr>
+        <w:trPr>
+          <w:cnfStyle w:val="000000100000" w:firstRow="0" w:lastRow="0" w:firstColumn="0" w:lastColumn="0" w:oddVBand="0" w:evenVBand="0" w:oddHBand="1" w:evenHBand="0" w:firstRowFirstColumn="0" w:firstRowLastColumn="0" w:lastRowFirstColumn="0" w:lastRowLastColumn="0"/>
+        </w:trPr>
+        <w:tc>
+          <w:tcPr>
+            <w:tcW w:w="3552" w:type="pct"/>
+          </w:tcPr>
+          <w:p>
+            <w:pPr>
+              <w:rPr>
+                <w:lang w:val="fr-CH"/>
+              </w:rPr>
+            </w:pPr>
+            <w:r>
+              <w:rPr>
+                <w:lang w:val="fr-CH"/>
+              </w:rPr>
+              <w:t>RAM</w:t>
+            </w:r>
+          </w:p>
+        </w:tc>
+        <w:tc>
+          <w:tcPr>
+            <w:tcW w:w="1448" w:type="pct"/>
+          </w:tcPr>
+          <w:p>
+            <w:pPr>
+              <w:rPr>
+                <w:lang w:val="fr-CH"/>
+              </w:rPr>
+            </w:pPr>
+            <w:r>
+              <w:rPr>
+                <w:lang w:val="fr-CH"/>
+              </w:rPr>
+              <w:t>16 Go</w:t>
+            </w:r>
+          </w:p>
+        </w:tc>
+      </w:tr>
+      <w:tr>
+        <w:tc>
+          <w:tcPr>
+            <w:tcW w:w="3552" w:type="pct"/>
+          </w:tcPr>
+          <w:p>
+            <w:pPr>
+              <w:rPr>
+                <w:lang w:val="fr-CH"/>
+              </w:rPr>
+            </w:pPr>
+            <w:r>
+              <w:rPr>
+                <w:lang w:val="fr-CH"/>
+              </w:rPr>
+              <w:t>Nombre de processeurs logiques</w:t>
+            </w:r>
+          </w:p>
+        </w:tc>
+        <w:tc>
+          <w:tcPr>
+            <w:tcW w:w="1448" w:type="pct"/>
+          </w:tcPr>
+          <w:p>
+            <w:pPr>
+              <w:rPr>
+                <w:lang w:val="fr-CH"/>
+              </w:rPr>
+            </w:pPr>
+            <w:r>
+              <w:rPr>
+                <w:lang w:val="fr-CH"/>
+              </w:rPr>
+              <w:t>8</w:t>
+            </w:r>
+          </w:p>
+        </w:tc>
+      </w:tr>
+    </w:tbl>
+    <w:p>
+      <w:pPr>
+        <w:rPr>
+          <w:lang w:val="fr-CH"/>
+        </w:rPr>
+      </w:pPr>
+    </w:p>
+    <w:p>
+      <w:pPr>
+        <w:rPr>
+          <w:lang w:val="fr-CH"/>
+        </w:rPr>
+      </w:pPr>
+      <w:r>
+        <w:rPr>
+          <w:lang w:val="fr-CH"/>
+        </w:rPr>
+        <w:t>Ci-dessous, vous trouverez la liste des logiciels utilisés dans mon projet avec l’utilisation qui en sera faite et la version utilisée.</w:t>
+      </w:r>
+    </w:p>
+    <w:tbl>
+      <w:tblPr>
+        <w:tblStyle w:val="TableauGrille4-Accentuation5"/>
+        <w:tblW w:w="0" w:type="auto"/>
+        <w:tblLook w:val="04A0" w:firstRow="1" w:lastRow="0" w:firstColumn="1" w:lastColumn="0" w:noHBand="0" w:noVBand="1"/>
+      </w:tblPr>
+      <w:tblGrid>
+        <w:gridCol w:w="3394"/>
+        <w:gridCol w:w="4051"/>
+        <w:gridCol w:w="1615"/>
+      </w:tblGrid>
+      <w:tr>
+        <w:trPr>
+          <w:cnfStyle w:val="100000000000" w:firstRow="1" w:lastRow="0" w:firstColumn="0" w:lastColumn="0" w:oddVBand="0" w:evenVBand="0" w:oddHBand="0" w:evenHBand="0" w:firstRowFirstColumn="0" w:firstRowLastColumn="0" w:lastRowFirstColumn="0" w:lastRowLastColumn="0"/>
+        </w:trPr>
+        <w:tc>
+          <w:tcPr>
+            <w:cnfStyle w:val="001000000000" w:firstRow="0" w:lastRow="0" w:firstColumn="1" w:lastColumn="0" w:oddVBand="0" w:evenVBand="0" w:oddHBand="0" w:evenHBand="0" w:firstRowFirstColumn="0" w:firstRowLastColumn="0" w:lastRowFirstColumn="0" w:lastRowLastColumn="0"/>
+            <w:tcW w:w="0" w:type="auto"/>
+          </w:tcPr>
+          <w:p>
+            <w:pPr>
+              <w:rPr>
+                <w:noProof/>
+                <w:lang w:val="fr-CH"/>
+              </w:rPr>
+            </w:pPr>
+            <w:r>
+              <w:rPr>
+                <w:noProof/>
+                <w:lang w:val="fr-CH"/>
+              </w:rPr>
+              <w:t>Logiciel</w:t>
+            </w:r>
+          </w:p>
+        </w:tc>
+        <w:tc>
+          <w:tcPr>
+            <w:tcW w:w="0" w:type="auto"/>
+          </w:tcPr>
+          <w:p>
+            <w:pPr>
+              <w:cnfStyle w:val="100000000000" w:firstRow="1" w:lastRow="0" w:firstColumn="0" w:lastColumn="0" w:oddVBand="0" w:evenVBand="0" w:oddHBand="0" w:evenHBand="0" w:firstRowFirstColumn="0" w:firstRowLastColumn="0" w:lastRowFirstColumn="0" w:lastRowLastColumn="0"/>
+              <w:rPr>
+                <w:noProof/>
+                <w:lang w:val="fr-CH"/>
+              </w:rPr>
+            </w:pPr>
+            <w:r>
+              <w:rPr>
+                <w:noProof/>
+                <w:lang w:val="fr-CH"/>
+              </w:rPr>
+              <w:t>Utilisation</w:t>
+            </w:r>
+          </w:p>
+        </w:tc>
+        <w:tc>
+          <w:tcPr>
+            <w:tcW w:w="0" w:type="auto"/>
+          </w:tcPr>
+          <w:p>
+            <w:pPr>
+              <w:cnfStyle w:val="100000000000" w:firstRow="1" w:lastRow="0" w:firstColumn="0" w:lastColumn="0" w:oddVBand="0" w:evenVBand="0" w:oddHBand="0" w:evenHBand="0" w:firstRowFirstColumn="0" w:firstRowLastColumn="0" w:lastRowFirstColumn="0" w:lastRowLastColumn="0"/>
+              <w:rPr>
+                <w:noProof/>
+                <w:lang w:val="fr-CH"/>
+              </w:rPr>
+            </w:pPr>
+            <w:r>
+              <w:rPr>
+                <w:noProof/>
+                <w:lang w:val="fr-CH"/>
+              </w:rPr>
+              <w:t>Version</w:t>
+            </w:r>
+          </w:p>
+        </w:tc>
+      </w:tr>
+      <w:tr>
+        <w:trPr>
+          <w:cnfStyle w:val="000000100000" w:firstRow="0" w:lastRow="0" w:firstColumn="0" w:lastColumn="0" w:oddVBand="0" w:evenVBand="0" w:oddHBand="1" w:evenHBand="0" w:firstRowFirstColumn="0" w:firstRowLastColumn="0" w:lastRowFirstColumn="0" w:lastRowLastColumn="0"/>
+        </w:trPr>
+        <w:tc>
+          <w:tcPr>
+            <w:cnfStyle w:val="001000000000" w:firstRow="0" w:lastRow="0" w:firstColumn="1" w:lastColumn="0" w:oddVBand="0" w:evenVBand="0" w:oddHBand="0" w:evenHBand="0" w:firstRowFirstColumn="0" w:firstRowLastColumn="0" w:lastRowFirstColumn="0" w:lastRowLastColumn="0"/>
+            <w:tcW w:w="0" w:type="auto"/>
+          </w:tcPr>
+          <w:p>
+            <w:pPr>
+              <w:rPr>
+                <w:rFonts w:cs="Arial"/>
+                <w:b w:val="0"/>
+                <w:noProof/>
+                <w:lang w:val="fr-CH"/>
+              </w:rPr>
+            </w:pPr>
+            <w:r>
+              <w:rPr>
+                <w:rFonts w:cs="Arial"/>
+                <w:b w:val="0"/>
+                <w:noProof/>
+                <w:lang w:val="fr-CH"/>
+              </w:rPr>
+              <w:t>7-Zip</w:t>
+            </w:r>
+          </w:p>
+        </w:tc>
+        <w:tc>
+          <w:tcPr>
+            <w:tcW w:w="0" w:type="auto"/>
+          </w:tcPr>
+          <w:p>
+            <w:pPr>
+              <w:cnfStyle w:val="000000100000" w:firstRow="0" w:lastRow="0" w:firstColumn="0" w:lastColumn="0" w:oddVBand="0" w:evenVBand="0" w:oddHBand="1" w:evenHBand="0" w:firstRowFirstColumn="0" w:firstRowLastColumn="0" w:lastRowFirstColumn="0" w:lastRowLastColumn="0"/>
+              <w:rPr>
+                <w:rFonts w:cs="Arial"/>
+                <w:noProof/>
+                <w:lang w:val="fr-CH"/>
+              </w:rPr>
+            </w:pPr>
+            <w:r>
+              <w:rPr>
+                <w:rFonts w:cs="Arial"/>
+                <w:noProof/>
+                <w:lang w:val="fr-CH"/>
+              </w:rPr>
+              <w:t>Créer des archives .zip</w:t>
+            </w:r>
+          </w:p>
+        </w:tc>
+        <w:tc>
+          <w:tcPr>
+            <w:tcW w:w="0" w:type="auto"/>
+          </w:tcPr>
+          <w:p>
+            <w:pPr>
+              <w:cnfStyle w:val="000000100000" w:firstRow="0" w:lastRow="0" w:firstColumn="0" w:lastColumn="0" w:oddVBand="0" w:evenVBand="0" w:oddHBand="1" w:evenHBand="0" w:firstRowFirstColumn="0" w:firstRowLastColumn="0" w:lastRowFirstColumn="0" w:lastRowLastColumn="0"/>
+              <w:rPr>
+                <w:rFonts w:cs="Arial"/>
+                <w:noProof/>
+                <w:lang w:val="fr-CH"/>
+              </w:rPr>
+            </w:pPr>
+            <w:r>
+              <w:rPr>
+                <w:rFonts w:cs="Arial"/>
+                <w:noProof/>
+                <w:lang w:val="fr-CH"/>
+              </w:rPr>
+              <w:t>16.04</w:t>
+            </w:r>
+          </w:p>
+        </w:tc>
+      </w:tr>
+      <w:tr>
+        <w:tc>
+          <w:tcPr>
+            <w:cnfStyle w:val="001000000000" w:firstRow="0" w:lastRow="0" w:firstColumn="1" w:lastColumn="0" w:oddVBand="0" w:evenVBand="0" w:oddHBand="0" w:evenHBand="0" w:firstRowFirstColumn="0" w:firstRowLastColumn="0" w:lastRowFirstColumn="0" w:lastRowLastColumn="0"/>
+            <w:tcW w:w="0" w:type="auto"/>
+          </w:tcPr>
+          <w:p>
+            <w:pPr>
+              <w:rPr>
+                <w:rFonts w:cs="Arial"/>
+                <w:b w:val="0"/>
+                <w:noProof/>
+                <w:lang w:val="fr-CH"/>
+              </w:rPr>
+            </w:pPr>
+            <w:r>
+              <w:rPr>
+                <w:rFonts w:cs="Arial"/>
+                <w:b w:val="0"/>
+                <w:noProof/>
+                <w:lang w:val="fr-CH"/>
+              </w:rPr>
+              <w:t>DB Browser for SQLite</w:t>
+            </w:r>
+          </w:p>
+        </w:tc>
+        <w:tc>
+          <w:tcPr>
+            <w:tcW w:w="0" w:type="auto"/>
+          </w:tcPr>
+          <w:p>
+            <w:pPr>
+              <w:cnfStyle w:val="000000000000" w:firstRow="0" w:lastRow="0" w:firstColumn="0" w:lastColumn="0" w:oddVBand="0" w:evenVBand="0" w:oddHBand="0" w:evenHBand="0" w:firstRowFirstColumn="0" w:firstRowLastColumn="0" w:lastRowFirstColumn="0" w:lastRowLastColumn="0"/>
+              <w:rPr>
+                <w:rFonts w:cs="Arial"/>
+                <w:noProof/>
+                <w:lang w:val="fr-CH"/>
+              </w:rPr>
+            </w:pPr>
+            <w:r>
+              <w:rPr>
+                <w:rFonts w:cs="Arial"/>
+                <w:noProof/>
+                <w:lang w:val="fr-CH"/>
+              </w:rPr>
+              <w:t>Tester et modéliser ma BDD</w:t>
+            </w:r>
+          </w:p>
+        </w:tc>
+        <w:tc>
+          <w:tcPr>
+            <w:tcW w:w="0" w:type="auto"/>
+          </w:tcPr>
+          <w:p>
+            <w:pPr>
+              <w:cnfStyle w:val="000000000000" w:firstRow="0" w:lastRow="0" w:firstColumn="0" w:lastColumn="0" w:oddVBand="0" w:evenVBand="0" w:oddHBand="0" w:evenHBand="0" w:firstRowFirstColumn="0" w:firstRowLastColumn="0" w:lastRowFirstColumn="0" w:lastRowLastColumn="0"/>
+              <w:rPr>
+                <w:rFonts w:cs="Arial"/>
+                <w:noProof/>
+                <w:lang w:val="fr-CH"/>
+              </w:rPr>
+            </w:pPr>
+            <w:r>
+              <w:rPr>
+                <w:rFonts w:cs="Arial"/>
+                <w:noProof/>
+                <w:lang w:val="fr-CH"/>
+              </w:rPr>
+              <w:t>3.12.1</w:t>
+            </w:r>
+          </w:p>
+        </w:tc>
+      </w:tr>
+      <w:tr>
+        <w:trPr>
+          <w:cnfStyle w:val="000000100000" w:firstRow="0" w:lastRow="0" w:firstColumn="0" w:lastColumn="0" w:oddVBand="0" w:evenVBand="0" w:oddHBand="1" w:evenHBand="0" w:firstRowFirstColumn="0" w:firstRowLastColumn="0" w:lastRowFirstColumn="0" w:lastRowLastColumn="0"/>
+        </w:trPr>
+        <w:tc>
+          <w:tcPr>
+            <w:cnfStyle w:val="001000000000" w:firstRow="0" w:lastRow="0" w:firstColumn="1" w:lastColumn="0" w:oddVBand="0" w:evenVBand="0" w:oddHBand="0" w:evenHBand="0" w:firstRowFirstColumn="0" w:firstRowLastColumn="0" w:lastRowFirstColumn="0" w:lastRowLastColumn="0"/>
+            <w:tcW w:w="0" w:type="auto"/>
+          </w:tcPr>
+          <w:p>
+            <w:pPr>
+              <w:rPr>
+                <w:rFonts w:cs="Arial"/>
+                <w:b w:val="0"/>
+                <w:noProof/>
+                <w:lang w:val="fr-CH"/>
+              </w:rPr>
+            </w:pPr>
+            <w:r>
+              <w:rPr>
+                <w:rFonts w:cs="Arial"/>
+                <w:b w:val="0"/>
+                <w:noProof/>
+                <w:lang w:val="fr-CH"/>
+              </w:rPr>
+              <w:t>diagrams.net (anciennement draw.io)</w:t>
+            </w:r>
+          </w:p>
+        </w:tc>
+        <w:tc>
+          <w:tcPr>
+            <w:tcW w:w="0" w:type="auto"/>
+          </w:tcPr>
+          <w:p>
+            <w:pPr>
+              <w:cnfStyle w:val="000000100000" w:firstRow="0" w:lastRow="0" w:firstColumn="0" w:lastColumn="0" w:oddVBand="0" w:evenVBand="0" w:oddHBand="1" w:evenHBand="0" w:firstRowFirstColumn="0" w:firstRowLastColumn="0" w:lastRowFirstColumn="0" w:lastRowLastColumn="0"/>
+              <w:rPr>
+                <w:rFonts w:cs="Arial"/>
+                <w:noProof/>
+                <w:lang w:val="fr-CH"/>
+              </w:rPr>
+            </w:pPr>
+            <w:r>
+              <w:rPr>
+                <w:rFonts w:cs="Arial"/>
+                <w:noProof/>
+                <w:lang w:val="fr-CH"/>
+              </w:rPr>
+              <w:t>Faire les différents diagrammes (BDD et code)</w:t>
+            </w:r>
+          </w:p>
+        </w:tc>
+        <w:tc>
+          <w:tcPr>
+            <w:tcW w:w="0" w:type="auto"/>
+          </w:tcPr>
+          <w:p>
+            <w:pPr>
+              <w:cnfStyle w:val="000000100000" w:firstRow="0" w:lastRow="0" w:firstColumn="0" w:lastColumn="0" w:oddVBand="0" w:evenVBand="0" w:oddHBand="1" w:evenHBand="0" w:firstRowFirstColumn="0" w:firstRowLastColumn="0" w:lastRowFirstColumn="0" w:lastRowLastColumn="0"/>
+              <w:rPr>
+                <w:rFonts w:cs="Arial"/>
+                <w:noProof/>
+                <w:lang w:val="fr-CH"/>
+              </w:rPr>
+            </w:pPr>
+            <w:r>
+              <w:rPr>
+                <w:rFonts w:cs="Arial"/>
+                <w:noProof/>
+                <w:lang w:val="fr-CH"/>
+              </w:rPr>
+              <w:t>Online</w:t>
+            </w:r>
+          </w:p>
+        </w:tc>
+      </w:tr>
+      <w:tr>
+        <w:tc>
+          <w:tcPr>
+            <w:cnfStyle w:val="001000000000" w:firstRow="0" w:lastRow="0" w:firstColumn="1" w:lastColumn="0" w:oddVBand="0" w:evenVBand="0" w:oddHBand="0" w:evenHBand="0" w:firstRowFirstColumn="0" w:firstRowLastColumn="0" w:lastRowFirstColumn="0" w:lastRowLastColumn="0"/>
+            <w:tcW w:w="0" w:type="auto"/>
+          </w:tcPr>
+          <w:p>
+            <w:pPr>
+              <w:rPr>
+                <w:rFonts w:cs="Arial"/>
+                <w:b w:val="0"/>
+                <w:noProof/>
+                <w:lang w:val="fr-CH"/>
+              </w:rPr>
+            </w:pPr>
+            <w:r>
+              <w:rPr>
+                <w:rFonts w:cs="Arial"/>
+                <w:b w:val="0"/>
+                <w:noProof/>
+                <w:lang w:val="fr-CH"/>
+              </w:rPr>
+              <w:t>Doxygen</w:t>
+            </w:r>
+          </w:p>
+        </w:tc>
+        <w:tc>
+          <w:tcPr>
+            <w:tcW w:w="0" w:type="auto"/>
+          </w:tcPr>
+          <w:p>
+            <w:pPr>
+              <w:cnfStyle w:val="000000000000" w:firstRow="0" w:lastRow="0" w:firstColumn="0" w:lastColumn="0" w:oddVBand="0" w:evenVBand="0" w:oddHBand="0" w:evenHBand="0" w:firstRowFirstColumn="0" w:firstRowLastColumn="0" w:lastRowFirstColumn="0" w:lastRowLastColumn="0"/>
+              <w:rPr>
+                <w:rFonts w:cs="Arial"/>
+                <w:noProof/>
+                <w:lang w:val="fr-CH"/>
+              </w:rPr>
+            </w:pPr>
+            <w:r>
+              <w:rPr>
+                <w:rFonts w:cs="Arial"/>
+                <w:noProof/>
+                <w:lang w:val="fr-CH"/>
+              </w:rPr>
+              <w:t>Générer la documentation logicielle</w:t>
+            </w:r>
+          </w:p>
+        </w:tc>
+        <w:tc>
+          <w:tcPr>
+            <w:tcW w:w="0" w:type="auto"/>
+          </w:tcPr>
+          <w:p>
+            <w:pPr>
+              <w:cnfStyle w:val="000000000000" w:firstRow="0" w:lastRow="0" w:firstColumn="0" w:lastColumn="0" w:oddVBand="0" w:evenVBand="0" w:oddHBand="0" w:evenHBand="0" w:firstRowFirstColumn="0" w:firstRowLastColumn="0" w:lastRowFirstColumn="0" w:lastRowLastColumn="0"/>
+              <w:rPr>
+                <w:rFonts w:cs="Arial"/>
+                <w:noProof/>
+                <w:lang w:val="fr-CH"/>
+              </w:rPr>
+            </w:pPr>
+            <w:r>
+              <w:rPr>
+                <w:rFonts w:cs="Arial"/>
+                <w:noProof/>
+                <w:lang w:val="fr-CH"/>
+              </w:rPr>
+              <w:t>1.9.1</w:t>
+            </w:r>
+          </w:p>
+        </w:tc>
+      </w:tr>
+      <w:tr>
+        <w:trPr>
+          <w:cnfStyle w:val="000000100000" w:firstRow="0" w:lastRow="0" w:firstColumn="0" w:lastColumn="0" w:oddVBand="0" w:evenVBand="0" w:oddHBand="1" w:evenHBand="0" w:firstRowFirstColumn="0" w:firstRowLastColumn="0" w:lastRowFirstColumn="0" w:lastRowLastColumn="0"/>
+        </w:trPr>
+        <w:tc>
+          <w:tcPr>
+            <w:cnfStyle w:val="001000000000" w:firstRow="0" w:lastRow="0" w:firstColumn="1" w:lastColumn="0" w:oddVBand="0" w:evenVBand="0" w:oddHBand="0" w:evenHBand="0" w:firstRowFirstColumn="0" w:firstRowLastColumn="0" w:lastRowFirstColumn="0" w:lastRowLastColumn="0"/>
+            <w:tcW w:w="0" w:type="auto"/>
+          </w:tcPr>
+          <w:p>
+            <w:pPr>
+              <w:tabs>
+                <w:tab w:val="left" w:pos="3030"/>
+              </w:tabs>
+              <w:rPr>
+                <w:rFonts w:cs="Arial"/>
+                <w:b w:val="0"/>
+                <w:noProof/>
+                <w:lang w:val="fr-CH"/>
+              </w:rPr>
+            </w:pPr>
+            <w:r>
+              <w:rPr>
+                <w:rFonts w:cs="Arial"/>
+                <w:b w:val="0"/>
+                <w:noProof/>
+                <w:lang w:val="fr-CH"/>
+              </w:rPr>
+              <w:t>Excel 2019</w:t>
+            </w:r>
+          </w:p>
+        </w:tc>
+        <w:tc>
+          <w:tcPr>
+            <w:tcW w:w="0" w:type="auto"/>
+          </w:tcPr>
+          <w:p>
+            <w:pPr>
+              <w:cnfStyle w:val="000000100000" w:firstRow="0" w:lastRow="0" w:firstColumn="0" w:lastColumn="0" w:oddVBand="0" w:evenVBand="0" w:oddHBand="1" w:evenHBand="0" w:firstRowFirstColumn="0" w:firstRowLastColumn="0" w:lastRowFirstColumn="0" w:lastRowLastColumn="0"/>
+              <w:rPr>
+                <w:rFonts w:cs="Arial"/>
+                <w:noProof/>
+                <w:lang w:val="fr-CH"/>
+              </w:rPr>
+            </w:pPr>
+            <w:r>
+              <w:rPr>
+                <w:rFonts w:cs="Arial"/>
+                <w:noProof/>
+                <w:lang w:val="fr-CH"/>
+              </w:rPr>
+              <w:t>Tenir mon journal de travail</w:t>
+            </w:r>
+          </w:p>
+        </w:tc>
+        <w:tc>
+          <w:tcPr>
+            <w:tcW w:w="0" w:type="auto"/>
+          </w:tcPr>
+          <w:p>
+            <w:pPr>
+              <w:cnfStyle w:val="000000100000" w:firstRow="0" w:lastRow="0" w:firstColumn="0" w:lastColumn="0" w:oddVBand="0" w:evenVBand="0" w:oddHBand="1" w:evenHBand="0" w:firstRowFirstColumn="0" w:firstRowLastColumn="0" w:lastRowFirstColumn="0" w:lastRowLastColumn="0"/>
+              <w:rPr>
+                <w:rFonts w:cs="Arial"/>
+                <w:noProof/>
+                <w:lang w:val="fr-CH"/>
+              </w:rPr>
+            </w:pPr>
+            <w:r>
+              <w:rPr>
+                <w:rFonts w:cs="Arial"/>
+                <w:noProof/>
+                <w:lang w:val="fr-CH"/>
+              </w:rPr>
+              <w:t>MS Office 2019</w:t>
+            </w:r>
+          </w:p>
+        </w:tc>
+      </w:tr>
+      <w:tr>
+        <w:tc>
+          <w:tcPr>
+            <w:cnfStyle w:val="001000000000" w:firstRow="0" w:lastRow="0" w:firstColumn="1" w:lastColumn="0" w:oddVBand="0" w:evenVBand="0" w:oddHBand="0" w:evenHBand="0" w:firstRowFirstColumn="0" w:firstRowLastColumn="0" w:lastRowFirstColumn="0" w:lastRowLastColumn="0"/>
+            <w:tcW w:w="0" w:type="auto"/>
+          </w:tcPr>
+          <w:p>
+            <w:pPr>
+              <w:rPr>
+                <w:rFonts w:cs="Arial"/>
+                <w:b w:val="0"/>
+                <w:noProof/>
+                <w:lang w:val="fr-CH"/>
+              </w:rPr>
+            </w:pPr>
+            <w:r>
+              <w:rPr>
+                <w:rFonts w:cs="Arial"/>
+                <w:b w:val="0"/>
+                <w:noProof/>
+                <w:lang w:val="fr-CH"/>
+              </w:rPr>
+              <w:t>GanttProject</w:t>
+            </w:r>
+          </w:p>
+        </w:tc>
+        <w:tc>
+          <w:tcPr>
+            <w:tcW w:w="0" w:type="auto"/>
+          </w:tcPr>
+          <w:p>
+            <w:pPr>
+              <w:cnfStyle w:val="000000000000" w:firstRow="0" w:lastRow="0" w:firstColumn="0" w:lastColumn="0" w:oddVBand="0" w:evenVBand="0" w:oddHBand="0" w:evenHBand="0" w:firstRowFirstColumn="0" w:firstRowLastColumn="0" w:lastRowFirstColumn="0" w:lastRowLastColumn="0"/>
+              <w:rPr>
+                <w:rFonts w:cs="Arial"/>
+                <w:noProof/>
+                <w:lang w:val="fr-CH"/>
+              </w:rPr>
+            </w:pPr>
+            <w:r>
+              <w:rPr>
+                <w:rFonts w:cs="Arial"/>
+                <w:noProof/>
+                <w:lang w:val="fr-CH"/>
+              </w:rPr>
+              <w:t>Faire les planifications initiale et finale</w:t>
+            </w:r>
+          </w:p>
+        </w:tc>
+        <w:tc>
+          <w:tcPr>
+            <w:tcW w:w="0" w:type="auto"/>
+          </w:tcPr>
+          <w:p>
+            <w:pPr>
+              <w:cnfStyle w:val="000000000000" w:firstRow="0" w:lastRow="0" w:firstColumn="0" w:lastColumn="0" w:oddVBand="0" w:evenVBand="0" w:oddHBand="0" w:evenHBand="0" w:firstRowFirstColumn="0" w:firstRowLastColumn="0" w:lastRowFirstColumn="0" w:lastRowLastColumn="0"/>
+              <w:rPr>
+                <w:rFonts w:cs="Arial"/>
+                <w:noProof/>
+                <w:lang w:val="fr-CH"/>
+              </w:rPr>
+            </w:pPr>
+            <w:r>
+              <w:rPr>
+                <w:rFonts w:cs="Arial"/>
+                <w:noProof/>
+                <w:lang w:val="fr-CH"/>
+              </w:rPr>
+              <w:t>2.8.1</w:t>
+            </w:r>
+          </w:p>
+        </w:tc>
+      </w:tr>
+      <w:tr>
+        <w:trPr>
+          <w:cnfStyle w:val="000000100000" w:firstRow="0" w:lastRow="0" w:firstColumn="0" w:lastColumn="0" w:oddVBand="0" w:evenVBand="0" w:oddHBand="1" w:evenHBand="0" w:firstRowFirstColumn="0" w:firstRowLastColumn="0" w:lastRowFirstColumn="0" w:lastRowLastColumn="0"/>
+        </w:trPr>
+        <w:tc>
+          <w:tcPr>
+            <w:cnfStyle w:val="001000000000" w:firstRow="0" w:lastRow="0" w:firstColumn="1" w:lastColumn="0" w:oddVBand="0" w:evenVBand="0" w:oddHBand="0" w:evenHBand="0" w:firstRowFirstColumn="0" w:firstRowLastColumn="0" w:lastRowFirstColumn="0" w:lastRowLastColumn="0"/>
+            <w:tcW w:w="0" w:type="auto"/>
+          </w:tcPr>
+          <w:p>
+            <w:pPr>
+              <w:rPr>
+                <w:rFonts w:cs="Arial"/>
+                <w:b w:val="0"/>
+                <w:noProof/>
+                <w:lang w:val="fr-CH"/>
+              </w:rPr>
+            </w:pPr>
+            <w:r>
+              <w:rPr>
+                <w:rFonts w:cs="Arial"/>
+                <w:b w:val="0"/>
+                <w:noProof/>
+                <w:lang w:val="fr-CH"/>
+              </w:rPr>
+              <w:t>GitHub Desktop</w:t>
+            </w:r>
+          </w:p>
+        </w:tc>
+        <w:tc>
+          <w:tcPr>
+            <w:tcW w:w="0" w:type="auto"/>
+          </w:tcPr>
+          <w:p>
+            <w:pPr>
+              <w:cnfStyle w:val="000000100000" w:firstRow="0" w:lastRow="0" w:firstColumn="0" w:lastColumn="0" w:oddVBand="0" w:evenVBand="0" w:oddHBand="1" w:evenHBand="0" w:firstRowFirstColumn="0" w:firstRowLastColumn="0" w:lastRowFirstColumn="0" w:lastRowLastColumn="0"/>
+              <w:rPr>
+                <w:rFonts w:cs="Arial"/>
+                <w:noProof/>
+                <w:lang w:val="fr-CH"/>
+              </w:rPr>
+            </w:pPr>
+            <w:r>
+              <w:rPr>
+                <w:rFonts w:cs="Arial"/>
+                <w:noProof/>
+                <w:lang w:val="fr-CH"/>
+              </w:rPr>
+              <w:t>Publier sur GitHub et versionner avec git</w:t>
+            </w:r>
+          </w:p>
+        </w:tc>
+        <w:tc>
+          <w:tcPr>
+            <w:tcW w:w="0" w:type="auto"/>
+          </w:tcPr>
+          <w:p>
+            <w:pPr>
+              <w:cnfStyle w:val="000000100000" w:firstRow="0" w:lastRow="0" w:firstColumn="0" w:lastColumn="0" w:oddVBand="0" w:evenVBand="0" w:oddHBand="1" w:evenHBand="0" w:firstRowFirstColumn="0" w:firstRowLastColumn="0" w:lastRowFirstColumn="0" w:lastRowLastColumn="0"/>
+              <w:rPr>
+                <w:rFonts w:cs="Arial"/>
+                <w:noProof/>
+                <w:lang w:val="fr-CH"/>
+              </w:rPr>
+            </w:pPr>
+            <w:r>
+              <w:rPr>
+                <w:rFonts w:cs="Arial"/>
+                <w:noProof/>
+                <w:lang w:val="fr-CH"/>
+              </w:rPr>
+              <w:t>2.7.1</w:t>
+            </w:r>
+          </w:p>
+        </w:tc>
+      </w:tr>
+      <w:tr>
+        <w:tc>
+          <w:tcPr>
+            <w:cnfStyle w:val="001000000000" w:firstRow="0" w:lastRow="0" w:firstColumn="1" w:lastColumn="0" w:oddVBand="0" w:evenVBand="0" w:oddHBand="0" w:evenHBand="0" w:firstRowFirstColumn="0" w:firstRowLastColumn="0" w:lastRowFirstColumn="0" w:lastRowLastColumn="0"/>
+            <w:tcW w:w="0" w:type="auto"/>
+          </w:tcPr>
+          <w:p>
+            <w:pPr>
+              <w:rPr>
+                <w:rFonts w:cs="Arial"/>
+                <w:b w:val="0"/>
+                <w:noProof/>
+                <w:lang w:val="fr-CH"/>
+              </w:rPr>
+            </w:pPr>
+            <w:r>
+              <w:rPr>
+                <w:rFonts w:cs="Arial"/>
+                <w:b w:val="0"/>
+                <w:noProof/>
+                <w:lang w:val="fr-CH"/>
+              </w:rPr>
+              <w:t>Pencil</w:t>
+            </w:r>
+          </w:p>
+        </w:tc>
+        <w:tc>
+          <w:tcPr>
+            <w:tcW w:w="0" w:type="auto"/>
+          </w:tcPr>
+          <w:p>
+            <w:pPr>
+              <w:cnfStyle w:val="000000000000" w:firstRow="0" w:lastRow="0" w:firstColumn="0" w:lastColumn="0" w:oddVBand="0" w:evenVBand="0" w:oddHBand="0" w:evenHBand="0" w:firstRowFirstColumn="0" w:firstRowLastColumn="0" w:lastRowFirstColumn="0" w:lastRowLastColumn="0"/>
+              <w:rPr>
+                <w:rFonts w:cs="Arial"/>
+                <w:noProof/>
+                <w:lang w:val="fr-CH"/>
+              </w:rPr>
+            </w:pPr>
+            <w:r>
+              <w:rPr>
+                <w:rFonts w:cs="Arial"/>
+                <w:noProof/>
+                <w:lang w:val="fr-CH"/>
+              </w:rPr>
+              <w:t>Faire les maquettes du programme</w:t>
+            </w:r>
+          </w:p>
+        </w:tc>
+        <w:tc>
+          <w:tcPr>
+            <w:tcW w:w="0" w:type="auto"/>
+          </w:tcPr>
+          <w:p>
+            <w:pPr>
+              <w:cnfStyle w:val="000000000000" w:firstRow="0" w:lastRow="0" w:firstColumn="0" w:lastColumn="0" w:oddVBand="0" w:evenVBand="0" w:oddHBand="0" w:evenHBand="0" w:firstRowFirstColumn="0" w:firstRowLastColumn="0" w:lastRowFirstColumn="0" w:lastRowLastColumn="0"/>
+              <w:rPr>
+                <w:rFonts w:cs="Arial"/>
+                <w:noProof/>
+                <w:lang w:val="fr-CH"/>
+              </w:rPr>
+            </w:pPr>
+            <w:r>
+              <w:rPr>
+                <w:rFonts w:cs="Arial"/>
+                <w:noProof/>
+                <w:lang w:val="fr-CH"/>
+              </w:rPr>
+              <w:t>2.0.5</w:t>
+            </w:r>
+          </w:p>
+        </w:tc>
+      </w:tr>
+      <w:tr>
+        <w:trPr>
+          <w:cnfStyle w:val="000000100000" w:firstRow="0" w:lastRow="0" w:firstColumn="0" w:lastColumn="0" w:oddVBand="0" w:evenVBand="0" w:oddHBand="1" w:evenHBand="0" w:firstRowFirstColumn="0" w:firstRowLastColumn="0" w:lastRowFirstColumn="0" w:lastRowLastColumn="0"/>
+        </w:trPr>
+        <w:tc>
+          <w:tcPr>
+            <w:cnfStyle w:val="001000000000" w:firstRow="0" w:lastRow="0" w:firstColumn="1" w:lastColumn="0" w:oddVBand="0" w:evenVBand="0" w:oddHBand="0" w:evenHBand="0" w:firstRowFirstColumn="0" w:firstRowLastColumn="0" w:lastRowFirstColumn="0" w:lastRowLastColumn="0"/>
+            <w:tcW w:w="0" w:type="auto"/>
+          </w:tcPr>
+          <w:p>
+            <w:pPr>
+              <w:rPr>
+                <w:rFonts w:cs="Arial"/>
+                <w:b w:val="0"/>
+                <w:noProof/>
+                <w:lang w:val="fr-CH"/>
+              </w:rPr>
+            </w:pPr>
+            <w:r>
+              <w:rPr>
+                <w:rFonts w:cs="Arial"/>
+                <w:b w:val="0"/>
+                <w:noProof/>
+                <w:lang w:val="fr-CH"/>
+              </w:rPr>
+              <w:t>Visual Studio 2019</w:t>
+            </w:r>
+          </w:p>
+        </w:tc>
+        <w:tc>
+          <w:tcPr>
+            <w:tcW w:w="0" w:type="auto"/>
+          </w:tcPr>
+          <w:p>
+            <w:pPr>
+              <w:cnfStyle w:val="000000100000" w:firstRow="0" w:lastRow="0" w:firstColumn="0" w:lastColumn="0" w:oddVBand="0" w:evenVBand="0" w:oddHBand="1" w:evenHBand="0" w:firstRowFirstColumn="0" w:firstRowLastColumn="0" w:lastRowFirstColumn="0" w:lastRowLastColumn="0"/>
+              <w:rPr>
+                <w:rFonts w:cs="Arial"/>
+                <w:noProof/>
+                <w:lang w:val="fr-CH"/>
+              </w:rPr>
+            </w:pPr>
+            <w:r>
+              <w:rPr>
+                <w:rFonts w:cs="Arial"/>
+                <w:noProof/>
+                <w:lang w:val="fr-CH"/>
+              </w:rPr>
+              <w:t>Réaliser le programme et les tests</w:t>
+            </w:r>
+          </w:p>
+        </w:tc>
+        <w:tc>
+          <w:tcPr>
+            <w:tcW w:w="0" w:type="auto"/>
+          </w:tcPr>
+          <w:p>
+            <w:pPr>
+              <w:cnfStyle w:val="000000100000" w:firstRow="0" w:lastRow="0" w:firstColumn="0" w:lastColumn="0" w:oddVBand="0" w:evenVBand="0" w:oddHBand="1" w:evenHBand="0" w:firstRowFirstColumn="0" w:firstRowLastColumn="0" w:lastRowFirstColumn="0" w:lastRowLastColumn="0"/>
+              <w:rPr>
+                <w:rFonts w:cs="Arial"/>
+                <w:noProof/>
+                <w:lang w:val="fr-CH"/>
+              </w:rPr>
+            </w:pPr>
+            <w:r>
+              <w:rPr>
+                <w:rFonts w:cs="Arial"/>
+                <w:noProof/>
+                <w:lang w:val="fr-CH"/>
+              </w:rPr>
+              <w:t>16.4.2</w:t>
+            </w:r>
+          </w:p>
+        </w:tc>
+      </w:tr>
+      <w:tr>
+        <w:tc>
+          <w:tcPr>
+            <w:cnfStyle w:val="001000000000" w:firstRow="0" w:lastRow="0" w:firstColumn="1" w:lastColumn="0" w:oddVBand="0" w:evenVBand="0" w:oddHBand="0" w:evenHBand="0" w:firstRowFirstColumn="0" w:firstRowLastColumn="0" w:lastRowFirstColumn="0" w:lastRowLastColumn="0"/>
+            <w:tcW w:w="0" w:type="auto"/>
+          </w:tcPr>
+          <w:p>
+            <w:pPr>
+              <w:rPr>
+                <w:rFonts w:cs="Arial"/>
+                <w:b w:val="0"/>
+                <w:noProof/>
+                <w:lang w:val="fr-CH"/>
+              </w:rPr>
+            </w:pPr>
+            <w:r>
+              <w:rPr>
+                <w:rFonts w:cs="Arial"/>
+                <w:b w:val="0"/>
+                <w:noProof/>
+                <w:lang w:val="fr-CH"/>
+              </w:rPr>
+              <w:t>Word 2019</w:t>
+            </w:r>
+          </w:p>
+        </w:tc>
+        <w:tc>
+          <w:tcPr>
+            <w:tcW w:w="0" w:type="auto"/>
+          </w:tcPr>
+          <w:p>
+            <w:pPr>
+              <w:cnfStyle w:val="000000000000" w:firstRow="0" w:lastRow="0" w:firstColumn="0" w:lastColumn="0" w:oddVBand="0" w:evenVBand="0" w:oddHBand="0" w:evenHBand="0" w:firstRowFirstColumn="0" w:firstRowLastColumn="0" w:lastRowFirstColumn="0" w:lastRowLastColumn="0"/>
+              <w:rPr>
+                <w:rFonts w:cs="Arial"/>
+                <w:noProof/>
+                <w:lang w:val="fr-CH"/>
+              </w:rPr>
+            </w:pPr>
+            <w:r>
+              <w:rPr>
+                <w:rFonts w:cs="Arial"/>
+                <w:noProof/>
+                <w:lang w:val="fr-CH"/>
+              </w:rPr>
+              <w:t>Rédiger ma documentation</w:t>
+            </w:r>
+          </w:p>
+        </w:tc>
+        <w:tc>
+          <w:tcPr>
+            <w:tcW w:w="0" w:type="auto"/>
+          </w:tcPr>
+          <w:p>
+            <w:pPr>
+              <w:cnfStyle w:val="000000000000" w:firstRow="0" w:lastRow="0" w:firstColumn="0" w:lastColumn="0" w:oddVBand="0" w:evenVBand="0" w:oddHBand="0" w:evenHBand="0" w:firstRowFirstColumn="0" w:firstRowLastColumn="0" w:lastRowFirstColumn="0" w:lastRowLastColumn="0"/>
+              <w:rPr>
+                <w:rFonts w:cs="Arial"/>
+                <w:noProof/>
+                <w:lang w:val="fr-CH"/>
+              </w:rPr>
+            </w:pPr>
+            <w:r>
+              <w:rPr>
+                <w:rFonts w:cs="Arial"/>
+                <w:noProof/>
+                <w:lang w:val="fr-CH"/>
+              </w:rPr>
+              <w:t>MS Office 2019</w:t>
+            </w:r>
+          </w:p>
+        </w:tc>
+      </w:tr>
+      <w:tr>
+        <w:trPr>
+          <w:cnfStyle w:val="000000100000" w:firstRow="0" w:lastRow="0" w:firstColumn="0" w:lastColumn="0" w:oddVBand="0" w:evenVBand="0" w:oddHBand="1" w:evenHBand="0" w:firstRowFirstColumn="0" w:firstRowLastColumn="0" w:lastRowFirstColumn="0" w:lastRowLastColumn="0"/>
+        </w:trPr>
+        <w:tc>
+          <w:tcPr>
+            <w:cnfStyle w:val="001000000000" w:firstRow="0" w:lastRow="0" w:firstColumn="1" w:lastColumn="0" w:oddVBand="0" w:evenVBand="0" w:oddHBand="0" w:evenHBand="0" w:firstRowFirstColumn="0" w:firstRowLastColumn="0" w:lastRowFirstColumn="0" w:lastRowLastColumn="0"/>
+            <w:tcW w:w="0" w:type="auto"/>
+          </w:tcPr>
+          <w:p>
+            <w:pPr>
+              <w:rPr>
+                <w:rFonts w:cs="Arial"/>
+                <w:b w:val="0"/>
+                <w:noProof/>
+                <w:lang w:val="fr-CH"/>
+              </w:rPr>
+            </w:pPr>
+            <w:r>
+              <w:rPr>
+                <w:rFonts w:cs="Arial"/>
+                <w:b w:val="0"/>
+                <w:noProof/>
+                <w:lang w:val="fr-CH"/>
+              </w:rPr>
+              <w:t>XaoS</w:t>
+            </w:r>
+          </w:p>
+        </w:tc>
+        <w:tc>
+          <w:tcPr>
+            <w:tcW w:w="0" w:type="auto"/>
+          </w:tcPr>
+          <w:p>
+            <w:pPr>
+              <w:cnfStyle w:val="000000100000" w:firstRow="0" w:lastRow="0" w:firstColumn="0" w:lastColumn="0" w:oddVBand="0" w:evenVBand="0" w:oddHBand="1" w:evenHBand="0" w:firstRowFirstColumn="0" w:firstRowLastColumn="0" w:lastRowFirstColumn="0" w:lastRowLastColumn="0"/>
+              <w:rPr>
+                <w:rFonts w:cs="Arial"/>
+                <w:noProof/>
+                <w:lang w:val="fr-CH"/>
+              </w:rPr>
+            </w:pPr>
+            <w:r>
+              <w:rPr>
+                <w:rFonts w:cs="Arial"/>
+                <w:noProof/>
+                <w:lang w:val="fr-CH"/>
+              </w:rPr>
+              <w:t>Tester la génération de fractales</w:t>
+            </w:r>
+          </w:p>
+        </w:tc>
+        <w:tc>
+          <w:tcPr>
+            <w:tcW w:w="0" w:type="auto"/>
+          </w:tcPr>
+          <w:p>
+            <w:pPr>
+              <w:cnfStyle w:val="000000100000" w:firstRow="0" w:lastRow="0" w:firstColumn="0" w:lastColumn="0" w:oddVBand="0" w:evenVBand="0" w:oddHBand="1" w:evenHBand="0" w:firstRowFirstColumn="0" w:firstRowLastColumn="0" w:lastRowFirstColumn="0" w:lastRowLastColumn="0"/>
+              <w:rPr>
+                <w:rFonts w:cs="Arial"/>
+                <w:noProof/>
+                <w:lang w:val="fr-CH"/>
+              </w:rPr>
+            </w:pPr>
+            <w:r>
+              <w:rPr>
+                <w:rFonts w:cs="Arial"/>
+                <w:noProof/>
+                <w:lang w:val="fr-CH"/>
+              </w:rPr>
+              <w:t>4.2.1</w:t>
+            </w:r>
+          </w:p>
+        </w:tc>
+      </w:tr>
+    </w:tbl>
+    <w:p>
+      <w:pPr>
+        <w:rPr>
+          <w:lang w:val="fr-CH"/>
+        </w:rPr>
+      </w:pPr>
+    </w:p>
+    <w:p>
+      <w:pPr>
+        <w:rPr>
+          <w:lang w:val="fr-CH"/>
+        </w:rPr>
+      </w:pPr>
+      <w:r>
+        <w:rPr>
+          <w:lang w:val="fr-CH"/>
+        </w:rPr>
+        <w:t>Voici le modèle logique de données (MLD) de mon projet :</w:t>
+      </w:r>
+    </w:p>
+    <w:p>
+      <w:pPr>
+        <w:keepNext/>
+        <w:jc w:val="center"/>
+      </w:pPr>
+      <w:r>
+        <w:rPr>
+          <w:noProof/>
+          <w:lang w:val="fr-CH" w:eastAsia="fr-CH"/>
+        </w:rPr>
+        <w:drawing>
+          <wp:inline distT="0" distB="0" distL="0" distR="0" wp14:anchorId="410E5F39" wp14:editId="3B50D034">
+            <wp:extent cx="3420000" cy="2432962"/>
+            <wp:effectExtent l="0" t="0" r="9525" b="5715"/>
+            <wp:docPr id="4" name="Image 4" descr="C:\Users\Jonas.HAUTIER\Documents\GitHub\TPI-GenerationImageFractale\Documentation\Exports\MCD-MLD\MLD.png"/>
+            <wp:cNvGraphicFramePr>
+              <a:graphicFrameLocks xmlns:a="http://schemas.openxmlformats.org/drawingml/2006/main" noChangeAspect="1"/>
+            </wp:cNvGraphicFramePr>
+            <a:graphic xmlns:a="http://schemas.openxmlformats.org/drawingml/2006/main">
+              <a:graphicData uri="http://schemas.openxmlformats.org/drawingml/2006/picture">
+                <pic:pic xmlns:pic="http://schemas.openxmlformats.org/drawingml/2006/picture">
+                  <pic:nvPicPr>
+                    <pic:cNvPr id="0" name="Picture 1" descr="C:\Users\Jonas.HAUTIER\Documents\GitHub\TPI-GenerationImageFractale\Documentation\Exports\MCD-MLD\MLD.png"/>
+                    <pic:cNvPicPr>
+                      <a:picLocks noChangeAspect="1" noChangeArrowheads="1"/>
+                    </pic:cNvPicPr>
+                  </pic:nvPicPr>
+                  <pic:blipFill>
+                    <a:blip r:embed="rId26">
+                      <a:extLst>
+                        <a:ext uri="{28A0092B-C50C-407E-A947-70E740481C1C}">
+                          <a14:useLocalDpi xmlns:a14="http://schemas.microsoft.com/office/drawing/2010/main" val="0"/>
+                        </a:ext>
+                      </a:extLst>
+                    </a:blip>
+                    <a:srcRect/>
+                    <a:stretch>
+                      <a:fillRect/>
+                    </a:stretch>
+                  </pic:blipFill>
+                  <pic:spPr bwMode="auto">
+                    <a:xfrm>
+                      <a:off x="0" y="0"/>
+                      <a:ext cx="3420000" cy="2432962"/>
+                    </a:xfrm>
+                    <a:prstGeom prst="rect">
+                      <a:avLst/>
+                    </a:prstGeom>
+                    <a:noFill/>
+                    <a:ln>
+                      <a:noFill/>
+                    </a:ln>
+                  </pic:spPr>
+                </pic:pic>
+              </a:graphicData>
+            </a:graphic>
+          </wp:inline>
+        </w:drawing>
+      </w:r>
+    </w:p>
+    <w:p>
+      <w:pPr>
+        <w:pStyle w:val="Lgende"/>
+        <w:jc w:val="center"/>
+        <w:rPr>
+          <w:lang w:val="fr-CH"/>
+        </w:rPr>
+      </w:pPr>
+      <w:r>
+        <w:t>MLD</w:t>
+      </w:r>
+    </w:p>
+    <w:p>
+      <w:pPr>
+        <w:rPr>
+          <w:lang w:val="fr-CH"/>
+        </w:rPr>
+      </w:pPr>
+    </w:p>
+    <w:p>
+      <w:pPr>
+        <w:rPr>
+          <w:lang w:val="fr-CH"/>
+        </w:rPr>
+        <w:sectPr>
+          <w:type w:val="continuous"/>
+          <w:pgSz w:w="11906" w:h="16838" w:code="9"/>
+          <w:pgMar w:top="1418" w:right="1418" w:bottom="1418" w:left="1418" w:header="720" w:footer="720" w:gutter="0"/>
+          <w:cols w:space="720"/>
+          <w:titlePg/>
+        </w:sectPr>
+      </w:pPr>
+    </w:p>
+    <w:p>
+      <w:pPr>
+        <w:rPr>
+          <w:lang w:val="fr-CH"/>
+        </w:rPr>
+      </w:pPr>
+      <w:r>
+        <w:rPr>
+          <w:lang w:val="fr-CH"/>
+        </w:rPr>
+        <w:lastRenderedPageBreak/>
+        <w:t>Voici le diagramme de classe</w:t>
+      </w:r>
+      <w:r>
+        <w:rPr>
+          <w:lang w:val="fr-CH"/>
+        </w:rPr>
+        <w:t>s</w:t>
+      </w:r>
+      <w:r>
+        <w:rPr>
+          <w:lang w:val="fr-CH"/>
+        </w:rPr>
+        <w:t xml:space="preserve"> </w:t>
+      </w:r>
+      <w:r>
+        <w:rPr>
+          <w:lang w:val="fr-CH"/>
+        </w:rPr>
+        <w:t xml:space="preserve">du programme </w:t>
+      </w:r>
+      <w:r>
+        <w:rPr>
+          <w:lang w:val="fr-CH"/>
+        </w:rPr>
+        <w:t>et le diagramme de séquence</w:t>
+      </w:r>
+      <w:r>
+        <w:rPr>
+          <w:lang w:val="fr-CH"/>
+        </w:rPr>
+        <w:t xml:space="preserve"> du cas « on génère la fractale Mandelbrot »</w:t>
+      </w:r>
+    </w:p>
+    <w:p>
+      <w:pPr>
+        <w:rPr>
+          <w:lang w:val="fr-CH"/>
+        </w:rPr>
+      </w:pPr>
+    </w:p>
+    <w:tbl>
+      <w:tblPr>
+        <w:tblStyle w:val="Grilledutableau"/>
+        <w:tblW w:w="0" w:type="auto"/>
+        <w:tblBorders>
+          <w:top w:val="none" w:sz="0" w:space="0" w:color="auto"/>
+          <w:left w:val="none" w:sz="0" w:space="0" w:color="auto"/>
+          <w:bottom w:val="none" w:sz="0" w:space="0" w:color="auto"/>
+          <w:right w:val="none" w:sz="0" w:space="0" w:color="auto"/>
+          <w:insideH w:val="none" w:sz="0" w:space="0" w:color="auto"/>
+          <w:insideV w:val="none" w:sz="0" w:space="0" w:color="auto"/>
+        </w:tblBorders>
+        <w:tblLook w:val="04A0" w:firstRow="1" w:lastRow="0" w:firstColumn="1" w:lastColumn="0" w:noHBand="0" w:noVBand="1"/>
+      </w:tblPr>
+      <w:tblGrid>
+        <w:gridCol w:w="6996"/>
+        <w:gridCol w:w="6996"/>
+      </w:tblGrid>
+      <w:tr>
+        <w:trPr>
+          <w:trHeight w:val="5102"/>
+        </w:trPr>
+        <w:tc>
+          <w:tcPr>
+            <w:tcW w:w="6996" w:type="dxa"/>
+          </w:tcPr>
+          <w:p>
+            <w:pPr>
+              <w:keepNext/>
+              <w:jc w:val="center"/>
+            </w:pPr>
+            <w:r>
+              <w:rPr>
+                <w:noProof/>
+                <w:lang w:val="fr-CH" w:eastAsia="fr-CH"/>
+              </w:rPr>
+              <w:drawing>
+                <wp:inline distT="0" distB="0" distL="0" distR="0" wp14:anchorId="435E1CE7" wp14:editId="0C87ACAD">
+                  <wp:extent cx="3784269" cy="3240000"/>
+                  <wp:effectExtent l="0" t="0" r="6985" b="0"/>
+                  <wp:docPr id="7" name="Image 7" descr="C:\Users\Jonas.HAUTIER\Documents\GitHub\TPI-GenerationImageFractale\Documentation\Exports\Diagramme\ClassDiagram.png"/>
+                  <wp:cNvGraphicFramePr>
+                    <a:graphicFrameLocks xmlns:a="http://schemas.openxmlformats.org/drawingml/2006/main" noChangeAspect="1"/>
+                  </wp:cNvGraphicFramePr>
+                  <a:graphic xmlns:a="http://schemas.openxmlformats.org/drawingml/2006/main">
+                    <a:graphicData uri="http://schemas.openxmlformats.org/drawingml/2006/picture">
+                      <pic:pic xmlns:pic="http://schemas.openxmlformats.org/drawingml/2006/picture">
+                        <pic:nvPicPr>
+                          <pic:cNvPr id="0" name="Picture 2" descr="C:\Users\Jonas.HAUTIER\Documents\GitHub\TPI-GenerationImageFractale\Documentation\Exports\Diagramme\ClassDiagram.png"/>
+                          <pic:cNvPicPr>
+                            <a:picLocks noChangeAspect="1" noChangeArrowheads="1"/>
+                          </pic:cNvPicPr>
+                        </pic:nvPicPr>
+                        <pic:blipFill>
+                          <a:blip r:embed="rId27">
+                            <a:extLst>
+                              <a:ext uri="{28A0092B-C50C-407E-A947-70E740481C1C}">
+                                <a14:useLocalDpi xmlns:a14="http://schemas.microsoft.com/office/drawing/2010/main" val="0"/>
+                              </a:ext>
+                            </a:extLst>
+                          </a:blip>
+                          <a:srcRect/>
+                          <a:stretch>
+                            <a:fillRect/>
+                          </a:stretch>
+                        </pic:blipFill>
+                        <pic:spPr bwMode="auto">
+                          <a:xfrm>
+                            <a:off x="0" y="0"/>
+                            <a:ext cx="3784269" cy="3240000"/>
+                          </a:xfrm>
+                          <a:prstGeom prst="rect">
+                            <a:avLst/>
+                          </a:prstGeom>
+                          <a:noFill/>
+                          <a:ln>
+                            <a:noFill/>
+                          </a:ln>
+                        </pic:spPr>
+                      </pic:pic>
+                    </a:graphicData>
+                  </a:graphic>
+                </wp:inline>
+              </w:drawing>
+            </w:r>
+          </w:p>
+          <w:p>
+            <w:pPr>
+              <w:pStyle w:val="Lgende"/>
+              <w:jc w:val="center"/>
+            </w:pPr>
+            <w:r>
+              <w:t>Diagramme de classes</w:t>
+            </w:r>
+          </w:p>
+        </w:tc>
+        <w:tc>
+          <w:tcPr>
+            <w:tcW w:w="6996" w:type="dxa"/>
+          </w:tcPr>
+          <w:p>
+            <w:pPr>
+              <w:keepNext/>
+              <w:jc w:val="center"/>
+            </w:pPr>
+            <w:r>
+              <w:rPr>
+                <w:noProof/>
+                <w:lang w:val="fr-CH" w:eastAsia="fr-CH"/>
+              </w:rPr>
+              <w:drawing>
+                <wp:inline distT="0" distB="0" distL="0" distR="0" wp14:anchorId="2C91CAFA" wp14:editId="7C7D0506">
+                  <wp:extent cx="4013835" cy="3443605"/>
+                  <wp:effectExtent l="0" t="0" r="5715" b="4445"/>
+                  <wp:docPr id="10" name="Image 10" descr="C:\Users\Jonas.HAUTIER\Documents\GitHub\TPI-GenerationImageFractale\Documentation\Exports\Diagramme\SequenceDiagram.png"/>
+                  <wp:cNvGraphicFramePr>
+                    <a:graphicFrameLocks xmlns:a="http://schemas.openxmlformats.org/drawingml/2006/main" noChangeAspect="1"/>
+                  </wp:cNvGraphicFramePr>
+                  <a:graphic xmlns:a="http://schemas.openxmlformats.org/drawingml/2006/main">
+                    <a:graphicData uri="http://schemas.openxmlformats.org/drawingml/2006/picture">
+                      <pic:pic xmlns:pic="http://schemas.openxmlformats.org/drawingml/2006/picture">
+                        <pic:nvPicPr>
+                          <pic:cNvPr id="0" name="Picture 4" descr="C:\Users\Jonas.HAUTIER\Documents\GitHub\TPI-GenerationImageFractale\Documentation\Exports\Diagramme\SequenceDiagram.png"/>
+                          <pic:cNvPicPr>
+                            <a:picLocks noChangeAspect="1" noChangeArrowheads="1"/>
+                          </pic:cNvPicPr>
+                        </pic:nvPicPr>
+                        <pic:blipFill>
+                          <a:blip r:embed="rId28">
+                            <a:extLst>
+                              <a:ext uri="{28A0092B-C50C-407E-A947-70E740481C1C}">
+                                <a14:useLocalDpi xmlns:a14="http://schemas.microsoft.com/office/drawing/2010/main" val="0"/>
+                              </a:ext>
+                            </a:extLst>
+                          </a:blip>
+                          <a:srcRect/>
+                          <a:stretch>
+                            <a:fillRect/>
+                          </a:stretch>
+                        </pic:blipFill>
+                        <pic:spPr bwMode="auto">
+                          <a:xfrm>
+                            <a:off x="0" y="0"/>
+                            <a:ext cx="4013835" cy="3443605"/>
+                          </a:xfrm>
+                          <a:prstGeom prst="rect">
+                            <a:avLst/>
+                          </a:prstGeom>
+                          <a:noFill/>
+                          <a:ln>
+                            <a:noFill/>
+                          </a:ln>
+                        </pic:spPr>
+                      </pic:pic>
+                    </a:graphicData>
+                  </a:graphic>
+                </wp:inline>
+              </w:drawing>
+            </w:r>
+          </w:p>
+          <w:p>
+            <w:pPr>
+              <w:pStyle w:val="Lgende"/>
+              <w:jc w:val="center"/>
+              <w:rPr>
+                <w:lang w:val="fr-CH"/>
+              </w:rPr>
+            </w:pPr>
+            <w:r>
+              <w:t>Diagramme de séquence</w:t>
+            </w:r>
+          </w:p>
+        </w:tc>
+      </w:tr>
+    </w:tbl>
+    <w:p>
+      <w:pPr>
+        <w:rPr>
+          <w:rFonts w:cs="Arial"/>
+          <w:lang w:val="fr-CH"/>
+        </w:rPr>
+      </w:pPr>
+    </w:p>
+    <w:p>
+      <w:pPr>
+        <w:rPr>
+          <w:rFonts w:cs="Arial"/>
+          <w:lang w:val="fr-CH"/>
+        </w:rPr>
+        <w:sectPr>
+          <w:pgSz w:w="16838" w:h="11906" w:orient="landscape" w:code="9"/>
+          <w:pgMar w:top="1418" w:right="1418" w:bottom="1418" w:left="1418" w:header="720" w:footer="720" w:gutter="0"/>
+          <w:cols w:space="720"/>
+          <w:titlePg/>
+          <w:docGrid w:linePitch="326"/>
+        </w:sectPr>
+      </w:pPr>
+    </w:p>
+    <w:p>
+      <w:pPr>
+        <w:rPr>
+          <w:rFonts w:cs="Arial"/>
+          <w:lang w:val="fr-CH"/>
+        </w:rPr>
+      </w:pPr>
+    </w:p>
+    <w:p>
+      <w:pPr>
+        <w:pStyle w:val="Titre1"/>
+        <w:tabs>
+          <w:tab w:val="num" w:pos="360"/>
+        </w:tabs>
+        <w:rPr>
+          <w:lang w:val="fr-CH"/>
+        </w:rPr>
+      </w:pPr>
+      <w:bookmarkStart w:id="17" w:name="_Toc71703259"/>
+      <w:bookmarkStart w:id="18" w:name="_Toc71546029"/>
+      <w:r>
+        <w:rPr>
+          <w:lang w:val="fr-CH"/>
+        </w:rPr>
+        <w:t>R</w:t>
+      </w:r>
+      <w:bookmarkEnd w:id="17"/>
+      <w:r>
+        <w:rPr>
+          <w:lang w:val="fr-CH"/>
+        </w:rPr>
+        <w:t>éalisation</w:t>
+      </w:r>
+      <w:bookmarkEnd w:id="18"/>
+    </w:p>
+    <w:p>
+      <w:pPr>
+        <w:pStyle w:val="Titre2"/>
+        <w:rPr>
+          <w:lang w:val="fr-CH"/>
+        </w:rPr>
+      </w:pPr>
+      <w:bookmarkStart w:id="19" w:name="_Toc25553317"/>
+      <w:bookmarkStart w:id="20" w:name="_Toc71691022"/>
+      <w:bookmarkStart w:id="21" w:name="_Toc71546030"/>
+      <w:r>
+        <w:rPr>
+          <w:lang w:val="fr-CH"/>
+        </w:rPr>
+        <w:t>Dossier de réalisation</w:t>
+      </w:r>
+      <w:bookmarkStart w:id="22" w:name="_Toc25553318"/>
+      <w:bookmarkEnd w:id="19"/>
+      <w:bookmarkEnd w:id="20"/>
+      <w:bookmarkEnd w:id="21"/>
     </w:p>
     <w:p>
       <w:pPr>
@@ -8401,7 +9994,14 @@
           <w:rFonts w:ascii="Consolas" w:hAnsi="Consolas"/>
           <w:lang w:val="fr-CH"/>
         </w:rPr>
-        <w:t>Le matériel hardware (justifier le choix)</w:t>
+        <w:t>Structure du répertoire et liste des fichiers</w:t>
+      </w:r>
+      <w:r>
+        <w:rPr>
+          <w:rFonts w:ascii="Consolas" w:hAnsi="Consolas"/>
+          <w:lang w:val="fr-CH"/>
+        </w:rPr>
+        <w:t xml:space="preserve"> (avec description)</w:t>
       </w:r>
     </w:p>
     <w:p>
@@ -8421,285 +10021,6 @@
           <w:rFonts w:ascii="Consolas" w:hAnsi="Consolas"/>
           <w:lang w:val="fr-CH"/>
         </w:rPr>
-        <w:t>Les OS compatibles avec le programme (justifier le choix)</w:t>
-      </w:r>
-    </w:p>
-    <w:p>
-      <w:pPr>
-        <w:pStyle w:val="Paragraphedeliste"/>
-        <w:numPr>
-          <w:ilvl w:val="0"/>
-          <w:numId w:val="14"/>
-        </w:numPr>
-        <w:rPr>
-          <w:rFonts w:ascii="Consolas" w:hAnsi="Consolas"/>
-          <w:lang w:val="fr-CH"/>
-        </w:rPr>
-      </w:pPr>
-      <w:r>
-        <w:rPr>
-          <w:rFonts w:ascii="Consolas" w:hAnsi="Consolas"/>
-          <w:lang w:val="fr-CH"/>
-        </w:rPr>
-        <w:t>Les logiciels utilisés, l’utilisation qui en est faite et la version utilisée</w:t>
-      </w:r>
-    </w:p>
-    <w:p>
-      <w:pPr>
-        <w:pStyle w:val="Paragraphedeliste"/>
-        <w:numPr>
-          <w:ilvl w:val="0"/>
-          <w:numId w:val="14"/>
-        </w:numPr>
-        <w:rPr>
-          <w:rFonts w:ascii="Consolas" w:hAnsi="Consolas"/>
-          <w:lang w:val="fr-CH"/>
-        </w:rPr>
-      </w:pPr>
-      <w:r>
-        <w:rPr>
-          <w:rFonts w:ascii="Consolas" w:hAnsi="Consolas"/>
-          <w:lang w:val="fr-CH"/>
-        </w:rPr>
-        <w:t>MLD</w:t>
-      </w:r>
-      <w:r>
-        <w:rPr>
-          <w:rFonts w:ascii="Consolas" w:hAnsi="Consolas"/>
-          <w:lang w:val="fr-CH"/>
-        </w:rPr>
-        <w:fldChar w:fldCharType="begin"/>
-      </w:r>
-      <w:r>
-        <w:instrText xml:space="preserve"> XE "</w:instrText>
-      </w:r>
-      <w:r>
-        <w:rPr>
-          <w:lang w:val="fr-CH"/>
-        </w:rPr>
-        <w:instrText>MLD</w:instrText>
-      </w:r>
-      <w:r>
-        <w:instrText>:Modèle Logique de Données</w:instrText>
-      </w:r>
-      <w:r>
-        <w:instrText xml:space="preserve">" </w:instrText>
-      </w:r>
-      <w:r>
-        <w:rPr>
-          <w:rFonts w:ascii="Consolas" w:hAnsi="Consolas"/>
-          <w:lang w:val="fr-CH"/>
-        </w:rPr>
-        <w:fldChar w:fldCharType="end"/>
-      </w:r>
-    </w:p>
-    <w:p>
-      <w:pPr>
-        <w:pStyle w:val="Paragraphedeliste"/>
-        <w:numPr>
-          <w:ilvl w:val="0"/>
-          <w:numId w:val="14"/>
-        </w:numPr>
-        <w:rPr>
-          <w:rFonts w:ascii="Consolas" w:hAnsi="Consolas"/>
-          <w:lang w:val="fr-CH"/>
-        </w:rPr>
-      </w:pPr>
-      <w:r>
-        <w:rPr>
-          <w:rFonts w:ascii="Consolas" w:hAnsi="Consolas"/>
-          <w:lang w:val="fr-CH"/>
-        </w:rPr>
-        <w:t>Diagramme de classe</w:t>
-      </w:r>
-    </w:p>
-    <w:p>
-      <w:pPr>
-        <w:pStyle w:val="Paragraphedeliste"/>
-        <w:numPr>
-          <w:ilvl w:val="0"/>
-          <w:numId w:val="14"/>
-        </w:numPr>
-        <w:rPr>
-          <w:rFonts w:ascii="Consolas" w:hAnsi="Consolas"/>
-          <w:lang w:val="fr-CH"/>
-        </w:rPr>
-      </w:pPr>
-      <w:r>
-        <w:rPr>
-          <w:rFonts w:ascii="Consolas" w:hAnsi="Consolas"/>
-          <w:lang w:val="fr-CH"/>
-        </w:rPr>
-        <w:t>Diagramme de séquence</w:t>
-      </w:r>
-    </w:p>
-    <w:p>
-      <w:pPr>
-        <w:rPr>
-          <w:rFonts w:ascii="Consolas" w:hAnsi="Consolas"/>
-          <w:lang w:val="fr-CH"/>
-        </w:rPr>
-      </w:pPr>
-      <w:r>
-        <w:rPr>
-          <w:rFonts w:ascii="Consolas" w:hAnsi="Consolas"/>
-          <w:lang w:val="fr-CH"/>
-        </w:rPr>
-        <w:t>*</w:t>
-      </w:r>
-      <w:r>
-        <w:rPr>
-          <w:rFonts w:ascii="Consolas" w:hAnsi="Consolas"/>
-          <w:lang w:val="fr-CH"/>
-        </w:rPr>
-        <w:t>/</w:t>
-      </w:r>
-    </w:p>
-    <w:p>
-      <w:pPr>
-        <w:rPr>
-          <w:rFonts w:cs="Arial"/>
-          <w:lang w:val="fr-CH"/>
-        </w:rPr>
-      </w:pPr>
-    </w:p>
-    <w:p>
-      <w:pPr>
-        <w:rPr>
-          <w:rFonts w:cs="Arial"/>
-          <w:lang w:val="fr-CH"/>
-        </w:rPr>
-      </w:pPr>
-      <w:r>
-        <w:rPr>
-          <w:rFonts w:cs="Arial"/>
-          <w:lang w:val="fr-CH"/>
-        </w:rPr>
-        <w:br w:type="page"/>
-      </w:r>
-    </w:p>
-    <w:p>
-      <w:pPr>
-        <w:pStyle w:val="Titre1"/>
-        <w:tabs>
-          <w:tab w:val="num" w:pos="360"/>
-        </w:tabs>
-        <w:rPr>
-          <w:lang w:val="fr-CH"/>
-        </w:rPr>
-      </w:pPr>
-      <w:bookmarkStart w:id="17" w:name="_Toc71703259"/>
-      <w:bookmarkStart w:id="18" w:name="_Toc71184212"/>
-      <w:r>
-        <w:rPr>
-          <w:lang w:val="fr-CH"/>
-        </w:rPr>
-        <w:lastRenderedPageBreak/>
-        <w:t>R</w:t>
-      </w:r>
-      <w:bookmarkEnd w:id="17"/>
-      <w:r>
-        <w:rPr>
-          <w:lang w:val="fr-CH"/>
-        </w:rPr>
-        <w:t>éalisation</w:t>
-      </w:r>
-      <w:bookmarkEnd w:id="18"/>
-    </w:p>
-    <w:p>
-      <w:pPr>
-        <w:pStyle w:val="Titre2"/>
-        <w:rPr>
-          <w:lang w:val="fr-CH"/>
-        </w:rPr>
-      </w:pPr>
-      <w:bookmarkStart w:id="19" w:name="_Toc25553317"/>
-      <w:bookmarkStart w:id="20" w:name="_Toc71691022"/>
-      <w:bookmarkStart w:id="21" w:name="_Toc71184213"/>
-      <w:r>
-        <w:rPr>
-          <w:lang w:val="fr-CH"/>
-        </w:rPr>
-        <w:t>Dossier de réalisation</w:t>
-      </w:r>
-      <w:bookmarkStart w:id="22" w:name="_Toc25553318"/>
-      <w:bookmarkEnd w:id="19"/>
-      <w:bookmarkEnd w:id="20"/>
-      <w:bookmarkEnd w:id="21"/>
-    </w:p>
-    <w:p>
-      <w:pPr>
-        <w:rPr>
-          <w:lang w:val="fr-CH"/>
-        </w:rPr>
-      </w:pPr>
-    </w:p>
-    <w:p>
-      <w:pPr>
-        <w:rPr>
-          <w:rFonts w:ascii="Consolas" w:hAnsi="Consolas"/>
-          <w:lang w:val="fr-CH"/>
-        </w:rPr>
-      </w:pPr>
-      <w:r>
-        <w:rPr>
-          <w:rFonts w:ascii="Consolas" w:hAnsi="Consolas"/>
-          <w:lang w:val="fr-CH"/>
-        </w:rPr>
-        <w:t>/*</w:t>
-      </w:r>
-      <w:r>
-        <w:rPr>
-          <w:rFonts w:ascii="Consolas" w:hAnsi="Consolas"/>
-          <w:lang w:val="fr-CH"/>
-        </w:rPr>
-        <w:t xml:space="preserve"> à mettre :</w:t>
-      </w:r>
-    </w:p>
-    <w:p>
-      <w:pPr>
-        <w:pStyle w:val="Paragraphedeliste"/>
-        <w:numPr>
-          <w:ilvl w:val="0"/>
-          <w:numId w:val="14"/>
-        </w:numPr>
-        <w:rPr>
-          <w:rFonts w:ascii="Consolas" w:hAnsi="Consolas"/>
-          <w:lang w:val="fr-CH"/>
-        </w:rPr>
-      </w:pPr>
-      <w:r>
-        <w:rPr>
-          <w:rFonts w:ascii="Consolas" w:hAnsi="Consolas"/>
-          <w:lang w:val="fr-CH"/>
-        </w:rPr>
-        <w:t>Structure du répertoire et liste des fichiers</w:t>
-      </w:r>
-      <w:r>
-        <w:rPr>
-          <w:rFonts w:ascii="Consolas" w:hAnsi="Consolas"/>
-          <w:lang w:val="fr-CH"/>
-        </w:rPr>
-        <w:t xml:space="preserve"> (avec description)</w:t>
-      </w:r>
-    </w:p>
-    <w:p>
-      <w:pPr>
-        <w:pStyle w:val="Paragraphedeliste"/>
-        <w:numPr>
-          <w:ilvl w:val="0"/>
-          <w:numId w:val="14"/>
-        </w:numPr>
-        <w:rPr>
-          <w:rFonts w:ascii="Consolas" w:hAnsi="Consolas"/>
-          <w:lang w:val="fr-CH"/>
-        </w:rPr>
-      </w:pPr>
-      <w:r>
-        <w:rPr>
-          <w:rFonts w:ascii="Consolas" w:hAnsi="Consolas"/>
-          <w:lang w:val="fr-CH"/>
-        </w:rPr>
         <w:t>Librairies utilisées (nom, auteur(s) et version)</w:t>
       </w:r>
     </w:p>
@@ -8743,7 +10064,7 @@
       </w:pPr>
       <w:bookmarkStart w:id="23" w:name="_Toc25553321"/>
       <w:bookmarkStart w:id="24" w:name="_Toc71691025"/>
-      <w:bookmarkStart w:id="25" w:name="_Toc71184214"/>
+      <w:bookmarkStart w:id="25" w:name="_Toc71546031"/>
       <w:bookmarkEnd w:id="22"/>
       <w:r>
         <w:t>Description</w:t>
@@ -10208,7 +11529,7 @@
       </w:pPr>
       <w:bookmarkStart w:id="26" w:name="_Toc25553322"/>
       <w:bookmarkStart w:id="27" w:name="_Toc71691026"/>
-      <w:bookmarkStart w:id="28" w:name="_Toc71184215"/>
+      <w:bookmarkStart w:id="28" w:name="_Toc71546032"/>
       <w:r>
         <w:rPr>
           <w:lang w:val="fr-CH"/>
@@ -10241,6 +11562,7 @@
           <w:rFonts w:ascii="Consolas" w:hAnsi="Consolas"/>
           <w:lang w:val="fr-CH"/>
         </w:rPr>
+        <w:lastRenderedPageBreak/>
         <w:t>/*</w:t>
       </w:r>
       <w:r>
@@ -10288,7 +11610,6 @@
           <w:rFonts w:ascii="Consolas" w:hAnsi="Consolas"/>
           <w:lang w:val="fr-CH"/>
         </w:rPr>
-        <w:lastRenderedPageBreak/>
         <w:t>Définir l’impact/les conséquences de l’erreur sur l’utilisation du produit</w:t>
       </w:r>
     </w:p>
@@ -10362,7 +11683,7 @@
       </w:pPr>
       <w:bookmarkStart w:id="29" w:name="_Toc25553326"/>
       <w:bookmarkStart w:id="30" w:name="_Toc71691029"/>
-      <w:bookmarkStart w:id="31" w:name="_Toc71184216"/>
+      <w:bookmarkStart w:id="31" w:name="_Toc71546033"/>
       <w:r>
         <w:rPr>
           <w:lang w:val="fr-CH"/>
@@ -10491,7 +11812,7 @@
       </w:pPr>
       <w:bookmarkStart w:id="32" w:name="_Toc25553328"/>
       <w:bookmarkStart w:id="33" w:name="_Toc71703263"/>
-      <w:bookmarkStart w:id="34" w:name="_Toc71184217"/>
+      <w:bookmarkStart w:id="34" w:name="_Toc71546034"/>
       <w:r>
         <w:rPr>
           <w:lang w:val="fr-CH"/>
@@ -10596,7 +11917,7 @@
           <w:lang w:val="fr-CH"/>
         </w:rPr>
       </w:pPr>
-      <w:bookmarkStart w:id="35" w:name="_Toc71184218"/>
+      <w:bookmarkStart w:id="35" w:name="_Toc71546035"/>
       <w:r>
         <w:rPr>
           <w:lang w:val="fr-CH"/>
@@ -10692,7 +12013,7 @@
           <w:lang w:val="fr-CH"/>
         </w:rPr>
       </w:pPr>
-      <w:bookmarkStart w:id="36" w:name="_Toc71184219"/>
+      <w:bookmarkStart w:id="36" w:name="_Toc71546036"/>
       <w:r>
         <w:rPr>
           <w:lang w:val="fr-CH"/>
@@ -10788,7 +12109,7 @@
           <w:lang w:val="fr-CH"/>
         </w:rPr>
       </w:pPr>
-      <w:bookmarkStart w:id="37" w:name="_Toc71184220"/>
+      <w:bookmarkStart w:id="37" w:name="_Toc71546037"/>
       <w:r>
         <w:rPr>
           <w:lang w:val="fr-CH"/>
@@ -10904,7 +12225,7 @@
           <w:lang w:val="fr-CH"/>
         </w:rPr>
       </w:pPr>
-      <w:bookmarkStart w:id="38" w:name="_Toc71184221"/>
+      <w:bookmarkStart w:id="38" w:name="_Toc71546038"/>
       <w:r>
         <w:rPr>
           <w:lang w:val="fr-CH"/>
@@ -11000,7 +12321,7 @@
           <w:lang w:val="fr-CH"/>
         </w:rPr>
       </w:pPr>
-      <w:bookmarkStart w:id="39" w:name="_Toc71184222"/>
+      <w:bookmarkStart w:id="39" w:name="_Toc71546039"/>
       <w:r>
         <w:rPr>
           <w:lang w:val="fr-CH"/>
@@ -11109,7 +12430,7 @@
           <w:lang w:val="fr-CH"/>
         </w:rPr>
       </w:pPr>
-      <w:bookmarkStart w:id="40" w:name="_Toc71184223"/>
+      <w:bookmarkStart w:id="40" w:name="_Toc71546040"/>
       <w:r>
         <w:rPr>
           <w:lang w:val="fr-CH"/>
@@ -11152,7 +12473,7 @@
         </w:rPr>
       </w:pPr>
       <w:bookmarkStart w:id="41" w:name="_Toc71703264"/>
-      <w:bookmarkStart w:id="42" w:name="_Toc71184224"/>
+      <w:bookmarkStart w:id="42" w:name="_Toc71546041"/>
       <w:r>
         <w:rPr>
           <w:lang w:val="fr-CH"/>
@@ -11256,7 +12577,7 @@
           <w:lang w:val="fr-CH"/>
         </w:rPr>
       </w:pPr>
-      <w:bookmarkStart w:id="43" w:name="_Toc71184225"/>
+      <w:bookmarkStart w:id="43" w:name="_Toc71546042"/>
       <w:r>
         <w:rPr>
           <w:lang w:val="fr-CH"/>
@@ -11394,7 +12715,7 @@
         <w:pStyle w:val="Titre2"/>
       </w:pPr>
       <w:bookmarkStart w:id="44" w:name="_Toc71703265"/>
-      <w:bookmarkStart w:id="45" w:name="_Toc71184226"/>
+      <w:bookmarkStart w:id="45" w:name="_Toc71546043"/>
       <w:r>
         <w:rPr>
           <w:lang w:val="fr-CH"/>
@@ -11654,7 +12975,7 @@
       </w:pPr>
       <w:bookmarkStart w:id="46" w:name="_Toc25553331"/>
       <w:bookmarkStart w:id="47" w:name="_Toc71703267"/>
-      <w:bookmarkStart w:id="48" w:name="_Toc71184227"/>
+      <w:bookmarkStart w:id="48" w:name="_Toc71546044"/>
       <w:r>
         <w:rPr>
           <w:lang w:val="fr-CH"/>
@@ -11760,7 +13081,7 @@
       </w:pPr>
       <w:bookmarkStart w:id="49" w:name="_Toc25553332"/>
       <w:bookmarkStart w:id="50" w:name="_Toc71703268"/>
-      <w:bookmarkStart w:id="51" w:name="_Toc71184228"/>
+      <w:bookmarkStart w:id="51" w:name="_Toc71546045"/>
       <w:r>
         <w:rPr>
           <w:lang w:val="fr-CH"/>
@@ -11868,8 +13189,8 @@
         </w:rPr>
       </w:pPr>
       <w:bookmarkStart w:id="52" w:name="_Toc71703270"/>
-      <w:bookmarkStart w:id="53" w:name="_Toc71184229"/>
-      <w:bookmarkStart w:id="54" w:name="_Toc25553334"/>
+      <w:bookmarkStart w:id="53" w:name="_Toc25553334"/>
+      <w:bookmarkStart w:id="54" w:name="_Toc71546046"/>
       <w:r>
         <w:rPr>
           <w:lang w:val="fr-CH"/>
@@ -11883,14 +13204,14 @@
         <w:t>rchives du projet</w:t>
       </w:r>
       <w:bookmarkEnd w:id="52"/>
+      <w:bookmarkEnd w:id="54"/>
+      <w:r>
+        <w:rPr>
+          <w:lang w:val="fr-CH"/>
+        </w:rPr>
+        <w:t xml:space="preserve"> </w:t>
+      </w:r>
       <w:bookmarkEnd w:id="53"/>
-      <w:r>
-        <w:rPr>
-          <w:lang w:val="fr-CH"/>
-        </w:rPr>
-        <w:t xml:space="preserve"> </w:t>
-      </w:r>
-      <w:bookmarkEnd w:id="54"/>
     </w:p>
     <w:p>
       <w:pPr>
@@ -11995,7 +13316,6 @@
       </w:pPr>
     </w:p>
     <w:sectPr>
-      <w:type w:val="continuous"/>
       <w:pgSz w:w="11906" w:h="16838" w:code="9"/>
       <w:pgMar w:top="1418" w:right="1418" w:bottom="1418" w:left="1418" w:header="720" w:footer="720" w:gutter="0"/>
       <w:cols w:space="720"/>
@@ -12111,7 +13431,7 @@
         <w:sz w:val="16"/>
         <w:szCs w:val="16"/>
       </w:rPr>
-      <w:t>19</w:t>
+      <w:t>3</w:t>
     </w:r>
     <w:r>
       <w:rPr>
@@ -12160,7 +13480,7 @@
         <w:sz w:val="16"/>
         <w:szCs w:val="16"/>
       </w:rPr>
-      <w:t>19</w:t>
+      <w:t>18</w:t>
     </w:r>
     <w:r>
       <w:rPr>
@@ -12318,7 +13638,7 @@
         <w:sz w:val="16"/>
         <w:szCs w:val="16"/>
       </w:rPr>
-      <w:t>13</w:t>
+      <w:t>1</w:t>
     </w:r>
     <w:r>
       <w:rPr>
@@ -12367,7 +13687,7 @@
         <w:sz w:val="16"/>
         <w:szCs w:val="16"/>
       </w:rPr>
-      <w:t>19</w:t>
+      <w:t>18</w:t>
     </w:r>
     <w:r>
       <w:rPr>
@@ -12913,6 +14233,119 @@
     </w:lvl>
   </w:abstractNum>
   <w:abstractNum w:abstractNumId="3" w15:restartNumberingAfterBreak="0">
+    <w:nsid w:val="15922DA8"/>
+    <w:multiLevelType w:val="hybridMultilevel"/>
+    <w:tmpl w:val="367EF0C8"/>
+    <w:lvl w:ilvl="0" w:tplc="100C0001">
+      <w:start w:val="1"/>
+      <w:numFmt w:val="bullet"/>
+      <w:lvlText w:val=""/>
+      <w:lvlJc w:val="left"/>
+      <w:pPr>
+        <w:ind w:left="720" w:hanging="360"/>
+      </w:pPr>
+      <w:rPr>
+        <w:rFonts w:ascii="Symbol" w:hAnsi="Symbol" w:hint="default"/>
+      </w:rPr>
+    </w:lvl>
+    <w:lvl w:ilvl="1" w:tplc="100C000F">
+      <w:start w:val="1"/>
+      <w:numFmt w:val="decimal"/>
+      <w:lvlText w:val="%2."/>
+      <w:lvlJc w:val="left"/>
+      <w:pPr>
+        <w:ind w:left="1440" w:hanging="360"/>
+      </w:pPr>
+      <w:rPr>
+        <w:rFonts w:hint="default"/>
+      </w:rPr>
+    </w:lvl>
+    <w:lvl w:ilvl="2" w:tplc="100C0005" w:tentative="1">
+      <w:start w:val="1"/>
+      <w:numFmt w:val="bullet"/>
+      <w:lvlText w:val=""/>
+      <w:lvlJc w:val="left"/>
+      <w:pPr>
+        <w:ind w:left="2160" w:hanging="360"/>
+      </w:pPr>
+      <w:rPr>
+        <w:rFonts w:ascii="Wingdings" w:hAnsi="Wingdings" w:hint="default"/>
+      </w:rPr>
+    </w:lvl>
+    <w:lvl w:ilvl="3" w:tplc="100C0001" w:tentative="1">
+      <w:start w:val="1"/>
+      <w:numFmt w:val="bullet"/>
+      <w:lvlText w:val=""/>
+      <w:lvlJc w:val="left"/>
+      <w:pPr>
+        <w:ind w:left="2880" w:hanging="360"/>
+      </w:pPr>
+      <w:rPr>
+        <w:rFonts w:ascii="Symbol" w:hAnsi="Symbol" w:hint="default"/>
+      </w:rPr>
+    </w:lvl>
+    <w:lvl w:ilvl="4" w:tplc="100C0003" w:tentative="1">
+      <w:start w:val="1"/>
+      <w:numFmt w:val="bullet"/>
+      <w:lvlText w:val="o"/>
+      <w:lvlJc w:val="left"/>
+      <w:pPr>
+        <w:ind w:left="3600" w:hanging="360"/>
+      </w:pPr>
+      <w:rPr>
+        <w:rFonts w:ascii="Courier New" w:hAnsi="Courier New" w:cs="Courier New" w:hint="default"/>
+      </w:rPr>
+    </w:lvl>
+    <w:lvl w:ilvl="5" w:tplc="100C0005" w:tentative="1">
+      <w:start w:val="1"/>
+      <w:numFmt w:val="bullet"/>
+      <w:lvlText w:val=""/>
+      <w:lvlJc w:val="left"/>
+      <w:pPr>
+        <w:ind w:left="4320" w:hanging="360"/>
+      </w:pPr>
+      <w:rPr>
+        <w:rFonts w:ascii="Wingdings" w:hAnsi="Wingdings" w:hint="default"/>
+      </w:rPr>
+    </w:lvl>
+    <w:lvl w:ilvl="6" w:tplc="100C0001" w:tentative="1">
+      <w:start w:val="1"/>
+      <w:numFmt w:val="bullet"/>
+      <w:lvlText w:val=""/>
+      <w:lvlJc w:val="left"/>
+      <w:pPr>
+        <w:ind w:left="5040" w:hanging="360"/>
+      </w:pPr>
+      <w:rPr>
+        <w:rFonts w:ascii="Symbol" w:hAnsi="Symbol" w:hint="default"/>
+      </w:rPr>
+    </w:lvl>
+    <w:lvl w:ilvl="7" w:tplc="100C0003" w:tentative="1">
+      <w:start w:val="1"/>
+      <w:numFmt w:val="bullet"/>
+      <w:lvlText w:val="o"/>
+      <w:lvlJc w:val="left"/>
+      <w:pPr>
+        <w:ind w:left="5760" w:hanging="360"/>
+      </w:pPr>
+      <w:rPr>
+        <w:rFonts w:ascii="Courier New" w:hAnsi="Courier New" w:cs="Courier New" w:hint="default"/>
+      </w:rPr>
+    </w:lvl>
+    <w:lvl w:ilvl="8" w:tplc="100C0005" w:tentative="1">
+      <w:start w:val="1"/>
+      <w:numFmt w:val="bullet"/>
+      <w:lvlText w:val=""/>
+      <w:lvlJc w:val="left"/>
+      <w:pPr>
+        <w:ind w:left="6480" w:hanging="360"/>
+      </w:pPr>
+      <w:rPr>
+        <w:rFonts w:ascii="Wingdings" w:hAnsi="Wingdings" w:hint="default"/>
+      </w:rPr>
+    </w:lvl>
+  </w:abstractNum>
+  <w:abstractNum w:abstractNumId="4" w15:restartNumberingAfterBreak="0">
     <w:nsid w:val="16794E2B"/>
     <w:multiLevelType w:val="hybridMultilevel"/>
     <w:tmpl w:val="641AD2C2"/>
@@ -13052,7 +14485,120 @@
       </w:rPr>
     </w:lvl>
   </w:abstractNum>
-  <w:abstractNum w:abstractNumId="4" w15:restartNumberingAfterBreak="0">
+  <w:abstractNum w:abstractNumId="5" w15:restartNumberingAfterBreak="0">
+    <w:nsid w:val="184B299B"/>
+    <w:multiLevelType w:val="hybridMultilevel"/>
+    <w:tmpl w:val="9CE2322C"/>
+    <w:lvl w:ilvl="0" w:tplc="100C0001">
+      <w:start w:val="1"/>
+      <w:numFmt w:val="bullet"/>
+      <w:lvlText w:val=""/>
+      <w:lvlJc w:val="left"/>
+      <w:pPr>
+        <w:ind w:left="720" w:hanging="360"/>
+      </w:pPr>
+      <w:rPr>
+        <w:rFonts w:ascii="Symbol" w:hAnsi="Symbol" w:hint="default"/>
+      </w:rPr>
+    </w:lvl>
+    <w:lvl w:ilvl="1" w:tplc="100C0003" w:tentative="1">
+      <w:start w:val="1"/>
+      <w:numFmt w:val="bullet"/>
+      <w:lvlText w:val="o"/>
+      <w:lvlJc w:val="left"/>
+      <w:pPr>
+        <w:ind w:left="1440" w:hanging="360"/>
+      </w:pPr>
+      <w:rPr>
+        <w:rFonts w:ascii="Courier New" w:hAnsi="Courier New" w:cs="Courier New" w:hint="default"/>
+      </w:rPr>
+    </w:lvl>
+    <w:lvl w:ilvl="2" w:tplc="100C0005" w:tentative="1">
+      <w:start w:val="1"/>
+      <w:numFmt w:val="bullet"/>
+      <w:lvlText w:val=""/>
+      <w:lvlJc w:val="left"/>
+      <w:pPr>
+        <w:ind w:left="2160" w:hanging="360"/>
+      </w:pPr>
+      <w:rPr>
+        <w:rFonts w:ascii="Wingdings" w:hAnsi="Wingdings" w:hint="default"/>
+      </w:rPr>
+    </w:lvl>
+    <w:lvl w:ilvl="3" w:tplc="100C0001" w:tentative="1">
+      <w:start w:val="1"/>
+      <w:numFmt w:val="bullet"/>
+      <w:lvlText w:val=""/>
+      <w:lvlJc w:val="left"/>
+      <w:pPr>
+        <w:ind w:left="2880" w:hanging="360"/>
+      </w:pPr>
+      <w:rPr>
+        <w:rFonts w:ascii="Symbol" w:hAnsi="Symbol" w:hint="default"/>
+      </w:rPr>
+    </w:lvl>
+    <w:lvl w:ilvl="4" w:tplc="100C0003" w:tentative="1">
+      <w:start w:val="1"/>
+      <w:numFmt w:val="bullet"/>
+      <w:lvlText w:val="o"/>
+      <w:lvlJc w:val="left"/>
+      <w:pPr>
+        <w:ind w:left="3600" w:hanging="360"/>
+      </w:pPr>
+      <w:rPr>
+        <w:rFonts w:ascii="Courier New" w:hAnsi="Courier New" w:cs="Courier New" w:hint="default"/>
+      </w:rPr>
+    </w:lvl>
+    <w:lvl w:ilvl="5" w:tplc="100C0005" w:tentative="1">
+      <w:start w:val="1"/>
+      <w:numFmt w:val="bullet"/>
+      <w:lvlText w:val=""/>
+      <w:lvlJc w:val="left"/>
+      <w:pPr>
+        <w:ind w:left="4320" w:hanging="360"/>
+      </w:pPr>
+      <w:rPr>
+        <w:rFonts w:ascii="Wingdings" w:hAnsi="Wingdings" w:hint="default"/>
+      </w:rPr>
+    </w:lvl>
+    <w:lvl w:ilvl="6" w:tplc="100C0001" w:tentative="1">
+      <w:start w:val="1"/>
+      <w:numFmt w:val="bullet"/>
+      <w:lvlText w:val=""/>
+      <w:lvlJc w:val="left"/>
+      <w:pPr>
+        <w:ind w:left="5040" w:hanging="360"/>
+      </w:pPr>
+      <w:rPr>
+        <w:rFonts w:ascii="Symbol" w:hAnsi="Symbol" w:hint="default"/>
+      </w:rPr>
+    </w:lvl>
+    <w:lvl w:ilvl="7" w:tplc="100C0003" w:tentative="1">
+      <w:start w:val="1"/>
+      <w:numFmt w:val="bullet"/>
+      <w:lvlText w:val="o"/>
+      <w:lvlJc w:val="left"/>
+      <w:pPr>
+        <w:ind w:left="5760" w:hanging="360"/>
+      </w:pPr>
+      <w:rPr>
+        <w:rFonts w:ascii="Courier New" w:hAnsi="Courier New" w:cs="Courier New" w:hint="default"/>
+      </w:rPr>
+    </w:lvl>
+    <w:lvl w:ilvl="8" w:tplc="100C0005" w:tentative="1">
+      <w:start w:val="1"/>
+      <w:numFmt w:val="bullet"/>
+      <w:lvlText w:val=""/>
+      <w:lvlJc w:val="left"/>
+      <w:pPr>
+        <w:ind w:left="6480" w:hanging="360"/>
+      </w:pPr>
+      <w:rPr>
+        <w:rFonts w:ascii="Wingdings" w:hAnsi="Wingdings" w:hint="default"/>
+      </w:rPr>
+    </w:lvl>
+  </w:abstractNum>
+  <w:abstractNum w:abstractNumId="6" w15:restartNumberingAfterBreak="0">
     <w:nsid w:val="19FF01AE"/>
     <w:multiLevelType w:val="hybridMultilevel"/>
     <w:tmpl w:val="EC6A3956"/>
@@ -13192,7 +14738,7 @@
       </w:rPr>
     </w:lvl>
   </w:abstractNum>
-  <w:abstractNum w:abstractNumId="5" w15:restartNumberingAfterBreak="0">
+  <w:abstractNum w:abstractNumId="7" w15:restartNumberingAfterBreak="0">
     <w:nsid w:val="22037383"/>
     <w:multiLevelType w:val="hybridMultilevel"/>
     <w:tmpl w:val="661CC122"/>
@@ -13303,7 +14849,7 @@
       </w:rPr>
     </w:lvl>
   </w:abstractNum>
-  <w:abstractNum w:abstractNumId="6" w15:restartNumberingAfterBreak="0">
+  <w:abstractNum w:abstractNumId="8" w15:restartNumberingAfterBreak="0">
     <w:nsid w:val="27A404D8"/>
     <w:multiLevelType w:val="hybridMultilevel"/>
     <w:tmpl w:val="E4483B56"/>
@@ -13443,7 +14989,7 @@
       </w:rPr>
     </w:lvl>
   </w:abstractNum>
-  <w:abstractNum w:abstractNumId="7" w15:restartNumberingAfterBreak="0">
+  <w:abstractNum w:abstractNumId="9" w15:restartNumberingAfterBreak="0">
     <w:nsid w:val="2A356070"/>
     <w:multiLevelType w:val="hybridMultilevel"/>
     <w:tmpl w:val="E22A1836"/>
@@ -13556,7 +15102,7 @@
       </w:rPr>
     </w:lvl>
   </w:abstractNum>
-  <w:abstractNum w:abstractNumId="8" w15:restartNumberingAfterBreak="0">
+  <w:abstractNum w:abstractNumId="10" w15:restartNumberingAfterBreak="0">
     <w:nsid w:val="2A37486A"/>
     <w:multiLevelType w:val="hybridMultilevel"/>
     <w:tmpl w:val="8794E304"/>
@@ -13669,7 +15215,7 @@
       </w:rPr>
     </w:lvl>
   </w:abstractNum>
-  <w:abstractNum w:abstractNumId="9" w15:restartNumberingAfterBreak="0">
+  <w:abstractNum w:abstractNumId="11" w15:restartNumberingAfterBreak="0">
     <w:nsid w:val="32E233DE"/>
     <w:multiLevelType w:val="hybridMultilevel"/>
     <w:tmpl w:val="ADCE2326"/>
@@ -13782,7 +15328,7 @@
       </w:rPr>
     </w:lvl>
   </w:abstractNum>
-  <w:abstractNum w:abstractNumId="10" w15:restartNumberingAfterBreak="0">
+  <w:abstractNum w:abstractNumId="12" w15:restartNumberingAfterBreak="0">
     <w:nsid w:val="408C02FF"/>
     <w:multiLevelType w:val="hybridMultilevel"/>
     <w:tmpl w:val="1C925AC4"/>
@@ -13919,7 +15465,7 @@
       </w:rPr>
     </w:lvl>
   </w:abstractNum>
-  <w:abstractNum w:abstractNumId="11" w15:restartNumberingAfterBreak="0">
+  <w:abstractNum w:abstractNumId="13" w15:restartNumberingAfterBreak="0">
     <w:nsid w:val="42F31DAB"/>
     <w:multiLevelType w:val="hybridMultilevel"/>
     <w:tmpl w:val="A46C5D1C"/>
@@ -14059,7 +15605,7 @@
       </w:rPr>
     </w:lvl>
   </w:abstractNum>
-  <w:abstractNum w:abstractNumId="12" w15:restartNumberingAfterBreak="0">
+  <w:abstractNum w:abstractNumId="14" w15:restartNumberingAfterBreak="0">
     <w:nsid w:val="4FCD2A6E"/>
     <w:multiLevelType w:val="hybridMultilevel"/>
     <w:tmpl w:val="4FE42D92"/>
@@ -14172,7 +15718,7 @@
       </w:rPr>
     </w:lvl>
   </w:abstractNum>
-  <w:abstractNum w:abstractNumId="13" w15:restartNumberingAfterBreak="0">
+  <w:abstractNum w:abstractNumId="15" w15:restartNumberingAfterBreak="0">
     <w:nsid w:val="5082572C"/>
     <w:multiLevelType w:val="hybridMultilevel"/>
     <w:tmpl w:val="ED4ACFA4"/>
@@ -14312,7 +15858,7 @@
       </w:rPr>
     </w:lvl>
   </w:abstractNum>
-  <w:abstractNum w:abstractNumId="14" w15:restartNumberingAfterBreak="0">
+  <w:abstractNum w:abstractNumId="16" w15:restartNumberingAfterBreak="0">
     <w:nsid w:val="52B247CA"/>
     <w:multiLevelType w:val="hybridMultilevel"/>
     <w:tmpl w:val="B7D4D45A"/>
@@ -14452,7 +15998,7 @@
       </w:rPr>
     </w:lvl>
   </w:abstractNum>
-  <w:abstractNum w:abstractNumId="15" w15:restartNumberingAfterBreak="0">
+  <w:abstractNum w:abstractNumId="17" w15:restartNumberingAfterBreak="0">
     <w:nsid w:val="594C1361"/>
     <w:multiLevelType w:val="hybridMultilevel"/>
     <w:tmpl w:val="5C243628"/>
@@ -14592,7 +16138,7 @@
       </w:rPr>
     </w:lvl>
   </w:abstractNum>
-  <w:abstractNum w:abstractNumId="16" w15:restartNumberingAfterBreak="0">
+  <w:abstractNum w:abstractNumId="18" w15:restartNumberingAfterBreak="0">
     <w:nsid w:val="5CC11FD2"/>
     <w:multiLevelType w:val="hybridMultilevel"/>
     <w:tmpl w:val="9ED85CFC"/>
@@ -14704,7 +16250,7 @@
       </w:rPr>
     </w:lvl>
   </w:abstractNum>
-  <w:abstractNum w:abstractNumId="17" w15:restartNumberingAfterBreak="0">
+  <w:abstractNum w:abstractNumId="19" w15:restartNumberingAfterBreak="0">
     <w:nsid w:val="71E06583"/>
     <w:multiLevelType w:val="hybridMultilevel"/>
     <w:tmpl w:val="26C81FCE"/>
@@ -14844,7 +16390,7 @@
       </w:rPr>
     </w:lvl>
   </w:abstractNum>
-  <w:abstractNum w:abstractNumId="18" w15:restartNumberingAfterBreak="0">
+  <w:abstractNum w:abstractNumId="20" w15:restartNumberingAfterBreak="0">
     <w:nsid w:val="75A3529B"/>
     <w:multiLevelType w:val="hybridMultilevel"/>
     <w:tmpl w:val="819EEA64"/>
@@ -14984,7 +16530,7 @@
       </w:rPr>
     </w:lvl>
   </w:abstractNum>
-  <w:abstractNum w:abstractNumId="19" w15:restartNumberingAfterBreak="0">
+  <w:abstractNum w:abstractNumId="21" w15:restartNumberingAfterBreak="0">
     <w:nsid w:val="793D663D"/>
     <w:multiLevelType w:val="hybridMultilevel"/>
     <w:tmpl w:val="256A9A6C"/>
@@ -15097,7 +16643,7 @@
       </w:rPr>
     </w:lvl>
   </w:abstractNum>
-  <w:abstractNum w:abstractNumId="20" w15:restartNumberingAfterBreak="0">
+  <w:abstractNum w:abstractNumId="22" w15:restartNumberingAfterBreak="0">
     <w:nsid w:val="7B193736"/>
     <w:multiLevelType w:val="multilevel"/>
     <w:tmpl w:val="E2ACA396"/>
@@ -15219,7 +16765,7 @@
       </w:pPr>
     </w:lvl>
   </w:abstractNum>
-  <w:abstractNum w:abstractNumId="21" w15:restartNumberingAfterBreak="0">
+  <w:abstractNum w:abstractNumId="23" w15:restartNumberingAfterBreak="0">
     <w:nsid w:val="7DD245F2"/>
     <w:multiLevelType w:val="hybridMultilevel"/>
     <w:tmpl w:val="3100450C"/>
@@ -15359,7 +16905,7 @@
       </w:rPr>
     </w:lvl>
   </w:abstractNum>
-  <w:abstractNum w:abstractNumId="22" w15:restartNumberingAfterBreak="0">
+  <w:abstractNum w:abstractNumId="24" w15:restartNumberingAfterBreak="0">
     <w:nsid w:val="7E7356B4"/>
     <w:multiLevelType w:val="hybridMultilevel"/>
     <w:tmpl w:val="FFB67372"/>
@@ -15473,73 +17019,79 @@
     </w:lvl>
   </w:abstractNum>
   <w:num w:numId="1">
-    <w:abstractNumId w:val="20"/>
+    <w:abstractNumId w:val="22"/>
   </w:num>
   <w:num w:numId="2">
     <w:abstractNumId w:val="1"/>
   </w:num>
   <w:num w:numId="3">
+    <w:abstractNumId w:val="6"/>
+  </w:num>
+  <w:num w:numId="4">
+    <w:abstractNumId w:val="20"/>
+  </w:num>
+  <w:num w:numId="5">
+    <w:abstractNumId w:val="16"/>
+  </w:num>
+  <w:num w:numId="6">
+    <w:abstractNumId w:val="8"/>
+  </w:num>
+  <w:num w:numId="7">
+    <w:abstractNumId w:val="17"/>
+  </w:num>
+  <w:num w:numId="8">
+    <w:abstractNumId w:val="23"/>
+  </w:num>
+  <w:num w:numId="9">
     <w:abstractNumId w:val="4"/>
   </w:num>
-  <w:num w:numId="4">
+  <w:num w:numId="10">
+    <w:abstractNumId w:val="12"/>
+  </w:num>
+  <w:num w:numId="11">
+    <w:abstractNumId w:val="15"/>
+  </w:num>
+  <w:num w:numId="12">
+    <w:abstractNumId w:val="13"/>
+  </w:num>
+  <w:num w:numId="13">
+    <w:abstractNumId w:val="19"/>
+  </w:num>
+  <w:num w:numId="14">
+    <w:abstractNumId w:val="7"/>
+  </w:num>
+  <w:num w:numId="15">
+    <w:abstractNumId w:val="11"/>
+  </w:num>
+  <w:num w:numId="16">
+    <w:abstractNumId w:val="14"/>
+  </w:num>
+  <w:num w:numId="17">
     <w:abstractNumId w:val="18"/>
   </w:num>
-  <w:num w:numId="5">
-    <w:abstractNumId w:val="14"/>
-  </w:num>
-  <w:num w:numId="6">
-    <w:abstractNumId w:val="6"/>
-  </w:num>
-  <w:num w:numId="7">
-    <w:abstractNumId w:val="15"/>
-  </w:num>
-  <w:num w:numId="8">
+  <w:num w:numId="18">
     <w:abstractNumId w:val="21"/>
   </w:num>
-  <w:num w:numId="9">
-    <w:abstractNumId w:val="3"/>
-  </w:num>
-  <w:num w:numId="10">
+  <w:num w:numId="19">
     <w:abstractNumId w:val="10"/>
-  </w:num>
-  <w:num w:numId="11">
-    <w:abstractNumId w:val="13"/>
-  </w:num>
-  <w:num w:numId="12">
-    <w:abstractNumId w:val="11"/>
-  </w:num>
-  <w:num w:numId="13">
-    <w:abstractNumId w:val="17"/>
-  </w:num>
-  <w:num w:numId="14">
-    <w:abstractNumId w:val="5"/>
-  </w:num>
-  <w:num w:numId="15">
-    <w:abstractNumId w:val="9"/>
-  </w:num>
-  <w:num w:numId="16">
-    <w:abstractNumId w:val="12"/>
-  </w:num>
-  <w:num w:numId="17">
-    <w:abstractNumId w:val="16"/>
-  </w:num>
-  <w:num w:numId="18">
-    <w:abstractNumId w:val="19"/>
-  </w:num>
-  <w:num w:numId="19">
-    <w:abstractNumId w:val="8"/>
   </w:num>
   <w:num w:numId="20">
     <w:abstractNumId w:val="2"/>
   </w:num>
   <w:num w:numId="21">
-    <w:abstractNumId w:val="7"/>
+    <w:abstractNumId w:val="9"/>
   </w:num>
   <w:num w:numId="22">
-    <w:abstractNumId w:val="22"/>
+    <w:abstractNumId w:val="24"/>
   </w:num>
   <w:num w:numId="23">
     <w:abstractNumId w:val="0"/>
+  </w:num>
+  <w:num w:numId="24">
+    <w:abstractNumId w:val="5"/>
+  </w:num>
+  <w:num w:numId="25">
+    <w:abstractNumId w:val="3"/>
   </w:num>
   <w:numIdMacAtCleanup w:val="13"/>
 </w:numbering>
@@ -17018,6 +18570,133 @@
       </w:tcPr>
     </w:tblStylePr>
   </w:style>
+  <w:style w:type="table" w:styleId="TableauGrille4-Accentuation5">
+    <w:name w:val="Grid Table 4 Accent 5"/>
+    <w:basedOn w:val="TableauNormal"/>
+    <w:uiPriority w:val="49"/>
+    <w:rsid w:val="00F0025C"/>
+    <w:tblPr>
+      <w:tblStyleRowBandSize w:val="1"/>
+      <w:tblStyleColBandSize w:val="1"/>
+      <w:tblBorders>
+        <w:top w:val="single" w:sz="4" w:space="0" w:color="9CC2E5" w:themeColor="accent5" w:themeTint="99"/>
+        <w:left w:val="single" w:sz="4" w:space="0" w:color="9CC2E5" w:themeColor="accent5" w:themeTint="99"/>
+        <w:bottom w:val="single" w:sz="4" w:space="0" w:color="9CC2E5" w:themeColor="accent5" w:themeTint="99"/>
+        <w:right w:val="single" w:sz="4" w:space="0" w:color="9CC2E5" w:themeColor="accent5" w:themeTint="99"/>
+        <w:insideH w:val="single" w:sz="4" w:space="0" w:color="9CC2E5" w:themeColor="accent5" w:themeTint="99"/>
+        <w:insideV w:val="single" w:sz="4" w:space="0" w:color="9CC2E5" w:themeColor="accent5" w:themeTint="99"/>
+      </w:tblBorders>
+    </w:tblPr>
+    <w:tblStylePr w:type="firstRow">
+      <w:rPr>
+        <w:b/>
+        <w:bCs/>
+        <w:color w:val="FFFFFF" w:themeColor="background1"/>
+      </w:rPr>
+      <w:tblPr/>
+      <w:tcPr>
+        <w:tcBorders>
+          <w:top w:val="single" w:sz="4" w:space="0" w:color="5B9BD5" w:themeColor="accent5"/>
+          <w:left w:val="single" w:sz="4" w:space="0" w:color="5B9BD5" w:themeColor="accent5"/>
+          <w:bottom w:val="single" w:sz="4" w:space="0" w:color="5B9BD5" w:themeColor="accent5"/>
+          <w:right w:val="single" w:sz="4" w:space="0" w:color="5B9BD5" w:themeColor="accent5"/>
+          <w:insideH w:val="nil"/>
+          <w:insideV w:val="nil"/>
+        </w:tcBorders>
+        <w:shd w:val="clear" w:color="auto" w:fill="5B9BD5" w:themeFill="accent5"/>
+      </w:tcPr>
+    </w:tblStylePr>
+    <w:tblStylePr w:type="lastRow">
+      <w:rPr>
+        <w:b/>
+        <w:bCs/>
+      </w:rPr>
+      <w:tblPr/>
+      <w:tcPr>
+        <w:tcBorders>
+          <w:top w:val="double" w:sz="4" w:space="0" w:color="5B9BD5" w:themeColor="accent5"/>
+        </w:tcBorders>
+      </w:tcPr>
+    </w:tblStylePr>
+    <w:tblStylePr w:type="firstCol">
+      <w:rPr>
+        <w:b/>
+        <w:bCs/>
+      </w:rPr>
+    </w:tblStylePr>
+    <w:tblStylePr w:type="lastCol">
+      <w:rPr>
+        <w:b/>
+        <w:bCs/>
+      </w:rPr>
+    </w:tblStylePr>
+    <w:tblStylePr w:type="band1Vert">
+      <w:tblPr/>
+      <w:tcPr>
+        <w:shd w:val="clear" w:color="auto" w:fill="DEEAF6" w:themeFill="accent5" w:themeFillTint="33"/>
+      </w:tcPr>
+    </w:tblStylePr>
+    <w:tblStylePr w:type="band1Horz">
+      <w:tblPr/>
+      <w:tcPr>
+        <w:shd w:val="clear" w:color="auto" w:fill="DEEAF6" w:themeFill="accent5" w:themeFillTint="33"/>
+      </w:tcPr>
+    </w:tblStylePr>
+  </w:style>
+  <w:style w:type="table" w:styleId="TableauGrille1Clair">
+    <w:name w:val="Grid Table 1 Light"/>
+    <w:basedOn w:val="TableauNormal"/>
+    <w:uiPriority w:val="46"/>
+    <w:rsid w:val="008A7D51"/>
+    <w:tblPr>
+      <w:tblStyleRowBandSize w:val="1"/>
+      <w:tblStyleColBandSize w:val="1"/>
+      <w:tblBorders>
+        <w:top w:val="single" w:sz="4" w:space="0" w:color="999999" w:themeColor="text1" w:themeTint="66"/>
+        <w:left w:val="single" w:sz="4" w:space="0" w:color="999999" w:themeColor="text1" w:themeTint="66"/>
+        <w:bottom w:val="single" w:sz="4" w:space="0" w:color="999999" w:themeColor="text1" w:themeTint="66"/>
+        <w:right w:val="single" w:sz="4" w:space="0" w:color="999999" w:themeColor="text1" w:themeTint="66"/>
+        <w:insideH w:val="single" w:sz="4" w:space="0" w:color="999999" w:themeColor="text1" w:themeTint="66"/>
+        <w:insideV w:val="single" w:sz="4" w:space="0" w:color="999999" w:themeColor="text1" w:themeTint="66"/>
+      </w:tblBorders>
+    </w:tblPr>
+    <w:tblStylePr w:type="firstRow">
+      <w:rPr>
+        <w:b/>
+        <w:bCs/>
+      </w:rPr>
+      <w:tblPr/>
+      <w:tcPr>
+        <w:tcBorders>
+          <w:bottom w:val="single" w:sz="12" w:space="0" w:color="666666" w:themeColor="text1" w:themeTint="99"/>
+        </w:tcBorders>
+      </w:tcPr>
+    </w:tblStylePr>
+    <w:tblStylePr w:type="lastRow">
+      <w:rPr>
+        <w:b/>
+        <w:bCs/>
+      </w:rPr>
+      <w:tblPr/>
+      <w:tcPr>
+        <w:tcBorders>
+          <w:top w:val="double" w:sz="2" w:space="0" w:color="666666" w:themeColor="text1" w:themeTint="99"/>
+        </w:tcBorders>
+      </w:tcPr>
+    </w:tblStylePr>
+    <w:tblStylePr w:type="firstCol">
+      <w:rPr>
+        <w:b/>
+        <w:bCs/>
+      </w:rPr>
+    </w:tblStylePr>
+    <w:tblStylePr w:type="lastCol">
+      <w:rPr>
+        <w:b/>
+        <w:bCs/>
+      </w:rPr>
+    </w:tblStylePr>
+  </w:style>
 </w:styles>
 </file>
 
@@ -17317,9 +18996,12 @@
 </file>
 
 <file path=customXml/item1.xml><?xml version="1.0" encoding="utf-8"?>
-<p:properties xmlns:p="http://schemas.microsoft.com/office/2006/metadata/properties" xmlns:xsi="http://www.w3.org/2001/XMLSchema-instance" xmlns:pc="http://schemas.microsoft.com/office/infopath/2007/PartnerControls">
-  <documentManagement/>
-</p:properties>
+<?mso-contentType ?>
+<FormTemplates xmlns="http://schemas.microsoft.com/sharepoint/v3/contenttype/forms">
+  <Display>DocumentLibraryForm</Display>
+  <Edit>DocumentLibraryForm</Edit>
+  <New>DocumentLibraryForm</New>
+</FormTemplates>
 </file>
 
 <file path=customXml/item2.xml><?xml version="1.0" encoding="utf-8"?>
@@ -17455,12 +19137,9 @@
 </file>
 
 <file path=customXml/item3.xml><?xml version="1.0" encoding="utf-8"?>
-<?mso-contentType ?>
-<FormTemplates xmlns="http://schemas.microsoft.com/sharepoint/v3/contenttype/forms">
-  <Display>DocumentLibraryForm</Display>
-  <Edit>DocumentLibraryForm</Edit>
-  <New>DocumentLibraryForm</New>
-</FormTemplates>
+<p:properties xmlns:p="http://schemas.microsoft.com/office/2006/metadata/properties" xmlns:xsi="http://www.w3.org/2001/XMLSchema-instance" xmlns:pc="http://schemas.microsoft.com/office/infopath/2007/PartnerControls">
+  <documentManagement/>
+</p:properties>
 </file>
 
 <file path=customXml/item4.xml><?xml version="1.0" encoding="utf-8"?>
@@ -17468,10 +19147,9 @@
 </file>
 
 <file path=customXml/itemProps1.xml><?xml version="1.0" encoding="utf-8"?>
-<ds:datastoreItem xmlns:ds="http://schemas.openxmlformats.org/officeDocument/2006/customXml" ds:itemID="{B1DFFEE4-49B1-4AF1-9FFD-BDCB1D4C88F0}">
+<ds:datastoreItem xmlns:ds="http://schemas.openxmlformats.org/officeDocument/2006/customXml" ds:itemID="{C3C0D82A-5D77-4930-8043-FB93232D4EC3}">
   <ds:schemaRefs>
-    <ds:schemaRef ds:uri="http://schemas.microsoft.com/office/2006/metadata/properties"/>
-    <ds:schemaRef ds:uri="http://schemas.microsoft.com/office/infopath/2007/PartnerControls"/>
+    <ds:schemaRef ds:uri="http://schemas.microsoft.com/sharepoint/v3/contenttype/forms"/>
   </ds:schemaRefs>
 </ds:datastoreItem>
 </file>
@@ -17495,15 +19173,16 @@
 </file>
 
 <file path=customXml/itemProps3.xml><?xml version="1.0" encoding="utf-8"?>
-<ds:datastoreItem xmlns:ds="http://schemas.openxmlformats.org/officeDocument/2006/customXml" ds:itemID="{C3C0D82A-5D77-4930-8043-FB93232D4EC3}">
+<ds:datastoreItem xmlns:ds="http://schemas.openxmlformats.org/officeDocument/2006/customXml" ds:itemID="{B1DFFEE4-49B1-4AF1-9FFD-BDCB1D4C88F0}">
   <ds:schemaRefs>
-    <ds:schemaRef ds:uri="http://schemas.microsoft.com/sharepoint/v3/contenttype/forms"/>
+    <ds:schemaRef ds:uri="http://schemas.microsoft.com/office/2006/metadata/properties"/>
+    <ds:schemaRef ds:uri="http://schemas.microsoft.com/office/infopath/2007/PartnerControls"/>
   </ds:schemaRefs>
 </ds:datastoreItem>
 </file>
 
 <file path=customXml/itemProps4.xml><?xml version="1.0" encoding="utf-8"?>
-<ds:datastoreItem xmlns:ds="http://schemas.openxmlformats.org/officeDocument/2006/customXml" ds:itemID="{C3426EF0-29AA-4286-A4D2-6FB8D7D403B4}">
+<ds:datastoreItem xmlns:ds="http://schemas.openxmlformats.org/officeDocument/2006/customXml" ds:itemID="{C36FF0F2-667B-4676-804E-0ACF29C89F92}">
   <ds:schemaRefs>
     <ds:schemaRef ds:uri="http://schemas.openxmlformats.org/officeDocument/2006/bibliography"/>
   </ds:schemaRefs>

</xml_diff>

<commit_message>
Documentation, journal de bord et TempsReel.gan en l'état
</commit_message>
<xml_diff>
--- a/Documentation/Documentation.docx
+++ b/Documentation/Documentation.docx
@@ -2,15 +2,6 @@
 <file path=word/document.xml><?xml version="1.0" encoding="utf-8"?>
 <w:document xmlns:wpc="http://schemas.microsoft.com/office/word/2010/wordprocessingCanvas" xmlns:cx="http://schemas.microsoft.com/office/drawing/2014/chartex" xmlns:cx1="http://schemas.microsoft.com/office/drawing/2015/9/8/chartex" xmlns:mc="http://schemas.openxmlformats.org/markup-compatibility/2006" xmlns:o="urn:schemas-microsoft-com:office:office" xmlns:r="http://schemas.openxmlformats.org/officeDocument/2006/relationships" xmlns:m="http://schemas.openxmlformats.org/officeDocument/2006/math" xmlns:v="urn:schemas-microsoft-com:vml" xmlns:wp14="http://schemas.microsoft.com/office/word/2010/wordprocessingDrawing" xmlns:wp="http://schemas.openxmlformats.org/drawingml/2006/wordprocessingDrawing" xmlns:w10="urn:schemas-microsoft-com:office:word" xmlns:w="http://schemas.openxmlformats.org/wordprocessingml/2006/main" xmlns:w14="http://schemas.microsoft.com/office/word/2010/wordml" xmlns:w15="http://schemas.microsoft.com/office/word/2012/wordml" xmlns:w16se="http://schemas.microsoft.com/office/word/2015/wordml/symex" xmlns:wpg="http://schemas.microsoft.com/office/word/2010/wordprocessingGroup" xmlns:wpi="http://schemas.microsoft.com/office/word/2010/wordprocessingInk" xmlns:wne="http://schemas.microsoft.com/office/word/2006/wordml" xmlns:wps="http://schemas.microsoft.com/office/word/2010/wordprocessingShape" mc:Ignorable="w14 w15 w16se wp14">
   <w:body>
-    <w:p>
-      <w:pPr>
-        <w:pStyle w:val="TM1"/>
-        <w:rPr>
-          <w:noProof w:val="0"/>
-          <w:lang w:val="fr-CH"/>
-        </w:rPr>
-      </w:pPr>
-    </w:p>
     <w:p>
       <w:pPr>
         <w:pStyle w:val="TM1"/>
@@ -145,11 +136,8 @@
     </w:p>
     <w:p>
       <w:pPr>
+        <w:keepNext/>
         <w:jc w:val="center"/>
-        <w:rPr>
-          <w:rFonts w:ascii="Consolas" w:hAnsi="Consolas"/>
-          <w:lang w:val="fr-CH"/>
-        </w:rPr>
       </w:pPr>
       <w:r>
         <w:rPr>
@@ -157,10 +145,10 @@
           <w:lang w:val="fr-CH" w:eastAsia="fr-CH"/>
         </w:rPr>
         <w:drawing>
-          <wp:inline distT="0" distB="0" distL="0" distR="0" wp14:anchorId="160EE1E3" wp14:editId="42BD241E">
-            <wp:extent cx="3600000" cy="2700742"/>
-            <wp:effectExtent l="0" t="0" r="635" b="4445"/>
-            <wp:docPr id="2" name="Image 2" descr="https://upload.wikimedia.org/wikipedia/commons/2/21/Mandel_zoom_00_mandelbrot_set.jpg"/>
+          <wp:inline distT="0" distB="0" distL="0" distR="0" wp14:anchorId="3617904A" wp14:editId="3E7BAEDC">
+            <wp:extent cx="3600000" cy="3600000"/>
+            <wp:effectExtent l="0" t="0" r="635" b="635"/>
+            <wp:docPr id="2" name="Image 2" descr="C:\Users\Jonas.HAUTIER\Downloads\2021-5-18 16h1.png"/>
             <wp:cNvGraphicFramePr>
               <a:graphicFrameLocks xmlns:a="http://schemas.openxmlformats.org/drawingml/2006/main" noChangeAspect="1"/>
             </wp:cNvGraphicFramePr>
@@ -168,13 +156,13 @@
               <a:graphicData uri="http://schemas.openxmlformats.org/drawingml/2006/picture">
                 <pic:pic xmlns:pic="http://schemas.openxmlformats.org/drawingml/2006/picture">
                   <pic:nvPicPr>
-                    <pic:cNvPr id="0" name="Picture 1" descr="https://upload.wikimedia.org/wikipedia/commons/2/21/Mandel_zoom_00_mandelbrot_set.jpg"/>
+                    <pic:cNvPr id="0" name="Picture 1" descr="C:\Users\Jonas.HAUTIER\Downloads\2021-5-18 16h1.png"/>
                     <pic:cNvPicPr>
                       <a:picLocks noChangeAspect="1" noChangeArrowheads="1"/>
                     </pic:cNvPicPr>
                   </pic:nvPicPr>
                   <pic:blipFill>
-                    <a:blip r:embed="rId11" cstate="print">
+                    <a:blip r:embed="rId11">
                       <a:extLst>
                         <a:ext uri="{28A0092B-C50C-407E-A947-70E740481C1C}">
                           <a14:useLocalDpi xmlns:a14="http://schemas.microsoft.com/office/drawing/2010/main" val="0"/>
@@ -189,7 +177,7 @@
                   <pic:spPr bwMode="auto">
                     <a:xfrm>
                       <a:off x="0" y="0"/>
-                      <a:ext cx="3600000" cy="2700742"/>
+                      <a:ext cx="3600000" cy="3600000"/>
                     </a:xfrm>
                     <a:prstGeom prst="rect">
                       <a:avLst/>
@@ -205,9 +193,12 @@
           </wp:inline>
         </w:drawing>
       </w:r>
-    </w:p>
-    <w:p>
-      <w:pPr>
+      <w:bookmarkStart w:id="0" w:name="_GoBack"/>
+      <w:bookmarkEnd w:id="0"/>
+    </w:p>
+    <w:p>
+      <w:pPr>
+        <w:pStyle w:val="Lgende"/>
         <w:jc w:val="center"/>
         <w:rPr>
           <w:rFonts w:ascii="Consolas" w:hAnsi="Consolas"/>
@@ -215,149 +206,98 @@
         </w:rPr>
       </w:pPr>
       <w:r>
-        <w:rPr>
-          <w:rFonts w:ascii="Consolas" w:hAnsi="Consolas"/>
-          <w:lang w:val="fr-CH"/>
-        </w:rPr>
-        <w:t xml:space="preserve">/* </w:t>
-      </w:r>
-      <w:r>
-        <w:rPr>
-          <w:rFonts w:ascii="Consolas" w:hAnsi="Consolas"/>
-          <w:lang w:val="fr-CH"/>
-        </w:rPr>
-        <w:t>im</w:t>
-      </w:r>
-      <w:r>
-        <w:rPr>
-          <w:rFonts w:ascii="Consolas" w:hAnsi="Consolas"/>
-          <w:lang w:val="fr-CH"/>
-        </w:rPr>
-        <w:t>a</w:t>
-      </w:r>
-      <w:r>
-        <w:rPr>
-          <w:rFonts w:ascii="Consolas" w:hAnsi="Consolas"/>
-          <w:lang w:val="fr-CH"/>
-        </w:rPr>
-        <w:t>g</w:t>
-      </w:r>
-      <w:r>
-        <w:rPr>
-          <w:rFonts w:ascii="Consolas" w:hAnsi="Consolas"/>
-          <w:lang w:val="fr-CH"/>
-        </w:rPr>
-        <w:t xml:space="preserve">e </w:t>
-      </w:r>
-      <w:r>
-        <w:rPr>
-          <w:rFonts w:ascii="Consolas" w:hAnsi="Consolas"/>
-          <w:lang w:val="fr-CH"/>
-        </w:rPr>
-        <w:t>temporaire (</w:t>
+        <w:t>Image générée avec le programme</w:t>
+      </w:r>
+      <w:r>
+        <w:br/>
+      </w:r>
+      <w:r>
+        <w:t>(</w:t>
+      </w:r>
+      <w:r>
+        <w:t>x : -0.3 à 0 ; y : 0.6 à 0.9</w:t>
+      </w:r>
+      <w:r>
+        <w:t xml:space="preserve"> ; </w:t>
+      </w:r>
+      <w:r>
+        <w:t>1</w:t>
+      </w:r>
+      <w:r>
+        <w:t>50 itérations</w:t>
+      </w:r>
+      <w:r>
+        <w:t>)</w:t>
+      </w:r>
+    </w:p>
+    <w:p>
+      <w:pPr>
+        <w:pStyle w:val="TM1"/>
+        <w:rPr>
+          <w:noProof w:val="0"/>
+          <w:lang w:val="fr-CH"/>
+        </w:rPr>
+      </w:pPr>
+    </w:p>
+    <w:p>
+      <w:pPr>
+        <w:jc w:val="center"/>
+        <w:rPr>
+          <w:lang w:val="fr-CH"/>
+        </w:rPr>
+      </w:pPr>
+      <w:r>
+        <w:rPr>
+          <w:lang w:val="fr-CH"/>
+        </w:rPr>
+        <w:t xml:space="preserve">Auteur : </w:t>
+      </w:r>
+      <w:r>
+        <w:rPr>
+          <w:lang w:val="fr-CH"/>
+        </w:rPr>
+        <w:fldChar w:fldCharType="begin"/>
+      </w:r>
+      <w:r>
+        <w:rPr>
+          <w:lang w:val="fr-CH"/>
+        </w:rPr>
+        <w:instrText xml:space="preserve"> AUTHOR   \* MERGEFORMAT </w:instrText>
+      </w:r>
+      <w:r>
+        <w:rPr>
+          <w:lang w:val="fr-CH"/>
+        </w:rPr>
+        <w:fldChar w:fldCharType="separate"/>
+      </w:r>
+      <w:r>
+        <w:rPr>
+          <w:noProof/>
+          <w:lang w:val="fr-CH"/>
+        </w:rPr>
+        <w:t>HAUTIER Jonas</w:t>
+      </w:r>
+      <w:r>
+        <w:rPr>
+          <w:lang w:val="fr-CH"/>
+        </w:rPr>
+        <w:fldChar w:fldCharType="end"/>
+      </w:r>
+    </w:p>
+    <w:p>
+      <w:pPr>
+        <w:jc w:val="center"/>
+        <w:rPr>
+          <w:lang w:val="fr-CH"/>
+        </w:rPr>
+      </w:pPr>
+      <w:r>
+        <w:rPr>
+          <w:lang w:val="fr-CH"/>
+        </w:rPr>
+        <w:t xml:space="preserve">Email : </w:t>
       </w:r>
       <w:hyperlink r:id="rId12" w:history="1">
-        <w:r>
-          <w:rPr>
-            <w:rStyle w:val="Lienhypertexte"/>
-            <w:rFonts w:ascii="Consolas" w:hAnsi="Consolas"/>
-            <w:lang w:val="fr-CH"/>
-          </w:rPr>
-          <w:t>source</w:t>
-        </w:r>
-      </w:hyperlink>
-      <w:r>
-        <w:rPr>
-          <w:rFonts w:ascii="Consolas" w:hAnsi="Consolas"/>
-          <w:lang w:val="fr-CH"/>
-        </w:rPr>
-        <w:t xml:space="preserve">) </w:t>
-      </w:r>
-      <w:r>
-        <w:rPr>
-          <w:rFonts w:ascii="Consolas" w:hAnsi="Consolas"/>
-          <w:lang w:val="fr-CH"/>
-        </w:rPr>
-        <w:t>*/</w:t>
-      </w:r>
-    </w:p>
-    <w:p>
-      <w:pPr>
-        <w:pStyle w:val="TM1"/>
-        <w:rPr>
-          <w:noProof w:val="0"/>
-          <w:lang w:val="fr-CH"/>
-        </w:rPr>
-      </w:pPr>
-    </w:p>
-    <w:p>
-      <w:pPr>
-        <w:pStyle w:val="TM1"/>
-        <w:rPr>
-          <w:noProof w:val="0"/>
-          <w:lang w:val="fr-CH"/>
-        </w:rPr>
-      </w:pPr>
-    </w:p>
-    <w:p>
-      <w:pPr>
-        <w:jc w:val="center"/>
-        <w:rPr>
-          <w:lang w:val="fr-CH"/>
-        </w:rPr>
-      </w:pPr>
-      <w:r>
-        <w:rPr>
-          <w:lang w:val="fr-CH"/>
-        </w:rPr>
-        <w:t xml:space="preserve">Auteur : </w:t>
-      </w:r>
-      <w:r>
-        <w:rPr>
-          <w:lang w:val="fr-CH"/>
-        </w:rPr>
-        <w:fldChar w:fldCharType="begin"/>
-      </w:r>
-      <w:r>
-        <w:rPr>
-          <w:lang w:val="fr-CH"/>
-        </w:rPr>
-        <w:instrText xml:space="preserve"> AUTHOR   \* MERGEFORMAT </w:instrText>
-      </w:r>
-      <w:r>
-        <w:rPr>
-          <w:lang w:val="fr-CH"/>
-        </w:rPr>
-        <w:fldChar w:fldCharType="separate"/>
-      </w:r>
-      <w:r>
-        <w:rPr>
-          <w:noProof/>
-          <w:lang w:val="fr-CH"/>
-        </w:rPr>
-        <w:t>HAUTIER Jonas</w:t>
-      </w:r>
-      <w:r>
-        <w:rPr>
-          <w:lang w:val="fr-CH"/>
-        </w:rPr>
-        <w:fldChar w:fldCharType="end"/>
-      </w:r>
-    </w:p>
-    <w:p>
-      <w:pPr>
-        <w:jc w:val="center"/>
-        <w:rPr>
-          <w:lang w:val="fr-CH"/>
-        </w:rPr>
-      </w:pPr>
-      <w:r>
-        <w:rPr>
-          <w:lang w:val="fr-CH"/>
-        </w:rPr>
-        <w:t xml:space="preserve">Email : </w:t>
-      </w:r>
-      <w:hyperlink r:id="rId13" w:history="1">
         <w:r>
           <w:rPr>
             <w:rStyle w:val="Lienhypertexte"/>
@@ -403,7 +343,7 @@
           <w:noProof/>
           <w:lang w:val="fr-CH"/>
         </w:rPr>
-        <w:t>10.05.2021</w:t>
+        <w:t>18.05.2021</w:t>
       </w:r>
       <w:r>
         <w:rPr>
@@ -442,8 +382,6 @@
         <w:t>Table des matières</w:t>
       </w:r>
     </w:p>
-    <w:bookmarkStart w:id="0" w:name="_GoBack"/>
-    <w:bookmarkEnd w:id="0"/>
     <w:p>
       <w:pPr>
         <w:pStyle w:val="TM1"/>
@@ -475,7 +413,7 @@
         </w:rPr>
         <w:fldChar w:fldCharType="separate"/>
       </w:r>
-      <w:hyperlink w:anchor="_Toc71546018" w:history="1">
+      <w:hyperlink w:anchor="_Toc71641634" w:history="1">
         <w:r>
           <w:rPr>
             <w:rStyle w:val="Lienhypertexte"/>
@@ -515,7 +453,7 @@
           <w:rPr>
             <w:webHidden/>
           </w:rPr>
-          <w:instrText xml:space="preserve"> PAGEREF _Toc71546018 \h </w:instrText>
+          <w:instrText xml:space="preserve"> PAGEREF _Toc71641634 \h </w:instrText>
         </w:r>
         <w:r>
           <w:rPr>
@@ -557,7 +495,7 @@
           <w:lang w:val="fr-CH" w:eastAsia="fr-CH"/>
         </w:rPr>
       </w:pPr>
-      <w:hyperlink w:anchor="_Toc71546019" w:history="1">
+      <w:hyperlink w:anchor="_Toc71641635" w:history="1">
         <w:r>
           <w:rPr>
             <w:rStyle w:val="Lienhypertexte"/>
@@ -602,7 +540,7 @@
             <w:noProof/>
             <w:webHidden/>
           </w:rPr>
-          <w:instrText xml:space="preserve"> PAGEREF _Toc71546019 \h </w:instrText>
+          <w:instrText xml:space="preserve"> PAGEREF _Toc71641635 \h </w:instrText>
         </w:r>
         <w:r>
           <w:rPr>
@@ -648,7 +586,7 @@
           <w:lang w:val="fr-CH" w:eastAsia="fr-CH"/>
         </w:rPr>
       </w:pPr>
-      <w:hyperlink w:anchor="_Toc71546020" w:history="1">
+      <w:hyperlink w:anchor="_Toc71641636" w:history="1">
         <w:r>
           <w:rPr>
             <w:rStyle w:val="Lienhypertexte"/>
@@ -692,7 +630,7 @@
             <w:noProof/>
             <w:webHidden/>
           </w:rPr>
-          <w:instrText xml:space="preserve"> PAGEREF _Toc71546020 \h </w:instrText>
+          <w:instrText xml:space="preserve"> PAGEREF _Toc71641636 \h </w:instrText>
         </w:r>
         <w:r>
           <w:rPr>
@@ -738,7 +676,7 @@
           <w:lang w:val="fr-CH" w:eastAsia="fr-CH"/>
         </w:rPr>
       </w:pPr>
-      <w:hyperlink w:anchor="_Toc71546021" w:history="1">
+      <w:hyperlink w:anchor="_Toc71641637" w:history="1">
         <w:r>
           <w:rPr>
             <w:rStyle w:val="Lienhypertexte"/>
@@ -791,7 +729,7 @@
             <w:noProof/>
             <w:webHidden/>
           </w:rPr>
-          <w:instrText xml:space="preserve"> PAGEREF _Toc71546021 \h </w:instrText>
+          <w:instrText xml:space="preserve"> PAGEREF _Toc71641637 \h </w:instrText>
         </w:r>
         <w:r>
           <w:rPr>
@@ -832,7 +770,7 @@
           <w:lang w:val="fr-CH" w:eastAsia="fr-CH"/>
         </w:rPr>
       </w:pPr>
-      <w:hyperlink w:anchor="_Toc71546022" w:history="1">
+      <w:hyperlink w:anchor="_Toc71641638" w:history="1">
         <w:r>
           <w:rPr>
             <w:rStyle w:val="Lienhypertexte"/>
@@ -872,7 +810,7 @@
           <w:rPr>
             <w:webHidden/>
           </w:rPr>
-          <w:instrText xml:space="preserve"> PAGEREF _Toc71546022 \h </w:instrText>
+          <w:instrText xml:space="preserve"> PAGEREF _Toc71641638 \h </w:instrText>
         </w:r>
         <w:r>
           <w:rPr>
@@ -914,7 +852,7 @@
           <w:lang w:val="fr-CH" w:eastAsia="fr-CH"/>
         </w:rPr>
       </w:pPr>
-      <w:hyperlink w:anchor="_Toc71546023" w:history="1">
+      <w:hyperlink w:anchor="_Toc71641639" w:history="1">
         <w:r>
           <w:rPr>
             <w:rStyle w:val="Lienhypertexte"/>
@@ -959,7 +897,7 @@
             <w:noProof/>
             <w:webHidden/>
           </w:rPr>
-          <w:instrText xml:space="preserve"> PAGEREF _Toc71546023 \h </w:instrText>
+          <w:instrText xml:space="preserve"> PAGEREF _Toc71641639 \h </w:instrText>
         </w:r>
         <w:r>
           <w:rPr>
@@ -1005,7 +943,7 @@
           <w:lang w:val="fr-CH" w:eastAsia="fr-CH"/>
         </w:rPr>
       </w:pPr>
-      <w:hyperlink w:anchor="_Toc71546024" w:history="1">
+      <w:hyperlink w:anchor="_Toc71641640" w:history="1">
         <w:r>
           <w:rPr>
             <w:rStyle w:val="Lienhypertexte"/>
@@ -1051,7 +989,7 @@
             <w:noProof/>
             <w:webHidden/>
           </w:rPr>
-          <w:instrText xml:space="preserve"> PAGEREF _Toc71546024 \h </w:instrText>
+          <w:instrText xml:space="preserve"> PAGEREF _Toc71641640 \h </w:instrText>
         </w:r>
         <w:r>
           <w:rPr>
@@ -1097,7 +1035,7 @@
           <w:lang w:val="fr-CH" w:eastAsia="fr-CH"/>
         </w:rPr>
       </w:pPr>
-      <w:hyperlink w:anchor="_Toc71546025" w:history="1">
+      <w:hyperlink w:anchor="_Toc71641641" w:history="1">
         <w:r>
           <w:rPr>
             <w:rStyle w:val="Lienhypertexte"/>
@@ -1143,7 +1081,7 @@
             <w:noProof/>
             <w:webHidden/>
           </w:rPr>
-          <w:instrText xml:space="preserve"> PAGEREF _Toc71546025 \h </w:instrText>
+          <w:instrText xml:space="preserve"> PAGEREF _Toc71641641 \h </w:instrText>
         </w:r>
         <w:r>
           <w:rPr>
@@ -1189,7 +1127,7 @@
           <w:lang w:val="fr-CH" w:eastAsia="fr-CH"/>
         </w:rPr>
       </w:pPr>
-      <w:hyperlink w:anchor="_Toc71546026" w:history="1">
+      <w:hyperlink w:anchor="_Toc71641642" w:history="1">
         <w:r>
           <w:rPr>
             <w:rStyle w:val="Lienhypertexte"/>
@@ -1241,7 +1179,7 @@
             <w:noProof/>
             <w:webHidden/>
           </w:rPr>
-          <w:instrText xml:space="preserve"> PAGEREF _Toc71546026 \h </w:instrText>
+          <w:instrText xml:space="preserve"> PAGEREF _Toc71641642 \h </w:instrText>
         </w:r>
         <w:r>
           <w:rPr>
@@ -1287,7 +1225,7 @@
           <w:lang w:val="fr-CH" w:eastAsia="fr-CH"/>
         </w:rPr>
       </w:pPr>
-      <w:hyperlink w:anchor="_Toc71546027" w:history="1">
+      <w:hyperlink w:anchor="_Toc71641643" w:history="1">
         <w:r>
           <w:rPr>
             <w:rStyle w:val="Lienhypertexte"/>
@@ -1331,7 +1269,7 @@
             <w:noProof/>
             <w:webHidden/>
           </w:rPr>
-          <w:instrText xml:space="preserve"> PAGEREF _Toc71546027 \h </w:instrText>
+          <w:instrText xml:space="preserve"> PAGEREF _Toc71641643 \h </w:instrText>
         </w:r>
         <w:r>
           <w:rPr>
@@ -1377,7 +1315,7 @@
           <w:lang w:val="fr-CH" w:eastAsia="fr-CH"/>
         </w:rPr>
       </w:pPr>
-      <w:hyperlink w:anchor="_Toc71546028" w:history="1">
+      <w:hyperlink w:anchor="_Toc71641644" w:history="1">
         <w:r>
           <w:rPr>
             <w:rStyle w:val="Lienhypertexte"/>
@@ -1430,7 +1368,7 @@
             <w:noProof/>
             <w:webHidden/>
           </w:rPr>
-          <w:instrText xml:space="preserve"> PAGEREF _Toc71546028 \h </w:instrText>
+          <w:instrText xml:space="preserve"> PAGEREF _Toc71641644 \h </w:instrText>
         </w:r>
         <w:r>
           <w:rPr>
@@ -1471,7 +1409,7 @@
           <w:lang w:val="fr-CH" w:eastAsia="fr-CH"/>
         </w:rPr>
       </w:pPr>
-      <w:hyperlink w:anchor="_Toc71546029" w:history="1">
+      <w:hyperlink w:anchor="_Toc71641645" w:history="1">
         <w:r>
           <w:rPr>
             <w:rStyle w:val="Lienhypertexte"/>
@@ -1511,7 +1449,7 @@
           <w:rPr>
             <w:webHidden/>
           </w:rPr>
-          <w:instrText xml:space="preserve"> PAGEREF _Toc71546029 \h </w:instrText>
+          <w:instrText xml:space="preserve"> PAGEREF _Toc71641645 \h </w:instrText>
         </w:r>
         <w:r>
           <w:rPr>
@@ -1553,7 +1491,7 @@
           <w:lang w:val="fr-CH" w:eastAsia="fr-CH"/>
         </w:rPr>
       </w:pPr>
-      <w:hyperlink w:anchor="_Toc71546030" w:history="1">
+      <w:hyperlink w:anchor="_Toc71641646" w:history="1">
         <w:r>
           <w:rPr>
             <w:rStyle w:val="Lienhypertexte"/>
@@ -1599,7 +1537,7 @@
             <w:noProof/>
             <w:webHidden/>
           </w:rPr>
-          <w:instrText xml:space="preserve"> PAGEREF _Toc71546030 \h </w:instrText>
+          <w:instrText xml:space="preserve"> PAGEREF _Toc71641646 \h </w:instrText>
         </w:r>
         <w:r>
           <w:rPr>
@@ -1645,7 +1583,7 @@
           <w:lang w:val="fr-CH" w:eastAsia="fr-CH"/>
         </w:rPr>
       </w:pPr>
-      <w:hyperlink w:anchor="_Toc71546031" w:history="1">
+      <w:hyperlink w:anchor="_Toc71641647" w:history="1">
         <w:r>
           <w:rPr>
             <w:rStyle w:val="Lienhypertexte"/>
@@ -1698,7 +1636,7 @@
             <w:noProof/>
             <w:webHidden/>
           </w:rPr>
-          <w:instrText xml:space="preserve"> PAGEREF _Toc71546031 \h </w:instrText>
+          <w:instrText xml:space="preserve"> PAGEREF _Toc71641647 \h </w:instrText>
         </w:r>
         <w:r>
           <w:rPr>
@@ -1744,7 +1682,7 @@
           <w:lang w:val="fr-CH" w:eastAsia="fr-CH"/>
         </w:rPr>
       </w:pPr>
-      <w:hyperlink w:anchor="_Toc71546032" w:history="1">
+      <w:hyperlink w:anchor="_Toc71641648" w:history="1">
         <w:r>
           <w:rPr>
             <w:rStyle w:val="Lienhypertexte"/>
@@ -1797,7 +1735,7 @@
             <w:noProof/>
             <w:webHidden/>
           </w:rPr>
-          <w:instrText xml:space="preserve"> PAGEREF _Toc71546032 \h </w:instrText>
+          <w:instrText xml:space="preserve"> PAGEREF _Toc71641648 \h </w:instrText>
         </w:r>
         <w:r>
           <w:rPr>
@@ -1843,7 +1781,7 @@
           <w:lang w:val="fr-CH" w:eastAsia="fr-CH"/>
         </w:rPr>
       </w:pPr>
-      <w:hyperlink w:anchor="_Toc71546033" w:history="1">
+      <w:hyperlink w:anchor="_Toc71641649" w:history="1">
         <w:r>
           <w:rPr>
             <w:rStyle w:val="Lienhypertexte"/>
@@ -1904,7 +1842,7 @@
             <w:noProof/>
             <w:webHidden/>
           </w:rPr>
-          <w:instrText xml:space="preserve"> PAGEREF _Toc71546033 \h </w:instrText>
+          <w:instrText xml:space="preserve"> PAGEREF _Toc71641649 \h </w:instrText>
         </w:r>
         <w:r>
           <w:rPr>
@@ -1945,7 +1883,7 @@
           <w:lang w:val="fr-CH" w:eastAsia="fr-CH"/>
         </w:rPr>
       </w:pPr>
-      <w:hyperlink w:anchor="_Toc71546034" w:history="1">
+      <w:hyperlink w:anchor="_Toc71641650" w:history="1">
         <w:r>
           <w:rPr>
             <w:rStyle w:val="Lienhypertexte"/>
@@ -1985,7 +1923,7 @@
           <w:rPr>
             <w:webHidden/>
           </w:rPr>
-          <w:instrText xml:space="preserve"> PAGEREF _Toc71546034 \h </w:instrText>
+          <w:instrText xml:space="preserve"> PAGEREF _Toc71641650 \h </w:instrText>
         </w:r>
         <w:r>
           <w:rPr>
@@ -2027,7 +1965,7 @@
           <w:lang w:val="fr-CH" w:eastAsia="fr-CH"/>
         </w:rPr>
       </w:pPr>
-      <w:hyperlink w:anchor="_Toc71546035" w:history="1">
+      <w:hyperlink w:anchor="_Toc71641651" w:history="1">
         <w:r>
           <w:rPr>
             <w:rStyle w:val="Lienhypertexte"/>
@@ -2073,7 +2011,7 @@
             <w:noProof/>
             <w:webHidden/>
           </w:rPr>
-          <w:instrText xml:space="preserve"> PAGEREF _Toc71546035 \h </w:instrText>
+          <w:instrText xml:space="preserve"> PAGEREF _Toc71641651 \h </w:instrText>
         </w:r>
         <w:r>
           <w:rPr>
@@ -2119,7 +2057,7 @@
           <w:lang w:val="fr-CH" w:eastAsia="fr-CH"/>
         </w:rPr>
       </w:pPr>
-      <w:hyperlink w:anchor="_Toc71546036" w:history="1">
+      <w:hyperlink w:anchor="_Toc71641652" w:history="1">
         <w:r>
           <w:rPr>
             <w:rStyle w:val="Lienhypertexte"/>
@@ -2165,7 +2103,7 @@
             <w:noProof/>
             <w:webHidden/>
           </w:rPr>
-          <w:instrText xml:space="preserve"> PAGEREF _Toc71546036 \h </w:instrText>
+          <w:instrText xml:space="preserve"> PAGEREF _Toc71641652 \h </w:instrText>
         </w:r>
         <w:r>
           <w:rPr>
@@ -2211,7 +2149,7 @@
           <w:lang w:val="fr-CH" w:eastAsia="fr-CH"/>
         </w:rPr>
       </w:pPr>
-      <w:hyperlink w:anchor="_Toc71546037" w:history="1">
+      <w:hyperlink w:anchor="_Toc71641653" w:history="1">
         <w:r>
           <w:rPr>
             <w:rStyle w:val="Lienhypertexte"/>
@@ -2257,7 +2195,7 @@
             <w:noProof/>
             <w:webHidden/>
           </w:rPr>
-          <w:instrText xml:space="preserve"> PAGEREF _Toc71546037 \h </w:instrText>
+          <w:instrText xml:space="preserve"> PAGEREF _Toc71641653 \h </w:instrText>
         </w:r>
         <w:r>
           <w:rPr>
@@ -2303,7 +2241,7 @@
           <w:lang w:val="fr-CH" w:eastAsia="fr-CH"/>
         </w:rPr>
       </w:pPr>
-      <w:hyperlink w:anchor="_Toc71546038" w:history="1">
+      <w:hyperlink w:anchor="_Toc71641654" w:history="1">
         <w:r>
           <w:rPr>
             <w:rStyle w:val="Lienhypertexte"/>
@@ -2349,7 +2287,7 @@
             <w:noProof/>
             <w:webHidden/>
           </w:rPr>
-          <w:instrText xml:space="preserve"> PAGEREF _Toc71546038 \h </w:instrText>
+          <w:instrText xml:space="preserve"> PAGEREF _Toc71641654 \h </w:instrText>
         </w:r>
         <w:r>
           <w:rPr>
@@ -2395,7 +2333,7 @@
           <w:lang w:val="fr-CH" w:eastAsia="fr-CH"/>
         </w:rPr>
       </w:pPr>
-      <w:hyperlink w:anchor="_Toc71546039" w:history="1">
+      <w:hyperlink w:anchor="_Toc71641655" w:history="1">
         <w:r>
           <w:rPr>
             <w:rStyle w:val="Lienhypertexte"/>
@@ -2441,7 +2379,7 @@
             <w:noProof/>
             <w:webHidden/>
           </w:rPr>
-          <w:instrText xml:space="preserve"> PAGEREF _Toc71546039 \h </w:instrText>
+          <w:instrText xml:space="preserve"> PAGEREF _Toc71641655 \h </w:instrText>
         </w:r>
         <w:r>
           <w:rPr>
@@ -2482,7 +2420,7 @@
           <w:lang w:val="fr-CH" w:eastAsia="fr-CH"/>
         </w:rPr>
       </w:pPr>
-      <w:hyperlink w:anchor="_Toc71546040" w:history="1">
+      <w:hyperlink w:anchor="_Toc71641656" w:history="1">
         <w:r>
           <w:rPr>
             <w:rStyle w:val="Lienhypertexte"/>
@@ -2522,7 +2460,7 @@
           <w:rPr>
             <w:webHidden/>
           </w:rPr>
-          <w:instrText xml:space="preserve"> PAGEREF _Toc71546040 \h </w:instrText>
+          <w:instrText xml:space="preserve"> PAGEREF _Toc71641656 \h </w:instrText>
         </w:r>
         <w:r>
           <w:rPr>
@@ -2559,7 +2497,7 @@
           <w:lang w:val="fr-CH" w:eastAsia="fr-CH"/>
         </w:rPr>
       </w:pPr>
-      <w:hyperlink w:anchor="_Toc71546041" w:history="1">
+      <w:hyperlink w:anchor="_Toc71641657" w:history="1">
         <w:r>
           <w:rPr>
             <w:rStyle w:val="Lienhypertexte"/>
@@ -2599,7 +2537,7 @@
           <w:rPr>
             <w:webHidden/>
           </w:rPr>
-          <w:instrText xml:space="preserve"> PAGEREF _Toc71546041 \h </w:instrText>
+          <w:instrText xml:space="preserve"> PAGEREF _Toc71641657 \h </w:instrText>
         </w:r>
         <w:r>
           <w:rPr>
@@ -2641,7 +2579,7 @@
           <w:lang w:val="fr-CH" w:eastAsia="fr-CH"/>
         </w:rPr>
       </w:pPr>
-      <w:hyperlink w:anchor="_Toc71546042" w:history="1">
+      <w:hyperlink w:anchor="_Toc71641658" w:history="1">
         <w:r>
           <w:rPr>
             <w:rStyle w:val="Lienhypertexte"/>
@@ -2694,7 +2632,7 @@
             <w:noProof/>
             <w:webHidden/>
           </w:rPr>
-          <w:instrText xml:space="preserve"> PAGEREF _Toc71546042 \h </w:instrText>
+          <w:instrText xml:space="preserve"> PAGEREF _Toc71641658 \h </w:instrText>
         </w:r>
         <w:r>
           <w:rPr>
@@ -2740,7 +2678,7 @@
           <w:lang w:val="fr-CH" w:eastAsia="fr-CH"/>
         </w:rPr>
       </w:pPr>
-      <w:hyperlink w:anchor="_Toc71546043" w:history="1">
+      <w:hyperlink w:anchor="_Toc71641659" w:history="1">
         <w:r>
           <w:rPr>
             <w:rStyle w:val="Lienhypertexte"/>
@@ -2792,7 +2730,7 @@
             <w:noProof/>
             <w:webHidden/>
           </w:rPr>
-          <w:instrText xml:space="preserve"> PAGEREF _Toc71546043 \h </w:instrText>
+          <w:instrText xml:space="preserve"> PAGEREF _Toc71641659 \h </w:instrText>
         </w:r>
         <w:r>
           <w:rPr>
@@ -2838,7 +2776,7 @@
           <w:lang w:val="fr-CH" w:eastAsia="fr-CH"/>
         </w:rPr>
       </w:pPr>
-      <w:hyperlink w:anchor="_Toc71546044" w:history="1">
+      <w:hyperlink w:anchor="_Toc71641660" w:history="1">
         <w:r>
           <w:rPr>
             <w:rStyle w:val="Lienhypertexte"/>
@@ -2891,7 +2829,7 @@
             <w:noProof/>
             <w:webHidden/>
           </w:rPr>
-          <w:instrText xml:space="preserve"> PAGEREF _Toc71546044 \h </w:instrText>
+          <w:instrText xml:space="preserve"> PAGEREF _Toc71641660 \h </w:instrText>
         </w:r>
         <w:r>
           <w:rPr>
@@ -2937,7 +2875,7 @@
           <w:lang w:val="fr-CH" w:eastAsia="fr-CH"/>
         </w:rPr>
       </w:pPr>
-      <w:hyperlink w:anchor="_Toc71546045" w:history="1">
+      <w:hyperlink w:anchor="_Toc71641661" w:history="1">
         <w:r>
           <w:rPr>
             <w:rStyle w:val="Lienhypertexte"/>
@@ -2990,7 +2928,7 @@
             <w:noProof/>
             <w:webHidden/>
           </w:rPr>
-          <w:instrText xml:space="preserve"> PAGEREF _Toc71546045 \h </w:instrText>
+          <w:instrText xml:space="preserve"> PAGEREF _Toc71641661 \h </w:instrText>
         </w:r>
         <w:r>
           <w:rPr>
@@ -3036,7 +2974,7 @@
           <w:lang w:val="fr-CH" w:eastAsia="fr-CH"/>
         </w:rPr>
       </w:pPr>
-      <w:hyperlink w:anchor="_Toc71546046" w:history="1">
+      <w:hyperlink w:anchor="_Toc71641662" w:history="1">
         <w:r>
           <w:rPr>
             <w:rStyle w:val="Lienhypertexte"/>
@@ -3082,7 +3020,7 @@
             <w:noProof/>
             <w:webHidden/>
           </w:rPr>
-          <w:instrText xml:space="preserve"> PAGEREF _Toc71546046 \h </w:instrText>
+          <w:instrText xml:space="preserve"> PAGEREF _Toc71641662 \h </w:instrText>
         </w:r>
         <w:r>
           <w:rPr>
@@ -3146,7 +3084,7 @@
           <w:lang w:val="fr-CH"/>
         </w:rPr>
       </w:pPr>
-      <w:bookmarkStart w:id="1" w:name="_Toc71546018"/>
+      <w:bookmarkStart w:id="1" w:name="_Toc71641634"/>
       <w:r>
         <w:rPr>
           <w:lang w:val="fr-CH"/>
@@ -3175,7 +3113,7 @@
           <w:lang w:val="fr-CH"/>
         </w:rPr>
       </w:pPr>
-      <w:bookmarkStart w:id="2" w:name="_Toc71546019"/>
+      <w:bookmarkStart w:id="2" w:name="_Toc71641635"/>
       <w:r>
         <w:t>Introduction</w:t>
       </w:r>
@@ -3359,7 +3297,7 @@
           <w:lang w:val="fr-CH"/>
         </w:rPr>
       </w:pPr>
-      <w:hyperlink r:id="rId14" w:history="1">
+      <w:hyperlink r:id="rId13" w:history="1">
         <w:r>
           <w:rPr>
             <w:rStyle w:val="Lienhypertexte"/>
@@ -3546,7 +3484,7 @@
       <w:pPr>
         <w:pStyle w:val="Titre2"/>
       </w:pPr>
-      <w:bookmarkStart w:id="3" w:name="_Toc71546020"/>
+      <w:bookmarkStart w:id="3" w:name="_Toc71641636"/>
       <w:r>
         <w:t>Objectifs</w:t>
       </w:r>
@@ -3712,10 +3650,10 @@
           <w:lang w:val="fr-CH"/>
         </w:rPr>
         <w:sectPr>
-          <w:headerReference w:type="default" r:id="rId15"/>
-          <w:footerReference w:type="default" r:id="rId16"/>
-          <w:headerReference w:type="first" r:id="rId17"/>
-          <w:footerReference w:type="first" r:id="rId18"/>
+          <w:headerReference w:type="default" r:id="rId14"/>
+          <w:footerReference w:type="default" r:id="rId15"/>
+          <w:headerReference w:type="first" r:id="rId16"/>
+          <w:footerReference w:type="first" r:id="rId17"/>
           <w:pgSz w:w="11906" w:h="16838" w:code="9"/>
           <w:pgMar w:top="1418" w:right="1418" w:bottom="1418" w:left="1418" w:header="720" w:footer="720" w:gutter="0"/>
           <w:cols w:space="720"/>
@@ -3731,7 +3669,7 @@
           <w:lang w:val="fr-CH"/>
         </w:rPr>
       </w:pPr>
-      <w:bookmarkStart w:id="4" w:name="_Toc71546021"/>
+      <w:bookmarkStart w:id="4" w:name="_Toc71641637"/>
       <w:r>
         <w:rPr>
           <w:lang w:val="fr-CH"/>
@@ -3779,7 +3717,7 @@
                     </pic:cNvPicPr>
                   </pic:nvPicPr>
                   <pic:blipFill>
-                    <a:blip r:embed="rId19">
+                    <a:blip r:embed="rId18">
                       <a:extLst>
                         <a:ext uri="{28A0092B-C50C-407E-A947-70E740481C1C}">
                           <a14:useLocalDpi xmlns:a14="http://schemas.microsoft.com/office/drawing/2010/main" val="0"/>
@@ -3865,7 +3803,7 @@
           <w:lang w:val="fr-CH"/>
         </w:rPr>
       </w:pPr>
-      <w:bookmarkStart w:id="5" w:name="_Toc71546022"/>
+      <w:bookmarkStart w:id="5" w:name="_Toc71641638"/>
       <w:r>
         <w:rPr>
           <w:lang w:val="fr-CH"/>
@@ -3888,7 +3826,7 @@
           <w:lang w:val="fr-CH"/>
         </w:rPr>
       </w:pPr>
-      <w:bookmarkStart w:id="6" w:name="_Toc71546023"/>
+      <w:bookmarkStart w:id="6" w:name="_Toc71641639"/>
       <w:r>
         <w:t>Concept</w:t>
       </w:r>
@@ -3937,6 +3875,66 @@
                 <pic:pic xmlns:pic="http://schemas.openxmlformats.org/drawingml/2006/picture">
                   <pic:nvPicPr>
                     <pic:cNvPr id="0" name="Picture 4" descr="C:\Users\Jonas.HAUTIER\Documents\GitHub\TPI-GenerationImageFractale\Documentation\Exports\Maquettes\Mandelbrot.png"/>
+                    <pic:cNvPicPr>
+                      <a:picLocks noChangeAspect="1" noChangeArrowheads="1"/>
+                    </pic:cNvPicPr>
+                  </pic:nvPicPr>
+                  <pic:blipFill>
+                    <a:blip r:embed="rId19">
+                      <a:extLst>
+                        <a:ext uri="{28A0092B-C50C-407E-A947-70E740481C1C}">
+                          <a14:useLocalDpi xmlns:a14="http://schemas.microsoft.com/office/drawing/2010/main" val="0"/>
+                        </a:ext>
+                      </a:extLst>
+                    </a:blip>
+                    <a:srcRect/>
+                    <a:stretch>
+                      <a:fillRect/>
+                    </a:stretch>
+                  </pic:blipFill>
+                  <pic:spPr bwMode="auto">
+                    <a:xfrm>
+                      <a:off x="0" y="0"/>
+                      <a:ext cx="2708037" cy="3420000"/>
+                    </a:xfrm>
+                    <a:prstGeom prst="rect">
+                      <a:avLst/>
+                    </a:prstGeom>
+                    <a:noFill/>
+                    <a:ln>
+                      <a:noFill/>
+                    </a:ln>
+                  </pic:spPr>
+                </pic:pic>
+              </a:graphicData>
+            </a:graphic>
+          </wp:inline>
+        </w:drawing>
+      </w:r>
+      <w:r>
+        <w:rPr>
+          <w:lang w:val="fr-CH"/>
+        </w:rPr>
+        <w:t xml:space="preserve"> </w:t>
+      </w:r>
+      <w:r>
+        <w:rPr>
+          <w:noProof/>
+          <w:lang w:val="fr-CH" w:eastAsia="fr-CH"/>
+        </w:rPr>
+        <w:drawing>
+          <wp:inline distT="0" distB="0" distL="0" distR="0" wp14:anchorId="543C43FE" wp14:editId="3A2C0253">
+            <wp:extent cx="2708037" cy="3420000"/>
+            <wp:effectExtent l="0" t="0" r="0" b="9525"/>
+            <wp:docPr id="6" name="Image 6" descr="C:\Users\Jonas.HAUTIER\Documents\GitHub\TPI-GenerationImageFractale\Documentation\Exports\Maquettes\Julia.png"/>
+            <wp:cNvGraphicFramePr>
+              <a:graphicFrameLocks xmlns:a="http://schemas.openxmlformats.org/drawingml/2006/main" noChangeAspect="1"/>
+            </wp:cNvGraphicFramePr>
+            <a:graphic xmlns:a="http://schemas.openxmlformats.org/drawingml/2006/main">
+              <a:graphicData uri="http://schemas.openxmlformats.org/drawingml/2006/picture">
+                <pic:pic xmlns:pic="http://schemas.openxmlformats.org/drawingml/2006/picture">
+                  <pic:nvPicPr>
+                    <pic:cNvPr id="0" name="Picture 5" descr="C:\Users\Jonas.HAUTIER\Documents\GitHub\TPI-GenerationImageFractale\Documentation\Exports\Maquettes\Julia.png"/>
                     <pic:cNvPicPr>
                       <a:picLocks noChangeAspect="1" noChangeArrowheads="1"/>
                     </pic:cNvPicPr>
@@ -3973,22 +3971,63 @@
           </wp:inline>
         </w:drawing>
       </w:r>
-      <w:r>
-        <w:rPr>
-          <w:lang w:val="fr-CH"/>
-        </w:rPr>
-        <w:t xml:space="preserve"> </w:t>
-      </w:r>
+    </w:p>
+    <w:p>
+      <w:pPr>
+        <w:pStyle w:val="Lgende"/>
+        <w:jc w:val="center"/>
+      </w:pPr>
+      <w:r>
+        <w:t xml:space="preserve">A gauche, la vue </w:t>
+      </w:r>
+      <w:r>
+        <w:t xml:space="preserve">avec </w:t>
+      </w:r>
+      <w:r>
+        <w:t>l’ensemble de Mandelbrot</w:t>
+      </w:r>
+      <w:r>
+        <w:t xml:space="preserve"> sélectionné</w:t>
+      </w:r>
+      <w:r>
+        <w:t>.</w:t>
+      </w:r>
+      <w:r>
+        <w:br/>
+        <w:t xml:space="preserve">A droite, la vue </w:t>
+      </w:r>
+      <w:r>
+        <w:t>avec</w:t>
+      </w:r>
+      <w:r>
+        <w:t xml:space="preserve"> l’ensemble de Julia</w:t>
+      </w:r>
+      <w:r>
+        <w:t xml:space="preserve"> sélectionné</w:t>
+      </w:r>
+      <w:r>
+        <w:t xml:space="preserve">. Le paramétrage de « c » </w:t>
+      </w:r>
+      <w:r>
+        <w:t>est visible.</w:t>
+      </w:r>
+    </w:p>
+    <w:p/>
+    <w:p>
+      <w:pPr>
+        <w:keepNext/>
+        <w:jc w:val="center"/>
+      </w:pPr>
       <w:r>
         <w:rPr>
           <w:noProof/>
           <w:lang w:val="fr-CH" w:eastAsia="fr-CH"/>
         </w:rPr>
         <w:drawing>
-          <wp:inline distT="0" distB="0" distL="0" distR="0" wp14:anchorId="543C43FE" wp14:editId="3A2C0253">
+          <wp:inline distT="0" distB="0" distL="0" distR="0" wp14:anchorId="5C9131A4" wp14:editId="20955F2C">
             <wp:extent cx="2708037" cy="3420000"/>
             <wp:effectExtent l="0" t="0" r="0" b="9525"/>
-            <wp:docPr id="6" name="Image 6" descr="C:\Users\Jonas.HAUTIER\Documents\GitHub\TPI-GenerationImageFractale\Documentation\Exports\Maquettes\Julia.png"/>
+            <wp:docPr id="8" name="Image 8" descr="C:\Users\Jonas.HAUTIER\Documents\GitHub\TPI-GenerationImageFractale\Documentation\Exports\Maquettes\Historique.png"/>
             <wp:cNvGraphicFramePr>
               <a:graphicFrameLocks xmlns:a="http://schemas.openxmlformats.org/drawingml/2006/main" noChangeAspect="1"/>
             </wp:cNvGraphicFramePr>
@@ -3996,7 +4035,7 @@
               <a:graphicData uri="http://schemas.openxmlformats.org/drawingml/2006/picture">
                 <pic:pic xmlns:pic="http://schemas.openxmlformats.org/drawingml/2006/picture">
                   <pic:nvPicPr>
-                    <pic:cNvPr id="0" name="Picture 5" descr="C:\Users\Jonas.HAUTIER\Documents\GitHub\TPI-GenerationImageFractale\Documentation\Exports\Maquettes\Julia.png"/>
+                    <pic:cNvPr id="0" name="Picture 7" descr="C:\Users\Jonas.HAUTIER\Documents\GitHub\TPI-GenerationImageFractale\Documentation\Exports\Maquettes\Historique.png"/>
                     <pic:cNvPicPr>
                       <a:picLocks noChangeAspect="1" noChangeArrowheads="1"/>
                     </pic:cNvPicPr>
@@ -4038,107 +4077,6 @@
       <w:pPr>
         <w:pStyle w:val="Lgende"/>
         <w:jc w:val="center"/>
-      </w:pPr>
-      <w:r>
-        <w:t xml:space="preserve">A gauche, la vue </w:t>
-      </w:r>
-      <w:r>
-        <w:t xml:space="preserve">avec </w:t>
-      </w:r>
-      <w:r>
-        <w:t>l’ensemble de Mandelbrot</w:t>
-      </w:r>
-      <w:r>
-        <w:t xml:space="preserve"> sélectionné</w:t>
-      </w:r>
-      <w:r>
-        <w:t>.</w:t>
-      </w:r>
-      <w:r>
-        <w:br/>
-        <w:t xml:space="preserve">A droite, la vue </w:t>
-      </w:r>
-      <w:r>
-        <w:t>avec</w:t>
-      </w:r>
-      <w:r>
-        <w:t xml:space="preserve"> l’ensemble de Julia</w:t>
-      </w:r>
-      <w:r>
-        <w:t xml:space="preserve"> sélectionné</w:t>
-      </w:r>
-      <w:r>
-        <w:t xml:space="preserve">. Le paramétrage de « c » </w:t>
-      </w:r>
-      <w:r>
-        <w:t>est visible.</w:t>
-      </w:r>
-    </w:p>
-    <w:p/>
-    <w:p>
-      <w:pPr>
-        <w:keepNext/>
-        <w:jc w:val="center"/>
-      </w:pPr>
-      <w:r>
-        <w:rPr>
-          <w:noProof/>
-          <w:lang w:val="fr-CH" w:eastAsia="fr-CH"/>
-        </w:rPr>
-        <w:drawing>
-          <wp:inline distT="0" distB="0" distL="0" distR="0" wp14:anchorId="5C9131A4" wp14:editId="20955F2C">
-            <wp:extent cx="2708037" cy="3420000"/>
-            <wp:effectExtent l="0" t="0" r="0" b="9525"/>
-            <wp:docPr id="8" name="Image 8" descr="C:\Users\Jonas.HAUTIER\Documents\GitHub\TPI-GenerationImageFractale\Documentation\Exports\Maquettes\Historique.png"/>
-            <wp:cNvGraphicFramePr>
-              <a:graphicFrameLocks xmlns:a="http://schemas.openxmlformats.org/drawingml/2006/main" noChangeAspect="1"/>
-            </wp:cNvGraphicFramePr>
-            <a:graphic xmlns:a="http://schemas.openxmlformats.org/drawingml/2006/main">
-              <a:graphicData uri="http://schemas.openxmlformats.org/drawingml/2006/picture">
-                <pic:pic xmlns:pic="http://schemas.openxmlformats.org/drawingml/2006/picture">
-                  <pic:nvPicPr>
-                    <pic:cNvPr id="0" name="Picture 7" descr="C:\Users\Jonas.HAUTIER\Documents\GitHub\TPI-GenerationImageFractale\Documentation\Exports\Maquettes\Historique.png"/>
-                    <pic:cNvPicPr>
-                      <a:picLocks noChangeAspect="1" noChangeArrowheads="1"/>
-                    </pic:cNvPicPr>
-                  </pic:nvPicPr>
-                  <pic:blipFill>
-                    <a:blip r:embed="rId22">
-                      <a:extLst>
-                        <a:ext uri="{28A0092B-C50C-407E-A947-70E740481C1C}">
-                          <a14:useLocalDpi xmlns:a14="http://schemas.microsoft.com/office/drawing/2010/main" val="0"/>
-                        </a:ext>
-                      </a:extLst>
-                    </a:blip>
-                    <a:srcRect/>
-                    <a:stretch>
-                      <a:fillRect/>
-                    </a:stretch>
-                  </pic:blipFill>
-                  <pic:spPr bwMode="auto">
-                    <a:xfrm>
-                      <a:off x="0" y="0"/>
-                      <a:ext cx="2708037" cy="3420000"/>
-                    </a:xfrm>
-                    <a:prstGeom prst="rect">
-                      <a:avLst/>
-                    </a:prstGeom>
-                    <a:noFill/>
-                    <a:ln>
-                      <a:noFill/>
-                    </a:ln>
-                  </pic:spPr>
-                </pic:pic>
-              </a:graphicData>
-            </a:graphic>
-          </wp:inline>
-        </w:drawing>
-      </w:r>
-    </w:p>
-    <w:p>
-      <w:pPr>
-        <w:pStyle w:val="Lgende"/>
-        <w:jc w:val="center"/>
         <w:rPr>
           <w:lang w:val="fr-CH"/>
         </w:rPr>
@@ -4234,7 +4172,7 @@
                     </pic:cNvPicPr>
                   </pic:nvPicPr>
                   <pic:blipFill>
-                    <a:blip r:embed="rId23">
+                    <a:blip r:embed="rId22">
                       <a:extLst>
                         <a:ext uri="{28A0092B-C50C-407E-A947-70E740481C1C}">
                           <a14:useLocalDpi xmlns:a14="http://schemas.microsoft.com/office/drawing/2010/main" val="0"/>
@@ -4301,7 +4239,7 @@
         </w:rPr>
       </w:pPr>
       <w:bookmarkStart w:id="7" w:name="_Toc71691012"/>
-      <w:bookmarkStart w:id="8" w:name="_Toc71546024"/>
+      <w:bookmarkStart w:id="8" w:name="_Toc71641640"/>
       <w:r>
         <w:rPr>
           <w:lang w:val="fr-CH"/>
@@ -4462,7 +4400,7 @@
         </w:rPr>
         <w:t xml:space="preserve"> (</w:t>
       </w:r>
-      <w:hyperlink r:id="rId24" w:history="1">
+      <w:hyperlink r:id="rId23" w:history="1">
         <w:r>
           <w:rPr>
             <w:rStyle w:val="Lienhypertexte"/>
@@ -4527,7 +4465,7 @@
           <w:lang w:val="fr-CH"/>
         </w:rPr>
       </w:pPr>
-      <w:bookmarkStart w:id="9" w:name="_Toc71546025"/>
+      <w:bookmarkStart w:id="9" w:name="_Toc71641641"/>
       <w:r>
         <w:rPr>
           <w:lang w:val="fr-CH"/>
@@ -7840,7 +7778,7 @@
       </w:pPr>
       <w:bookmarkStart w:id="10" w:name="_Toc25553310"/>
       <w:bookmarkStart w:id="11" w:name="_Toc71691015"/>
-      <w:bookmarkStart w:id="12" w:name="_Toc71546026"/>
+      <w:bookmarkStart w:id="12" w:name="_Toc71641642"/>
       <w:r>
         <w:rPr>
           <w:lang w:val="fr-CH"/>
@@ -8094,7 +8032,7 @@
       <w:pPr>
         <w:pStyle w:val="Titre2"/>
       </w:pPr>
-      <w:bookmarkStart w:id="13" w:name="_Toc71546027"/>
+      <w:bookmarkStart w:id="13" w:name="_Toc71641643"/>
       <w:r>
         <w:t>Planification</w:t>
       </w:r>
@@ -8268,7 +8206,7 @@
                     </pic:cNvPicPr>
                   </pic:nvPicPr>
                   <pic:blipFill>
-                    <a:blip r:embed="rId25">
+                    <a:blip r:embed="rId24">
                       <a:extLst>
                         <a:ext uri="{28A0092B-C50C-407E-A947-70E740481C1C}">
                           <a14:useLocalDpi xmlns:a14="http://schemas.microsoft.com/office/drawing/2010/main" val="0"/>
@@ -8349,7 +8287,7 @@
       </w:pPr>
       <w:bookmarkStart w:id="14" w:name="_Toc25553314"/>
       <w:bookmarkStart w:id="15" w:name="_Toc71691019"/>
-      <w:bookmarkStart w:id="16" w:name="_Toc71546028"/>
+      <w:bookmarkStart w:id="16" w:name="_Toc71641644"/>
       <w:r>
         <w:rPr>
           <w:lang w:val="fr-CH"/>
@@ -9578,7 +9516,7 @@
                     </pic:cNvPicPr>
                   </pic:nvPicPr>
                   <pic:blipFill>
-                    <a:blip r:embed="rId26">
+                    <a:blip r:embed="rId25">
                       <a:extLst>
                         <a:ext uri="{28A0092B-C50C-407E-A947-70E740481C1C}">
                           <a14:useLocalDpi xmlns:a14="http://schemas.microsoft.com/office/drawing/2010/main" val="0"/>
@@ -9748,7 +9686,7 @@
                           </pic:cNvPicPr>
                         </pic:nvPicPr>
                         <pic:blipFill>
-                          <a:blip r:embed="rId27">
+                          <a:blip r:embed="rId26">
                             <a:extLst>
                               <a:ext uri="{28A0092B-C50C-407E-A947-70E740481C1C}">
                                 <a14:useLocalDpi xmlns:a14="http://schemas.microsoft.com/office/drawing/2010/main" val="0"/>
@@ -9822,7 +9760,7 @@
                           </pic:cNvPicPr>
                         </pic:nvPicPr>
                         <pic:blipFill>
-                          <a:blip r:embed="rId28">
+                          <a:blip r:embed="rId27">
                             <a:extLst>
                               <a:ext uri="{28A0092B-C50C-407E-A947-70E740481C1C}">
                                 <a14:useLocalDpi xmlns:a14="http://schemas.microsoft.com/office/drawing/2010/main" val="0"/>
@@ -9911,7 +9849,7 @@
         </w:rPr>
       </w:pPr>
       <w:bookmarkStart w:id="17" w:name="_Toc71703259"/>
-      <w:bookmarkStart w:id="18" w:name="_Toc71546029"/>
+      <w:bookmarkStart w:id="18" w:name="_Toc71641645"/>
       <w:r>
         <w:rPr>
           <w:lang w:val="fr-CH"/>
@@ -9936,7 +9874,7 @@
       </w:pPr>
       <w:bookmarkStart w:id="19" w:name="_Toc25553317"/>
       <w:bookmarkStart w:id="20" w:name="_Toc71691022"/>
-      <w:bookmarkStart w:id="21" w:name="_Toc71546030"/>
+      <w:bookmarkStart w:id="21" w:name="_Toc71641646"/>
       <w:r>
         <w:rPr>
           <w:lang w:val="fr-CH"/>
@@ -10064,7 +10002,7 @@
       </w:pPr>
       <w:bookmarkStart w:id="23" w:name="_Toc25553321"/>
       <w:bookmarkStart w:id="24" w:name="_Toc71691025"/>
-      <w:bookmarkStart w:id="25" w:name="_Toc71546031"/>
+      <w:bookmarkStart w:id="25" w:name="_Toc71641647"/>
       <w:bookmarkEnd w:id="22"/>
       <w:r>
         <w:t>Description</w:t>
@@ -11529,7 +11467,7 @@
       </w:pPr>
       <w:bookmarkStart w:id="26" w:name="_Toc25553322"/>
       <w:bookmarkStart w:id="27" w:name="_Toc71691026"/>
-      <w:bookmarkStart w:id="28" w:name="_Toc71546032"/>
+      <w:bookmarkStart w:id="28" w:name="_Toc71641648"/>
       <w:r>
         <w:rPr>
           <w:lang w:val="fr-CH"/>
@@ -11683,7 +11621,7 @@
       </w:pPr>
       <w:bookmarkStart w:id="29" w:name="_Toc25553326"/>
       <w:bookmarkStart w:id="30" w:name="_Toc71691029"/>
-      <w:bookmarkStart w:id="31" w:name="_Toc71546033"/>
+      <w:bookmarkStart w:id="31" w:name="_Toc71641649"/>
       <w:r>
         <w:rPr>
           <w:lang w:val="fr-CH"/>
@@ -11812,7 +11750,7 @@
       </w:pPr>
       <w:bookmarkStart w:id="32" w:name="_Toc25553328"/>
       <w:bookmarkStart w:id="33" w:name="_Toc71703263"/>
-      <w:bookmarkStart w:id="34" w:name="_Toc71546034"/>
+      <w:bookmarkStart w:id="34" w:name="_Toc71641650"/>
       <w:r>
         <w:rPr>
           <w:lang w:val="fr-CH"/>
@@ -11917,7 +11855,7 @@
           <w:lang w:val="fr-CH"/>
         </w:rPr>
       </w:pPr>
-      <w:bookmarkStart w:id="35" w:name="_Toc71546035"/>
+      <w:bookmarkStart w:id="35" w:name="_Toc71641651"/>
       <w:r>
         <w:rPr>
           <w:lang w:val="fr-CH"/>
@@ -12013,7 +11951,7 @@
           <w:lang w:val="fr-CH"/>
         </w:rPr>
       </w:pPr>
-      <w:bookmarkStart w:id="36" w:name="_Toc71546036"/>
+      <w:bookmarkStart w:id="36" w:name="_Toc71641652"/>
       <w:r>
         <w:rPr>
           <w:lang w:val="fr-CH"/>
@@ -12109,7 +12047,7 @@
           <w:lang w:val="fr-CH"/>
         </w:rPr>
       </w:pPr>
-      <w:bookmarkStart w:id="37" w:name="_Toc71546037"/>
+      <w:bookmarkStart w:id="37" w:name="_Toc71641653"/>
       <w:r>
         <w:rPr>
           <w:lang w:val="fr-CH"/>
@@ -12225,7 +12163,7 @@
           <w:lang w:val="fr-CH"/>
         </w:rPr>
       </w:pPr>
-      <w:bookmarkStart w:id="38" w:name="_Toc71546038"/>
+      <w:bookmarkStart w:id="38" w:name="_Toc71641654"/>
       <w:r>
         <w:rPr>
           <w:lang w:val="fr-CH"/>
@@ -12321,7 +12259,7 @@
           <w:lang w:val="fr-CH"/>
         </w:rPr>
       </w:pPr>
-      <w:bookmarkStart w:id="39" w:name="_Toc71546039"/>
+      <w:bookmarkStart w:id="39" w:name="_Toc71641655"/>
       <w:r>
         <w:rPr>
           <w:lang w:val="fr-CH"/>
@@ -12430,7 +12368,7 @@
           <w:lang w:val="fr-CH"/>
         </w:rPr>
       </w:pPr>
-      <w:bookmarkStart w:id="40" w:name="_Toc71546040"/>
+      <w:bookmarkStart w:id="40" w:name="_Toc71641656"/>
       <w:r>
         <w:rPr>
           <w:lang w:val="fr-CH"/>
@@ -12473,7 +12411,7 @@
         </w:rPr>
       </w:pPr>
       <w:bookmarkStart w:id="41" w:name="_Toc71703264"/>
-      <w:bookmarkStart w:id="42" w:name="_Toc71546041"/>
+      <w:bookmarkStart w:id="42" w:name="_Toc71641657"/>
       <w:r>
         <w:rPr>
           <w:lang w:val="fr-CH"/>
@@ -12577,7 +12515,7 @@
           <w:lang w:val="fr-CH"/>
         </w:rPr>
       </w:pPr>
-      <w:bookmarkStart w:id="43" w:name="_Toc71546042"/>
+      <w:bookmarkStart w:id="43" w:name="_Toc71641658"/>
       <w:r>
         <w:rPr>
           <w:lang w:val="fr-CH"/>
@@ -12715,7 +12653,7 @@
         <w:pStyle w:val="Titre2"/>
       </w:pPr>
       <w:bookmarkStart w:id="44" w:name="_Toc71703265"/>
-      <w:bookmarkStart w:id="45" w:name="_Toc71546043"/>
+      <w:bookmarkStart w:id="45" w:name="_Toc71641659"/>
       <w:r>
         <w:rPr>
           <w:lang w:val="fr-CH"/>
@@ -12975,7 +12913,7 @@
       </w:pPr>
       <w:bookmarkStart w:id="46" w:name="_Toc25553331"/>
       <w:bookmarkStart w:id="47" w:name="_Toc71703267"/>
-      <w:bookmarkStart w:id="48" w:name="_Toc71546044"/>
+      <w:bookmarkStart w:id="48" w:name="_Toc71641660"/>
       <w:r>
         <w:rPr>
           <w:lang w:val="fr-CH"/>
@@ -13081,7 +13019,7 @@
       </w:pPr>
       <w:bookmarkStart w:id="49" w:name="_Toc25553332"/>
       <w:bookmarkStart w:id="50" w:name="_Toc71703268"/>
-      <w:bookmarkStart w:id="51" w:name="_Toc71546045"/>
+      <w:bookmarkStart w:id="51" w:name="_Toc71641661"/>
       <w:r>
         <w:rPr>
           <w:lang w:val="fr-CH"/>
@@ -13189,8 +13127,8 @@
         </w:rPr>
       </w:pPr>
       <w:bookmarkStart w:id="52" w:name="_Toc71703270"/>
-      <w:bookmarkStart w:id="53" w:name="_Toc25553334"/>
-      <w:bookmarkStart w:id="54" w:name="_Toc71546046"/>
+      <w:bookmarkStart w:id="53" w:name="_Toc71641662"/>
+      <w:bookmarkStart w:id="54" w:name="_Toc25553334"/>
       <w:r>
         <w:rPr>
           <w:lang w:val="fr-CH"/>
@@ -13204,14 +13142,14 @@
         <w:t>rchives du projet</w:t>
       </w:r>
       <w:bookmarkEnd w:id="52"/>
+      <w:bookmarkEnd w:id="53"/>
+      <w:r>
+        <w:rPr>
+          <w:lang w:val="fr-CH"/>
+        </w:rPr>
+        <w:t xml:space="preserve"> </w:t>
+      </w:r>
       <w:bookmarkEnd w:id="54"/>
-      <w:r>
-        <w:rPr>
-          <w:lang w:val="fr-CH"/>
-        </w:rPr>
-        <w:t xml:space="preserve"> </w:t>
-      </w:r>
-      <w:bookmarkEnd w:id="53"/>
     </w:p>
     <w:p>
       <w:pPr>
@@ -13431,7 +13369,7 @@
         <w:sz w:val="16"/>
         <w:szCs w:val="16"/>
       </w:rPr>
-      <w:t>3</w:t>
+      <w:t>18</w:t>
     </w:r>
     <w:r>
       <w:rPr>
@@ -13638,7 +13576,7 @@
         <w:sz w:val="16"/>
         <w:szCs w:val="16"/>
       </w:rPr>
-      <w:t>1</w:t>
+      <w:t>13</w:t>
     </w:r>
     <w:r>
       <w:rPr>
@@ -18996,12 +18934,9 @@
 </file>
 
 <file path=customXml/item1.xml><?xml version="1.0" encoding="utf-8"?>
-<?mso-contentType ?>
-<FormTemplates xmlns="http://schemas.microsoft.com/sharepoint/v3/contenttype/forms">
-  <Display>DocumentLibraryForm</Display>
-  <Edit>DocumentLibraryForm</Edit>
-  <New>DocumentLibraryForm</New>
-</FormTemplates>
+<p:properties xmlns:p="http://schemas.microsoft.com/office/2006/metadata/properties" xmlns:xsi="http://www.w3.org/2001/XMLSchema-instance" xmlns:pc="http://schemas.microsoft.com/office/infopath/2007/PartnerControls">
+  <documentManagement/>
+</p:properties>
 </file>
 
 <file path=customXml/item2.xml><?xml version="1.0" encoding="utf-8"?>
@@ -19137,9 +19072,12 @@
 </file>
 
 <file path=customXml/item3.xml><?xml version="1.0" encoding="utf-8"?>
-<p:properties xmlns:p="http://schemas.microsoft.com/office/2006/metadata/properties" xmlns:xsi="http://www.w3.org/2001/XMLSchema-instance" xmlns:pc="http://schemas.microsoft.com/office/infopath/2007/PartnerControls">
-  <documentManagement/>
-</p:properties>
+<?mso-contentType ?>
+<FormTemplates xmlns="http://schemas.microsoft.com/sharepoint/v3/contenttype/forms">
+  <Display>DocumentLibraryForm</Display>
+  <Edit>DocumentLibraryForm</Edit>
+  <New>DocumentLibraryForm</New>
+</FormTemplates>
 </file>
 
 <file path=customXml/item4.xml><?xml version="1.0" encoding="utf-8"?>
@@ -19147,9 +19085,10 @@
 </file>
 
 <file path=customXml/itemProps1.xml><?xml version="1.0" encoding="utf-8"?>
-<ds:datastoreItem xmlns:ds="http://schemas.openxmlformats.org/officeDocument/2006/customXml" ds:itemID="{C3C0D82A-5D77-4930-8043-FB93232D4EC3}">
+<ds:datastoreItem xmlns:ds="http://schemas.openxmlformats.org/officeDocument/2006/customXml" ds:itemID="{B1DFFEE4-49B1-4AF1-9FFD-BDCB1D4C88F0}">
   <ds:schemaRefs>
-    <ds:schemaRef ds:uri="http://schemas.microsoft.com/sharepoint/v3/contenttype/forms"/>
+    <ds:schemaRef ds:uri="http://schemas.microsoft.com/office/2006/metadata/properties"/>
+    <ds:schemaRef ds:uri="http://schemas.microsoft.com/office/infopath/2007/PartnerControls"/>
   </ds:schemaRefs>
 </ds:datastoreItem>
 </file>
@@ -19173,16 +19112,15 @@
 </file>
 
 <file path=customXml/itemProps3.xml><?xml version="1.0" encoding="utf-8"?>
-<ds:datastoreItem xmlns:ds="http://schemas.openxmlformats.org/officeDocument/2006/customXml" ds:itemID="{B1DFFEE4-49B1-4AF1-9FFD-BDCB1D4C88F0}">
+<ds:datastoreItem xmlns:ds="http://schemas.openxmlformats.org/officeDocument/2006/customXml" ds:itemID="{C3C0D82A-5D77-4930-8043-FB93232D4EC3}">
   <ds:schemaRefs>
-    <ds:schemaRef ds:uri="http://schemas.microsoft.com/office/2006/metadata/properties"/>
-    <ds:schemaRef ds:uri="http://schemas.microsoft.com/office/infopath/2007/PartnerControls"/>
+    <ds:schemaRef ds:uri="http://schemas.microsoft.com/sharepoint/v3/contenttype/forms"/>
   </ds:schemaRefs>
 </ds:datastoreItem>
 </file>
 
 <file path=customXml/itemProps4.xml><?xml version="1.0" encoding="utf-8"?>
-<ds:datastoreItem xmlns:ds="http://schemas.openxmlformats.org/officeDocument/2006/customXml" ds:itemID="{C36FF0F2-667B-4676-804E-0ACF29C89F92}">
+<ds:datastoreItem xmlns:ds="http://schemas.openxmlformats.org/officeDocument/2006/customXml" ds:itemID="{A2D84044-C096-45FA-AB95-341074E4BA23}">
   <ds:schemaRefs>
     <ds:schemaRef ds:uri="http://schemas.openxmlformats.org/officeDocument/2006/bibliography"/>
   </ds:schemaRefs>

</xml_diff>

<commit_message>
Documentation et journal de travail en l'état
</commit_message>
<xml_diff>
--- a/Documentation/Documentation.docx
+++ b/Documentation/Documentation.docx
@@ -193,8 +193,6 @@
           </wp:inline>
         </w:drawing>
       </w:r>
-      <w:bookmarkStart w:id="0" w:name="_GoBack"/>
-      <w:bookmarkEnd w:id="0"/>
     </w:p>
     <w:p>
       <w:pPr>
@@ -343,7 +341,7 @@
           <w:noProof/>
           <w:lang w:val="fr-CH"/>
         </w:rPr>
-        <w:t>18.05.2021</w:t>
+        <w:t>21.05.2021</w:t>
       </w:r>
       <w:r>
         <w:rPr>
@@ -1466,7 +1464,7 @@
           <w:rPr>
             <w:webHidden/>
           </w:rPr>
-          <w:t>13</w:t>
+          <w:t>14</w:t>
         </w:r>
         <w:r>
           <w:rPr>
@@ -1557,7 +1555,7 @@
             <w:noProof/>
             <w:webHidden/>
           </w:rPr>
-          <w:t>13</w:t>
+          <w:t>14</w:t>
         </w:r>
         <w:r>
           <w:rPr>
@@ -1656,7 +1654,7 @@
             <w:noProof/>
             <w:webHidden/>
           </w:rPr>
-          <w:t>13</w:t>
+          <w:t>14</w:t>
         </w:r>
         <w:r>
           <w:rPr>
@@ -1755,7 +1753,7 @@
             <w:noProof/>
             <w:webHidden/>
           </w:rPr>
-          <w:t>13</w:t>
+          <w:t>14</w:t>
         </w:r>
         <w:r>
           <w:rPr>
@@ -1862,7 +1860,7 @@
             <w:noProof/>
             <w:webHidden/>
           </w:rPr>
-          <w:t>14</w:t>
+          <w:t>15</w:t>
         </w:r>
         <w:r>
           <w:rPr>
@@ -1940,7 +1938,7 @@
           <w:rPr>
             <w:webHidden/>
           </w:rPr>
-          <w:t>15</w:t>
+          <w:t>16</w:t>
         </w:r>
         <w:r>
           <w:rPr>
@@ -2031,7 +2029,7 @@
             <w:noProof/>
             <w:webHidden/>
           </w:rPr>
-          <w:t>15</w:t>
+          <w:t>16</w:t>
         </w:r>
         <w:r>
           <w:rPr>
@@ -2123,7 +2121,7 @@
             <w:noProof/>
             <w:webHidden/>
           </w:rPr>
-          <w:t>15</w:t>
+          <w:t>16</w:t>
         </w:r>
         <w:r>
           <w:rPr>
@@ -2215,7 +2213,7 @@
             <w:noProof/>
             <w:webHidden/>
           </w:rPr>
-          <w:t>15</w:t>
+          <w:t>16</w:t>
         </w:r>
         <w:r>
           <w:rPr>
@@ -2307,7 +2305,7 @@
             <w:noProof/>
             <w:webHidden/>
           </w:rPr>
-          <w:t>15</w:t>
+          <w:t>16</w:t>
         </w:r>
         <w:r>
           <w:rPr>
@@ -2399,7 +2397,7 @@
             <w:noProof/>
             <w:webHidden/>
           </w:rPr>
-          <w:t>15</w:t>
+          <w:t>16</w:t>
         </w:r>
         <w:r>
           <w:rPr>
@@ -2477,7 +2475,7 @@
           <w:rPr>
             <w:webHidden/>
           </w:rPr>
-          <w:t>16</w:t>
+          <w:t>17</w:t>
         </w:r>
         <w:r>
           <w:rPr>
@@ -2554,7 +2552,7 @@
           <w:rPr>
             <w:webHidden/>
           </w:rPr>
-          <w:t>17</w:t>
+          <w:t>18</w:t>
         </w:r>
         <w:r>
           <w:rPr>
@@ -2652,7 +2650,7 @@
             <w:noProof/>
             <w:webHidden/>
           </w:rPr>
-          <w:t>17</w:t>
+          <w:t>18</w:t>
         </w:r>
         <w:r>
           <w:rPr>
@@ -2750,7 +2748,7 @@
             <w:noProof/>
             <w:webHidden/>
           </w:rPr>
-          <w:t>17</w:t>
+          <w:t>18</w:t>
         </w:r>
         <w:r>
           <w:rPr>
@@ -2849,7 +2847,7 @@
             <w:noProof/>
             <w:webHidden/>
           </w:rPr>
-          <w:t>17</w:t>
+          <w:t>18</w:t>
         </w:r>
         <w:r>
           <w:rPr>
@@ -2948,7 +2946,7 @@
             <w:noProof/>
             <w:webHidden/>
           </w:rPr>
-          <w:t>17</w:t>
+          <w:t>18</w:t>
         </w:r>
         <w:r>
           <w:rPr>
@@ -3040,7 +3038,7 @@
             <w:noProof/>
             <w:webHidden/>
           </w:rPr>
-          <w:t>17</w:t>
+          <w:t>18</w:t>
         </w:r>
         <w:r>
           <w:rPr>
@@ -3084,7 +3082,7 @@
           <w:lang w:val="fr-CH"/>
         </w:rPr>
       </w:pPr>
-      <w:bookmarkStart w:id="1" w:name="_Toc71641634"/>
+      <w:bookmarkStart w:id="0" w:name="_Toc71641634"/>
       <w:r>
         <w:rPr>
           <w:lang w:val="fr-CH"/>
@@ -3104,20 +3102,20 @@
         </w:rPr>
         <w:t>minaire</w:t>
       </w:r>
+      <w:bookmarkEnd w:id="0"/>
+    </w:p>
+    <w:p>
+      <w:pPr>
+        <w:pStyle w:val="Titre2"/>
+        <w:rPr>
+          <w:lang w:val="fr-CH"/>
+        </w:rPr>
+      </w:pPr>
+      <w:bookmarkStart w:id="1" w:name="_Toc71641635"/>
+      <w:r>
+        <w:t>Introduction</w:t>
+      </w:r>
       <w:bookmarkEnd w:id="1"/>
-    </w:p>
-    <w:p>
-      <w:pPr>
-        <w:pStyle w:val="Titre2"/>
-        <w:rPr>
-          <w:lang w:val="fr-CH"/>
-        </w:rPr>
-      </w:pPr>
-      <w:bookmarkStart w:id="2" w:name="_Toc71641635"/>
-      <w:r>
-        <w:t>Introduction</w:t>
-      </w:r>
-      <w:bookmarkEnd w:id="2"/>
     </w:p>
     <w:p>
       <w:pPr>
@@ -3484,11 +3482,11 @@
       <w:pPr>
         <w:pStyle w:val="Titre2"/>
       </w:pPr>
-      <w:bookmarkStart w:id="3" w:name="_Toc71641636"/>
+      <w:bookmarkStart w:id="2" w:name="_Toc71641636"/>
       <w:r>
         <w:t>Objectifs</w:t>
       </w:r>
-      <w:bookmarkEnd w:id="3"/>
+      <w:bookmarkEnd w:id="2"/>
     </w:p>
     <w:p>
       <w:pPr>
@@ -3669,7 +3667,7 @@
           <w:lang w:val="fr-CH"/>
         </w:rPr>
       </w:pPr>
-      <w:bookmarkStart w:id="4" w:name="_Toc71641637"/>
+      <w:bookmarkStart w:id="3" w:name="_Toc71641637"/>
       <w:r>
         <w:rPr>
           <w:lang w:val="fr-CH"/>
@@ -3686,7 +3684,7 @@
       <w:r>
         <w:t>initiale</w:t>
       </w:r>
-      <w:bookmarkEnd w:id="4"/>
+      <w:bookmarkEnd w:id="3"/>
     </w:p>
     <w:p>
       <w:pPr>
@@ -3803,7 +3801,7 @@
           <w:lang w:val="fr-CH"/>
         </w:rPr>
       </w:pPr>
-      <w:bookmarkStart w:id="5" w:name="_Toc71641638"/>
+      <w:bookmarkStart w:id="4" w:name="_Toc71641638"/>
       <w:r>
         <w:rPr>
           <w:lang w:val="fr-CH"/>
@@ -3817,20 +3815,20 @@
         </w:rPr>
         <w:t xml:space="preserve"> / Conception</w:t>
       </w:r>
+      <w:bookmarkEnd w:id="4"/>
+    </w:p>
+    <w:p>
+      <w:pPr>
+        <w:pStyle w:val="Titre2"/>
+        <w:rPr>
+          <w:lang w:val="fr-CH"/>
+        </w:rPr>
+      </w:pPr>
+      <w:bookmarkStart w:id="5" w:name="_Toc71641639"/>
+      <w:r>
+        <w:t>Concept</w:t>
+      </w:r>
       <w:bookmarkEnd w:id="5"/>
-    </w:p>
-    <w:p>
-      <w:pPr>
-        <w:pStyle w:val="Titre2"/>
-        <w:rPr>
-          <w:lang w:val="fr-CH"/>
-        </w:rPr>
-      </w:pPr>
-      <w:bookmarkStart w:id="6" w:name="_Toc71641639"/>
-      <w:r>
-        <w:t>Concept</w:t>
-      </w:r>
-      <w:bookmarkEnd w:id="6"/>
     </w:p>
     <w:p>
       <w:pPr>
@@ -4238,16 +4236,16 @@
           <w:lang w:val="fr-CH"/>
         </w:rPr>
       </w:pPr>
-      <w:bookmarkStart w:id="7" w:name="_Toc71691012"/>
-      <w:bookmarkStart w:id="8" w:name="_Toc71641640"/>
+      <w:bookmarkStart w:id="6" w:name="_Toc71691012"/>
+      <w:bookmarkStart w:id="7" w:name="_Toc71641640"/>
       <w:r>
         <w:rPr>
           <w:lang w:val="fr-CH"/>
         </w:rPr>
         <w:t>Stratégie de test</w:t>
       </w:r>
+      <w:bookmarkEnd w:id="6"/>
       <w:bookmarkEnd w:id="7"/>
-      <w:bookmarkEnd w:id="8"/>
     </w:p>
     <w:p>
       <w:pPr>
@@ -4465,7 +4463,7 @@
           <w:lang w:val="fr-CH"/>
         </w:rPr>
       </w:pPr>
-      <w:bookmarkStart w:id="9" w:name="_Toc71641641"/>
+      <w:bookmarkStart w:id="8" w:name="_Toc71641641"/>
       <w:r>
         <w:rPr>
           <w:lang w:val="fr-CH"/>
@@ -4478,7 +4476,7 @@
         </w:rPr>
         <w:t>scénarios</w:t>
       </w:r>
-      <w:bookmarkEnd w:id="9"/>
+      <w:bookmarkEnd w:id="8"/>
     </w:p>
     <w:p>
       <w:pPr>
@@ -7776,9 +7774,9 @@
       <w:pPr>
         <w:pStyle w:val="Titre2"/>
       </w:pPr>
-      <w:bookmarkStart w:id="10" w:name="_Toc25553310"/>
-      <w:bookmarkStart w:id="11" w:name="_Toc71691015"/>
-      <w:bookmarkStart w:id="12" w:name="_Toc71641642"/>
+      <w:bookmarkStart w:id="9" w:name="_Toc25553310"/>
+      <w:bookmarkStart w:id="10" w:name="_Toc71691015"/>
+      <w:bookmarkStart w:id="11" w:name="_Toc71641642"/>
       <w:r>
         <w:rPr>
           <w:lang w:val="fr-CH"/>
@@ -7788,9 +7786,9 @@
       <w:r>
         <w:t>techniques</w:t>
       </w:r>
+      <w:bookmarkEnd w:id="9"/>
       <w:bookmarkEnd w:id="10"/>
       <w:bookmarkEnd w:id="11"/>
-      <w:bookmarkEnd w:id="12"/>
     </w:p>
     <w:p>
       <w:r>
@@ -8032,11 +8030,11 @@
       <w:pPr>
         <w:pStyle w:val="Titre2"/>
       </w:pPr>
-      <w:bookmarkStart w:id="13" w:name="_Toc71641643"/>
+      <w:bookmarkStart w:id="12" w:name="_Toc71641643"/>
       <w:r>
         <w:t>Planification</w:t>
       </w:r>
-      <w:bookmarkEnd w:id="13"/>
+      <w:bookmarkEnd w:id="12"/>
     </w:p>
     <w:p>
       <w:pPr>
@@ -8285,9 +8283,9 @@
           <w:lang w:val="fr-CH"/>
         </w:rPr>
       </w:pPr>
-      <w:bookmarkStart w:id="14" w:name="_Toc25553314"/>
-      <w:bookmarkStart w:id="15" w:name="_Toc71691019"/>
-      <w:bookmarkStart w:id="16" w:name="_Toc71641644"/>
+      <w:bookmarkStart w:id="13" w:name="_Toc25553314"/>
+      <w:bookmarkStart w:id="14" w:name="_Toc71691019"/>
+      <w:bookmarkStart w:id="15" w:name="_Toc71641644"/>
       <w:r>
         <w:rPr>
           <w:lang w:val="fr-CH"/>
@@ -8298,9 +8296,9 @@
       <w:r>
         <w:t>conception</w:t>
       </w:r>
+      <w:bookmarkEnd w:id="13"/>
       <w:bookmarkEnd w:id="14"/>
       <w:bookmarkEnd w:id="15"/>
-      <w:bookmarkEnd w:id="16"/>
     </w:p>
     <w:p>
       <w:pPr>
@@ -9610,210 +9608,209 @@
         <w:rPr>
           <w:lang w:val="fr-CH"/>
         </w:rPr>
-        <w:t xml:space="preserve">du programme </w:t>
-      </w:r>
-      <w:r>
-        <w:rPr>
-          <w:lang w:val="fr-CH"/>
-        </w:rPr>
-        <w:t>et le diagramme de séquence</w:t>
-      </w:r>
-      <w:r>
-        <w:rPr>
-          <w:lang w:val="fr-CH"/>
-        </w:rPr>
-        <w:t xml:space="preserve"> du cas « on génère la fractale Mandelbrot »</w:t>
-      </w:r>
-    </w:p>
-    <w:p>
-      <w:pPr>
-        <w:rPr>
-          <w:lang w:val="fr-CH"/>
-        </w:rPr>
-      </w:pPr>
-    </w:p>
-    <w:tbl>
-      <w:tblPr>
-        <w:tblStyle w:val="Grilledutableau"/>
-        <w:tblW w:w="0" w:type="auto"/>
-        <w:tblBorders>
-          <w:top w:val="none" w:sz="0" w:space="0" w:color="auto"/>
-          <w:left w:val="none" w:sz="0" w:space="0" w:color="auto"/>
-          <w:bottom w:val="none" w:sz="0" w:space="0" w:color="auto"/>
-          <w:right w:val="none" w:sz="0" w:space="0" w:color="auto"/>
-          <w:insideH w:val="none" w:sz="0" w:space="0" w:color="auto"/>
-          <w:insideV w:val="none" w:sz="0" w:space="0" w:color="auto"/>
-        </w:tblBorders>
-        <w:tblLook w:val="04A0" w:firstRow="1" w:lastRow="0" w:firstColumn="1" w:lastColumn="0" w:noHBand="0" w:noVBand="1"/>
-      </w:tblPr>
-      <w:tblGrid>
-        <w:gridCol w:w="6996"/>
-        <w:gridCol w:w="6996"/>
-      </w:tblGrid>
-      <w:tr>
-        <w:trPr>
-          <w:trHeight w:val="5102"/>
-        </w:trPr>
-        <w:tc>
-          <w:tcPr>
-            <w:tcW w:w="6996" w:type="dxa"/>
-          </w:tcPr>
-          <w:p>
-            <w:pPr>
-              <w:keepNext/>
-              <w:jc w:val="center"/>
-            </w:pPr>
-            <w:r>
-              <w:rPr>
-                <w:noProof/>
-                <w:lang w:val="fr-CH" w:eastAsia="fr-CH"/>
-              </w:rPr>
-              <w:drawing>
-                <wp:inline distT="0" distB="0" distL="0" distR="0" wp14:anchorId="435E1CE7" wp14:editId="0C87ACAD">
-                  <wp:extent cx="3784269" cy="3240000"/>
-                  <wp:effectExtent l="0" t="0" r="6985" b="0"/>
-                  <wp:docPr id="7" name="Image 7" descr="C:\Users\Jonas.HAUTIER\Documents\GitHub\TPI-GenerationImageFractale\Documentation\Exports\Diagramme\ClassDiagram.png"/>
-                  <wp:cNvGraphicFramePr>
-                    <a:graphicFrameLocks xmlns:a="http://schemas.openxmlformats.org/drawingml/2006/main" noChangeAspect="1"/>
-                  </wp:cNvGraphicFramePr>
-                  <a:graphic xmlns:a="http://schemas.openxmlformats.org/drawingml/2006/main">
-                    <a:graphicData uri="http://schemas.openxmlformats.org/drawingml/2006/picture">
-                      <pic:pic xmlns:pic="http://schemas.openxmlformats.org/drawingml/2006/picture">
-                        <pic:nvPicPr>
-                          <pic:cNvPr id="0" name="Picture 2" descr="C:\Users\Jonas.HAUTIER\Documents\GitHub\TPI-GenerationImageFractale\Documentation\Exports\Diagramme\ClassDiagram.png"/>
-                          <pic:cNvPicPr>
-                            <a:picLocks noChangeAspect="1" noChangeArrowheads="1"/>
-                          </pic:cNvPicPr>
-                        </pic:nvPicPr>
-                        <pic:blipFill>
-                          <a:blip r:embed="rId26">
-                            <a:extLst>
-                              <a:ext uri="{28A0092B-C50C-407E-A947-70E740481C1C}">
-                                <a14:useLocalDpi xmlns:a14="http://schemas.microsoft.com/office/drawing/2010/main" val="0"/>
-                              </a:ext>
-                            </a:extLst>
-                          </a:blip>
-                          <a:srcRect/>
-                          <a:stretch>
-                            <a:fillRect/>
-                          </a:stretch>
-                        </pic:blipFill>
-                        <pic:spPr bwMode="auto">
-                          <a:xfrm>
-                            <a:off x="0" y="0"/>
-                            <a:ext cx="3784269" cy="3240000"/>
-                          </a:xfrm>
-                          <a:prstGeom prst="rect">
-                            <a:avLst/>
-                          </a:prstGeom>
-                          <a:noFill/>
-                          <a:ln>
-                            <a:noFill/>
-                          </a:ln>
-                        </pic:spPr>
-                      </pic:pic>
-                    </a:graphicData>
-                  </a:graphic>
-                </wp:inline>
-              </w:drawing>
-            </w:r>
-          </w:p>
-          <w:p>
-            <w:pPr>
-              <w:pStyle w:val="Lgende"/>
-              <w:jc w:val="center"/>
-            </w:pPr>
-            <w:r>
-              <w:t>Diagramme de classes</w:t>
-            </w:r>
-          </w:p>
-        </w:tc>
-        <w:tc>
-          <w:tcPr>
-            <w:tcW w:w="6996" w:type="dxa"/>
-          </w:tcPr>
-          <w:p>
-            <w:pPr>
-              <w:keepNext/>
-              <w:jc w:val="center"/>
-            </w:pPr>
-            <w:r>
-              <w:rPr>
-                <w:noProof/>
-                <w:lang w:val="fr-CH" w:eastAsia="fr-CH"/>
-              </w:rPr>
-              <w:drawing>
-                <wp:inline distT="0" distB="0" distL="0" distR="0" wp14:anchorId="2C91CAFA" wp14:editId="7C7D0506">
-                  <wp:extent cx="4013835" cy="3443605"/>
-                  <wp:effectExtent l="0" t="0" r="5715" b="4445"/>
-                  <wp:docPr id="10" name="Image 10" descr="C:\Users\Jonas.HAUTIER\Documents\GitHub\TPI-GenerationImageFractale\Documentation\Exports\Diagramme\SequenceDiagram.png"/>
-                  <wp:cNvGraphicFramePr>
-                    <a:graphicFrameLocks xmlns:a="http://schemas.openxmlformats.org/drawingml/2006/main" noChangeAspect="1"/>
-                  </wp:cNvGraphicFramePr>
-                  <a:graphic xmlns:a="http://schemas.openxmlformats.org/drawingml/2006/main">
-                    <a:graphicData uri="http://schemas.openxmlformats.org/drawingml/2006/picture">
-                      <pic:pic xmlns:pic="http://schemas.openxmlformats.org/drawingml/2006/picture">
-                        <pic:nvPicPr>
-                          <pic:cNvPr id="0" name="Picture 4" descr="C:\Users\Jonas.HAUTIER\Documents\GitHub\TPI-GenerationImageFractale\Documentation\Exports\Diagramme\SequenceDiagram.png"/>
-                          <pic:cNvPicPr>
-                            <a:picLocks noChangeAspect="1" noChangeArrowheads="1"/>
-                          </pic:cNvPicPr>
-                        </pic:nvPicPr>
-                        <pic:blipFill>
-                          <a:blip r:embed="rId27">
-                            <a:extLst>
-                              <a:ext uri="{28A0092B-C50C-407E-A947-70E740481C1C}">
-                                <a14:useLocalDpi xmlns:a14="http://schemas.microsoft.com/office/drawing/2010/main" val="0"/>
-                              </a:ext>
-                            </a:extLst>
-                          </a:blip>
-                          <a:srcRect/>
-                          <a:stretch>
-                            <a:fillRect/>
-                          </a:stretch>
-                        </pic:blipFill>
-                        <pic:spPr bwMode="auto">
-                          <a:xfrm>
-                            <a:off x="0" y="0"/>
-                            <a:ext cx="4013835" cy="3443605"/>
-                          </a:xfrm>
-                          <a:prstGeom prst="rect">
-                            <a:avLst/>
-                          </a:prstGeom>
-                          <a:noFill/>
-                          <a:ln>
-                            <a:noFill/>
-                          </a:ln>
-                        </pic:spPr>
-                      </pic:pic>
-                    </a:graphicData>
-                  </a:graphic>
-                </wp:inline>
-              </w:drawing>
-            </w:r>
-          </w:p>
-          <w:p>
-            <w:pPr>
-              <w:pStyle w:val="Lgende"/>
-              <w:jc w:val="center"/>
-              <w:rPr>
-                <w:lang w:val="fr-CH"/>
-              </w:rPr>
-            </w:pPr>
-            <w:r>
-              <w:t>Diagramme de séquence</w:t>
-            </w:r>
-          </w:p>
-        </w:tc>
-      </w:tr>
-    </w:tbl>
-    <w:p>
-      <w:pPr>
+        <w:t>du programme :</w:t>
+      </w:r>
+    </w:p>
+    <w:p>
+      <w:pPr>
+        <w:keepNext/>
+        <w:jc w:val="center"/>
+      </w:pPr>
+      <w:r>
+        <w:rPr>
+          <w:noProof/>
+          <w:lang w:val="fr-CH" w:eastAsia="fr-CH"/>
+        </w:rPr>
+        <w:drawing>
+          <wp:inline distT="0" distB="0" distL="0" distR="0" wp14:anchorId="33B28729" wp14:editId="638D6118">
+            <wp:extent cx="8891270" cy="4289992"/>
+            <wp:effectExtent l="0" t="0" r="5080" b="0"/>
+            <wp:docPr id="9" name="Image 9" descr="C:\Users\Jonas.HAUTIER\Documents\GitHub\TPI-GenerationImageFractale\Documentation\Exports\Diagramme\ClassDiagram.png"/>
+            <wp:cNvGraphicFramePr>
+              <a:graphicFrameLocks xmlns:a="http://schemas.openxmlformats.org/drawingml/2006/main" noChangeAspect="1"/>
+            </wp:cNvGraphicFramePr>
+            <a:graphic xmlns:a="http://schemas.openxmlformats.org/drawingml/2006/main">
+              <a:graphicData uri="http://schemas.openxmlformats.org/drawingml/2006/picture">
+                <pic:pic xmlns:pic="http://schemas.openxmlformats.org/drawingml/2006/picture">
+                  <pic:nvPicPr>
+                    <pic:cNvPr id="0" name="Picture 1" descr="C:\Users\Jonas.HAUTIER\Documents\GitHub\TPI-GenerationImageFractale\Documentation\Exports\Diagramme\ClassDiagram.png"/>
+                    <pic:cNvPicPr>
+                      <a:picLocks noChangeAspect="1" noChangeArrowheads="1"/>
+                    </pic:cNvPicPr>
+                  </pic:nvPicPr>
+                  <pic:blipFill>
+                    <a:blip r:embed="rId26">
+                      <a:extLst>
+                        <a:ext uri="{28A0092B-C50C-407E-A947-70E740481C1C}">
+                          <a14:useLocalDpi xmlns:a14="http://schemas.microsoft.com/office/drawing/2010/main" val="0"/>
+                        </a:ext>
+                      </a:extLst>
+                    </a:blip>
+                    <a:srcRect/>
+                    <a:stretch>
+                      <a:fillRect/>
+                    </a:stretch>
+                  </pic:blipFill>
+                  <pic:spPr bwMode="auto">
+                    <a:xfrm>
+                      <a:off x="0" y="0"/>
+                      <a:ext cx="8891270" cy="4289992"/>
+                    </a:xfrm>
+                    <a:prstGeom prst="rect">
+                      <a:avLst/>
+                    </a:prstGeom>
+                    <a:noFill/>
+                    <a:ln>
+                      <a:noFill/>
+                    </a:ln>
+                  </pic:spPr>
+                </pic:pic>
+              </a:graphicData>
+            </a:graphic>
+          </wp:inline>
+        </w:drawing>
+      </w:r>
+    </w:p>
+    <w:p>
+      <w:pPr>
+        <w:pStyle w:val="Lgende"/>
+        <w:jc w:val="center"/>
+        <w:rPr>
+          <w:lang w:val="fr-CH"/>
+        </w:rPr>
+      </w:pPr>
+      <w:r>
+        <w:t>Diagramme de classes</w:t>
+      </w:r>
+    </w:p>
+    <w:p>
+      <w:pPr>
+        <w:rPr>
+          <w:lang w:val="fr-CH"/>
+        </w:rPr>
+      </w:pPr>
+    </w:p>
+    <w:p>
+      <w:pPr>
+        <w:rPr>
+          <w:lang w:val="fr-CH"/>
+        </w:rPr>
+      </w:pPr>
+      <w:r>
+        <w:rPr>
+          <w:lang w:val="fr-CH"/>
+        </w:rPr>
+        <w:br w:type="page"/>
+      </w:r>
+    </w:p>
+    <w:p>
+      <w:pPr>
+        <w:rPr>
+          <w:lang w:val="fr-CH"/>
+        </w:rPr>
+      </w:pPr>
+      <w:r>
+        <w:rPr>
+          <w:lang w:val="fr-CH"/>
+        </w:rPr>
+        <w:lastRenderedPageBreak/>
+        <w:t xml:space="preserve">Voici le diagramme de séquence du cas « On </w:t>
+      </w:r>
+      <w:proofErr w:type="spellStart"/>
+      <w:r>
+        <w:rPr>
+          <w:lang w:val="fr-CH"/>
+        </w:rPr>
+        <w:t>génére</w:t>
+      </w:r>
+      <w:proofErr w:type="spellEnd"/>
+      <w:r>
+        <w:rPr>
+          <w:lang w:val="fr-CH"/>
+        </w:rPr>
+        <w:t xml:space="preserve"> </w:t>
+      </w:r>
+      <w:r>
+        <w:rPr>
+          <w:lang w:val="fr-CH"/>
+        </w:rPr>
+        <w:t>l’ensemble de Mandelbrot » :</w:t>
+      </w:r>
+    </w:p>
+    <w:p>
+      <w:pPr>
+        <w:keepNext/>
+        <w:jc w:val="center"/>
+      </w:pPr>
+      <w:r>
+        <w:rPr>
+          <w:noProof/>
+          <w:lang w:val="fr-CH" w:eastAsia="fr-CH"/>
+        </w:rPr>
+        <w:drawing>
+          <wp:inline distT="0" distB="0" distL="0" distR="0" wp14:anchorId="729DB1D6" wp14:editId="0F26494F">
+            <wp:extent cx="5146052" cy="5040000"/>
+            <wp:effectExtent l="0" t="0" r="0" b="8255"/>
+            <wp:docPr id="12" name="Image 12" descr="C:\Users\Jonas.HAUTIER\Documents\GitHub\TPI-GenerationImageFractale\Documentation\Exports\Diagramme\SequenceDiagram.png"/>
+            <wp:cNvGraphicFramePr>
+              <a:graphicFrameLocks xmlns:a="http://schemas.openxmlformats.org/drawingml/2006/main" noChangeAspect="1"/>
+            </wp:cNvGraphicFramePr>
+            <a:graphic xmlns:a="http://schemas.openxmlformats.org/drawingml/2006/main">
+              <a:graphicData uri="http://schemas.openxmlformats.org/drawingml/2006/picture">
+                <pic:pic xmlns:pic="http://schemas.openxmlformats.org/drawingml/2006/picture">
+                  <pic:nvPicPr>
+                    <pic:cNvPr id="0" name="Picture 2" descr="C:\Users\Jonas.HAUTIER\Documents\GitHub\TPI-GenerationImageFractale\Documentation\Exports\Diagramme\SequenceDiagram.png"/>
+                    <pic:cNvPicPr>
+                      <a:picLocks noChangeAspect="1" noChangeArrowheads="1"/>
+                    </pic:cNvPicPr>
+                  </pic:nvPicPr>
+                  <pic:blipFill>
+                    <a:blip r:embed="rId27">
+                      <a:extLst>
+                        <a:ext uri="{28A0092B-C50C-407E-A947-70E740481C1C}">
+                          <a14:useLocalDpi xmlns:a14="http://schemas.microsoft.com/office/drawing/2010/main" val="0"/>
+                        </a:ext>
+                      </a:extLst>
+                    </a:blip>
+                    <a:srcRect/>
+                    <a:stretch>
+                      <a:fillRect/>
+                    </a:stretch>
+                  </pic:blipFill>
+                  <pic:spPr bwMode="auto">
+                    <a:xfrm>
+                      <a:off x="0" y="0"/>
+                      <a:ext cx="5146052" cy="5040000"/>
+                    </a:xfrm>
+                    <a:prstGeom prst="rect">
+                      <a:avLst/>
+                    </a:prstGeom>
+                    <a:noFill/>
+                    <a:ln>
+                      <a:noFill/>
+                    </a:ln>
+                  </pic:spPr>
+                </pic:pic>
+              </a:graphicData>
+            </a:graphic>
+          </wp:inline>
+        </w:drawing>
+      </w:r>
+    </w:p>
+    <w:p>
+      <w:pPr>
+        <w:pStyle w:val="Lgende"/>
+        <w:jc w:val="center"/>
         <w:rPr>
           <w:rFonts w:cs="Arial"/>
           <w:lang w:val="fr-CH"/>
         </w:rPr>
       </w:pPr>
+      <w:r>
+        <w:t>Diagramme de séquence du cas « On génère l’ensemble de Mandelbrot »</w:t>
+      </w:r>
+      <w:bookmarkStart w:id="16" w:name="_GoBack"/>
+      <w:bookmarkEnd w:id="16"/>
     </w:p>
     <w:p>
       <w:pPr>
@@ -10005,7 +10002,7 @@
       <w:bookmarkStart w:id="25" w:name="_Toc71641647"/>
       <w:bookmarkEnd w:id="22"/>
       <w:r>
-        <w:t>Description</w:t>
+        <w:t>Résultat</w:t>
       </w:r>
       <w:r>
         <w:rPr>
@@ -13369,7 +13366,7 @@
         <w:sz w:val="16"/>
         <w:szCs w:val="16"/>
       </w:rPr>
-      <w:t>18</w:t>
+      <w:t>16</w:t>
     </w:r>
     <w:r>
       <w:rPr>
@@ -13418,7 +13415,7 @@
         <w:sz w:val="16"/>
         <w:szCs w:val="16"/>
       </w:rPr>
-      <w:t>18</w:t>
+      <w:t>19</w:t>
     </w:r>
     <w:r>
       <w:rPr>
@@ -13576,7 +13573,7 @@
         <w:sz w:val="16"/>
         <w:szCs w:val="16"/>
       </w:rPr>
-      <w:t>13</w:t>
+      <w:t>14</w:t>
     </w:r>
     <w:r>
       <w:rPr>
@@ -13625,7 +13622,7 @@
         <w:sz w:val="16"/>
         <w:szCs w:val="16"/>
       </w:rPr>
-      <w:t>18</w:t>
+      <w:t>19</w:t>
     </w:r>
     <w:r>
       <w:rPr>
@@ -18934,9 +18931,12 @@
 </file>
 
 <file path=customXml/item1.xml><?xml version="1.0" encoding="utf-8"?>
-<p:properties xmlns:p="http://schemas.microsoft.com/office/2006/metadata/properties" xmlns:xsi="http://www.w3.org/2001/XMLSchema-instance" xmlns:pc="http://schemas.microsoft.com/office/infopath/2007/PartnerControls">
-  <documentManagement/>
-</p:properties>
+<?mso-contentType ?>
+<FormTemplates xmlns="http://schemas.microsoft.com/sharepoint/v3/contenttype/forms">
+  <Display>DocumentLibraryForm</Display>
+  <Edit>DocumentLibraryForm</Edit>
+  <New>DocumentLibraryForm</New>
+</FormTemplates>
 </file>
 
 <file path=customXml/item2.xml><?xml version="1.0" encoding="utf-8"?>
@@ -19072,12 +19072,9 @@
 </file>
 
 <file path=customXml/item3.xml><?xml version="1.0" encoding="utf-8"?>
-<?mso-contentType ?>
-<FormTemplates xmlns="http://schemas.microsoft.com/sharepoint/v3/contenttype/forms">
-  <Display>DocumentLibraryForm</Display>
-  <Edit>DocumentLibraryForm</Edit>
-  <New>DocumentLibraryForm</New>
-</FormTemplates>
+<p:properties xmlns:p="http://schemas.microsoft.com/office/2006/metadata/properties" xmlns:xsi="http://www.w3.org/2001/XMLSchema-instance" xmlns:pc="http://schemas.microsoft.com/office/infopath/2007/PartnerControls">
+  <documentManagement/>
+</p:properties>
 </file>
 
 <file path=customXml/item4.xml><?xml version="1.0" encoding="utf-8"?>
@@ -19085,10 +19082,9 @@
 </file>
 
 <file path=customXml/itemProps1.xml><?xml version="1.0" encoding="utf-8"?>
-<ds:datastoreItem xmlns:ds="http://schemas.openxmlformats.org/officeDocument/2006/customXml" ds:itemID="{B1DFFEE4-49B1-4AF1-9FFD-BDCB1D4C88F0}">
+<ds:datastoreItem xmlns:ds="http://schemas.openxmlformats.org/officeDocument/2006/customXml" ds:itemID="{C3C0D82A-5D77-4930-8043-FB93232D4EC3}">
   <ds:schemaRefs>
-    <ds:schemaRef ds:uri="http://schemas.microsoft.com/office/2006/metadata/properties"/>
-    <ds:schemaRef ds:uri="http://schemas.microsoft.com/office/infopath/2007/PartnerControls"/>
+    <ds:schemaRef ds:uri="http://schemas.microsoft.com/sharepoint/v3/contenttype/forms"/>
   </ds:schemaRefs>
 </ds:datastoreItem>
 </file>
@@ -19112,15 +19108,16 @@
 </file>
 
 <file path=customXml/itemProps3.xml><?xml version="1.0" encoding="utf-8"?>
-<ds:datastoreItem xmlns:ds="http://schemas.openxmlformats.org/officeDocument/2006/customXml" ds:itemID="{C3C0D82A-5D77-4930-8043-FB93232D4EC3}">
+<ds:datastoreItem xmlns:ds="http://schemas.openxmlformats.org/officeDocument/2006/customXml" ds:itemID="{B1DFFEE4-49B1-4AF1-9FFD-BDCB1D4C88F0}">
   <ds:schemaRefs>
-    <ds:schemaRef ds:uri="http://schemas.microsoft.com/sharepoint/v3/contenttype/forms"/>
+    <ds:schemaRef ds:uri="http://schemas.microsoft.com/office/2006/metadata/properties"/>
+    <ds:schemaRef ds:uri="http://schemas.microsoft.com/office/infopath/2007/PartnerControls"/>
   </ds:schemaRefs>
 </ds:datastoreItem>
 </file>
 
 <file path=customXml/itemProps4.xml><?xml version="1.0" encoding="utf-8"?>
-<ds:datastoreItem xmlns:ds="http://schemas.openxmlformats.org/officeDocument/2006/customXml" ds:itemID="{A2D84044-C096-45FA-AB95-341074E4BA23}">
+<ds:datastoreItem xmlns:ds="http://schemas.openxmlformats.org/officeDocument/2006/customXml" ds:itemID="{C9507A8D-64B4-4EEF-8204-DBB687A598F4}">
   <ds:schemaRefs>
     <ds:schemaRef ds:uri="http://schemas.openxmlformats.org/officeDocument/2006/bibliography"/>
   </ds:schemaRefs>

</xml_diff>

<commit_message>
Documentation, journal de travail et TempsReel en l'état
</commit_message>
<xml_diff>
--- a/Documentation/Documentation.docx
+++ b/Documentation/Documentation.docx
@@ -341,7 +341,7 @@
           <w:noProof/>
           <w:lang w:val="fr-CH"/>
         </w:rPr>
-        <w:t>21.05.2021</w:t>
+        <w:t>28.05.2021</w:t>
       </w:r>
       <w:r>
         <w:rPr>
@@ -380,6 +380,8 @@
         <w:t>Table des matières</w:t>
       </w:r>
     </w:p>
+    <w:bookmarkStart w:id="0" w:name="_GoBack"/>
+    <w:bookmarkEnd w:id="0"/>
     <w:p>
       <w:pPr>
         <w:pStyle w:val="TM1"/>
@@ -411,7 +413,7 @@
         </w:rPr>
         <w:fldChar w:fldCharType="separate"/>
       </w:r>
-      <w:hyperlink w:anchor="_Toc71641634" w:history="1">
+      <w:hyperlink w:anchor="_Toc73093583" w:history="1">
         <w:r>
           <w:rPr>
             <w:rStyle w:val="Lienhypertexte"/>
@@ -451,7 +453,7 @@
           <w:rPr>
             <w:webHidden/>
           </w:rPr>
-          <w:instrText xml:space="preserve"> PAGEREF _Toc71641634 \h </w:instrText>
+          <w:instrText xml:space="preserve"> PAGEREF _Toc73093583 \h </w:instrText>
         </w:r>
         <w:r>
           <w:rPr>
@@ -493,7 +495,7 @@
           <w:lang w:val="fr-CH" w:eastAsia="fr-CH"/>
         </w:rPr>
       </w:pPr>
-      <w:hyperlink w:anchor="_Toc71641635" w:history="1">
+      <w:hyperlink w:anchor="_Toc73093584" w:history="1">
         <w:r>
           <w:rPr>
             <w:rStyle w:val="Lienhypertexte"/>
@@ -538,7 +540,7 @@
             <w:noProof/>
             <w:webHidden/>
           </w:rPr>
-          <w:instrText xml:space="preserve"> PAGEREF _Toc71641635 \h </w:instrText>
+          <w:instrText xml:space="preserve"> PAGEREF _Toc73093584 \h </w:instrText>
         </w:r>
         <w:r>
           <w:rPr>
@@ -584,7 +586,7 @@
           <w:lang w:val="fr-CH" w:eastAsia="fr-CH"/>
         </w:rPr>
       </w:pPr>
-      <w:hyperlink w:anchor="_Toc71641636" w:history="1">
+      <w:hyperlink w:anchor="_Toc73093585" w:history="1">
         <w:r>
           <w:rPr>
             <w:rStyle w:val="Lienhypertexte"/>
@@ -628,7 +630,7 @@
             <w:noProof/>
             <w:webHidden/>
           </w:rPr>
-          <w:instrText xml:space="preserve"> PAGEREF _Toc71641636 \h </w:instrText>
+          <w:instrText xml:space="preserve"> PAGEREF _Toc73093585 \h </w:instrText>
         </w:r>
         <w:r>
           <w:rPr>
@@ -674,7 +676,7 @@
           <w:lang w:val="fr-CH" w:eastAsia="fr-CH"/>
         </w:rPr>
       </w:pPr>
-      <w:hyperlink w:anchor="_Toc71641637" w:history="1">
+      <w:hyperlink w:anchor="_Toc73093586" w:history="1">
         <w:r>
           <w:rPr>
             <w:rStyle w:val="Lienhypertexte"/>
@@ -727,7 +729,7 @@
             <w:noProof/>
             <w:webHidden/>
           </w:rPr>
-          <w:instrText xml:space="preserve"> PAGEREF _Toc71641637 \h </w:instrText>
+          <w:instrText xml:space="preserve"> PAGEREF _Toc73093586 \h </w:instrText>
         </w:r>
         <w:r>
           <w:rPr>
@@ -768,7 +770,7 @@
           <w:lang w:val="fr-CH" w:eastAsia="fr-CH"/>
         </w:rPr>
       </w:pPr>
-      <w:hyperlink w:anchor="_Toc71641638" w:history="1">
+      <w:hyperlink w:anchor="_Toc73093587" w:history="1">
         <w:r>
           <w:rPr>
             <w:rStyle w:val="Lienhypertexte"/>
@@ -808,7 +810,7 @@
           <w:rPr>
             <w:webHidden/>
           </w:rPr>
-          <w:instrText xml:space="preserve"> PAGEREF _Toc71641638 \h </w:instrText>
+          <w:instrText xml:space="preserve"> PAGEREF _Toc73093587 \h </w:instrText>
         </w:r>
         <w:r>
           <w:rPr>
@@ -850,7 +852,7 @@
           <w:lang w:val="fr-CH" w:eastAsia="fr-CH"/>
         </w:rPr>
       </w:pPr>
-      <w:hyperlink w:anchor="_Toc71641639" w:history="1">
+      <w:hyperlink w:anchor="_Toc73093588" w:history="1">
         <w:r>
           <w:rPr>
             <w:rStyle w:val="Lienhypertexte"/>
@@ -895,7 +897,7 @@
             <w:noProof/>
             <w:webHidden/>
           </w:rPr>
-          <w:instrText xml:space="preserve"> PAGEREF _Toc71641639 \h </w:instrText>
+          <w:instrText xml:space="preserve"> PAGEREF _Toc73093588 \h </w:instrText>
         </w:r>
         <w:r>
           <w:rPr>
@@ -941,7 +943,7 @@
           <w:lang w:val="fr-CH" w:eastAsia="fr-CH"/>
         </w:rPr>
       </w:pPr>
-      <w:hyperlink w:anchor="_Toc71641640" w:history="1">
+      <w:hyperlink w:anchor="_Toc73093589" w:history="1">
         <w:r>
           <w:rPr>
             <w:rStyle w:val="Lienhypertexte"/>
@@ -987,7 +989,7 @@
             <w:noProof/>
             <w:webHidden/>
           </w:rPr>
-          <w:instrText xml:space="preserve"> PAGEREF _Toc71641640 \h </w:instrText>
+          <w:instrText xml:space="preserve"> PAGEREF _Toc73093589 \h </w:instrText>
         </w:r>
         <w:r>
           <w:rPr>
@@ -1033,7 +1035,7 @@
           <w:lang w:val="fr-CH" w:eastAsia="fr-CH"/>
         </w:rPr>
       </w:pPr>
-      <w:hyperlink w:anchor="_Toc71641641" w:history="1">
+      <w:hyperlink w:anchor="_Toc73093590" w:history="1">
         <w:r>
           <w:rPr>
             <w:rStyle w:val="Lienhypertexte"/>
@@ -1079,7 +1081,7 @@
             <w:noProof/>
             <w:webHidden/>
           </w:rPr>
-          <w:instrText xml:space="preserve"> PAGEREF _Toc71641641 \h </w:instrText>
+          <w:instrText xml:space="preserve"> PAGEREF _Toc73093590 \h </w:instrText>
         </w:r>
         <w:r>
           <w:rPr>
@@ -1125,7 +1127,7 @@
           <w:lang w:val="fr-CH" w:eastAsia="fr-CH"/>
         </w:rPr>
       </w:pPr>
-      <w:hyperlink w:anchor="_Toc71641642" w:history="1">
+      <w:hyperlink w:anchor="_Toc73093591" w:history="1">
         <w:r>
           <w:rPr>
             <w:rStyle w:val="Lienhypertexte"/>
@@ -1177,7 +1179,7 @@
             <w:noProof/>
             <w:webHidden/>
           </w:rPr>
-          <w:instrText xml:space="preserve"> PAGEREF _Toc71641642 \h </w:instrText>
+          <w:instrText xml:space="preserve"> PAGEREF _Toc73093591 \h </w:instrText>
         </w:r>
         <w:r>
           <w:rPr>
@@ -1223,7 +1225,7 @@
           <w:lang w:val="fr-CH" w:eastAsia="fr-CH"/>
         </w:rPr>
       </w:pPr>
-      <w:hyperlink w:anchor="_Toc71641643" w:history="1">
+      <w:hyperlink w:anchor="_Toc73093592" w:history="1">
         <w:r>
           <w:rPr>
             <w:rStyle w:val="Lienhypertexte"/>
@@ -1267,7 +1269,7 @@
             <w:noProof/>
             <w:webHidden/>
           </w:rPr>
-          <w:instrText xml:space="preserve"> PAGEREF _Toc71641643 \h </w:instrText>
+          <w:instrText xml:space="preserve"> PAGEREF _Toc73093592 \h </w:instrText>
         </w:r>
         <w:r>
           <w:rPr>
@@ -1313,7 +1315,7 @@
           <w:lang w:val="fr-CH" w:eastAsia="fr-CH"/>
         </w:rPr>
       </w:pPr>
-      <w:hyperlink w:anchor="_Toc71641644" w:history="1">
+      <w:hyperlink w:anchor="_Toc73093593" w:history="1">
         <w:r>
           <w:rPr>
             <w:rStyle w:val="Lienhypertexte"/>
@@ -1366,7 +1368,7 @@
             <w:noProof/>
             <w:webHidden/>
           </w:rPr>
-          <w:instrText xml:space="preserve"> PAGEREF _Toc71641644 \h </w:instrText>
+          <w:instrText xml:space="preserve"> PAGEREF _Toc73093593 \h </w:instrText>
         </w:r>
         <w:r>
           <w:rPr>
@@ -1407,7 +1409,7 @@
           <w:lang w:val="fr-CH" w:eastAsia="fr-CH"/>
         </w:rPr>
       </w:pPr>
-      <w:hyperlink w:anchor="_Toc71641645" w:history="1">
+      <w:hyperlink w:anchor="_Toc73093594" w:history="1">
         <w:r>
           <w:rPr>
             <w:rStyle w:val="Lienhypertexte"/>
@@ -1447,7 +1449,7 @@
           <w:rPr>
             <w:webHidden/>
           </w:rPr>
-          <w:instrText xml:space="preserve"> PAGEREF _Toc71641645 \h </w:instrText>
+          <w:instrText xml:space="preserve"> PAGEREF _Toc73093594 \h </w:instrText>
         </w:r>
         <w:r>
           <w:rPr>
@@ -1489,7 +1491,7 @@
           <w:lang w:val="fr-CH" w:eastAsia="fr-CH"/>
         </w:rPr>
       </w:pPr>
-      <w:hyperlink w:anchor="_Toc71641646" w:history="1">
+      <w:hyperlink w:anchor="_Toc73093595" w:history="1">
         <w:r>
           <w:rPr>
             <w:rStyle w:val="Lienhypertexte"/>
@@ -1535,7 +1537,191 @@
             <w:noProof/>
             <w:webHidden/>
           </w:rPr>
-          <w:instrText xml:space="preserve"> PAGEREF _Toc71641646 \h </w:instrText>
+          <w:instrText xml:space="preserve"> PAGEREF _Toc73093595 \h </w:instrText>
+        </w:r>
+        <w:r>
+          <w:rPr>
+            <w:noProof/>
+            <w:webHidden/>
+          </w:rPr>
+        </w:r>
+        <w:r>
+          <w:rPr>
+            <w:noProof/>
+            <w:webHidden/>
+          </w:rPr>
+          <w:fldChar w:fldCharType="separate"/>
+        </w:r>
+        <w:r>
+          <w:rPr>
+            <w:noProof/>
+            <w:webHidden/>
+          </w:rPr>
+          <w:t>14</w:t>
+        </w:r>
+        <w:r>
+          <w:rPr>
+            <w:noProof/>
+            <w:webHidden/>
+          </w:rPr>
+          <w:fldChar w:fldCharType="end"/>
+        </w:r>
+      </w:hyperlink>
+    </w:p>
+    <w:p>
+      <w:pPr>
+        <w:pStyle w:val="TM3"/>
+        <w:tabs>
+          <w:tab w:val="left" w:pos="1200"/>
+          <w:tab w:val="right" w:leader="dot" w:pos="9060"/>
+        </w:tabs>
+        <w:rPr>
+          <w:rFonts w:asciiTheme="minorHAnsi" w:eastAsiaTheme="minorEastAsia" w:hAnsiTheme="minorHAnsi" w:cstheme="minorBidi"/>
+          <w:noProof/>
+          <w:sz w:val="22"/>
+          <w:szCs w:val="22"/>
+          <w:lang w:val="fr-CH" w:eastAsia="fr-CH"/>
+        </w:rPr>
+      </w:pPr>
+      <w:hyperlink w:anchor="_Toc73093596" w:history="1">
+        <w:r>
+          <w:rPr>
+            <w:rStyle w:val="Lienhypertexte"/>
+            <w:noProof/>
+            <w:lang w:val="fr-CH"/>
+          </w:rPr>
+          <w:t>3.1.1</w:t>
+        </w:r>
+        <w:r>
+          <w:rPr>
+            <w:rFonts w:asciiTheme="minorHAnsi" w:eastAsiaTheme="minorEastAsia" w:hAnsiTheme="minorHAnsi" w:cstheme="minorBidi"/>
+            <w:noProof/>
+            <w:sz w:val="22"/>
+            <w:szCs w:val="22"/>
+            <w:lang w:val="fr-CH" w:eastAsia="fr-CH"/>
+          </w:rPr>
+          <w:tab/>
+        </w:r>
+        <w:r>
+          <w:rPr>
+            <w:rStyle w:val="Lienhypertexte"/>
+            <w:noProof/>
+            <w:lang w:val="fr-CH"/>
+          </w:rPr>
+          <w:t>Structure du répertoire « Code »</w:t>
+        </w:r>
+        <w:r>
+          <w:rPr>
+            <w:noProof/>
+            <w:webHidden/>
+          </w:rPr>
+          <w:tab/>
+        </w:r>
+        <w:r>
+          <w:rPr>
+            <w:noProof/>
+            <w:webHidden/>
+          </w:rPr>
+          <w:fldChar w:fldCharType="begin"/>
+        </w:r>
+        <w:r>
+          <w:rPr>
+            <w:noProof/>
+            <w:webHidden/>
+          </w:rPr>
+          <w:instrText xml:space="preserve"> PAGEREF _Toc73093596 \h </w:instrText>
+        </w:r>
+        <w:r>
+          <w:rPr>
+            <w:noProof/>
+            <w:webHidden/>
+          </w:rPr>
+        </w:r>
+        <w:r>
+          <w:rPr>
+            <w:noProof/>
+            <w:webHidden/>
+          </w:rPr>
+          <w:fldChar w:fldCharType="separate"/>
+        </w:r>
+        <w:r>
+          <w:rPr>
+            <w:noProof/>
+            <w:webHidden/>
+          </w:rPr>
+          <w:t>14</w:t>
+        </w:r>
+        <w:r>
+          <w:rPr>
+            <w:noProof/>
+            <w:webHidden/>
+          </w:rPr>
+          <w:fldChar w:fldCharType="end"/>
+        </w:r>
+      </w:hyperlink>
+    </w:p>
+    <w:p>
+      <w:pPr>
+        <w:pStyle w:val="TM3"/>
+        <w:tabs>
+          <w:tab w:val="left" w:pos="1200"/>
+          <w:tab w:val="right" w:leader="dot" w:pos="9060"/>
+        </w:tabs>
+        <w:rPr>
+          <w:rFonts w:asciiTheme="minorHAnsi" w:eastAsiaTheme="minorEastAsia" w:hAnsiTheme="minorHAnsi" w:cstheme="minorBidi"/>
+          <w:noProof/>
+          <w:sz w:val="22"/>
+          <w:szCs w:val="22"/>
+          <w:lang w:val="fr-CH" w:eastAsia="fr-CH"/>
+        </w:rPr>
+      </w:pPr>
+      <w:hyperlink w:anchor="_Toc73093597" w:history="1">
+        <w:r>
+          <w:rPr>
+            <w:rStyle w:val="Lienhypertexte"/>
+            <w:noProof/>
+            <w:lang w:val="fr-CH"/>
+          </w:rPr>
+          <w:t>3.1.2</w:t>
+        </w:r>
+        <w:r>
+          <w:rPr>
+            <w:rFonts w:asciiTheme="minorHAnsi" w:eastAsiaTheme="minorEastAsia" w:hAnsiTheme="minorHAnsi" w:cstheme="minorBidi"/>
+            <w:noProof/>
+            <w:sz w:val="22"/>
+            <w:szCs w:val="22"/>
+            <w:lang w:val="fr-CH" w:eastAsia="fr-CH"/>
+          </w:rPr>
+          <w:tab/>
+        </w:r>
+        <w:r>
+          <w:rPr>
+            <w:rStyle w:val="Lienhypertexte"/>
+            <w:noProof/>
+            <w:lang w:val="fr-CH"/>
+          </w:rPr>
+          <w:t>Liste des paquets NuGet utilisés</w:t>
+        </w:r>
+        <w:r>
+          <w:rPr>
+            <w:noProof/>
+            <w:webHidden/>
+          </w:rPr>
+          <w:tab/>
+        </w:r>
+        <w:r>
+          <w:rPr>
+            <w:noProof/>
+            <w:webHidden/>
+          </w:rPr>
+          <w:fldChar w:fldCharType="begin"/>
+        </w:r>
+        <w:r>
+          <w:rPr>
+            <w:noProof/>
+            <w:webHidden/>
+          </w:rPr>
+          <w:instrText xml:space="preserve"> PAGEREF _Toc73093597 \h </w:instrText>
         </w:r>
         <w:r>
           <w:rPr>
@@ -1581,7 +1767,7 @@
           <w:lang w:val="fr-CH" w:eastAsia="fr-CH"/>
         </w:rPr>
       </w:pPr>
-      <w:hyperlink w:anchor="_Toc71641647" w:history="1">
+      <w:hyperlink w:anchor="_Toc73093598" w:history="1">
         <w:r>
           <w:rPr>
             <w:rStyle w:val="Lienhypertexte"/>
@@ -1605,7 +1791,7 @@
             <w:rStyle w:val="Lienhypertexte"/>
             <w:noProof/>
           </w:rPr>
-          <w:t>Description</w:t>
+          <w:t>Résultat</w:t>
         </w:r>
         <w:r>
           <w:rPr>
@@ -1634,7 +1820,7 @@
             <w:noProof/>
             <w:webHidden/>
           </w:rPr>
-          <w:instrText xml:space="preserve"> PAGEREF _Toc71641647 \h </w:instrText>
+          <w:instrText xml:space="preserve"> PAGEREF _Toc73093598 \h </w:instrText>
         </w:r>
         <w:r>
           <w:rPr>
@@ -1680,7 +1866,7 @@
           <w:lang w:val="fr-CH" w:eastAsia="fr-CH"/>
         </w:rPr>
       </w:pPr>
-      <w:hyperlink w:anchor="_Toc71641648" w:history="1">
+      <w:hyperlink w:anchor="_Toc73093599" w:history="1">
         <w:r>
           <w:rPr>
             <w:rStyle w:val="Lienhypertexte"/>
@@ -1733,7 +1919,7 @@
             <w:noProof/>
             <w:webHidden/>
           </w:rPr>
-          <w:instrText xml:space="preserve"> PAGEREF _Toc71641648 \h </w:instrText>
+          <w:instrText xml:space="preserve"> PAGEREF _Toc73093599 \h </w:instrText>
         </w:r>
         <w:r>
           <w:rPr>
@@ -1779,7 +1965,7 @@
           <w:lang w:val="fr-CH" w:eastAsia="fr-CH"/>
         </w:rPr>
       </w:pPr>
-      <w:hyperlink w:anchor="_Toc71641649" w:history="1">
+      <w:hyperlink w:anchor="_Toc73093600" w:history="1">
         <w:r>
           <w:rPr>
             <w:rStyle w:val="Lienhypertexte"/>
@@ -1840,7 +2026,7 @@
             <w:noProof/>
             <w:webHidden/>
           </w:rPr>
-          <w:instrText xml:space="preserve"> PAGEREF _Toc71641649 \h </w:instrText>
+          <w:instrText xml:space="preserve"> PAGEREF _Toc73093600 \h </w:instrText>
         </w:r>
         <w:r>
           <w:rPr>
@@ -1881,7 +2067,7 @@
           <w:lang w:val="fr-CH" w:eastAsia="fr-CH"/>
         </w:rPr>
       </w:pPr>
-      <w:hyperlink w:anchor="_Toc71641650" w:history="1">
+      <w:hyperlink w:anchor="_Toc73093601" w:history="1">
         <w:r>
           <w:rPr>
             <w:rStyle w:val="Lienhypertexte"/>
@@ -1921,7 +2107,7 @@
           <w:rPr>
             <w:webHidden/>
           </w:rPr>
-          <w:instrText xml:space="preserve"> PAGEREF _Toc71641650 \h </w:instrText>
+          <w:instrText xml:space="preserve"> PAGEREF _Toc73093601 \h </w:instrText>
         </w:r>
         <w:r>
           <w:rPr>
@@ -1963,7 +2149,7 @@
           <w:lang w:val="fr-CH" w:eastAsia="fr-CH"/>
         </w:rPr>
       </w:pPr>
-      <w:hyperlink w:anchor="_Toc71641651" w:history="1">
+      <w:hyperlink w:anchor="_Toc73093602" w:history="1">
         <w:r>
           <w:rPr>
             <w:rStyle w:val="Lienhypertexte"/>
@@ -2009,7 +2195,7 @@
             <w:noProof/>
             <w:webHidden/>
           </w:rPr>
-          <w:instrText xml:space="preserve"> PAGEREF _Toc71641651 \h </w:instrText>
+          <w:instrText xml:space="preserve"> PAGEREF _Toc73093602 \h </w:instrText>
         </w:r>
         <w:r>
           <w:rPr>
@@ -2055,7 +2241,7 @@
           <w:lang w:val="fr-CH" w:eastAsia="fr-CH"/>
         </w:rPr>
       </w:pPr>
-      <w:hyperlink w:anchor="_Toc71641652" w:history="1">
+      <w:hyperlink w:anchor="_Toc73093603" w:history="1">
         <w:r>
           <w:rPr>
             <w:rStyle w:val="Lienhypertexte"/>
@@ -2101,7 +2287,7 @@
             <w:noProof/>
             <w:webHidden/>
           </w:rPr>
-          <w:instrText xml:space="preserve"> PAGEREF _Toc71641652 \h </w:instrText>
+          <w:instrText xml:space="preserve"> PAGEREF _Toc73093603 \h </w:instrText>
         </w:r>
         <w:r>
           <w:rPr>
@@ -2147,7 +2333,7 @@
           <w:lang w:val="fr-CH" w:eastAsia="fr-CH"/>
         </w:rPr>
       </w:pPr>
-      <w:hyperlink w:anchor="_Toc71641653" w:history="1">
+      <w:hyperlink w:anchor="_Toc73093604" w:history="1">
         <w:r>
           <w:rPr>
             <w:rStyle w:val="Lienhypertexte"/>
@@ -2193,7 +2379,7 @@
             <w:noProof/>
             <w:webHidden/>
           </w:rPr>
-          <w:instrText xml:space="preserve"> PAGEREF _Toc71641653 \h </w:instrText>
+          <w:instrText xml:space="preserve"> PAGEREF _Toc73093604 \h </w:instrText>
         </w:r>
         <w:r>
           <w:rPr>
@@ -2239,7 +2425,7 @@
           <w:lang w:val="fr-CH" w:eastAsia="fr-CH"/>
         </w:rPr>
       </w:pPr>
-      <w:hyperlink w:anchor="_Toc71641654" w:history="1">
+      <w:hyperlink w:anchor="_Toc73093605" w:history="1">
         <w:r>
           <w:rPr>
             <w:rStyle w:val="Lienhypertexte"/>
@@ -2285,7 +2471,7 @@
             <w:noProof/>
             <w:webHidden/>
           </w:rPr>
-          <w:instrText xml:space="preserve"> PAGEREF _Toc71641654 \h </w:instrText>
+          <w:instrText xml:space="preserve"> PAGEREF _Toc73093605 \h </w:instrText>
         </w:r>
         <w:r>
           <w:rPr>
@@ -2331,7 +2517,7 @@
           <w:lang w:val="fr-CH" w:eastAsia="fr-CH"/>
         </w:rPr>
       </w:pPr>
-      <w:hyperlink w:anchor="_Toc71641655" w:history="1">
+      <w:hyperlink w:anchor="_Toc73093606" w:history="1">
         <w:r>
           <w:rPr>
             <w:rStyle w:val="Lienhypertexte"/>
@@ -2377,7 +2563,7 @@
             <w:noProof/>
             <w:webHidden/>
           </w:rPr>
-          <w:instrText xml:space="preserve"> PAGEREF _Toc71641655 \h </w:instrText>
+          <w:instrText xml:space="preserve"> PAGEREF _Toc73093606 \h </w:instrText>
         </w:r>
         <w:r>
           <w:rPr>
@@ -2418,7 +2604,7 @@
           <w:lang w:val="fr-CH" w:eastAsia="fr-CH"/>
         </w:rPr>
       </w:pPr>
-      <w:hyperlink w:anchor="_Toc71641656" w:history="1">
+      <w:hyperlink w:anchor="_Toc73093607" w:history="1">
         <w:r>
           <w:rPr>
             <w:rStyle w:val="Lienhypertexte"/>
@@ -2458,7 +2644,7 @@
           <w:rPr>
             <w:webHidden/>
           </w:rPr>
-          <w:instrText xml:space="preserve"> PAGEREF _Toc71641656 \h </w:instrText>
+          <w:instrText xml:space="preserve"> PAGEREF _Toc73093607 \h </w:instrText>
         </w:r>
         <w:r>
           <w:rPr>
@@ -2495,7 +2681,7 @@
           <w:lang w:val="fr-CH" w:eastAsia="fr-CH"/>
         </w:rPr>
       </w:pPr>
-      <w:hyperlink w:anchor="_Toc71641657" w:history="1">
+      <w:hyperlink w:anchor="_Toc73093608" w:history="1">
         <w:r>
           <w:rPr>
             <w:rStyle w:val="Lienhypertexte"/>
@@ -2535,7 +2721,7 @@
           <w:rPr>
             <w:webHidden/>
           </w:rPr>
-          <w:instrText xml:space="preserve"> PAGEREF _Toc71641657 \h </w:instrText>
+          <w:instrText xml:space="preserve"> PAGEREF _Toc73093608 \h </w:instrText>
         </w:r>
         <w:r>
           <w:rPr>
@@ -2577,7 +2763,7 @@
           <w:lang w:val="fr-CH" w:eastAsia="fr-CH"/>
         </w:rPr>
       </w:pPr>
-      <w:hyperlink w:anchor="_Toc71641658" w:history="1">
+      <w:hyperlink w:anchor="_Toc73093609" w:history="1">
         <w:r>
           <w:rPr>
             <w:rStyle w:val="Lienhypertexte"/>
@@ -2630,7 +2816,7 @@
             <w:noProof/>
             <w:webHidden/>
           </w:rPr>
-          <w:instrText xml:space="preserve"> PAGEREF _Toc71641658 \h </w:instrText>
+          <w:instrText xml:space="preserve"> PAGEREF _Toc73093609 \h </w:instrText>
         </w:r>
         <w:r>
           <w:rPr>
@@ -2676,7 +2862,7 @@
           <w:lang w:val="fr-CH" w:eastAsia="fr-CH"/>
         </w:rPr>
       </w:pPr>
-      <w:hyperlink w:anchor="_Toc71641659" w:history="1">
+      <w:hyperlink w:anchor="_Toc73093610" w:history="1">
         <w:r>
           <w:rPr>
             <w:rStyle w:val="Lienhypertexte"/>
@@ -2728,7 +2914,7 @@
             <w:noProof/>
             <w:webHidden/>
           </w:rPr>
-          <w:instrText xml:space="preserve"> PAGEREF _Toc71641659 \h </w:instrText>
+          <w:instrText xml:space="preserve"> PAGEREF _Toc73093610 \h </w:instrText>
         </w:r>
         <w:r>
           <w:rPr>
@@ -2774,7 +2960,7 @@
           <w:lang w:val="fr-CH" w:eastAsia="fr-CH"/>
         </w:rPr>
       </w:pPr>
-      <w:hyperlink w:anchor="_Toc71641660" w:history="1">
+      <w:hyperlink w:anchor="_Toc73093611" w:history="1">
         <w:r>
           <w:rPr>
             <w:rStyle w:val="Lienhypertexte"/>
@@ -2827,7 +3013,7 @@
             <w:noProof/>
             <w:webHidden/>
           </w:rPr>
-          <w:instrText xml:space="preserve"> PAGEREF _Toc71641660 \h </w:instrText>
+          <w:instrText xml:space="preserve"> PAGEREF _Toc73093611 \h </w:instrText>
         </w:r>
         <w:r>
           <w:rPr>
@@ -2873,7 +3059,7 @@
           <w:lang w:val="fr-CH" w:eastAsia="fr-CH"/>
         </w:rPr>
       </w:pPr>
-      <w:hyperlink w:anchor="_Toc71641661" w:history="1">
+      <w:hyperlink w:anchor="_Toc73093612" w:history="1">
         <w:r>
           <w:rPr>
             <w:rStyle w:val="Lienhypertexte"/>
@@ -2926,7 +3112,7 @@
             <w:noProof/>
             <w:webHidden/>
           </w:rPr>
-          <w:instrText xml:space="preserve"> PAGEREF _Toc71641661 \h </w:instrText>
+          <w:instrText xml:space="preserve"> PAGEREF _Toc73093612 \h </w:instrText>
         </w:r>
         <w:r>
           <w:rPr>
@@ -2972,7 +3158,7 @@
           <w:lang w:val="fr-CH" w:eastAsia="fr-CH"/>
         </w:rPr>
       </w:pPr>
-      <w:hyperlink w:anchor="_Toc71641662" w:history="1">
+      <w:hyperlink w:anchor="_Toc73093613" w:history="1">
         <w:r>
           <w:rPr>
             <w:rStyle w:val="Lienhypertexte"/>
@@ -3018,7 +3204,7 @@
             <w:noProof/>
             <w:webHidden/>
           </w:rPr>
-          <w:instrText xml:space="preserve"> PAGEREF _Toc71641662 \h </w:instrText>
+          <w:instrText xml:space="preserve"> PAGEREF _Toc73093613 \h </w:instrText>
         </w:r>
         <w:r>
           <w:rPr>
@@ -3082,7 +3268,7 @@
           <w:lang w:val="fr-CH"/>
         </w:rPr>
       </w:pPr>
-      <w:bookmarkStart w:id="0" w:name="_Toc71641634"/>
+      <w:bookmarkStart w:id="1" w:name="_Toc73093583"/>
       <w:r>
         <w:rPr>
           <w:lang w:val="fr-CH"/>
@@ -3102,7 +3288,7 @@
         </w:rPr>
         <w:t>minaire</w:t>
       </w:r>
-      <w:bookmarkEnd w:id="0"/>
+      <w:bookmarkEnd w:id="1"/>
     </w:p>
     <w:p>
       <w:pPr>
@@ -3111,11 +3297,11 @@
           <w:lang w:val="fr-CH"/>
         </w:rPr>
       </w:pPr>
-      <w:bookmarkStart w:id="1" w:name="_Toc71641635"/>
+      <w:bookmarkStart w:id="2" w:name="_Toc73093584"/>
       <w:r>
         <w:t>Introduction</w:t>
       </w:r>
-      <w:bookmarkEnd w:id="1"/>
+      <w:bookmarkEnd w:id="2"/>
     </w:p>
     <w:p>
       <w:pPr>
@@ -3149,14 +3335,12 @@
         </w:rPr>
         <w:t xml:space="preserve">Le programme sera développé en C#, utilisera </w:t>
       </w:r>
-      <w:proofErr w:type="spellStart"/>
       <w:r>
         <w:rPr>
           <w:lang w:val="fr-CH"/>
         </w:rPr>
         <w:t>SQLite</w:t>
       </w:r>
-      <w:proofErr w:type="spellEnd"/>
       <w:r>
         <w:rPr>
           <w:lang w:val="fr-CH"/>
@@ -3167,41 +3351,13 @@
         <w:rPr>
           <w:lang w:val="fr-CH"/>
         </w:rPr>
-        <w:t xml:space="preserve">système de gestion de base de données, sera </w:t>
-      </w:r>
-      <w:proofErr w:type="spellStart"/>
-      <w:r>
-        <w:rPr>
-          <w:lang w:val="fr-CH"/>
-        </w:rPr>
-        <w:t>versionné</w:t>
-      </w:r>
-      <w:proofErr w:type="spellEnd"/>
-      <w:r>
-        <w:rPr>
-          <w:lang w:val="fr-CH"/>
-        </w:rPr>
-        <w:t xml:space="preserve"> avec git et suivra la méthode de gestion</w:t>
-      </w:r>
-      <w:r>
-        <w:rPr>
-          <w:lang w:val="fr-CH"/>
-        </w:rPr>
-        <w:t xml:space="preserve"> de projet « </w:t>
-      </w:r>
-      <w:proofErr w:type="spellStart"/>
-      <w:r>
-        <w:rPr>
-          <w:lang w:val="fr-CH"/>
-        </w:rPr>
-        <w:t>Waterfall</w:t>
-      </w:r>
-      <w:proofErr w:type="spellEnd"/>
-      <w:r>
-        <w:rPr>
-          <w:lang w:val="fr-CH"/>
-        </w:rPr>
-        <w:t> »</w:t>
+        <w:t>système de gestion de base de données, sera versionné avec git et suivra la méthode de gestion</w:t>
+      </w:r>
+      <w:r>
+        <w:rPr>
+          <w:lang w:val="fr-CH"/>
+        </w:rPr>
+        <w:t xml:space="preserve"> de projet « Waterfall »</w:t>
       </w:r>
       <w:r>
         <w:rPr>
@@ -3482,11 +3638,11 @@
       <w:pPr>
         <w:pStyle w:val="Titre2"/>
       </w:pPr>
-      <w:bookmarkStart w:id="2" w:name="_Toc71641636"/>
+      <w:bookmarkStart w:id="3" w:name="_Toc73093585"/>
       <w:r>
         <w:t>Objectifs</w:t>
       </w:r>
-      <w:bookmarkEnd w:id="2"/>
+      <w:bookmarkEnd w:id="3"/>
     </w:p>
     <w:p>
       <w:pPr>
@@ -3578,13 +3734,8 @@
         </w:numPr>
       </w:pPr>
       <w:r>
-        <w:t xml:space="preserve">Le programme donne à l’utilisateur la possibilité de sauvegarder l’image générée au format </w:t>
-      </w:r>
-      <w:proofErr w:type="spellStart"/>
-      <w:r>
-        <w:t>png</w:t>
-      </w:r>
-      <w:proofErr w:type="spellEnd"/>
+        <w:t>Le programme donne à l’utilisateur la possibilité de sauvegarder l’image générée au format png</w:t>
+      </w:r>
       <w:r>
         <w:t> ;</w:t>
       </w:r>
@@ -3667,7 +3818,7 @@
           <w:lang w:val="fr-CH"/>
         </w:rPr>
       </w:pPr>
-      <w:bookmarkStart w:id="3" w:name="_Toc71641637"/>
+      <w:bookmarkStart w:id="4" w:name="_Toc73093586"/>
       <w:r>
         <w:rPr>
           <w:lang w:val="fr-CH"/>
@@ -3684,7 +3835,7 @@
       <w:r>
         <w:t>initiale</w:t>
       </w:r>
-      <w:bookmarkEnd w:id="3"/>
+      <w:bookmarkEnd w:id="4"/>
     </w:p>
     <w:p>
       <w:pPr>
@@ -3801,7 +3952,7 @@
           <w:lang w:val="fr-CH"/>
         </w:rPr>
       </w:pPr>
-      <w:bookmarkStart w:id="4" w:name="_Toc71641638"/>
+      <w:bookmarkStart w:id="5" w:name="_Toc73093587"/>
       <w:r>
         <w:rPr>
           <w:lang w:val="fr-CH"/>
@@ -3815,7 +3966,7 @@
         </w:rPr>
         <w:t xml:space="preserve"> / Conception</w:t>
       </w:r>
-      <w:bookmarkEnd w:id="4"/>
+      <w:bookmarkEnd w:id="5"/>
     </w:p>
     <w:p>
       <w:pPr>
@@ -3824,11 +3975,11 @@
           <w:lang w:val="fr-CH"/>
         </w:rPr>
       </w:pPr>
-      <w:bookmarkStart w:id="5" w:name="_Toc71641639"/>
+      <w:bookmarkStart w:id="6" w:name="_Toc73093588"/>
       <w:r>
         <w:t>Concept</w:t>
       </w:r>
-      <w:bookmarkEnd w:id="5"/>
+      <w:bookmarkEnd w:id="6"/>
     </w:p>
     <w:p>
       <w:pPr>
@@ -4236,16 +4387,16 @@
           <w:lang w:val="fr-CH"/>
         </w:rPr>
       </w:pPr>
-      <w:bookmarkStart w:id="6" w:name="_Toc71691012"/>
-      <w:bookmarkStart w:id="7" w:name="_Toc71641640"/>
+      <w:bookmarkStart w:id="7" w:name="_Toc71691012"/>
+      <w:bookmarkStart w:id="8" w:name="_Toc73093589"/>
       <w:r>
         <w:rPr>
           <w:lang w:val="fr-CH"/>
         </w:rPr>
         <w:t>Stratégie de test</w:t>
       </w:r>
-      <w:bookmarkEnd w:id="6"/>
       <w:bookmarkEnd w:id="7"/>
+      <w:bookmarkEnd w:id="8"/>
     </w:p>
     <w:p>
       <w:pPr>
@@ -4382,21 +4533,7 @@
         <w:rPr>
           <w:lang w:val="fr-CH"/>
         </w:rPr>
-        <w:t xml:space="preserve">elles sont correctes avec l’application </w:t>
-      </w:r>
-      <w:proofErr w:type="spellStart"/>
-      <w:r>
-        <w:rPr>
-          <w:lang w:val="fr-CH"/>
-        </w:rPr>
-        <w:t>XaoS</w:t>
-      </w:r>
-      <w:proofErr w:type="spellEnd"/>
-      <w:r>
-        <w:rPr>
-          <w:lang w:val="fr-CH"/>
-        </w:rPr>
-        <w:t xml:space="preserve"> (</w:t>
+        <w:t>elles sont correctes avec l’application XaoS (</w:t>
       </w:r>
       <w:hyperlink r:id="rId23" w:history="1">
         <w:r>
@@ -4404,17 +4541,8 @@
             <w:rStyle w:val="Lienhypertexte"/>
             <w:lang w:val="fr-CH"/>
           </w:rPr>
-          <w:t xml:space="preserve">lien de téléchargement de </w:t>
-        </w:r>
-        <w:proofErr w:type="spellStart"/>
-        <w:r>
-          <w:rPr>
-            <w:rStyle w:val="Lienhypertexte"/>
-            <w:lang w:val="fr-CH"/>
-          </w:rPr>
-          <w:t>XaoS</w:t>
-        </w:r>
-        <w:proofErr w:type="spellEnd"/>
+          <w:t>lien de téléchargement de XaoS</w:t>
+        </w:r>
       </w:hyperlink>
       <w:r>
         <w:rPr>
@@ -4463,7 +4591,7 @@
           <w:lang w:val="fr-CH"/>
         </w:rPr>
       </w:pPr>
-      <w:bookmarkStart w:id="8" w:name="_Toc71641641"/>
+      <w:bookmarkStart w:id="9" w:name="_Toc73093590"/>
       <w:r>
         <w:rPr>
           <w:lang w:val="fr-CH"/>
@@ -4476,7 +4604,7 @@
         </w:rPr>
         <w:t>scénarios</w:t>
       </w:r>
-      <w:bookmarkEnd w:id="8"/>
+      <w:bookmarkEnd w:id="9"/>
     </w:p>
     <w:p>
       <w:pPr>
@@ -4809,21 +4937,7 @@
               <w:rPr>
                 <w:lang w:val="fr-CH"/>
               </w:rPr>
-              <w:t xml:space="preserve">Les champs « c réel » et « c </w:t>
-            </w:r>
-            <w:proofErr w:type="spellStart"/>
-            <w:r>
-              <w:rPr>
-                <w:lang w:val="fr-CH"/>
-              </w:rPr>
-              <w:t>ima</w:t>
-            </w:r>
-            <w:proofErr w:type="spellEnd"/>
-            <w:r>
-              <w:rPr>
-                <w:lang w:val="fr-CH"/>
-              </w:rPr>
-              <w:t>. » deviennent visibles</w:t>
+              <w:t>Les champs « c réel » et « c ima. » deviennent visibles</w:t>
             </w:r>
           </w:p>
         </w:tc>
@@ -4904,21 +5018,7 @@
               <w:rPr>
                 <w:lang w:val="fr-CH"/>
               </w:rPr>
-              <w:t xml:space="preserve">Les champs « c réel » et « c </w:t>
-            </w:r>
-            <w:proofErr w:type="spellStart"/>
-            <w:r>
-              <w:rPr>
-                <w:lang w:val="fr-CH"/>
-              </w:rPr>
-              <w:t>ima</w:t>
-            </w:r>
-            <w:proofErr w:type="spellEnd"/>
-            <w:r>
-              <w:rPr>
-                <w:lang w:val="fr-CH"/>
-              </w:rPr>
-              <w:t>. » deviennent invisibles</w:t>
+              <w:t>Les champs « c réel » et « c ima. » deviennent invisibles</w:t>
             </w:r>
           </w:p>
         </w:tc>
@@ -5389,7 +5489,7 @@
               <w:rPr>
                 <w:lang w:val="fr-CH"/>
               </w:rPr>
-              <w:t>Le temps de génération de la fractale est indiqué en bas à gauche de la fenêtre</w:t>
+              <w:t>Le temps de génération de la fractale est indiqué</w:t>
             </w:r>
           </w:p>
         </w:tc>
@@ -6141,21 +6241,7 @@
               <w:rPr>
                 <w:lang w:val="fr-CH"/>
               </w:rPr>
-              <w:t xml:space="preserve">Un des champs suivants n’a pas été rempli : « x min », « x max », « y min », « y max », « c réel » ou « c </w:t>
-            </w:r>
-            <w:proofErr w:type="spellStart"/>
-            <w:r>
-              <w:rPr>
-                <w:lang w:val="fr-CH"/>
-              </w:rPr>
-              <w:t>ima</w:t>
-            </w:r>
-            <w:proofErr w:type="spellEnd"/>
-            <w:r>
-              <w:rPr>
-                <w:lang w:val="fr-CH"/>
-              </w:rPr>
-              <w:t>. »</w:t>
+              <w:t>Un des champs suivants n’a pas été rempli : « x min », « x max », « y min », « y max », « c réel » ou « c ima. »</w:t>
             </w:r>
           </w:p>
         </w:tc>
@@ -6260,21 +6346,7 @@
               <w:rPr>
                 <w:lang w:val="fr-CH"/>
               </w:rPr>
-              <w:t xml:space="preserve">n des champs suivants a été rempli avec des données invalides : « x min », « x max », « y min », « y max », « c réel » ou « c </w:t>
-            </w:r>
-            <w:proofErr w:type="spellStart"/>
-            <w:r>
-              <w:rPr>
-                <w:lang w:val="fr-CH"/>
-              </w:rPr>
-              <w:t>ima</w:t>
-            </w:r>
-            <w:proofErr w:type="spellEnd"/>
-            <w:r>
-              <w:rPr>
-                <w:lang w:val="fr-CH"/>
-              </w:rPr>
-              <w:t>. »</w:t>
+              <w:t>n des champs suivants a été rempli avec des données invalides : « x min », « x max », « y min », « y max », « c réel » ou « c ima. »</w:t>
             </w:r>
           </w:p>
         </w:tc>
@@ -6711,7 +6783,6 @@
               <w:br/>
               <w:t xml:space="preserve">x : </w:t>
             </w:r>
-            <w:proofErr w:type="spellStart"/>
             <w:r>
               <w:rPr>
                 <w:b/>
@@ -6733,7 +6804,6 @@
               </w:rPr>
               <w:t>in</w:t>
             </w:r>
-            <w:proofErr w:type="spellEnd"/>
             <w:r>
               <w:rPr>
                 <w:i/>
@@ -6741,7 +6811,6 @@
               </w:rPr>
               <w:t xml:space="preserve"> à </w:t>
             </w:r>
-            <w:proofErr w:type="spellStart"/>
             <w:r>
               <w:rPr>
                 <w:b/>
@@ -6749,7 +6818,6 @@
               </w:rPr>
               <w:t>xMax</w:t>
             </w:r>
-            <w:proofErr w:type="spellEnd"/>
             <w:r>
               <w:rPr>
                 <w:i/>
@@ -6758,7 +6826,6 @@
               <w:br/>
               <w:t xml:space="preserve">y : </w:t>
             </w:r>
-            <w:proofErr w:type="spellStart"/>
             <w:r>
               <w:rPr>
                 <w:b/>
@@ -6773,7 +6840,6 @@
               </w:rPr>
               <w:t>in</w:t>
             </w:r>
-            <w:proofErr w:type="spellEnd"/>
             <w:r>
               <w:rPr>
                 <w:i/>
@@ -6781,7 +6847,6 @@
               </w:rPr>
               <w:t xml:space="preserve"> à </w:t>
             </w:r>
-            <w:proofErr w:type="spellStart"/>
             <w:r>
               <w:rPr>
                 <w:b/>
@@ -6789,7 +6854,6 @@
               </w:rPr>
               <w:t>yMax</w:t>
             </w:r>
-            <w:proofErr w:type="spellEnd"/>
           </w:p>
         </w:tc>
       </w:tr>
@@ -6892,7 +6956,6 @@
               <w:br/>
               <w:t xml:space="preserve">x : </w:t>
             </w:r>
-            <w:proofErr w:type="spellStart"/>
             <w:r>
               <w:rPr>
                 <w:b/>
@@ -6914,7 +6977,6 @@
               </w:rPr>
               <w:t>in</w:t>
             </w:r>
-            <w:proofErr w:type="spellEnd"/>
             <w:r>
               <w:rPr>
                 <w:i/>
@@ -6922,7 +6984,6 @@
               </w:rPr>
               <w:t xml:space="preserve"> à </w:t>
             </w:r>
-            <w:proofErr w:type="spellStart"/>
             <w:r>
               <w:rPr>
                 <w:b/>
@@ -6930,7 +6991,6 @@
               </w:rPr>
               <w:t>xMax</w:t>
             </w:r>
-            <w:proofErr w:type="spellEnd"/>
             <w:r>
               <w:rPr>
                 <w:i/>
@@ -6946,7 +7006,6 @@
               <w:br/>
               <w:t xml:space="preserve">y : </w:t>
             </w:r>
-            <w:proofErr w:type="spellStart"/>
             <w:r>
               <w:rPr>
                 <w:b/>
@@ -6961,7 +7020,6 @@
               </w:rPr>
               <w:t>in</w:t>
             </w:r>
-            <w:proofErr w:type="spellEnd"/>
             <w:r>
               <w:rPr>
                 <w:i/>
@@ -6969,7 +7027,6 @@
               </w:rPr>
               <w:t xml:space="preserve"> à </w:t>
             </w:r>
-            <w:proofErr w:type="spellStart"/>
             <w:r>
               <w:rPr>
                 <w:b/>
@@ -6977,7 +7034,6 @@
               </w:rPr>
               <w:t>yMax</w:t>
             </w:r>
-            <w:proofErr w:type="spellEnd"/>
             <w:r>
               <w:rPr>
                 <w:i/>
@@ -6993,7 +7049,6 @@
               <w:br/>
               <w:t xml:space="preserve">c : </w:t>
             </w:r>
-            <w:proofErr w:type="spellStart"/>
             <w:r>
               <w:rPr>
                 <w:b/>
@@ -7001,7 +7056,6 @@
               </w:rPr>
               <w:t>cReel</w:t>
             </w:r>
-            <w:proofErr w:type="spellEnd"/>
             <w:r>
               <w:rPr>
                 <w:i/>
@@ -7009,21 +7063,12 @@
               </w:rPr>
               <w:t xml:space="preserve"> +/- </w:t>
             </w:r>
-            <w:proofErr w:type="spellStart"/>
             <w:r>
               <w:rPr>
                 <w:b/>
                 <w:lang w:val="fr-CH"/>
               </w:rPr>
-              <w:t>cIma</w:t>
-            </w:r>
-            <w:proofErr w:type="spellEnd"/>
-            <w:r>
-              <w:rPr>
-                <w:b/>
-                <w:lang w:val="fr-CH"/>
-              </w:rPr>
-              <w:t>.</w:t>
+              <w:t>cIma.</w:t>
             </w:r>
             <w:r>
               <w:rPr>
@@ -7774,9 +7819,9 @@
       <w:pPr>
         <w:pStyle w:val="Titre2"/>
       </w:pPr>
-      <w:bookmarkStart w:id="9" w:name="_Toc25553310"/>
-      <w:bookmarkStart w:id="10" w:name="_Toc71691015"/>
-      <w:bookmarkStart w:id="11" w:name="_Toc71641642"/>
+      <w:bookmarkStart w:id="10" w:name="_Toc25553310"/>
+      <w:bookmarkStart w:id="11" w:name="_Toc71691015"/>
+      <w:bookmarkStart w:id="12" w:name="_Toc73093591"/>
       <w:r>
         <w:rPr>
           <w:lang w:val="fr-CH"/>
@@ -7786,9 +7831,9 @@
       <w:r>
         <w:t>techniques</w:t>
       </w:r>
-      <w:bookmarkEnd w:id="9"/>
       <w:bookmarkEnd w:id="10"/>
       <w:bookmarkEnd w:id="11"/>
+      <w:bookmarkEnd w:id="12"/>
     </w:p>
     <w:p>
       <w:r>
@@ -7834,42 +7879,14 @@
         <w:rPr>
           <w:lang w:val="fr-CH"/>
         </w:rPr>
-        <w:t xml:space="preserve">les connecter correctement à mon </w:t>
-      </w:r>
-      <w:proofErr w:type="spellStart"/>
-      <w:r>
-        <w:rPr>
-          <w:lang w:val="fr-CH"/>
-        </w:rPr>
-        <w:t>parser</w:t>
-      </w:r>
-      <w:proofErr w:type="spellEnd"/>
-      <w:r>
-        <w:rPr>
-          <w:lang w:val="fr-CH"/>
-        </w:rPr>
-        <w:t> :</w:t>
+        <w:t>les connecter correctement à mon parser :</w:t>
       </w:r>
       <w:r>
         <w:rPr>
           <w:lang w:val="fr-CH"/>
         </w:rPr>
         <w:br/>
-        <w:t xml:space="preserve">C# a une structure pour gérer des nombres complexes et le </w:t>
-      </w:r>
-      <w:proofErr w:type="spellStart"/>
-      <w:r>
-        <w:rPr>
-          <w:lang w:val="fr-CH"/>
-        </w:rPr>
-        <w:t>parser</w:t>
-      </w:r>
-      <w:proofErr w:type="spellEnd"/>
-      <w:r>
-        <w:rPr>
-          <w:lang w:val="fr-CH"/>
-        </w:rPr>
-        <w:t xml:space="preserve"> que je compte utiliser n’accepte pas les nombres complexes. J’ai effectué des tests de mon côté pour m’assurer que je pouvais les connecter</w:t>
+        <w:t>C# a une structure pour gérer des nombres complexes et le parser que je compte utiliser n’accepte pas les nombres complexes. J’ai effectué des tests de mon côté pour m’assurer que je pouvais les connecter</w:t>
       </w:r>
       <w:r>
         <w:rPr>
@@ -7937,35 +7954,14 @@
         <w:rPr>
           <w:lang w:val="fr-CH"/>
         </w:rPr>
-        <w:t xml:space="preserve">Mauvaise gestion du temps dans l’exécution du </w:t>
-      </w:r>
-      <w:proofErr w:type="spellStart"/>
-      <w:r>
-        <w:rPr>
-          <w:lang w:val="fr-CH"/>
-        </w:rPr>
-        <w:t>CdC</w:t>
-      </w:r>
-      <w:proofErr w:type="spellEnd"/>
-      <w:r>
-        <w:rPr>
-          <w:lang w:val="fr-CH"/>
-        </w:rPr>
-        <w:t xml:space="preserve"> :</w:t>
+        <w:t>Mauvaise gestion du temps dans l’exécution du CdC :</w:t>
       </w:r>
       <w:r>
         <w:rPr>
           <w:lang w:val="fr-CH"/>
         </w:rPr>
         <w:br/>
-        <w:t>Création d’une copie de la planification que je tiens à jour durant le déroulement du projet. Ce fichier, « </w:t>
-      </w:r>
-      <w:proofErr w:type="spellStart"/>
-      <w:r>
-        <w:rPr>
-          <w:lang w:val="fr-CH"/>
-        </w:rPr>
-        <w:t>Temps</w:t>
+        <w:t>Création d’une copie de la planification que je tiens à jour durant le déroulement du projet. Ce fichier, « Temps</w:t>
       </w:r>
       <w:r>
         <w:rPr>
@@ -7977,14 +7973,7 @@
         <w:rPr>
           <w:lang w:val="fr-CH"/>
         </w:rPr>
-        <w:t>.gan</w:t>
-      </w:r>
-      <w:proofErr w:type="spellEnd"/>
-      <w:r>
-        <w:rPr>
-          <w:lang w:val="fr-CH"/>
-        </w:rPr>
-        <w:t> »,</w:t>
+        <w:t>.gan »,</w:t>
       </w:r>
       <w:r>
         <w:rPr>
@@ -8030,37 +8019,23 @@
       <w:pPr>
         <w:pStyle w:val="Titre2"/>
       </w:pPr>
-      <w:bookmarkStart w:id="12" w:name="_Toc71641643"/>
+      <w:bookmarkStart w:id="13" w:name="_Toc73093592"/>
       <w:r>
         <w:t>Planification</w:t>
       </w:r>
-      <w:bookmarkEnd w:id="12"/>
-    </w:p>
-    <w:p>
-      <w:pPr>
-        <w:rPr>
-          <w:lang w:val="fr-CH"/>
-        </w:rPr>
-      </w:pPr>
-      <w:r>
-        <w:rPr>
-          <w:lang w:val="fr-CH"/>
-        </w:rPr>
-        <w:t>J’ai choisi la méthode en cascade (</w:t>
-      </w:r>
-      <w:proofErr w:type="spellStart"/>
-      <w:r>
-        <w:rPr>
-          <w:lang w:val="fr-CH"/>
-        </w:rPr>
-        <w:t>Waterfall</w:t>
-      </w:r>
-      <w:proofErr w:type="spellEnd"/>
-      <w:r>
-        <w:rPr>
-          <w:lang w:val="fr-CH"/>
-        </w:rPr>
-        <w:t>) comme méthodologie de gestion de projet car :</w:t>
+      <w:bookmarkEnd w:id="13"/>
+    </w:p>
+    <w:p>
+      <w:pPr>
+        <w:rPr>
+          <w:lang w:val="fr-CH"/>
+        </w:rPr>
+      </w:pPr>
+      <w:r>
+        <w:rPr>
+          <w:lang w:val="fr-CH"/>
+        </w:rPr>
+        <w:t>J’ai choisi la méthode en cascade (Waterfall) comme méthodologie de gestion de projet car :</w:t>
       </w:r>
     </w:p>
     <w:p>
@@ -8074,19 +8049,11 @@
           <w:lang w:val="fr-CH"/>
         </w:rPr>
       </w:pPr>
-      <w:proofErr w:type="gramStart"/>
-      <w:r>
-        <w:rPr>
-          <w:lang w:val="fr-CH"/>
-        </w:rPr>
-        <w:t>je</w:t>
-      </w:r>
-      <w:proofErr w:type="gramEnd"/>
-      <w:r>
-        <w:rPr>
-          <w:lang w:val="fr-CH"/>
-        </w:rPr>
-        <w:t xml:space="preserve"> me sens plus à l’aise ave</w:t>
+      <w:r>
+        <w:rPr>
+          <w:lang w:val="fr-CH"/>
+        </w:rPr>
+        <w:t>je me sens plus à l’aise ave</w:t>
       </w:r>
       <w:r>
         <w:rPr>
@@ -8283,9 +8250,9 @@
           <w:lang w:val="fr-CH"/>
         </w:rPr>
       </w:pPr>
-      <w:bookmarkStart w:id="13" w:name="_Toc25553314"/>
-      <w:bookmarkStart w:id="14" w:name="_Toc71691019"/>
-      <w:bookmarkStart w:id="15" w:name="_Toc71641644"/>
+      <w:bookmarkStart w:id="14" w:name="_Toc25553314"/>
+      <w:bookmarkStart w:id="15" w:name="_Toc71691019"/>
+      <w:bookmarkStart w:id="16" w:name="_Toc73093593"/>
       <w:r>
         <w:rPr>
           <w:lang w:val="fr-CH"/>
@@ -8296,9 +8263,9 @@
       <w:r>
         <w:t>conception</w:t>
       </w:r>
-      <w:bookmarkEnd w:id="13"/>
       <w:bookmarkEnd w:id="14"/>
       <w:bookmarkEnd w:id="15"/>
+      <w:bookmarkEnd w:id="16"/>
     </w:p>
     <w:p>
       <w:pPr>
@@ -9716,14 +9683,12 @@
         <w:lastRenderedPageBreak/>
         <w:t xml:space="preserve">Voici le diagramme de séquence du cas « On </w:t>
       </w:r>
-      <w:proofErr w:type="spellStart"/>
-      <w:r>
-        <w:rPr>
-          <w:lang w:val="fr-CH"/>
-        </w:rPr>
-        <w:t>génére</w:t>
-      </w:r>
-      <w:proofErr w:type="spellEnd"/>
+      <w:r>
+        <w:rPr>
+          <w:lang w:val="fr-CH"/>
+        </w:rPr>
+        <w:t>génère</w:t>
+      </w:r>
       <w:r>
         <w:rPr>
           <w:lang w:val="fr-CH"/>
@@ -9805,19 +9770,6 @@
           <w:rFonts w:cs="Arial"/>
           <w:lang w:val="fr-CH"/>
         </w:rPr>
-      </w:pPr>
-      <w:r>
-        <w:t>Diagramme de séquence du cas « On génère l’ensemble de Mandelbrot »</w:t>
-      </w:r>
-      <w:bookmarkStart w:id="16" w:name="_GoBack"/>
-      <w:bookmarkEnd w:id="16"/>
-    </w:p>
-    <w:p>
-      <w:pPr>
-        <w:rPr>
-          <w:rFonts w:cs="Arial"/>
-          <w:lang w:val="fr-CH"/>
-        </w:rPr>
         <w:sectPr>
           <w:pgSz w:w="16838" w:h="11906" w:orient="landscape" w:code="9"/>
           <w:pgMar w:top="1418" w:right="1418" w:bottom="1418" w:left="1418" w:header="720" w:footer="720" w:gutter="0"/>
@@ -9826,14 +9778,9 @@
           <w:docGrid w:linePitch="326"/>
         </w:sectPr>
       </w:pPr>
-    </w:p>
-    <w:p>
-      <w:pPr>
-        <w:rPr>
-          <w:rFonts w:cs="Arial"/>
-          <w:lang w:val="fr-CH"/>
-        </w:rPr>
-      </w:pPr>
+      <w:r>
+        <w:t>Diagramme de séquence du cas « On génère l’ensemble de Mandelbrot »</w:t>
+      </w:r>
     </w:p>
     <w:p>
       <w:pPr>
@@ -9846,11 +9793,12 @@
         </w:rPr>
       </w:pPr>
       <w:bookmarkStart w:id="17" w:name="_Toc71703259"/>
-      <w:bookmarkStart w:id="18" w:name="_Toc71641645"/>
-      <w:r>
-        <w:rPr>
-          <w:lang w:val="fr-CH"/>
-        </w:rPr>
+      <w:bookmarkStart w:id="18" w:name="_Toc73093594"/>
+      <w:r>
+        <w:rPr>
+          <w:lang w:val="fr-CH"/>
+        </w:rPr>
+        <w:lastRenderedPageBreak/>
         <w:t>R</w:t>
       </w:r>
       <w:bookmarkEnd w:id="17"/>
@@ -9871,7 +9819,7 @@
       </w:pPr>
       <w:bookmarkStart w:id="19" w:name="_Toc25553317"/>
       <w:bookmarkStart w:id="20" w:name="_Toc71691022"/>
-      <w:bookmarkStart w:id="21" w:name="_Toc71641646"/>
+      <w:bookmarkStart w:id="21" w:name="_Toc73093595"/>
       <w:r>
         <w:rPr>
           <w:lang w:val="fr-CH"/>
@@ -9885,6 +9833,45 @@
     </w:p>
     <w:p>
       <w:pPr>
+        <w:pStyle w:val="Titre3"/>
+        <w:rPr>
+          <w:lang w:val="fr-CH"/>
+        </w:rPr>
+      </w:pPr>
+      <w:bookmarkStart w:id="23" w:name="_Toc73093596"/>
+      <w:r>
+        <w:rPr>
+          <w:lang w:val="fr-CH"/>
+        </w:rPr>
+        <w:t>Structure du répertoire « Code »</w:t>
+      </w:r>
+      <w:bookmarkEnd w:id="23"/>
+    </w:p>
+    <w:p>
+      <w:pPr>
+        <w:rPr>
+          <w:lang w:val="fr-CH"/>
+        </w:rPr>
+      </w:pPr>
+    </w:p>
+    <w:p>
+      <w:pPr>
+        <w:pStyle w:val="Titre3"/>
+        <w:rPr>
+          <w:lang w:val="fr-CH"/>
+        </w:rPr>
+      </w:pPr>
+      <w:bookmarkStart w:id="24" w:name="_Toc73093597"/>
+      <w:r>
+        <w:rPr>
+          <w:lang w:val="fr-CH"/>
+        </w:rPr>
+        <w:t>Liste des paquets NuGet utilisés</w:t>
+      </w:r>
+      <w:bookmarkEnd w:id="24"/>
+    </w:p>
+    <w:p>
+      <w:pPr>
         <w:rPr>
           <w:lang w:val="fr-CH"/>
         </w:rPr>
@@ -9894,22 +9881,17 @@
       <w:pPr>
         <w:rPr>
           <w:rFonts w:ascii="Consolas" w:hAnsi="Consolas"/>
+          <w:highlight w:val="yellow"/>
           <w:lang w:val="fr-CH"/>
         </w:rPr>
       </w:pPr>
       <w:r>
         <w:rPr>
           <w:rFonts w:ascii="Consolas" w:hAnsi="Consolas"/>
-          <w:lang w:val="fr-CH"/>
-        </w:rPr>
-        <w:t>/*</w:t>
-      </w:r>
-      <w:r>
-        <w:rPr>
-          <w:rFonts w:ascii="Consolas" w:hAnsi="Consolas"/>
-          <w:lang w:val="fr-CH"/>
-        </w:rPr>
-        <w:t xml:space="preserve"> à mettre :</w:t>
+          <w:highlight w:val="yellow"/>
+          <w:lang w:val="fr-CH"/>
+        </w:rPr>
+        <w:t>/* à mettre :</w:t>
       </w:r>
     </w:p>
     <w:p>
@@ -9921,22 +9903,17 @@
         </w:numPr>
         <w:rPr>
           <w:rFonts w:ascii="Consolas" w:hAnsi="Consolas"/>
+          <w:highlight w:val="yellow"/>
           <w:lang w:val="fr-CH"/>
         </w:rPr>
       </w:pPr>
       <w:r>
         <w:rPr>
           <w:rFonts w:ascii="Consolas" w:hAnsi="Consolas"/>
-          <w:lang w:val="fr-CH"/>
-        </w:rPr>
-        <w:t>Structure du répertoire et liste des fichiers</w:t>
-      </w:r>
-      <w:r>
-        <w:rPr>
-          <w:rFonts w:ascii="Consolas" w:hAnsi="Consolas"/>
-          <w:lang w:val="fr-CH"/>
-        </w:rPr>
-        <w:t xml:space="preserve"> (avec description)</w:t>
+          <w:highlight w:val="yellow"/>
+          <w:lang w:val="fr-CH"/>
+        </w:rPr>
+        <w:t>Structure du répertoire et liste des fichiers (avec description)</w:t>
       </w:r>
     </w:p>
     <w:p>
@@ -9948,12 +9925,14 @@
         </w:numPr>
         <w:rPr>
           <w:rFonts w:ascii="Consolas" w:hAnsi="Consolas"/>
+          <w:highlight w:val="yellow"/>
           <w:lang w:val="fr-CH"/>
         </w:rPr>
       </w:pPr>
       <w:r>
         <w:rPr>
           <w:rFonts w:ascii="Consolas" w:hAnsi="Consolas"/>
+          <w:highlight w:val="yellow"/>
           <w:lang w:val="fr-CH"/>
         </w:rPr>
         <w:t>Librairies utilisées (nom, auteur(s) et version)</w:t>
@@ -9971,16 +9950,10 @@
       <w:r>
         <w:rPr>
           <w:rFonts w:ascii="Consolas" w:hAnsi="Consolas"/>
-          <w:lang w:val="fr-CH"/>
-        </w:rPr>
-        <w:t>*</w:t>
-      </w:r>
-      <w:r>
-        <w:rPr>
-          <w:rFonts w:ascii="Consolas" w:hAnsi="Consolas"/>
-          <w:lang w:val="fr-CH"/>
-        </w:rPr>
-        <w:t>/</w:t>
+          <w:highlight w:val="yellow"/>
+          <w:lang w:val="fr-CH"/>
+        </w:rPr>
+        <w:t>*/</w:t>
       </w:r>
     </w:p>
     <w:p>
@@ -9997,9 +9970,9 @@
           <w:lang w:val="fr-CH"/>
         </w:rPr>
       </w:pPr>
-      <w:bookmarkStart w:id="23" w:name="_Toc25553321"/>
-      <w:bookmarkStart w:id="24" w:name="_Toc71691025"/>
-      <w:bookmarkStart w:id="25" w:name="_Toc71641647"/>
+      <w:bookmarkStart w:id="25" w:name="_Toc25553321"/>
+      <w:bookmarkStart w:id="26" w:name="_Toc71691025"/>
+      <w:bookmarkStart w:id="27" w:name="_Toc73093598"/>
       <w:bookmarkEnd w:id="22"/>
       <w:r>
         <w:t>Résultat</w:t>
@@ -10010,15 +9983,15 @@
         </w:rPr>
         <w:t xml:space="preserve"> des test</w:t>
       </w:r>
-      <w:bookmarkEnd w:id="23"/>
+      <w:bookmarkEnd w:id="25"/>
       <w:r>
         <w:rPr>
           <w:lang w:val="fr-CH"/>
         </w:rPr>
         <w:t>s effectués</w:t>
       </w:r>
-      <w:bookmarkEnd w:id="24"/>
-      <w:bookmarkEnd w:id="25"/>
+      <w:bookmarkEnd w:id="26"/>
+      <w:bookmarkEnd w:id="27"/>
     </w:p>
     <w:tbl>
       <w:tblPr>
@@ -10150,6 +10123,12 @@
                 <w:lang w:val="fr-CH"/>
               </w:rPr>
             </w:pPr>
+            <w:r>
+              <w:rPr>
+                <w:lang w:val="fr-CH"/>
+              </w:rPr>
+              <w:t>Oui</w:t>
+            </w:r>
           </w:p>
         </w:tc>
       </w:tr>
@@ -10201,6 +10180,12 @@
                 <w:lang w:val="fr-CH"/>
               </w:rPr>
             </w:pPr>
+            <w:r>
+              <w:rPr>
+                <w:lang w:val="fr-CH"/>
+              </w:rPr>
+              <w:t>Oui</w:t>
+            </w:r>
           </w:p>
         </w:tc>
       </w:tr>
@@ -10253,6 +10238,12 @@
                 <w:lang w:val="fr-CH"/>
               </w:rPr>
             </w:pPr>
+            <w:r>
+              <w:rPr>
+                <w:lang w:val="fr-CH"/>
+              </w:rPr>
+              <w:t>Oui</w:t>
+            </w:r>
           </w:p>
         </w:tc>
       </w:tr>
@@ -10304,6 +10295,12 @@
                 <w:lang w:val="fr-CH"/>
               </w:rPr>
             </w:pPr>
+            <w:r>
+              <w:rPr>
+                <w:lang w:val="fr-CH"/>
+              </w:rPr>
+              <w:t>Oui</w:t>
+            </w:r>
           </w:p>
         </w:tc>
       </w:tr>
@@ -10356,6 +10353,12 @@
                 <w:lang w:val="fr-CH"/>
               </w:rPr>
             </w:pPr>
+            <w:r>
+              <w:rPr>
+                <w:lang w:val="fr-CH"/>
+              </w:rPr>
+              <w:t>Oui</w:t>
+            </w:r>
           </w:p>
         </w:tc>
       </w:tr>
@@ -10407,6 +10410,12 @@
                 <w:lang w:val="fr-CH"/>
               </w:rPr>
             </w:pPr>
+            <w:r>
+              <w:rPr>
+                <w:lang w:val="fr-CH"/>
+              </w:rPr>
+              <w:t>Oui</w:t>
+            </w:r>
           </w:p>
         </w:tc>
       </w:tr>
@@ -10459,6 +10468,12 @@
                 <w:lang w:val="fr-CH"/>
               </w:rPr>
             </w:pPr>
+            <w:r>
+              <w:rPr>
+                <w:lang w:val="fr-CH"/>
+              </w:rPr>
+              <w:t>Oui</w:t>
+            </w:r>
           </w:p>
         </w:tc>
       </w:tr>
@@ -10516,6 +10531,12 @@
                 <w:lang w:val="fr-CH"/>
               </w:rPr>
             </w:pPr>
+            <w:r>
+              <w:rPr>
+                <w:lang w:val="fr-CH"/>
+              </w:rPr>
+              <w:t>Oui</w:t>
+            </w:r>
           </w:p>
         </w:tc>
       </w:tr>
@@ -10568,6 +10589,12 @@
                 <w:lang w:val="fr-CH"/>
               </w:rPr>
             </w:pPr>
+            <w:r>
+              <w:rPr>
+                <w:lang w:val="fr-CH"/>
+              </w:rPr>
+              <w:t>Oui</w:t>
+            </w:r>
           </w:p>
         </w:tc>
       </w:tr>
@@ -10619,6 +10646,12 @@
                 <w:lang w:val="fr-CH"/>
               </w:rPr>
             </w:pPr>
+            <w:r>
+              <w:rPr>
+                <w:lang w:val="fr-CH"/>
+              </w:rPr>
+              <w:t>Oui</w:t>
+            </w:r>
           </w:p>
         </w:tc>
       </w:tr>
@@ -10683,6 +10716,12 @@
                 <w:lang w:val="fr-CH"/>
               </w:rPr>
             </w:pPr>
+            <w:r>
+              <w:rPr>
+                <w:lang w:val="fr-CH"/>
+              </w:rPr>
+              <w:t>Oui</w:t>
+            </w:r>
           </w:p>
         </w:tc>
       </w:tr>
@@ -10734,6 +10773,12 @@
                 <w:lang w:val="fr-CH"/>
               </w:rPr>
             </w:pPr>
+            <w:r>
+              <w:rPr>
+                <w:lang w:val="fr-CH"/>
+              </w:rPr>
+              <w:t>Oui</w:t>
+            </w:r>
           </w:p>
         </w:tc>
       </w:tr>
@@ -10786,6 +10831,12 @@
                 <w:lang w:val="fr-CH"/>
               </w:rPr>
             </w:pPr>
+            <w:r>
+              <w:rPr>
+                <w:lang w:val="fr-CH"/>
+              </w:rPr>
+              <w:t>Oui</w:t>
+            </w:r>
           </w:p>
         </w:tc>
       </w:tr>
@@ -10843,6 +10894,12 @@
                 <w:lang w:val="fr-CH"/>
               </w:rPr>
             </w:pPr>
+            <w:r>
+              <w:rPr>
+                <w:lang w:val="fr-CH"/>
+              </w:rPr>
+              <w:t>Oui</w:t>
+            </w:r>
           </w:p>
         </w:tc>
       </w:tr>
@@ -10895,6 +10952,12 @@
                 <w:lang w:val="fr-CH"/>
               </w:rPr>
             </w:pPr>
+            <w:r>
+              <w:rPr>
+                <w:lang w:val="fr-CH"/>
+              </w:rPr>
+              <w:t>Oui</w:t>
+            </w:r>
           </w:p>
         </w:tc>
       </w:tr>
@@ -10946,6 +11009,12 @@
                 <w:lang w:val="fr-CH"/>
               </w:rPr>
             </w:pPr>
+            <w:r>
+              <w:rPr>
+                <w:lang w:val="fr-CH"/>
+              </w:rPr>
+              <w:t>Oui</w:t>
+            </w:r>
           </w:p>
         </w:tc>
       </w:tr>
@@ -10998,6 +11067,12 @@
                 <w:lang w:val="fr-CH"/>
               </w:rPr>
             </w:pPr>
+            <w:r>
+              <w:rPr>
+                <w:lang w:val="fr-CH"/>
+              </w:rPr>
+              <w:t>Oui</w:t>
+            </w:r>
           </w:p>
         </w:tc>
       </w:tr>
@@ -11049,6 +11124,12 @@
                 <w:lang w:val="fr-CH"/>
               </w:rPr>
             </w:pPr>
+            <w:r>
+              <w:rPr>
+                <w:lang w:val="fr-CH"/>
+              </w:rPr>
+              <w:t>Oui</w:t>
+            </w:r>
           </w:p>
         </w:tc>
       </w:tr>
@@ -11101,6 +11182,12 @@
                 <w:lang w:val="fr-CH"/>
               </w:rPr>
             </w:pPr>
+            <w:r>
+              <w:rPr>
+                <w:lang w:val="fr-CH"/>
+              </w:rPr>
+              <w:t>Oui</w:t>
+            </w:r>
           </w:p>
         </w:tc>
       </w:tr>
@@ -11152,6 +11239,12 @@
                 <w:lang w:val="fr-CH"/>
               </w:rPr>
             </w:pPr>
+            <w:r>
+              <w:rPr>
+                <w:lang w:val="fr-CH"/>
+              </w:rPr>
+              <w:t>Oui</w:t>
+            </w:r>
           </w:p>
         </w:tc>
       </w:tr>
@@ -11210,6 +11303,12 @@
                 <w:lang w:val="fr-CH"/>
               </w:rPr>
             </w:pPr>
+            <w:r>
+              <w:rPr>
+                <w:lang w:val="fr-CH"/>
+              </w:rPr>
+              <w:t>Oui</w:t>
+            </w:r>
           </w:p>
         </w:tc>
       </w:tr>
@@ -11261,6 +11360,12 @@
                 <w:lang w:val="fr-CH"/>
               </w:rPr>
             </w:pPr>
+            <w:r>
+              <w:rPr>
+                <w:lang w:val="fr-CH"/>
+              </w:rPr>
+              <w:t>Oui</w:t>
+            </w:r>
           </w:p>
         </w:tc>
       </w:tr>
@@ -11313,6 +11418,12 @@
                 <w:lang w:val="fr-CH"/>
               </w:rPr>
             </w:pPr>
+            <w:r>
+              <w:rPr>
+                <w:lang w:val="fr-CH"/>
+              </w:rPr>
+              <w:t>Oui</w:t>
+            </w:r>
           </w:p>
         </w:tc>
       </w:tr>
@@ -11364,6 +11475,12 @@
                 <w:lang w:val="fr-CH"/>
               </w:rPr>
             </w:pPr>
+            <w:r>
+              <w:rPr>
+                <w:lang w:val="fr-CH"/>
+              </w:rPr>
+              <w:t>Oui</w:t>
+            </w:r>
           </w:p>
         </w:tc>
       </w:tr>
@@ -11377,6 +11494,29 @@
     </w:p>
     <w:p>
       <w:pPr>
+        <w:pStyle w:val="Titre2"/>
+        <w:rPr>
+          <w:lang w:val="fr-CH"/>
+        </w:rPr>
+      </w:pPr>
+      <w:bookmarkStart w:id="28" w:name="_Toc25553322"/>
+      <w:bookmarkStart w:id="29" w:name="_Toc71691026"/>
+      <w:bookmarkStart w:id="30" w:name="_Toc73093599"/>
+      <w:r>
+        <w:rPr>
+          <w:lang w:val="fr-CH"/>
+        </w:rPr>
+        <w:t xml:space="preserve">Erreurs </w:t>
+      </w:r>
+      <w:bookmarkEnd w:id="28"/>
+      <w:r>
+        <w:t>restantes</w:t>
+      </w:r>
+      <w:bookmarkEnd w:id="29"/>
+      <w:bookmarkEnd w:id="30"/>
+    </w:p>
+    <w:p>
+      <w:pPr>
         <w:rPr>
           <w:lang w:val="fr-CH"/>
         </w:rPr>
@@ -11386,22 +11526,17 @@
       <w:pPr>
         <w:rPr>
           <w:rFonts w:ascii="Consolas" w:hAnsi="Consolas"/>
+          <w:highlight w:val="yellow"/>
           <w:lang w:val="fr-CH"/>
         </w:rPr>
       </w:pPr>
       <w:r>
         <w:rPr>
           <w:rFonts w:ascii="Consolas" w:hAnsi="Consolas"/>
-          <w:lang w:val="fr-CH"/>
-        </w:rPr>
-        <w:t>/*</w:t>
-      </w:r>
-      <w:r>
-        <w:rPr>
-          <w:rFonts w:ascii="Consolas" w:hAnsi="Consolas"/>
-          <w:lang w:val="fr-CH"/>
-        </w:rPr>
-        <w:t xml:space="preserve"> à mettre :</w:t>
+          <w:highlight w:val="yellow"/>
+          <w:lang w:val="fr-CH"/>
+        </w:rPr>
+        <w:t>/* à mettre :</w:t>
       </w:r>
     </w:p>
     <w:p>
@@ -11413,99 +11548,17 @@
         </w:numPr>
         <w:rPr>
           <w:rFonts w:ascii="Consolas" w:hAnsi="Consolas"/>
+          <w:highlight w:val="yellow"/>
           <w:lang w:val="fr-CH"/>
         </w:rPr>
       </w:pPr>
       <w:r>
         <w:rPr>
           <w:rFonts w:ascii="Consolas" w:hAnsi="Consolas"/>
-          <w:lang w:val="fr-CH"/>
-        </w:rPr>
-        <w:t>Liste des tests avec leur résultat</w:t>
-      </w:r>
-    </w:p>
-    <w:p>
-      <w:pPr>
-        <w:rPr>
-          <w:i/>
-          <w:iCs/>
-          <w:szCs w:val="14"/>
-          <w:lang w:val="fr-CH"/>
-        </w:rPr>
-      </w:pPr>
-      <w:r>
-        <w:rPr>
-          <w:rFonts w:ascii="Consolas" w:hAnsi="Consolas"/>
-          <w:lang w:val="fr-CH"/>
-        </w:rPr>
-        <w:t>*</w:t>
-      </w:r>
-      <w:r>
-        <w:rPr>
-          <w:rFonts w:ascii="Consolas" w:hAnsi="Consolas"/>
-          <w:lang w:val="fr-CH"/>
-        </w:rPr>
-        <w:t>/</w:t>
-      </w:r>
-    </w:p>
-    <w:p>
-      <w:pPr>
-        <w:rPr>
-          <w:lang w:val="fr-CH"/>
-        </w:rPr>
-      </w:pPr>
-    </w:p>
-    <w:p>
-      <w:pPr>
-        <w:pStyle w:val="Titre2"/>
-        <w:rPr>
-          <w:lang w:val="fr-CH"/>
-        </w:rPr>
-      </w:pPr>
-      <w:bookmarkStart w:id="26" w:name="_Toc25553322"/>
-      <w:bookmarkStart w:id="27" w:name="_Toc71691026"/>
-      <w:bookmarkStart w:id="28" w:name="_Toc71641648"/>
-      <w:r>
-        <w:rPr>
-          <w:lang w:val="fr-CH"/>
-        </w:rPr>
-        <w:t xml:space="preserve">Erreurs </w:t>
-      </w:r>
-      <w:bookmarkEnd w:id="26"/>
-      <w:r>
-        <w:t>restantes</w:t>
-      </w:r>
-      <w:bookmarkEnd w:id="27"/>
-      <w:bookmarkEnd w:id="28"/>
-    </w:p>
-    <w:p>
-      <w:pPr>
-        <w:rPr>
-          <w:lang w:val="fr-CH"/>
-        </w:rPr>
-      </w:pPr>
-    </w:p>
-    <w:p>
-      <w:pPr>
-        <w:rPr>
-          <w:rFonts w:ascii="Consolas" w:hAnsi="Consolas"/>
-          <w:lang w:val="fr-CH"/>
-        </w:rPr>
-      </w:pPr>
-      <w:r>
-        <w:rPr>
-          <w:rFonts w:ascii="Consolas" w:hAnsi="Consolas"/>
-          <w:lang w:val="fr-CH"/>
-        </w:rPr>
-        <w:lastRenderedPageBreak/>
-        <w:t>/*</w:t>
-      </w:r>
-      <w:r>
-        <w:rPr>
-          <w:rFonts w:ascii="Consolas" w:hAnsi="Consolas"/>
-          <w:lang w:val="fr-CH"/>
-        </w:rPr>
-        <w:t xml:space="preserve"> à mettre :</w:t>
+          <w:highlight w:val="yellow"/>
+          <w:lang w:val="fr-CH"/>
+        </w:rPr>
+        <w:t>Lister les erreurs restantes</w:t>
       </w:r>
     </w:p>
     <w:p>
@@ -11517,15 +11570,18 @@
         </w:numPr>
         <w:rPr>
           <w:rFonts w:ascii="Consolas" w:hAnsi="Consolas"/>
+          <w:highlight w:val="yellow"/>
           <w:lang w:val="fr-CH"/>
         </w:rPr>
       </w:pPr>
       <w:r>
         <w:rPr>
           <w:rFonts w:ascii="Consolas" w:hAnsi="Consolas"/>
-          <w:lang w:val="fr-CH"/>
-        </w:rPr>
-        <w:t>Lister les erreurs restantes</w:t>
+          <w:highlight w:val="yellow"/>
+          <w:lang w:val="fr-CH"/>
+        </w:rPr>
+        <w:lastRenderedPageBreak/>
+        <w:t>Définir l’impact/les conséquences de l’erreur sur l’utilisation du produit</w:t>
       </w:r>
     </w:p>
     <w:p>
@@ -11537,15 +11593,106 @@
         </w:numPr>
         <w:rPr>
           <w:rFonts w:ascii="Consolas" w:hAnsi="Consolas"/>
+          <w:highlight w:val="yellow"/>
           <w:lang w:val="fr-CH"/>
         </w:rPr>
       </w:pPr>
       <w:r>
         <w:rPr>
           <w:rFonts w:ascii="Consolas" w:hAnsi="Consolas"/>
-          <w:lang w:val="fr-CH"/>
-        </w:rPr>
-        <w:t>Définir l’impact/les conséquences de l’erreur sur l’utilisation du produit</w:t>
+          <w:highlight w:val="yellow"/>
+          <w:lang w:val="fr-CH"/>
+        </w:rPr>
+        <w:t>Les actions à mettre en œuvre pour corriger</w:t>
+      </w:r>
+      <w:r>
+        <w:rPr>
+          <w:rFonts w:ascii="Consolas" w:hAnsi="Consolas"/>
+          <w:highlight w:val="yellow"/>
+          <w:lang w:val="fr-CH"/>
+        </w:rPr>
+        <w:t xml:space="preserve"> le problème ou pallier à son impact négatif</w:t>
+      </w:r>
+    </w:p>
+    <w:p>
+      <w:pPr>
+        <w:rPr>
+          <w:i/>
+          <w:iCs/>
+          <w:szCs w:val="14"/>
+          <w:lang w:val="fr-CH"/>
+        </w:rPr>
+      </w:pPr>
+      <w:r>
+        <w:rPr>
+          <w:rFonts w:ascii="Consolas" w:hAnsi="Consolas"/>
+          <w:highlight w:val="yellow"/>
+          <w:lang w:val="fr-CH"/>
+        </w:rPr>
+        <w:t>*/</w:t>
+      </w:r>
+    </w:p>
+    <w:p>
+      <w:pPr>
+        <w:pStyle w:val="En-tte"/>
+        <w:rPr>
+          <w:rFonts w:cs="Arial"/>
+          <w:iCs/>
+          <w:lang w:val="fr-CH"/>
+        </w:rPr>
+      </w:pPr>
+    </w:p>
+    <w:p>
+      <w:pPr>
+        <w:pStyle w:val="Titre2"/>
+        <w:rPr>
+          <w:lang w:val="fr-CH"/>
+        </w:rPr>
+      </w:pPr>
+      <w:bookmarkStart w:id="31" w:name="_Toc25553326"/>
+      <w:bookmarkStart w:id="32" w:name="_Toc71691029"/>
+      <w:bookmarkStart w:id="33" w:name="_Toc73093600"/>
+      <w:r>
+        <w:rPr>
+          <w:lang w:val="fr-CH"/>
+        </w:rPr>
+        <w:t xml:space="preserve">Liste des </w:t>
+      </w:r>
+      <w:r>
+        <w:t>documents</w:t>
+      </w:r>
+      <w:bookmarkEnd w:id="31"/>
+      <w:r>
+        <w:rPr>
+          <w:lang w:val="fr-CH"/>
+        </w:rPr>
+        <w:t xml:space="preserve"> fournis</w:t>
+      </w:r>
+      <w:bookmarkEnd w:id="32"/>
+      <w:bookmarkEnd w:id="33"/>
+    </w:p>
+    <w:p>
+      <w:pPr>
+        <w:rPr>
+          <w:lang w:val="fr-CH"/>
+        </w:rPr>
+      </w:pPr>
+    </w:p>
+    <w:p>
+      <w:pPr>
+        <w:rPr>
+          <w:rFonts w:ascii="Consolas" w:hAnsi="Consolas"/>
+          <w:highlight w:val="yellow"/>
+          <w:lang w:val="fr-CH"/>
+        </w:rPr>
+      </w:pPr>
+      <w:r>
+        <w:rPr>
+          <w:rFonts w:ascii="Consolas" w:hAnsi="Consolas"/>
+          <w:highlight w:val="yellow"/>
+          <w:lang w:val="fr-CH"/>
+        </w:rPr>
+        <w:t>/* à mettre :</w:t>
       </w:r>
     </w:p>
     <w:p>
@@ -11557,26 +11704,38 @@
         </w:numPr>
         <w:rPr>
           <w:rFonts w:ascii="Consolas" w:hAnsi="Consolas"/>
+          <w:highlight w:val="yellow"/>
           <w:lang w:val="fr-CH"/>
         </w:rPr>
       </w:pPr>
       <w:r>
         <w:rPr>
           <w:rFonts w:ascii="Consolas" w:hAnsi="Consolas"/>
-          <w:lang w:val="fr-CH"/>
-        </w:rPr>
-        <w:t>Les actions à mettre en œuvre pour corriger</w:t>
-      </w:r>
-      <w:r>
+          <w:highlight w:val="yellow"/>
+          <w:lang w:val="fr-CH"/>
+        </w:rPr>
+        <w:t>Les documents fournis au rendu (documentation, journal de travail, rapport du projet)</w:t>
+      </w:r>
+    </w:p>
+    <w:p>
+      <w:pPr>
         <w:rPr>
           <w:rFonts w:ascii="Consolas" w:hAnsi="Consolas"/>
           <w:lang w:val="fr-CH"/>
         </w:rPr>
-        <w:t xml:space="preserve"> le problème ou pallier à son impact négatif</w:t>
-      </w:r>
-    </w:p>
-    <w:p>
-      <w:pPr>
+      </w:pPr>
+      <w:r>
+        <w:rPr>
+          <w:rFonts w:ascii="Consolas" w:hAnsi="Consolas"/>
+          <w:highlight w:val="yellow"/>
+          <w:lang w:val="fr-CH"/>
+        </w:rPr>
+        <w:t>*/</w:t>
+      </w:r>
+    </w:p>
+    <w:p>
+      <w:pPr>
+        <w:pStyle w:val="En-tte"/>
         <w:rPr>
           <w:i/>
           <w:iCs/>
@@ -11584,87 +11743,74 @@
           <w:lang w:val="fr-CH"/>
         </w:rPr>
       </w:pPr>
-      <w:r>
+    </w:p>
+    <w:p>
+      <w:pPr>
+        <w:rPr>
+          <w:szCs w:val="14"/>
+          <w:lang w:val="fr-CH"/>
+        </w:rPr>
+      </w:pPr>
+      <w:r>
+        <w:rPr>
+          <w:szCs w:val="14"/>
+          <w:lang w:val="fr-CH"/>
+        </w:rPr>
+        <w:br w:type="page"/>
+      </w:r>
+    </w:p>
+    <w:p>
+      <w:pPr>
+        <w:pStyle w:val="Titre1"/>
+        <w:tabs>
+          <w:tab w:val="num" w:pos="360"/>
+        </w:tabs>
+        <w:rPr>
+          <w:lang w:val="fr-CH"/>
+        </w:rPr>
+      </w:pPr>
+      <w:bookmarkStart w:id="34" w:name="_Toc25553328"/>
+      <w:bookmarkStart w:id="35" w:name="_Toc71703263"/>
+      <w:bookmarkStart w:id="36" w:name="_Toc73093601"/>
+      <w:r>
+        <w:rPr>
+          <w:lang w:val="fr-CH"/>
+        </w:rPr>
+        <w:lastRenderedPageBreak/>
+        <w:t>C</w:t>
+      </w:r>
+      <w:bookmarkEnd w:id="34"/>
+      <w:bookmarkEnd w:id="35"/>
+      <w:r>
+        <w:rPr>
+          <w:lang w:val="fr-CH"/>
+        </w:rPr>
+        <w:t>onclusions</w:t>
+      </w:r>
+      <w:bookmarkEnd w:id="36"/>
+    </w:p>
+    <w:p>
+      <w:pPr>
+        <w:rPr>
+          <w:lang w:val="fr-CH"/>
+        </w:rPr>
+      </w:pPr>
+    </w:p>
+    <w:p>
+      <w:pPr>
         <w:rPr>
           <w:rFonts w:ascii="Consolas" w:hAnsi="Consolas"/>
-          <w:lang w:val="fr-CH"/>
-        </w:rPr>
-        <w:t>*</w:t>
-      </w:r>
+          <w:highlight w:val="yellow"/>
+          <w:lang w:val="fr-CH"/>
+        </w:rPr>
+      </w:pPr>
       <w:r>
         <w:rPr>
           <w:rFonts w:ascii="Consolas" w:hAnsi="Consolas"/>
-          <w:lang w:val="fr-CH"/>
-        </w:rPr>
-        <w:t>/</w:t>
-      </w:r>
-    </w:p>
-    <w:p>
-      <w:pPr>
-        <w:pStyle w:val="En-tte"/>
-        <w:rPr>
-          <w:rFonts w:cs="Arial"/>
-          <w:iCs/>
-          <w:lang w:val="fr-CH"/>
-        </w:rPr>
-      </w:pPr>
-    </w:p>
-    <w:p>
-      <w:pPr>
-        <w:pStyle w:val="Titre2"/>
-        <w:rPr>
-          <w:lang w:val="fr-CH"/>
-        </w:rPr>
-      </w:pPr>
-      <w:bookmarkStart w:id="29" w:name="_Toc25553326"/>
-      <w:bookmarkStart w:id="30" w:name="_Toc71691029"/>
-      <w:bookmarkStart w:id="31" w:name="_Toc71641649"/>
-      <w:r>
-        <w:rPr>
-          <w:lang w:val="fr-CH"/>
-        </w:rPr>
-        <w:t xml:space="preserve">Liste des </w:t>
-      </w:r>
-      <w:r>
-        <w:t>documents</w:t>
-      </w:r>
-      <w:bookmarkEnd w:id="29"/>
-      <w:r>
-        <w:rPr>
-          <w:lang w:val="fr-CH"/>
-        </w:rPr>
-        <w:t xml:space="preserve"> fournis</w:t>
-      </w:r>
-      <w:bookmarkEnd w:id="30"/>
-      <w:bookmarkEnd w:id="31"/>
-    </w:p>
-    <w:p>
-      <w:pPr>
-        <w:rPr>
-          <w:lang w:val="fr-CH"/>
-        </w:rPr>
-      </w:pPr>
-    </w:p>
-    <w:p>
-      <w:pPr>
-        <w:rPr>
-          <w:rFonts w:ascii="Consolas" w:hAnsi="Consolas"/>
-          <w:lang w:val="fr-CH"/>
-        </w:rPr>
-      </w:pPr>
-      <w:r>
-        <w:rPr>
-          <w:rFonts w:ascii="Consolas" w:hAnsi="Consolas"/>
-          <w:lang w:val="fr-CH"/>
-        </w:rPr>
-        <w:t>/*</w:t>
-      </w:r>
-      <w:r>
-        <w:rPr>
-          <w:rFonts w:ascii="Consolas" w:hAnsi="Consolas"/>
-          <w:lang w:val="fr-CH"/>
-        </w:rPr>
-        <w:t xml:space="preserve"> à mettre :</w:t>
+          <w:highlight w:val="yellow"/>
+          <w:lang w:val="fr-CH"/>
+        </w:rPr>
+        <w:t>/* à mettre :</w:t>
       </w:r>
     </w:p>
     <w:p>
@@ -11676,42 +11822,21 @@
         </w:numPr>
         <w:rPr>
           <w:rFonts w:ascii="Consolas" w:hAnsi="Consolas"/>
+          <w:highlight w:val="yellow"/>
           <w:lang w:val="fr-CH"/>
         </w:rPr>
       </w:pPr>
       <w:r>
         <w:rPr>
           <w:rFonts w:ascii="Consolas" w:hAnsi="Consolas"/>
-          <w:lang w:val="fr-CH"/>
-        </w:rPr>
-        <w:t>Les documents fournis au rendu (documentation, journal de travail, rapport du projet)</w:t>
-      </w:r>
-    </w:p>
-    <w:p>
-      <w:pPr>
-        <w:rPr>
-          <w:rFonts w:ascii="Consolas" w:hAnsi="Consolas"/>
-          <w:lang w:val="fr-CH"/>
-        </w:rPr>
-      </w:pPr>
-      <w:r>
-        <w:rPr>
-          <w:rFonts w:ascii="Consolas" w:hAnsi="Consolas"/>
-          <w:lang w:val="fr-CH"/>
-        </w:rPr>
-        <w:t>*</w:t>
-      </w:r>
-      <w:r>
-        <w:rPr>
-          <w:rFonts w:ascii="Consolas" w:hAnsi="Consolas"/>
-          <w:lang w:val="fr-CH"/>
-        </w:rPr>
-        <w:t>/</w:t>
-      </w:r>
-    </w:p>
-    <w:p>
-      <w:pPr>
-        <w:pStyle w:val="En-tte"/>
+          <w:highlight w:val="yellow"/>
+          <w:lang w:val="fr-CH"/>
+        </w:rPr>
+        <w:t>Conclusion(s) générale(s) concernant le projet et sa réalisation</w:t>
+      </w:r>
+    </w:p>
+    <w:p>
+      <w:pPr>
         <w:rPr>
           <w:i/>
           <w:iCs/>
@@ -11719,79 +11844,60 @@
           <w:lang w:val="fr-CH"/>
         </w:rPr>
       </w:pPr>
-    </w:p>
-    <w:p>
-      <w:pPr>
-        <w:rPr>
-          <w:szCs w:val="14"/>
-          <w:lang w:val="fr-CH"/>
-        </w:rPr>
-      </w:pPr>
-      <w:r>
-        <w:rPr>
-          <w:szCs w:val="14"/>
-          <w:lang w:val="fr-CH"/>
-        </w:rPr>
-        <w:br w:type="page"/>
-      </w:r>
-    </w:p>
-    <w:p>
-      <w:pPr>
-        <w:pStyle w:val="Titre1"/>
-        <w:tabs>
-          <w:tab w:val="num" w:pos="360"/>
-        </w:tabs>
-        <w:rPr>
-          <w:lang w:val="fr-CH"/>
-        </w:rPr>
-      </w:pPr>
-      <w:bookmarkStart w:id="32" w:name="_Toc25553328"/>
-      <w:bookmarkStart w:id="33" w:name="_Toc71703263"/>
-      <w:bookmarkStart w:id="34" w:name="_Toc71641650"/>
-      <w:r>
-        <w:rPr>
-          <w:lang w:val="fr-CH"/>
-        </w:rPr>
-        <w:lastRenderedPageBreak/>
-        <w:t>C</w:t>
-      </w:r>
-      <w:bookmarkEnd w:id="32"/>
-      <w:bookmarkEnd w:id="33"/>
-      <w:r>
-        <w:rPr>
-          <w:lang w:val="fr-CH"/>
-        </w:rPr>
-        <w:t>onclusions</w:t>
-      </w:r>
-      <w:bookmarkEnd w:id="34"/>
-    </w:p>
-    <w:p>
-      <w:pPr>
-        <w:rPr>
-          <w:lang w:val="fr-CH"/>
-        </w:rPr>
-      </w:pPr>
-    </w:p>
-    <w:p>
-      <w:pPr>
+      <w:r>
         <w:rPr>
           <w:rFonts w:ascii="Consolas" w:hAnsi="Consolas"/>
-          <w:lang w:val="fr-CH"/>
-        </w:rPr>
-      </w:pPr>
-      <w:r>
+          <w:highlight w:val="yellow"/>
+          <w:lang w:val="fr-CH"/>
+        </w:rPr>
+        <w:t>*/</w:t>
+      </w:r>
+    </w:p>
+    <w:p>
+      <w:pPr>
+        <w:rPr>
+          <w:lang w:val="fr-CH"/>
+        </w:rPr>
+      </w:pPr>
+    </w:p>
+    <w:p>
+      <w:pPr>
+        <w:pStyle w:val="Titre2"/>
+        <w:rPr>
+          <w:lang w:val="fr-CH"/>
+        </w:rPr>
+      </w:pPr>
+      <w:bookmarkStart w:id="37" w:name="_Toc73093602"/>
+      <w:r>
+        <w:rPr>
+          <w:lang w:val="fr-CH"/>
+        </w:rPr>
+        <w:t>Objectifs</w:t>
+      </w:r>
+      <w:bookmarkEnd w:id="37"/>
+    </w:p>
+    <w:p>
+      <w:pPr>
+        <w:rPr>
+          <w:lang w:val="fr-CH"/>
+        </w:rPr>
+      </w:pPr>
+    </w:p>
+    <w:p>
+      <w:pPr>
         <w:rPr>
           <w:rFonts w:ascii="Consolas" w:hAnsi="Consolas"/>
-          <w:lang w:val="fr-CH"/>
-        </w:rPr>
-        <w:t>/*</w:t>
-      </w:r>
+          <w:highlight w:val="yellow"/>
+          <w:lang w:val="fr-CH"/>
+        </w:rPr>
+      </w:pPr>
       <w:r>
         <w:rPr>
           <w:rFonts w:ascii="Consolas" w:hAnsi="Consolas"/>
-          <w:lang w:val="fr-CH"/>
-        </w:rPr>
-        <w:t xml:space="preserve"> à mettre :</w:t>
+          <w:highlight w:val="yellow"/>
+          <w:lang w:val="fr-CH"/>
+        </w:rPr>
+        <w:t>/* à mettre :</w:t>
       </w:r>
     </w:p>
     <w:p>
@@ -11803,15 +11909,17 @@
         </w:numPr>
         <w:rPr>
           <w:rFonts w:ascii="Consolas" w:hAnsi="Consolas"/>
+          <w:highlight w:val="yellow"/>
           <w:lang w:val="fr-CH"/>
         </w:rPr>
       </w:pPr>
       <w:r>
         <w:rPr>
           <w:rFonts w:ascii="Consolas" w:hAnsi="Consolas"/>
-          <w:lang w:val="fr-CH"/>
-        </w:rPr>
-        <w:t>Conclusion(s) générale(s) concernant le projet et sa réalisation</w:t>
+          <w:highlight w:val="yellow"/>
+          <w:lang w:val="fr-CH"/>
+        </w:rPr>
+        <w:t>Réflexion sur les objectifs atteints et, s’il y en a, les objectifs non-atteints</w:t>
       </w:r>
     </w:p>
     <w:p>
@@ -11826,68 +11934,57 @@
       <w:r>
         <w:rPr>
           <w:rFonts w:ascii="Consolas" w:hAnsi="Consolas"/>
-          <w:lang w:val="fr-CH"/>
-        </w:rPr>
-        <w:t>*</w:t>
-      </w:r>
-      <w:r>
+          <w:highlight w:val="yellow"/>
+          <w:lang w:val="fr-CH"/>
+        </w:rPr>
+        <w:t>*/</w:t>
+      </w:r>
+    </w:p>
+    <w:p>
+      <w:pPr>
+        <w:rPr>
+          <w:lang w:val="fr-CH"/>
+        </w:rPr>
+      </w:pPr>
+    </w:p>
+    <w:p>
+      <w:pPr>
+        <w:pStyle w:val="Titre2"/>
+        <w:rPr>
+          <w:lang w:val="fr-CH"/>
+        </w:rPr>
+      </w:pPr>
+      <w:bookmarkStart w:id="38" w:name="_Toc73093603"/>
+      <w:r>
+        <w:rPr>
+          <w:lang w:val="fr-CH"/>
+        </w:rPr>
+        <w:t>Points positifs et négatifs</w:t>
+      </w:r>
+      <w:bookmarkEnd w:id="38"/>
+    </w:p>
+    <w:p>
+      <w:pPr>
+        <w:rPr>
+          <w:lang w:val="fr-CH"/>
+        </w:rPr>
+      </w:pPr>
+    </w:p>
+    <w:p>
+      <w:pPr>
         <w:rPr>
           <w:rFonts w:ascii="Consolas" w:hAnsi="Consolas"/>
-          <w:lang w:val="fr-CH"/>
-        </w:rPr>
-        <w:t>/</w:t>
-      </w:r>
-    </w:p>
-    <w:p>
-      <w:pPr>
-        <w:rPr>
-          <w:lang w:val="fr-CH"/>
-        </w:rPr>
-      </w:pPr>
-    </w:p>
-    <w:p>
-      <w:pPr>
-        <w:pStyle w:val="Titre2"/>
-        <w:rPr>
-          <w:lang w:val="fr-CH"/>
-        </w:rPr>
-      </w:pPr>
-      <w:bookmarkStart w:id="35" w:name="_Toc71641651"/>
-      <w:r>
-        <w:rPr>
-          <w:lang w:val="fr-CH"/>
-        </w:rPr>
-        <w:t>Objectifs</w:t>
-      </w:r>
-      <w:bookmarkEnd w:id="35"/>
-    </w:p>
-    <w:p>
-      <w:pPr>
-        <w:rPr>
-          <w:lang w:val="fr-CH"/>
-        </w:rPr>
-      </w:pPr>
-    </w:p>
-    <w:p>
-      <w:pPr>
+          <w:highlight w:val="yellow"/>
+          <w:lang w:val="fr-CH"/>
+        </w:rPr>
+      </w:pPr>
+      <w:r>
         <w:rPr>
           <w:rFonts w:ascii="Consolas" w:hAnsi="Consolas"/>
-          <w:lang w:val="fr-CH"/>
-        </w:rPr>
-      </w:pPr>
-      <w:r>
-        <w:rPr>
-          <w:rFonts w:ascii="Consolas" w:hAnsi="Consolas"/>
-          <w:lang w:val="fr-CH"/>
-        </w:rPr>
-        <w:t>/*</w:t>
-      </w:r>
-      <w:r>
-        <w:rPr>
-          <w:rFonts w:ascii="Consolas" w:hAnsi="Consolas"/>
-          <w:lang w:val="fr-CH"/>
-        </w:rPr>
-        <w:t xml:space="preserve"> à mettre :</w:t>
+          <w:highlight w:val="yellow"/>
+          <w:lang w:val="fr-CH"/>
+        </w:rPr>
+        <w:t>/* à mettre :</w:t>
       </w:r>
     </w:p>
     <w:p>
@@ -11899,15 +11996,17 @@
         </w:numPr>
         <w:rPr>
           <w:rFonts w:ascii="Consolas" w:hAnsi="Consolas"/>
+          <w:highlight w:val="yellow"/>
           <w:lang w:val="fr-CH"/>
         </w:rPr>
       </w:pPr>
       <w:r>
         <w:rPr>
           <w:rFonts w:ascii="Consolas" w:hAnsi="Consolas"/>
-          <w:lang w:val="fr-CH"/>
-        </w:rPr>
-        <w:t>Réflexion sur les objectifs atteints et, s’il y en a, les objectifs non-atteints</w:t>
+          <w:highlight w:val="yellow"/>
+          <w:lang w:val="fr-CH"/>
+        </w:rPr>
+        <w:t>Réflexion sur les points positifs et négatifs du projet</w:t>
       </w:r>
     </w:p>
     <w:p>
@@ -11922,68 +12021,57 @@
       <w:r>
         <w:rPr>
           <w:rFonts w:ascii="Consolas" w:hAnsi="Consolas"/>
-          <w:lang w:val="fr-CH"/>
-        </w:rPr>
-        <w:t>*</w:t>
-      </w:r>
-      <w:r>
+          <w:highlight w:val="yellow"/>
+          <w:lang w:val="fr-CH"/>
+        </w:rPr>
+        <w:t>*/</w:t>
+      </w:r>
+    </w:p>
+    <w:p>
+      <w:pPr>
+        <w:rPr>
+          <w:lang w:val="fr-CH"/>
+        </w:rPr>
+      </w:pPr>
+    </w:p>
+    <w:p>
+      <w:pPr>
+        <w:pStyle w:val="Titre2"/>
+        <w:rPr>
+          <w:lang w:val="fr-CH"/>
+        </w:rPr>
+      </w:pPr>
+      <w:bookmarkStart w:id="39" w:name="_Toc73093604"/>
+      <w:r>
+        <w:rPr>
+          <w:lang w:val="fr-CH"/>
+        </w:rPr>
+        <w:t>Difficultés</w:t>
+      </w:r>
+      <w:bookmarkEnd w:id="39"/>
+    </w:p>
+    <w:p>
+      <w:pPr>
+        <w:rPr>
+          <w:lang w:val="fr-CH"/>
+        </w:rPr>
+      </w:pPr>
+    </w:p>
+    <w:p>
+      <w:pPr>
         <w:rPr>
           <w:rFonts w:ascii="Consolas" w:hAnsi="Consolas"/>
-          <w:lang w:val="fr-CH"/>
-        </w:rPr>
-        <w:t>/</w:t>
-      </w:r>
-    </w:p>
-    <w:p>
-      <w:pPr>
-        <w:rPr>
-          <w:lang w:val="fr-CH"/>
-        </w:rPr>
-      </w:pPr>
-    </w:p>
-    <w:p>
-      <w:pPr>
-        <w:pStyle w:val="Titre2"/>
-        <w:rPr>
-          <w:lang w:val="fr-CH"/>
-        </w:rPr>
-      </w:pPr>
-      <w:bookmarkStart w:id="36" w:name="_Toc71641652"/>
-      <w:r>
-        <w:rPr>
-          <w:lang w:val="fr-CH"/>
-        </w:rPr>
-        <w:t>Points positifs et négatifs</w:t>
-      </w:r>
-      <w:bookmarkEnd w:id="36"/>
-    </w:p>
-    <w:p>
-      <w:pPr>
-        <w:rPr>
-          <w:lang w:val="fr-CH"/>
-        </w:rPr>
-      </w:pPr>
-    </w:p>
-    <w:p>
-      <w:pPr>
+          <w:highlight w:val="yellow"/>
+          <w:lang w:val="fr-CH"/>
+        </w:rPr>
+      </w:pPr>
+      <w:r>
         <w:rPr>
           <w:rFonts w:ascii="Consolas" w:hAnsi="Consolas"/>
-          <w:lang w:val="fr-CH"/>
-        </w:rPr>
-      </w:pPr>
-      <w:r>
-        <w:rPr>
-          <w:rFonts w:ascii="Consolas" w:hAnsi="Consolas"/>
-          <w:lang w:val="fr-CH"/>
-        </w:rPr>
-        <w:t>/*</w:t>
-      </w:r>
-      <w:r>
-        <w:rPr>
-          <w:rFonts w:ascii="Consolas" w:hAnsi="Consolas"/>
-          <w:lang w:val="fr-CH"/>
-        </w:rPr>
-        <w:t xml:space="preserve"> à mettre :</w:t>
+          <w:highlight w:val="yellow"/>
+          <w:lang w:val="fr-CH"/>
+        </w:rPr>
+        <w:t>/* à mettre :</w:t>
       </w:r>
     </w:p>
     <w:p>
@@ -11995,91 +12083,17 @@
         </w:numPr>
         <w:rPr>
           <w:rFonts w:ascii="Consolas" w:hAnsi="Consolas"/>
+          <w:highlight w:val="yellow"/>
           <w:lang w:val="fr-CH"/>
         </w:rPr>
       </w:pPr>
       <w:r>
         <w:rPr>
           <w:rFonts w:ascii="Consolas" w:hAnsi="Consolas"/>
-          <w:lang w:val="fr-CH"/>
-        </w:rPr>
-        <w:t>Réflexion sur les points positifs et négatifs du projet</w:t>
-      </w:r>
-    </w:p>
-    <w:p>
-      <w:pPr>
-        <w:rPr>
-          <w:i/>
-          <w:iCs/>
-          <w:szCs w:val="14"/>
-          <w:lang w:val="fr-CH"/>
-        </w:rPr>
-      </w:pPr>
-      <w:r>
-        <w:rPr>
-          <w:rFonts w:ascii="Consolas" w:hAnsi="Consolas"/>
-          <w:lang w:val="fr-CH"/>
-        </w:rPr>
-        <w:t>*</w:t>
-      </w:r>
-      <w:r>
-        <w:rPr>
-          <w:rFonts w:ascii="Consolas" w:hAnsi="Consolas"/>
-          <w:lang w:val="fr-CH"/>
-        </w:rPr>
-        <w:t>/</w:t>
-      </w:r>
-    </w:p>
-    <w:p>
-      <w:pPr>
-        <w:rPr>
-          <w:lang w:val="fr-CH"/>
-        </w:rPr>
-      </w:pPr>
-    </w:p>
-    <w:p>
-      <w:pPr>
-        <w:pStyle w:val="Titre2"/>
-        <w:rPr>
-          <w:lang w:val="fr-CH"/>
-        </w:rPr>
-      </w:pPr>
-      <w:bookmarkStart w:id="37" w:name="_Toc71641653"/>
-      <w:r>
-        <w:rPr>
-          <w:lang w:val="fr-CH"/>
-        </w:rPr>
-        <w:t>Difficultés</w:t>
-      </w:r>
-      <w:bookmarkEnd w:id="37"/>
-    </w:p>
-    <w:p>
-      <w:pPr>
-        <w:rPr>
-          <w:lang w:val="fr-CH"/>
-        </w:rPr>
-      </w:pPr>
-    </w:p>
-    <w:p>
-      <w:pPr>
-        <w:rPr>
-          <w:rFonts w:ascii="Consolas" w:hAnsi="Consolas"/>
-          <w:lang w:val="fr-CH"/>
-        </w:rPr>
-      </w:pPr>
-      <w:r>
-        <w:rPr>
-          <w:rFonts w:ascii="Consolas" w:hAnsi="Consolas"/>
-          <w:lang w:val="fr-CH"/>
-        </w:rPr>
-        <w:t>/*</w:t>
-      </w:r>
-      <w:r>
-        <w:rPr>
-          <w:rFonts w:ascii="Consolas" w:hAnsi="Consolas"/>
-          <w:lang w:val="fr-CH"/>
-        </w:rPr>
-        <w:t xml:space="preserve"> à mettre :</w:t>
+          <w:highlight w:val="yellow"/>
+          <w:lang w:val="fr-CH"/>
+        </w:rPr>
+        <w:t>Réflexion sur les difficultés rencontrées, comment j’y ai réagi et comment j’aurais pu améliorer ma méthodologie</w:t>
       </w:r>
     </w:p>
     <w:p>
@@ -12091,15 +12105,82 @@
         </w:numPr>
         <w:rPr>
           <w:rFonts w:ascii="Consolas" w:hAnsi="Consolas"/>
+          <w:highlight w:val="yellow"/>
           <w:lang w:val="fr-CH"/>
         </w:rPr>
       </w:pPr>
       <w:r>
         <w:rPr>
           <w:rFonts w:ascii="Consolas" w:hAnsi="Consolas"/>
-          <w:lang w:val="fr-CH"/>
-        </w:rPr>
-        <w:t>Réflexion sur les difficultés rencontrées, comment j’y ai réagi et comment j’aurais pu améliorer ma méthodologie</w:t>
+          <w:highlight w:val="yellow"/>
+          <w:lang w:val="fr-CH"/>
+        </w:rPr>
+        <w:t>Comparaison avec les risques techniques imaginés durant l’analyse</w:t>
+      </w:r>
+    </w:p>
+    <w:p>
+      <w:pPr>
+        <w:rPr>
+          <w:i/>
+          <w:iCs/>
+          <w:szCs w:val="14"/>
+          <w:lang w:val="fr-CH"/>
+        </w:rPr>
+      </w:pPr>
+      <w:r>
+        <w:rPr>
+          <w:rFonts w:ascii="Consolas" w:hAnsi="Consolas"/>
+          <w:highlight w:val="yellow"/>
+          <w:lang w:val="fr-CH"/>
+        </w:rPr>
+        <w:t>*/</w:t>
+      </w:r>
+    </w:p>
+    <w:p>
+      <w:pPr>
+        <w:rPr>
+          <w:lang w:val="fr-CH"/>
+        </w:rPr>
+      </w:pPr>
+    </w:p>
+    <w:p>
+      <w:pPr>
+        <w:pStyle w:val="Titre2"/>
+        <w:rPr>
+          <w:lang w:val="fr-CH"/>
+        </w:rPr>
+      </w:pPr>
+      <w:bookmarkStart w:id="40" w:name="_Toc73093605"/>
+      <w:r>
+        <w:rPr>
+          <w:lang w:val="fr-CH"/>
+        </w:rPr>
+        <w:t>Suite pour le projet</w:t>
+      </w:r>
+      <w:bookmarkEnd w:id="40"/>
+    </w:p>
+    <w:p>
+      <w:pPr>
+        <w:rPr>
+          <w:lang w:val="fr-CH"/>
+        </w:rPr>
+      </w:pPr>
+    </w:p>
+    <w:p>
+      <w:pPr>
+        <w:rPr>
+          <w:rFonts w:ascii="Consolas" w:hAnsi="Consolas"/>
+          <w:highlight w:val="yellow"/>
+          <w:lang w:val="fr-CH"/>
+        </w:rPr>
+      </w:pPr>
+      <w:r>
+        <w:rPr>
+          <w:rFonts w:ascii="Consolas" w:hAnsi="Consolas"/>
+          <w:highlight w:val="yellow"/>
+          <w:lang w:val="fr-CH"/>
+        </w:rPr>
+        <w:t>/* à mettre :</w:t>
       </w:r>
     </w:p>
     <w:p>
@@ -12111,15 +12192,17 @@
         </w:numPr>
         <w:rPr>
           <w:rFonts w:ascii="Consolas" w:hAnsi="Consolas"/>
+          <w:highlight w:val="yellow"/>
           <w:lang w:val="fr-CH"/>
         </w:rPr>
       </w:pPr>
       <w:r>
         <w:rPr>
           <w:rFonts w:ascii="Consolas" w:hAnsi="Consolas"/>
-          <w:lang w:val="fr-CH"/>
-        </w:rPr>
-        <w:t>Comparaison avec les risques techniques imaginés durant l’analyse</w:t>
+          <w:highlight w:val="yellow"/>
+          <w:lang w:val="fr-CH"/>
+        </w:rPr>
+        <w:t>Les évolutions ou améliorations que je pense apporter au projet par la suite</w:t>
       </w:r>
     </w:p>
     <w:p>
@@ -12134,68 +12217,57 @@
       <w:r>
         <w:rPr>
           <w:rFonts w:ascii="Consolas" w:hAnsi="Consolas"/>
-          <w:lang w:val="fr-CH"/>
-        </w:rPr>
-        <w:t>*</w:t>
-      </w:r>
-      <w:r>
+          <w:highlight w:val="yellow"/>
+          <w:lang w:val="fr-CH"/>
+        </w:rPr>
+        <w:t>*/</w:t>
+      </w:r>
+    </w:p>
+    <w:p>
+      <w:pPr>
+        <w:rPr>
+          <w:lang w:val="fr-CH"/>
+        </w:rPr>
+      </w:pPr>
+    </w:p>
+    <w:p>
+      <w:pPr>
+        <w:pStyle w:val="Titre2"/>
+        <w:rPr>
+          <w:lang w:val="fr-CH"/>
+        </w:rPr>
+      </w:pPr>
+      <w:bookmarkStart w:id="41" w:name="_Toc73093606"/>
+      <w:r>
+        <w:rPr>
+          <w:lang w:val="fr-CH"/>
+        </w:rPr>
+        <w:t>Comparaison entre la planification et le travail réalisé</w:t>
+      </w:r>
+      <w:bookmarkEnd w:id="41"/>
+    </w:p>
+    <w:p>
+      <w:pPr>
+        <w:rPr>
+          <w:lang w:val="fr-CH"/>
+        </w:rPr>
+      </w:pPr>
+    </w:p>
+    <w:p>
+      <w:pPr>
         <w:rPr>
           <w:rFonts w:ascii="Consolas" w:hAnsi="Consolas"/>
-          <w:lang w:val="fr-CH"/>
-        </w:rPr>
-        <w:t>/</w:t>
-      </w:r>
-    </w:p>
-    <w:p>
-      <w:pPr>
-        <w:rPr>
-          <w:lang w:val="fr-CH"/>
-        </w:rPr>
-      </w:pPr>
-    </w:p>
-    <w:p>
-      <w:pPr>
-        <w:pStyle w:val="Titre2"/>
-        <w:rPr>
-          <w:lang w:val="fr-CH"/>
-        </w:rPr>
-      </w:pPr>
-      <w:bookmarkStart w:id="38" w:name="_Toc71641654"/>
-      <w:r>
-        <w:rPr>
-          <w:lang w:val="fr-CH"/>
-        </w:rPr>
-        <w:t>Suite pour le projet</w:t>
-      </w:r>
-      <w:bookmarkEnd w:id="38"/>
-    </w:p>
-    <w:p>
-      <w:pPr>
-        <w:rPr>
-          <w:lang w:val="fr-CH"/>
-        </w:rPr>
-      </w:pPr>
-    </w:p>
-    <w:p>
-      <w:pPr>
+          <w:highlight w:val="yellow"/>
+          <w:lang w:val="fr-CH"/>
+        </w:rPr>
+      </w:pPr>
+      <w:r>
         <w:rPr>
           <w:rFonts w:ascii="Consolas" w:hAnsi="Consolas"/>
-          <w:lang w:val="fr-CH"/>
-        </w:rPr>
-      </w:pPr>
-      <w:r>
-        <w:rPr>
-          <w:rFonts w:ascii="Consolas" w:hAnsi="Consolas"/>
-          <w:lang w:val="fr-CH"/>
-        </w:rPr>
-        <w:t>/*</w:t>
-      </w:r>
-      <w:r>
-        <w:rPr>
-          <w:rFonts w:ascii="Consolas" w:hAnsi="Consolas"/>
-          <w:lang w:val="fr-CH"/>
-        </w:rPr>
-        <w:t xml:space="preserve"> à mettre :</w:t>
+          <w:highlight w:val="yellow"/>
+          <w:lang w:val="fr-CH"/>
+        </w:rPr>
+        <w:t>/* à mettre :</w:t>
       </w:r>
     </w:p>
     <w:p>
@@ -12207,21 +12279,29 @@
         </w:numPr>
         <w:rPr>
           <w:rFonts w:ascii="Consolas" w:hAnsi="Consolas"/>
+          <w:highlight w:val="yellow"/>
           <w:lang w:val="fr-CH"/>
         </w:rPr>
       </w:pPr>
       <w:r>
         <w:rPr>
           <w:rFonts w:ascii="Consolas" w:hAnsi="Consolas"/>
-          <w:lang w:val="fr-CH"/>
-        </w:rPr>
-        <w:t>Les évolutions ou améliorations que je pense apporter au projet par la suite</w:t>
-      </w:r>
-    </w:p>
-    <w:p>
-      <w:pPr>
-        <w:rPr>
-          <w:i/>
+          <w:highlight w:val="yellow"/>
+          <w:lang w:val="fr-CH"/>
+        </w:rPr>
+        <w:t xml:space="preserve">Comparaison et réflexion sur les différences entre </w:t>
+      </w:r>
+      <w:r>
+        <w:rPr>
+          <w:highlight w:val="yellow"/>
+          <w:lang w:val="fr-CH"/>
+        </w:rPr>
+        <w:t>la planification et le travail réalisé</w:t>
+      </w:r>
+    </w:p>
+    <w:p>
+      <w:pPr>
+        <w:rPr>
           <w:iCs/>
           <w:szCs w:val="14"/>
           <w:lang w:val="fr-CH"/>
@@ -12230,68 +12310,116 @@
       <w:r>
         <w:rPr>
           <w:rFonts w:ascii="Consolas" w:hAnsi="Consolas"/>
-          <w:lang w:val="fr-CH"/>
-        </w:rPr>
-        <w:t>*</w:t>
-      </w:r>
-      <w:r>
+          <w:highlight w:val="yellow"/>
+          <w:lang w:val="fr-CH"/>
+        </w:rPr>
+        <w:t>*/</w:t>
+      </w:r>
+    </w:p>
+    <w:p>
+      <w:pPr>
+        <w:rPr>
+          <w:szCs w:val="14"/>
+          <w:lang w:val="fr-CH"/>
+        </w:rPr>
+      </w:pPr>
+      <w:r>
+        <w:rPr>
+          <w:szCs w:val="14"/>
+          <w:lang w:val="fr-CH"/>
+        </w:rPr>
+        <w:br w:type="page"/>
+      </w:r>
+    </w:p>
+    <w:p>
+      <w:pPr>
+        <w:pStyle w:val="Titre1"/>
+        <w:rPr>
+          <w:lang w:val="fr-CH"/>
+        </w:rPr>
+      </w:pPr>
+      <w:bookmarkStart w:id="42" w:name="_Toc73093607"/>
+      <w:r>
+        <w:rPr>
+          <w:lang w:val="fr-CH"/>
+        </w:rPr>
+        <w:lastRenderedPageBreak/>
+        <w:t>Glossaire</w:t>
+      </w:r>
+      <w:bookmarkEnd w:id="42"/>
+    </w:p>
+    <w:p>
+      <w:pPr>
+        <w:rPr>
+          <w:lang w:val="fr-CH"/>
+        </w:rPr>
+      </w:pPr>
+    </w:p>
+    <w:p>
+      <w:pPr>
+        <w:rPr>
+          <w:szCs w:val="14"/>
+          <w:lang w:val="fr-CH"/>
+        </w:rPr>
+      </w:pPr>
+      <w:r>
+        <w:rPr>
+          <w:szCs w:val="14"/>
+          <w:lang w:val="fr-CH"/>
+        </w:rPr>
+        <w:br w:type="page"/>
+      </w:r>
+    </w:p>
+    <w:p>
+      <w:pPr>
+        <w:pStyle w:val="Titre1"/>
+        <w:tabs>
+          <w:tab w:val="num" w:pos="360"/>
+        </w:tabs>
+        <w:rPr>
+          <w:lang w:val="fr-CH"/>
+        </w:rPr>
+      </w:pPr>
+      <w:bookmarkStart w:id="43" w:name="_Toc71703264"/>
+      <w:bookmarkStart w:id="44" w:name="_Toc73093608"/>
+      <w:r>
+        <w:rPr>
+          <w:lang w:val="fr-CH"/>
+        </w:rPr>
+        <w:lastRenderedPageBreak/>
+        <w:t>A</w:t>
+      </w:r>
+      <w:bookmarkEnd w:id="43"/>
+      <w:r>
+        <w:rPr>
+          <w:lang w:val="fr-CH"/>
+        </w:rPr>
+        <w:t>nnexes</w:t>
+      </w:r>
+      <w:bookmarkEnd w:id="44"/>
+    </w:p>
+    <w:p>
+      <w:pPr>
+        <w:rPr>
+          <w:lang w:val="fr-CH"/>
+        </w:rPr>
+      </w:pPr>
+    </w:p>
+    <w:p>
+      <w:pPr>
         <w:rPr>
           <w:rFonts w:ascii="Consolas" w:hAnsi="Consolas"/>
-          <w:lang w:val="fr-CH"/>
-        </w:rPr>
-        <w:t>/</w:t>
-      </w:r>
-    </w:p>
-    <w:p>
-      <w:pPr>
-        <w:rPr>
-          <w:lang w:val="fr-CH"/>
-        </w:rPr>
-      </w:pPr>
-    </w:p>
-    <w:p>
-      <w:pPr>
-        <w:pStyle w:val="Titre2"/>
-        <w:rPr>
-          <w:lang w:val="fr-CH"/>
-        </w:rPr>
-      </w:pPr>
-      <w:bookmarkStart w:id="39" w:name="_Toc71641655"/>
-      <w:r>
-        <w:rPr>
-          <w:lang w:val="fr-CH"/>
-        </w:rPr>
-        <w:t>Comparaison entre la planification et le travail réalisé</w:t>
-      </w:r>
-      <w:bookmarkEnd w:id="39"/>
-    </w:p>
-    <w:p>
-      <w:pPr>
-        <w:rPr>
-          <w:lang w:val="fr-CH"/>
-        </w:rPr>
-      </w:pPr>
-    </w:p>
-    <w:p>
-      <w:pPr>
+          <w:highlight w:val="yellow"/>
+          <w:lang w:val="fr-CH"/>
+        </w:rPr>
+      </w:pPr>
+      <w:r>
         <w:rPr>
           <w:rFonts w:ascii="Consolas" w:hAnsi="Consolas"/>
-          <w:lang w:val="fr-CH"/>
-        </w:rPr>
-      </w:pPr>
-      <w:r>
-        <w:rPr>
-          <w:rFonts w:ascii="Consolas" w:hAnsi="Consolas"/>
-          <w:lang w:val="fr-CH"/>
-        </w:rPr>
-        <w:t>/*</w:t>
-      </w:r>
-      <w:r>
-        <w:rPr>
-          <w:rFonts w:ascii="Consolas" w:hAnsi="Consolas"/>
-          <w:lang w:val="fr-CH"/>
-        </w:rPr>
-        <w:t xml:space="preserve"> à mettre :</w:t>
+          <w:highlight w:val="yellow"/>
+          <w:lang w:val="fr-CH"/>
+        </w:rPr>
+        <w:t>/* à mettre :</w:t>
       </w:r>
     </w:p>
     <w:p>
@@ -12303,26 +12431,23 @@
         </w:numPr>
         <w:rPr>
           <w:rFonts w:ascii="Consolas" w:hAnsi="Consolas"/>
+          <w:highlight w:val="yellow"/>
           <w:lang w:val="fr-CH"/>
         </w:rPr>
       </w:pPr>
       <w:r>
         <w:rPr>
           <w:rFonts w:ascii="Consolas" w:hAnsi="Consolas"/>
-          <w:lang w:val="fr-CH"/>
-        </w:rPr>
-        <w:t xml:space="preserve">Comparaison et réflexion sur les différences entre </w:t>
-      </w:r>
-      <w:r>
-        <w:rPr>
-          <w:lang w:val="fr-CH"/>
-        </w:rPr>
-        <w:t>la planification et le travail réalisé</w:t>
-      </w:r>
-    </w:p>
-    <w:p>
-      <w:pPr>
-        <w:rPr>
+          <w:highlight w:val="yellow"/>
+          <w:lang w:val="fr-CH"/>
+        </w:rPr>
+        <w:t>Lister les documents annexes avec une description</w:t>
+      </w:r>
+    </w:p>
+    <w:p>
+      <w:pPr>
+        <w:rPr>
+          <w:i/>
           <w:iCs/>
           <w:szCs w:val="14"/>
           <w:lang w:val="fr-CH"/>
@@ -12331,127 +12456,60 @@
       <w:r>
         <w:rPr>
           <w:rFonts w:ascii="Consolas" w:hAnsi="Consolas"/>
-          <w:lang w:val="fr-CH"/>
-        </w:rPr>
-        <w:t>*</w:t>
-      </w:r>
-      <w:r>
+          <w:highlight w:val="yellow"/>
+          <w:lang w:val="fr-CH"/>
+        </w:rPr>
+        <w:t>*/</w:t>
+      </w:r>
+    </w:p>
+    <w:p>
+      <w:pPr>
+        <w:rPr>
+          <w:lang w:val="fr-CH"/>
+        </w:rPr>
+      </w:pPr>
+    </w:p>
+    <w:p>
+      <w:pPr>
+        <w:pStyle w:val="Titre2"/>
+        <w:rPr>
+          <w:lang w:val="fr-CH"/>
+        </w:rPr>
+      </w:pPr>
+      <w:bookmarkStart w:id="45" w:name="_Toc73093609"/>
+      <w:r>
+        <w:rPr>
+          <w:lang w:val="fr-CH"/>
+        </w:rPr>
+        <w:t xml:space="preserve">Résumé du rapport du </w:t>
+      </w:r>
+      <w:r>
+        <w:t>TPI</w:t>
+      </w:r>
+      <w:bookmarkEnd w:id="45"/>
+    </w:p>
+    <w:p>
+      <w:pPr>
+        <w:rPr>
+          <w:lang w:val="fr-CH"/>
+        </w:rPr>
+      </w:pPr>
+    </w:p>
+    <w:p>
+      <w:pPr>
         <w:rPr>
           <w:rFonts w:ascii="Consolas" w:hAnsi="Consolas"/>
-          <w:lang w:val="fr-CH"/>
-        </w:rPr>
-        <w:t>/</w:t>
-      </w:r>
-    </w:p>
-    <w:p>
-      <w:pPr>
-        <w:rPr>
-          <w:szCs w:val="14"/>
-          <w:lang w:val="fr-CH"/>
-        </w:rPr>
-      </w:pPr>
-      <w:r>
-        <w:rPr>
-          <w:szCs w:val="14"/>
-          <w:lang w:val="fr-CH"/>
-        </w:rPr>
-        <w:br w:type="page"/>
-      </w:r>
-    </w:p>
-    <w:p>
-      <w:pPr>
-        <w:pStyle w:val="Titre1"/>
-        <w:rPr>
-          <w:lang w:val="fr-CH"/>
-        </w:rPr>
-      </w:pPr>
-      <w:bookmarkStart w:id="40" w:name="_Toc71641656"/>
-      <w:r>
-        <w:rPr>
-          <w:lang w:val="fr-CH"/>
-        </w:rPr>
-        <w:lastRenderedPageBreak/>
-        <w:t>Glossaire</w:t>
-      </w:r>
-      <w:bookmarkEnd w:id="40"/>
-    </w:p>
-    <w:p>
-      <w:pPr>
-        <w:rPr>
-          <w:lang w:val="fr-CH"/>
-        </w:rPr>
-      </w:pPr>
-    </w:p>
-    <w:p>
-      <w:pPr>
-        <w:rPr>
-          <w:szCs w:val="14"/>
-          <w:lang w:val="fr-CH"/>
-        </w:rPr>
-      </w:pPr>
-      <w:r>
-        <w:rPr>
-          <w:szCs w:val="14"/>
-          <w:lang w:val="fr-CH"/>
-        </w:rPr>
-        <w:br w:type="page"/>
-      </w:r>
-    </w:p>
-    <w:p>
-      <w:pPr>
-        <w:pStyle w:val="Titre1"/>
-        <w:tabs>
-          <w:tab w:val="num" w:pos="360"/>
-        </w:tabs>
-        <w:rPr>
-          <w:lang w:val="fr-CH"/>
-        </w:rPr>
-      </w:pPr>
-      <w:bookmarkStart w:id="41" w:name="_Toc71703264"/>
-      <w:bookmarkStart w:id="42" w:name="_Toc71641657"/>
-      <w:r>
-        <w:rPr>
-          <w:lang w:val="fr-CH"/>
-        </w:rPr>
-        <w:lastRenderedPageBreak/>
-        <w:t>A</w:t>
-      </w:r>
-      <w:bookmarkEnd w:id="41"/>
-      <w:r>
-        <w:rPr>
-          <w:lang w:val="fr-CH"/>
-        </w:rPr>
-        <w:t>nnexes</w:t>
-      </w:r>
-      <w:bookmarkEnd w:id="42"/>
-    </w:p>
-    <w:p>
-      <w:pPr>
-        <w:rPr>
-          <w:lang w:val="fr-CH"/>
-        </w:rPr>
-      </w:pPr>
-    </w:p>
-    <w:p>
-      <w:pPr>
+          <w:highlight w:val="yellow"/>
+          <w:lang w:val="fr-CH"/>
+        </w:rPr>
+      </w:pPr>
+      <w:r>
         <w:rPr>
           <w:rFonts w:ascii="Consolas" w:hAnsi="Consolas"/>
-          <w:lang w:val="fr-CH"/>
-        </w:rPr>
-      </w:pPr>
-      <w:r>
-        <w:rPr>
-          <w:rFonts w:ascii="Consolas" w:hAnsi="Consolas"/>
-          <w:lang w:val="fr-CH"/>
-        </w:rPr>
-        <w:t>/*</w:t>
-      </w:r>
-      <w:r>
-        <w:rPr>
-          <w:rFonts w:ascii="Consolas" w:hAnsi="Consolas"/>
-          <w:lang w:val="fr-CH"/>
-        </w:rPr>
-        <w:t xml:space="preserve"> à mettre :</w:t>
+          <w:highlight w:val="yellow"/>
+          <w:lang w:val="fr-CH"/>
+        </w:rPr>
+        <w:t>/* à mettre :</w:t>
       </w:r>
     </w:p>
     <w:p>
@@ -12463,94 +12521,17 @@
         </w:numPr>
         <w:rPr>
           <w:rFonts w:ascii="Consolas" w:hAnsi="Consolas"/>
+          <w:highlight w:val="yellow"/>
           <w:lang w:val="fr-CH"/>
         </w:rPr>
       </w:pPr>
       <w:r>
         <w:rPr>
           <w:rFonts w:ascii="Consolas" w:hAnsi="Consolas"/>
-          <w:lang w:val="fr-CH"/>
-        </w:rPr>
-        <w:t>Lister les documents annexes avec une description</w:t>
-      </w:r>
-    </w:p>
-    <w:p>
-      <w:pPr>
-        <w:rPr>
-          <w:i/>
-          <w:iCs/>
-          <w:szCs w:val="14"/>
-          <w:lang w:val="fr-CH"/>
-        </w:rPr>
-      </w:pPr>
-      <w:r>
-        <w:rPr>
-          <w:rFonts w:ascii="Consolas" w:hAnsi="Consolas"/>
-          <w:lang w:val="fr-CH"/>
-        </w:rPr>
-        <w:t>*</w:t>
-      </w:r>
-      <w:r>
-        <w:rPr>
-          <w:rFonts w:ascii="Consolas" w:hAnsi="Consolas"/>
-          <w:lang w:val="fr-CH"/>
-        </w:rPr>
-        <w:t>/</w:t>
-      </w:r>
-    </w:p>
-    <w:p>
-      <w:pPr>
-        <w:rPr>
-          <w:lang w:val="fr-CH"/>
-        </w:rPr>
-      </w:pPr>
-    </w:p>
-    <w:p>
-      <w:pPr>
-        <w:pStyle w:val="Titre2"/>
-        <w:rPr>
-          <w:lang w:val="fr-CH"/>
-        </w:rPr>
-      </w:pPr>
-      <w:bookmarkStart w:id="43" w:name="_Toc71641658"/>
-      <w:r>
-        <w:rPr>
-          <w:lang w:val="fr-CH"/>
-        </w:rPr>
-        <w:t xml:space="preserve">Résumé du rapport du </w:t>
-      </w:r>
-      <w:r>
-        <w:t>TPI</w:t>
-      </w:r>
-      <w:bookmarkEnd w:id="43"/>
-    </w:p>
-    <w:p>
-      <w:pPr>
-        <w:rPr>
-          <w:lang w:val="fr-CH"/>
-        </w:rPr>
-      </w:pPr>
-    </w:p>
-    <w:p>
-      <w:pPr>
-        <w:rPr>
-          <w:rFonts w:ascii="Consolas" w:hAnsi="Consolas"/>
-          <w:lang w:val="fr-CH"/>
-        </w:rPr>
-      </w:pPr>
-      <w:r>
-        <w:rPr>
-          <w:rFonts w:ascii="Consolas" w:hAnsi="Consolas"/>
-          <w:lang w:val="fr-CH"/>
-        </w:rPr>
-        <w:t>/*</w:t>
-      </w:r>
-      <w:r>
-        <w:rPr>
-          <w:rFonts w:ascii="Consolas" w:hAnsi="Consolas"/>
-          <w:lang w:val="fr-CH"/>
-        </w:rPr>
-        <w:t xml:space="preserve"> à mettre :</w:t>
+          <w:highlight w:val="yellow"/>
+          <w:lang w:val="fr-CH"/>
+        </w:rPr>
+        <w:t>3 paragraphes : situation de départ, mise en œuvre et résultats</w:t>
       </w:r>
     </w:p>
     <w:p>
@@ -12562,36 +12543,129 @@
         </w:numPr>
         <w:rPr>
           <w:rFonts w:ascii="Consolas" w:hAnsi="Consolas"/>
+          <w:highlight w:val="yellow"/>
           <w:lang w:val="fr-CH"/>
         </w:rPr>
       </w:pPr>
       <w:r>
         <w:rPr>
           <w:rFonts w:ascii="Consolas" w:hAnsi="Consolas"/>
-          <w:lang w:val="fr-CH"/>
-        </w:rPr>
-        <w:t>3 paragraphes : s</w:t>
-      </w:r>
+          <w:highlight w:val="yellow"/>
+          <w:lang w:val="fr-CH"/>
+        </w:rPr>
+        <w:t>Se référer aux critères d’évaluation pour plus de détails</w:t>
+      </w:r>
+    </w:p>
+    <w:p>
+      <w:pPr>
+        <w:rPr>
+          <w:i/>
+          <w:iCs/>
+          <w:szCs w:val="14"/>
+          <w:lang w:val="fr-CH"/>
+        </w:rPr>
+      </w:pPr>
       <w:r>
         <w:rPr>
           <w:rFonts w:ascii="Consolas" w:hAnsi="Consolas"/>
-          <w:lang w:val="fr-CH"/>
-        </w:rPr>
-        <w:t>itu</w:t>
-      </w:r>
-      <w:r>
+          <w:highlight w:val="yellow"/>
+          <w:lang w:val="fr-CH"/>
+        </w:rPr>
+        <w:t>*/</w:t>
+      </w:r>
+    </w:p>
+    <w:p>
+      <w:pPr>
+        <w:rPr>
+          <w:lang w:val="fr-CH"/>
+        </w:rPr>
+      </w:pPr>
+    </w:p>
+    <w:p>
+      <w:pPr>
+        <w:pStyle w:val="Titre2"/>
+      </w:pPr>
+      <w:bookmarkStart w:id="46" w:name="_Toc71703265"/>
+      <w:bookmarkStart w:id="47" w:name="_Toc73093610"/>
+      <w:r>
+        <w:rPr>
+          <w:lang w:val="fr-CH"/>
+        </w:rPr>
+        <w:t xml:space="preserve">Sources – </w:t>
+      </w:r>
+      <w:r>
+        <w:t>Bibliographie</w:t>
+      </w:r>
+      <w:bookmarkEnd w:id="46"/>
+      <w:bookmarkEnd w:id="47"/>
+    </w:p>
+    <w:p>
+      <w:pPr>
+        <w:rPr>
+          <w:lang w:val="fr-CH"/>
+        </w:rPr>
+      </w:pPr>
+    </w:p>
+    <w:p>
+      <w:pPr>
+        <w:rPr>
+          <w:lang w:val="fr-CH"/>
+        </w:rPr>
+      </w:pPr>
+      <w:r>
+        <w:rPr>
+          <w:lang w:val="fr-CH"/>
+        </w:rPr>
+        <w:t>Aide externes :</w:t>
+      </w:r>
+    </w:p>
+    <w:p>
+      <w:pPr>
+        <w:pStyle w:val="Paragraphedeliste"/>
+        <w:numPr>
+          <w:ilvl w:val="0"/>
+          <w:numId w:val="22"/>
+        </w:numPr>
+        <w:rPr>
+          <w:lang w:val="fr-CH"/>
+        </w:rPr>
+      </w:pPr>
+      <w:r>
+        <w:rPr>
+          <w:lang w:val="fr-CH"/>
+        </w:rPr>
+        <w:t>06.05.2020 – Louis Richard (camarade de classe) :</w:t>
+      </w:r>
+      <w:r>
+        <w:rPr>
+          <w:lang w:val="fr-CH"/>
+        </w:rPr>
+        <w:br/>
+        <w:t>Louis m’a aidé pour détecter des cas qui n’auraient pas été pris en compte dans mes scénarios.</w:t>
+      </w:r>
+    </w:p>
+    <w:p>
+      <w:pPr>
+        <w:rPr>
+          <w:lang w:val="fr-CH"/>
+        </w:rPr>
+      </w:pPr>
+    </w:p>
+    <w:p>
+      <w:pPr>
         <w:rPr>
           <w:rFonts w:ascii="Consolas" w:hAnsi="Consolas"/>
-          <w:lang w:val="fr-CH"/>
-        </w:rPr>
-        <w:t xml:space="preserve">ation de départ, mise en œuvre et </w:t>
-      </w:r>
+          <w:highlight w:val="yellow"/>
+          <w:lang w:val="fr-CH"/>
+        </w:rPr>
+      </w:pPr>
       <w:r>
         <w:rPr>
           <w:rFonts w:ascii="Consolas" w:hAnsi="Consolas"/>
-          <w:lang w:val="fr-CH"/>
-        </w:rPr>
-        <w:t>résultats</w:t>
+          <w:highlight w:val="yellow"/>
+          <w:lang w:val="fr-CH"/>
+        </w:rPr>
+        <w:t>/* à mettre :</w:t>
       </w:r>
     </w:p>
     <w:p>
@@ -12603,138 +12677,133 @@
         </w:numPr>
         <w:rPr>
           <w:rFonts w:ascii="Consolas" w:hAnsi="Consolas"/>
+          <w:highlight w:val="yellow"/>
           <w:lang w:val="fr-CH"/>
         </w:rPr>
       </w:pPr>
       <w:r>
         <w:rPr>
           <w:rFonts w:ascii="Consolas" w:hAnsi="Consolas"/>
-          <w:lang w:val="fr-CH"/>
-        </w:rPr>
-        <w:t>Se référer aux critères d’évaluation pour plus de détails</w:t>
-      </w:r>
-    </w:p>
-    <w:p>
-      <w:pPr>
+          <w:highlight w:val="yellow"/>
+          <w:lang w:val="fr-CH"/>
+        </w:rPr>
+        <w:t>Les sources utilisées au format :</w:t>
+      </w:r>
+    </w:p>
+    <w:p>
+      <w:pPr>
+        <w:pStyle w:val="Paragraphedeliste"/>
+        <w:numPr>
+          <w:ilvl w:val="1"/>
+          <w:numId w:val="14"/>
+        </w:numPr>
+        <w:rPr>
+          <w:rFonts w:ascii="Consolas" w:hAnsi="Consolas"/>
+          <w:highlight w:val="yellow"/>
+          <w:lang w:val="fr-CH"/>
+        </w:rPr>
+      </w:pPr>
+      <w:r>
+        <w:rPr>
+          <w:rFonts w:ascii="Consolas" w:hAnsi="Consolas"/>
+          <w:highlight w:val="yellow"/>
+          <w:lang w:val="fr-CH"/>
+        </w:rPr>
+        <w:t xml:space="preserve">Pour les livres </w:t>
+      </w:r>
+      <w:r>
+        <w:rPr>
+          <w:rFonts w:ascii="Consolas" w:hAnsi="Consolas"/>
+          <w:highlight w:val="yellow"/>
+          <w:lang w:val="fr-CH"/>
+        </w:rPr>
+        <w:sym w:font="Wingdings" w:char="F0E0"/>
+      </w:r>
+      <w:r>
+        <w:rPr>
+          <w:rFonts w:ascii="Consolas" w:hAnsi="Consolas"/>
+          <w:highlight w:val="yellow"/>
+          <w:lang w:val="fr-CH"/>
+        </w:rPr>
+        <w:t xml:space="preserve"> titre, auteur, date</w:t>
+      </w:r>
+    </w:p>
+    <w:p>
+      <w:pPr>
+        <w:pStyle w:val="Paragraphedeliste"/>
+        <w:numPr>
+          <w:ilvl w:val="1"/>
+          <w:numId w:val="14"/>
+        </w:numPr>
+        <w:rPr>
+          <w:rFonts w:ascii="Consolas" w:hAnsi="Consolas"/>
+          <w:highlight w:val="yellow"/>
+          <w:lang w:val="fr-CH"/>
+        </w:rPr>
+      </w:pPr>
+      <w:r>
+        <w:rPr>
+          <w:rFonts w:ascii="Consolas" w:hAnsi="Consolas"/>
+          <w:highlight w:val="yellow"/>
+          <w:lang w:val="fr-CH"/>
+        </w:rPr>
+        <w:t xml:space="preserve">Pour les sites web </w:t>
+      </w:r>
+      <w:r>
+        <w:rPr>
+          <w:rFonts w:ascii="Consolas" w:hAnsi="Consolas"/>
+          <w:highlight w:val="yellow"/>
+          <w:lang w:val="fr-CH"/>
+        </w:rPr>
+        <w:sym w:font="Wingdings" w:char="F0E0"/>
+      </w:r>
+      <w:r>
+        <w:rPr>
+          <w:rFonts w:ascii="Consolas" w:hAnsi="Consolas"/>
+          <w:highlight w:val="yellow"/>
+          <w:lang w:val="fr-CH"/>
+        </w:rPr>
+        <w:t xml:space="preserve"> URL, date de consultation</w:t>
+      </w:r>
+    </w:p>
+    <w:p>
+      <w:pPr>
+        <w:pStyle w:val="Paragraphedeliste"/>
+        <w:numPr>
+          <w:ilvl w:val="1"/>
+          <w:numId w:val="14"/>
+        </w:numPr>
         <w:rPr>
           <w:i/>
           <w:iCs/>
           <w:szCs w:val="14"/>
+          <w:highlight w:val="yellow"/>
           <w:lang w:val="fr-CH"/>
         </w:rPr>
       </w:pPr>
       <w:r>
         <w:rPr>
           <w:rFonts w:ascii="Consolas" w:hAnsi="Consolas"/>
-          <w:lang w:val="fr-CH"/>
-        </w:rPr>
-        <w:t>*</w:t>
+          <w:highlight w:val="yellow"/>
+          <w:lang w:val="fr-CH"/>
+        </w:rPr>
+        <w:t xml:space="preserve">Pour les articles </w:t>
       </w:r>
       <w:r>
         <w:rPr>
           <w:rFonts w:ascii="Consolas" w:hAnsi="Consolas"/>
-          <w:lang w:val="fr-CH"/>
-        </w:rPr>
-        <w:t>/</w:t>
-      </w:r>
-    </w:p>
-    <w:p>
-      <w:pPr>
-        <w:rPr>
-          <w:lang w:val="fr-CH"/>
-        </w:rPr>
-      </w:pPr>
-    </w:p>
-    <w:p>
-      <w:pPr>
-        <w:pStyle w:val="Titre2"/>
-      </w:pPr>
-      <w:bookmarkStart w:id="44" w:name="_Toc71703265"/>
-      <w:bookmarkStart w:id="45" w:name="_Toc71641659"/>
-      <w:r>
-        <w:rPr>
-          <w:lang w:val="fr-CH"/>
-        </w:rPr>
-        <w:t xml:space="preserve">Sources – </w:t>
-      </w:r>
-      <w:r>
-        <w:t>Bibliographie</w:t>
-      </w:r>
-      <w:bookmarkEnd w:id="44"/>
-      <w:bookmarkEnd w:id="45"/>
-    </w:p>
-    <w:p>
-      <w:pPr>
-        <w:rPr>
-          <w:lang w:val="fr-CH"/>
-        </w:rPr>
-      </w:pPr>
-    </w:p>
-    <w:p>
-      <w:pPr>
-        <w:rPr>
-          <w:lang w:val="fr-CH"/>
-        </w:rPr>
-      </w:pPr>
-      <w:r>
-        <w:rPr>
-          <w:lang w:val="fr-CH"/>
-        </w:rPr>
-        <w:t>Aide externes :</w:t>
-      </w:r>
-    </w:p>
-    <w:p>
-      <w:pPr>
-        <w:pStyle w:val="Paragraphedeliste"/>
-        <w:numPr>
-          <w:ilvl w:val="0"/>
-          <w:numId w:val="22"/>
-        </w:numPr>
-        <w:rPr>
-          <w:lang w:val="fr-CH"/>
-        </w:rPr>
-      </w:pPr>
-      <w:r>
-        <w:rPr>
-          <w:lang w:val="fr-CH"/>
-        </w:rPr>
-        <w:t>06.05.2020 – Louis Richard (camarade de classe) :</w:t>
-      </w:r>
-      <w:r>
-        <w:rPr>
-          <w:lang w:val="fr-CH"/>
-        </w:rPr>
-        <w:br/>
-        <w:t>Louis m’a aidé pour détecter des cas qui n’auraient pas été pris en compte dans mes scénarios.</w:t>
-      </w:r>
-    </w:p>
-    <w:p>
-      <w:pPr>
-        <w:rPr>
-          <w:lang w:val="fr-CH"/>
-        </w:rPr>
-      </w:pPr>
-    </w:p>
-    <w:p>
-      <w:pPr>
+          <w:highlight w:val="yellow"/>
+          <w:lang w:val="fr-CH"/>
+        </w:rPr>
+        <w:sym w:font="Wingdings" w:char="F0E0"/>
+      </w:r>
+      <w:r>
         <w:rPr>
           <w:rFonts w:ascii="Consolas" w:hAnsi="Consolas"/>
-          <w:lang w:val="fr-CH"/>
-        </w:rPr>
-      </w:pPr>
-      <w:r>
-        <w:rPr>
-          <w:rFonts w:ascii="Consolas" w:hAnsi="Consolas"/>
-          <w:lang w:val="fr-CH"/>
-        </w:rPr>
-        <w:t>/*</w:t>
-      </w:r>
-      <w:r>
-        <w:rPr>
-          <w:rFonts w:ascii="Consolas" w:hAnsi="Consolas"/>
-          <w:lang w:val="fr-CH"/>
-        </w:rPr>
-        <w:t xml:space="preserve"> à mettre :</w:t>
+          <w:highlight w:val="yellow"/>
+          <w:lang w:val="fr-CH"/>
+        </w:rPr>
+        <w:t xml:space="preserve"> revue, titre, auteur, date</w:t>
       </w:r>
     </w:p>
     <w:p>
@@ -12745,120 +12814,89 @@
           <w:numId w:val="14"/>
         </w:numPr>
         <w:rPr>
-          <w:rFonts w:ascii="Consolas" w:hAnsi="Consolas"/>
-          <w:lang w:val="fr-CH"/>
-        </w:rPr>
-      </w:pPr>
-      <w:r>
-        <w:rPr>
-          <w:rFonts w:ascii="Consolas" w:hAnsi="Consolas"/>
-          <w:lang w:val="fr-CH"/>
-        </w:rPr>
-        <w:t>Les sources utilisées au format :</w:t>
-      </w:r>
-    </w:p>
-    <w:p>
-      <w:pPr>
-        <w:pStyle w:val="Paragraphedeliste"/>
-        <w:numPr>
-          <w:ilvl w:val="1"/>
-          <w:numId w:val="14"/>
-        </w:numPr>
-        <w:rPr>
-          <w:rFonts w:ascii="Consolas" w:hAnsi="Consolas"/>
-          <w:lang w:val="fr-CH"/>
-        </w:rPr>
-      </w:pPr>
-      <w:r>
-        <w:rPr>
-          <w:rFonts w:ascii="Consolas" w:hAnsi="Consolas"/>
-          <w:lang w:val="fr-CH"/>
-        </w:rPr>
-        <w:t xml:space="preserve">Pour les livres </w:t>
-      </w:r>
-      <w:r>
-        <w:rPr>
-          <w:rFonts w:ascii="Consolas" w:hAnsi="Consolas"/>
-          <w:lang w:val="fr-CH"/>
-        </w:rPr>
-        <w:sym w:font="Wingdings" w:char="F0E0"/>
-      </w:r>
-      <w:r>
-        <w:rPr>
-          <w:rFonts w:ascii="Consolas" w:hAnsi="Consolas"/>
-          <w:lang w:val="fr-CH"/>
-        </w:rPr>
-        <w:t xml:space="preserve"> titre, auteur, date</w:t>
-      </w:r>
-    </w:p>
-    <w:p>
-      <w:pPr>
-        <w:pStyle w:val="Paragraphedeliste"/>
-        <w:numPr>
-          <w:ilvl w:val="1"/>
-          <w:numId w:val="14"/>
-        </w:numPr>
-        <w:rPr>
-          <w:rFonts w:ascii="Consolas" w:hAnsi="Consolas"/>
-          <w:lang w:val="fr-CH"/>
-        </w:rPr>
-      </w:pPr>
-      <w:r>
-        <w:rPr>
-          <w:rFonts w:ascii="Consolas" w:hAnsi="Consolas"/>
-          <w:lang w:val="fr-CH"/>
-        </w:rPr>
-        <w:t xml:space="preserve">Pour les sites web </w:t>
-      </w:r>
-      <w:r>
-        <w:rPr>
-          <w:rFonts w:ascii="Consolas" w:hAnsi="Consolas"/>
-          <w:lang w:val="fr-CH"/>
-        </w:rPr>
-        <w:sym w:font="Wingdings" w:char="F0E0"/>
-      </w:r>
-      <w:r>
-        <w:rPr>
-          <w:rFonts w:ascii="Consolas" w:hAnsi="Consolas"/>
-          <w:lang w:val="fr-CH"/>
-        </w:rPr>
-        <w:t xml:space="preserve"> URL, date de consultation</w:t>
-      </w:r>
-    </w:p>
-    <w:p>
-      <w:pPr>
-        <w:pStyle w:val="Paragraphedeliste"/>
-        <w:numPr>
-          <w:ilvl w:val="1"/>
-          <w:numId w:val="14"/>
-        </w:numPr>
-        <w:rPr>
           <w:i/>
           <w:iCs/>
           <w:szCs w:val="14"/>
+          <w:highlight w:val="yellow"/>
           <w:lang w:val="fr-CH"/>
         </w:rPr>
       </w:pPr>
       <w:r>
         <w:rPr>
           <w:rFonts w:ascii="Consolas" w:hAnsi="Consolas"/>
-          <w:lang w:val="fr-CH"/>
-        </w:rPr>
-        <w:t xml:space="preserve">Pour les articles </w:t>
-      </w:r>
+          <w:highlight w:val="yellow"/>
+          <w:lang w:val="fr-CH"/>
+        </w:rPr>
+        <w:t>Les aides externes au format : noms, raison, date</w:t>
+      </w:r>
+    </w:p>
+    <w:p>
+      <w:pPr>
+        <w:rPr>
+          <w:i/>
+          <w:iCs/>
+          <w:szCs w:val="14"/>
+          <w:lang w:val="fr-CH"/>
+        </w:rPr>
+      </w:pPr>
       <w:r>
         <w:rPr>
           <w:rFonts w:ascii="Consolas" w:hAnsi="Consolas"/>
-          <w:lang w:val="fr-CH"/>
-        </w:rPr>
-        <w:sym w:font="Wingdings" w:char="F0E0"/>
-      </w:r>
-      <w:r>
+          <w:highlight w:val="yellow"/>
+          <w:lang w:val="fr-CH"/>
+        </w:rPr>
+        <w:t>*/</w:t>
+      </w:r>
+    </w:p>
+    <w:p/>
+    <w:p>
+      <w:pPr>
+        <w:pStyle w:val="Titre2"/>
+        <w:rPr>
+          <w:lang w:val="fr-CH"/>
+        </w:rPr>
+      </w:pPr>
+      <w:bookmarkStart w:id="48" w:name="_Toc25553331"/>
+      <w:bookmarkStart w:id="49" w:name="_Toc71703267"/>
+      <w:bookmarkStart w:id="50" w:name="_Toc73093611"/>
+      <w:r>
+        <w:rPr>
+          <w:lang w:val="fr-CH"/>
+        </w:rPr>
+        <w:t xml:space="preserve">Manuel </w:t>
+      </w:r>
+      <w:r>
+        <w:t>d'i</w:t>
+      </w:r>
+      <w:r>
+        <w:t>nstallation</w:t>
+      </w:r>
+      <w:bookmarkEnd w:id="48"/>
+      <w:bookmarkEnd w:id="49"/>
+      <w:bookmarkEnd w:id="50"/>
+    </w:p>
+    <w:p>
+      <w:pPr>
+        <w:rPr>
+          <w:lang w:val="fr-CH"/>
+        </w:rPr>
+      </w:pPr>
+    </w:p>
+    <w:p>
+      <w:pPr>
         <w:rPr>
           <w:rFonts w:ascii="Consolas" w:hAnsi="Consolas"/>
-          <w:lang w:val="fr-CH"/>
-        </w:rPr>
-        <w:t xml:space="preserve"> revue, titre, auteur, date</w:t>
+          <w:highlight w:val="yellow"/>
+          <w:lang w:val="fr-CH"/>
+        </w:rPr>
+      </w:pPr>
+      <w:r>
+        <w:rPr>
+          <w:rFonts w:ascii="Consolas" w:hAnsi="Consolas"/>
+          <w:highlight w:val="yellow"/>
+          <w:lang w:val="fr-CH"/>
+        </w:rPr>
+        <w:t>/* à mettre :</w:t>
       </w:r>
     </w:p>
     <w:p>
@@ -12869,6 +12907,23 @@
           <w:numId w:val="14"/>
         </w:numPr>
         <w:rPr>
+          <w:rFonts w:ascii="Consolas" w:hAnsi="Consolas"/>
+          <w:highlight w:val="yellow"/>
+          <w:lang w:val="fr-CH"/>
+        </w:rPr>
+      </w:pPr>
+      <w:r>
+        <w:rPr>
+          <w:rFonts w:ascii="Consolas" w:hAnsi="Consolas"/>
+          <w:highlight w:val="yellow"/>
+          <w:lang w:val="fr-CH"/>
+        </w:rPr>
+        <w:t>Comment installer le programme à partir de l’archive livrée</w:t>
+      </w:r>
+    </w:p>
+    <w:p>
+      <w:pPr>
+        <w:rPr>
           <w:i/>
           <w:iCs/>
           <w:szCs w:val="14"/>
@@ -12878,82 +12933,70 @@
       <w:r>
         <w:rPr>
           <w:rFonts w:ascii="Consolas" w:hAnsi="Consolas"/>
-          <w:lang w:val="fr-CH"/>
-        </w:rPr>
-        <w:t>Les aides externes au format : noms, raison, date</w:t>
-      </w:r>
-    </w:p>
-    <w:p>
-      <w:pPr>
-        <w:rPr>
-          <w:i/>
-          <w:iCs/>
-          <w:szCs w:val="14"/>
-          <w:lang w:val="fr-CH"/>
-        </w:rPr>
-      </w:pPr>
-      <w:r>
+          <w:highlight w:val="yellow"/>
+          <w:lang w:val="fr-CH"/>
+        </w:rPr>
+        <w:t>*/</w:t>
+      </w:r>
+    </w:p>
+    <w:p>
+      <w:pPr>
+        <w:rPr>
+          <w:lang w:val="fr-CH"/>
+        </w:rPr>
+      </w:pPr>
+    </w:p>
+    <w:p>
+      <w:pPr>
+        <w:pStyle w:val="Titre2"/>
+        <w:rPr>
+          <w:lang w:val="fr-CH"/>
+        </w:rPr>
+      </w:pPr>
+      <w:bookmarkStart w:id="51" w:name="_Toc25553332"/>
+      <w:bookmarkStart w:id="52" w:name="_Toc71703268"/>
+      <w:bookmarkStart w:id="53" w:name="_Toc73093612"/>
+      <w:r>
+        <w:rPr>
+          <w:lang w:val="fr-CH"/>
+        </w:rPr>
+        <w:t xml:space="preserve">Manuel </w:t>
+      </w:r>
+      <w:r>
+        <w:t>d'</w:t>
+      </w:r>
+      <w:r>
+        <w:t>u</w:t>
+      </w:r>
+      <w:r>
+        <w:t>tilisation</w:t>
+      </w:r>
+      <w:bookmarkEnd w:id="51"/>
+      <w:bookmarkEnd w:id="52"/>
+      <w:bookmarkEnd w:id="53"/>
+    </w:p>
+    <w:p>
+      <w:pPr>
+        <w:rPr>
+          <w:lang w:val="fr-CH"/>
+        </w:rPr>
+      </w:pPr>
+    </w:p>
+    <w:p>
+      <w:pPr>
         <w:rPr>
           <w:rFonts w:ascii="Consolas" w:hAnsi="Consolas"/>
-          <w:lang w:val="fr-CH"/>
-        </w:rPr>
-        <w:t>*/</w:t>
-      </w:r>
-    </w:p>
-    <w:p/>
-    <w:p>
-      <w:pPr>
-        <w:pStyle w:val="Titre2"/>
-        <w:rPr>
-          <w:lang w:val="fr-CH"/>
-        </w:rPr>
-      </w:pPr>
-      <w:bookmarkStart w:id="46" w:name="_Toc25553331"/>
-      <w:bookmarkStart w:id="47" w:name="_Toc71703267"/>
-      <w:bookmarkStart w:id="48" w:name="_Toc71641660"/>
-      <w:r>
-        <w:rPr>
-          <w:lang w:val="fr-CH"/>
-        </w:rPr>
-        <w:t xml:space="preserve">Manuel </w:t>
-      </w:r>
-      <w:r>
-        <w:t>d'i</w:t>
-      </w:r>
-      <w:r>
-        <w:t>nstallation</w:t>
-      </w:r>
-      <w:bookmarkEnd w:id="46"/>
-      <w:bookmarkEnd w:id="47"/>
-      <w:bookmarkEnd w:id="48"/>
-    </w:p>
-    <w:p>
-      <w:pPr>
-        <w:rPr>
-          <w:lang w:val="fr-CH"/>
-        </w:rPr>
-      </w:pPr>
-    </w:p>
-    <w:p>
-      <w:pPr>
+          <w:highlight w:val="yellow"/>
+          <w:lang w:val="fr-CH"/>
+        </w:rPr>
+      </w:pPr>
+      <w:r>
         <w:rPr>
           <w:rFonts w:ascii="Consolas" w:hAnsi="Consolas"/>
-          <w:lang w:val="fr-CH"/>
-        </w:rPr>
-      </w:pPr>
-      <w:r>
-        <w:rPr>
-          <w:rFonts w:ascii="Consolas" w:hAnsi="Consolas"/>
-          <w:lang w:val="fr-CH"/>
-        </w:rPr>
-        <w:t>/*</w:t>
-      </w:r>
-      <w:r>
-        <w:rPr>
-          <w:rFonts w:ascii="Consolas" w:hAnsi="Consolas"/>
-          <w:lang w:val="fr-CH"/>
-        </w:rPr>
-        <w:t xml:space="preserve"> à mettre :</w:t>
+          <w:highlight w:val="yellow"/>
+          <w:lang w:val="fr-CH"/>
+        </w:rPr>
+        <w:t>/* à mettre :</w:t>
       </w:r>
     </w:p>
     <w:p>
@@ -12965,15 +13008,17 @@
         </w:numPr>
         <w:rPr>
           <w:rFonts w:ascii="Consolas" w:hAnsi="Consolas"/>
+          <w:highlight w:val="yellow"/>
           <w:lang w:val="fr-CH"/>
         </w:rPr>
       </w:pPr>
       <w:r>
         <w:rPr>
           <w:rFonts w:ascii="Consolas" w:hAnsi="Consolas"/>
-          <w:lang w:val="fr-CH"/>
-        </w:rPr>
-        <w:t>Comment installer le programme à partir de l’archive livrée</w:t>
+          <w:highlight w:val="yellow"/>
+          <w:lang w:val="fr-CH"/>
+        </w:rPr>
+        <w:t>Comment utiliser les fonctionnalités du programme</w:t>
       </w:r>
     </w:p>
     <w:p>
@@ -12988,81 +13033,73 @@
       <w:r>
         <w:rPr>
           <w:rFonts w:ascii="Consolas" w:hAnsi="Consolas"/>
-          <w:lang w:val="fr-CH"/>
-        </w:rPr>
-        <w:t>*</w:t>
-      </w:r>
-      <w:r>
+          <w:highlight w:val="yellow"/>
+          <w:lang w:val="fr-CH"/>
+        </w:rPr>
+        <w:t>*/</w:t>
+      </w:r>
+    </w:p>
+    <w:p>
+      <w:pPr>
+        <w:rPr>
+          <w:lang w:val="fr-CH"/>
+        </w:rPr>
+      </w:pPr>
+    </w:p>
+    <w:p>
+      <w:pPr>
+        <w:pStyle w:val="Titre2"/>
+        <w:rPr>
+          <w:lang w:val="fr-CH"/>
+        </w:rPr>
+      </w:pPr>
+      <w:bookmarkStart w:id="54" w:name="_Toc71703270"/>
+      <w:bookmarkStart w:id="55" w:name="_Toc25553334"/>
+      <w:bookmarkStart w:id="56" w:name="_Toc73093613"/>
+      <w:r>
+        <w:rPr>
+          <w:lang w:val="fr-CH"/>
+        </w:rPr>
+        <w:t>A</w:t>
+      </w:r>
+      <w:r>
+        <w:rPr>
+          <w:lang w:val="fr-CH"/>
+        </w:rPr>
+        <w:t>rchives du projet</w:t>
+      </w:r>
+      <w:bookmarkEnd w:id="54"/>
+      <w:bookmarkEnd w:id="56"/>
+      <w:r>
+        <w:rPr>
+          <w:lang w:val="fr-CH"/>
+        </w:rPr>
+        <w:t xml:space="preserve"> </w:t>
+      </w:r>
+      <w:bookmarkEnd w:id="55"/>
+    </w:p>
+    <w:p>
+      <w:pPr>
+        <w:rPr>
+          <w:lang w:val="fr-CH"/>
+        </w:rPr>
+      </w:pPr>
+    </w:p>
+    <w:p>
+      <w:pPr>
         <w:rPr>
           <w:rFonts w:ascii="Consolas" w:hAnsi="Consolas"/>
-          <w:lang w:val="fr-CH"/>
-        </w:rPr>
-        <w:t>/</w:t>
-      </w:r>
-    </w:p>
-    <w:p>
-      <w:pPr>
-        <w:rPr>
-          <w:lang w:val="fr-CH"/>
-        </w:rPr>
-      </w:pPr>
-    </w:p>
-    <w:p>
-      <w:pPr>
-        <w:pStyle w:val="Titre2"/>
-        <w:rPr>
-          <w:lang w:val="fr-CH"/>
-        </w:rPr>
-      </w:pPr>
-      <w:bookmarkStart w:id="49" w:name="_Toc25553332"/>
-      <w:bookmarkStart w:id="50" w:name="_Toc71703268"/>
-      <w:bookmarkStart w:id="51" w:name="_Toc71641661"/>
-      <w:r>
-        <w:rPr>
-          <w:lang w:val="fr-CH"/>
-        </w:rPr>
-        <w:t xml:space="preserve">Manuel </w:t>
-      </w:r>
-      <w:r>
-        <w:t>d'</w:t>
-      </w:r>
-      <w:r>
-        <w:t>u</w:t>
-      </w:r>
-      <w:r>
-        <w:t>tilisation</w:t>
-      </w:r>
-      <w:bookmarkEnd w:id="49"/>
-      <w:bookmarkEnd w:id="50"/>
-      <w:bookmarkEnd w:id="51"/>
-    </w:p>
-    <w:p>
-      <w:pPr>
-        <w:rPr>
-          <w:lang w:val="fr-CH"/>
-        </w:rPr>
-      </w:pPr>
-    </w:p>
-    <w:p>
-      <w:pPr>
+          <w:highlight w:val="yellow"/>
+          <w:lang w:val="fr-CH"/>
+        </w:rPr>
+      </w:pPr>
+      <w:r>
         <w:rPr>
           <w:rFonts w:ascii="Consolas" w:hAnsi="Consolas"/>
-          <w:lang w:val="fr-CH"/>
-        </w:rPr>
-      </w:pPr>
-      <w:r>
-        <w:rPr>
-          <w:rFonts w:ascii="Consolas" w:hAnsi="Consolas"/>
-          <w:lang w:val="fr-CH"/>
-        </w:rPr>
-        <w:t>/*</w:t>
-      </w:r>
-      <w:r>
-        <w:rPr>
-          <w:rFonts w:ascii="Consolas" w:hAnsi="Consolas"/>
-          <w:lang w:val="fr-CH"/>
-        </w:rPr>
-        <w:t xml:space="preserve"> à mettre :</w:t>
+          <w:highlight w:val="yellow"/>
+          <w:lang w:val="fr-CH"/>
+        </w:rPr>
+        <w:t>/* à mettre :</w:t>
       </w:r>
     </w:p>
     <w:p>
@@ -13074,107 +13111,18 @@
         </w:numPr>
         <w:rPr>
           <w:rFonts w:ascii="Consolas" w:hAnsi="Consolas"/>
+          <w:highlight w:val="yellow"/>
           <w:lang w:val="fr-CH"/>
         </w:rPr>
       </w:pPr>
       <w:r>
         <w:rPr>
           <w:rFonts w:ascii="Consolas" w:hAnsi="Consolas"/>
-          <w:lang w:val="fr-CH"/>
-        </w:rPr>
-        <w:t>Comment utiliser les fonctionnalités du programme</w:t>
-      </w:r>
-    </w:p>
-    <w:p>
-      <w:pPr>
-        <w:rPr>
-          <w:i/>
-          <w:iCs/>
-          <w:szCs w:val="14"/>
-          <w:lang w:val="fr-CH"/>
-        </w:rPr>
-      </w:pPr>
-      <w:r>
-        <w:rPr>
-          <w:rFonts w:ascii="Consolas" w:hAnsi="Consolas"/>
-          <w:lang w:val="fr-CH"/>
-        </w:rPr>
-        <w:t>*</w:t>
-      </w:r>
-      <w:r>
-        <w:rPr>
-          <w:rFonts w:ascii="Consolas" w:hAnsi="Consolas"/>
-          <w:lang w:val="fr-CH"/>
-        </w:rPr>
-        <w:t>/</w:t>
-      </w:r>
-    </w:p>
-    <w:p>
-      <w:pPr>
-        <w:rPr>
-          <w:lang w:val="fr-CH"/>
-        </w:rPr>
-      </w:pPr>
-    </w:p>
-    <w:p>
-      <w:pPr>
-        <w:pStyle w:val="Titre2"/>
-        <w:rPr>
-          <w:lang w:val="fr-CH"/>
-        </w:rPr>
-      </w:pPr>
-      <w:bookmarkStart w:id="52" w:name="_Toc71703270"/>
-      <w:bookmarkStart w:id="53" w:name="_Toc71641662"/>
-      <w:bookmarkStart w:id="54" w:name="_Toc25553334"/>
-      <w:r>
-        <w:rPr>
-          <w:lang w:val="fr-CH"/>
-        </w:rPr>
-        <w:t>A</w:t>
-      </w:r>
-      <w:r>
-        <w:rPr>
-          <w:lang w:val="fr-CH"/>
-        </w:rPr>
-        <w:t>rchives du projet</w:t>
-      </w:r>
-      <w:bookmarkEnd w:id="52"/>
-      <w:bookmarkEnd w:id="53"/>
-      <w:r>
-        <w:rPr>
-          <w:lang w:val="fr-CH"/>
-        </w:rPr>
-        <w:t xml:space="preserve"> </w:t>
-      </w:r>
-      <w:bookmarkEnd w:id="54"/>
-    </w:p>
-    <w:p>
-      <w:pPr>
-        <w:rPr>
-          <w:lang w:val="fr-CH"/>
-        </w:rPr>
-      </w:pPr>
-    </w:p>
-    <w:p>
-      <w:pPr>
-        <w:rPr>
-          <w:rFonts w:ascii="Consolas" w:hAnsi="Consolas"/>
-          <w:lang w:val="fr-CH"/>
-        </w:rPr>
-      </w:pPr>
-      <w:r>
-        <w:rPr>
-          <w:rFonts w:ascii="Consolas" w:hAnsi="Consolas"/>
-          <w:lang w:val="fr-CH"/>
-        </w:rPr>
-        <w:t>/*</w:t>
-      </w:r>
-      <w:r>
-        <w:rPr>
-          <w:rFonts w:ascii="Consolas" w:hAnsi="Consolas"/>
-          <w:lang w:val="fr-CH"/>
-        </w:rPr>
-        <w:t xml:space="preserve"> à mettre :</w:t>
+          <w:highlight w:val="yellow"/>
+          <w:lang w:val="fr-CH"/>
+        </w:rPr>
+        <w:lastRenderedPageBreak/>
+        <w:t>Structure de l’archive</w:t>
       </w:r>
     </w:p>
     <w:p>
@@ -13186,33 +13134,14 @@
         </w:numPr>
         <w:rPr>
           <w:rFonts w:ascii="Consolas" w:hAnsi="Consolas"/>
+          <w:highlight w:val="yellow"/>
           <w:lang w:val="fr-CH"/>
         </w:rPr>
       </w:pPr>
       <w:r>
         <w:rPr>
           <w:rFonts w:ascii="Consolas" w:hAnsi="Consolas"/>
-          <w:lang w:val="fr-CH"/>
-        </w:rPr>
-        <w:lastRenderedPageBreak/>
-        <w:t>Structure de l’archive</w:t>
-      </w:r>
-    </w:p>
-    <w:p>
-      <w:pPr>
-        <w:pStyle w:val="Paragraphedeliste"/>
-        <w:numPr>
-          <w:ilvl w:val="0"/>
-          <w:numId w:val="14"/>
-        </w:numPr>
-        <w:rPr>
-          <w:rFonts w:ascii="Consolas" w:hAnsi="Consolas"/>
-          <w:lang w:val="fr-CH"/>
-        </w:rPr>
-      </w:pPr>
-      <w:r>
-        <w:rPr>
-          <w:rFonts w:ascii="Consolas" w:hAnsi="Consolas"/>
+          <w:highlight w:val="yellow"/>
           <w:lang w:val="fr-CH"/>
         </w:rPr>
         <w:t>Média utilisé pour livrer l’archive</w:t>
@@ -13230,16 +13159,10 @@
       <w:r>
         <w:rPr>
           <w:rFonts w:ascii="Consolas" w:hAnsi="Consolas"/>
-          <w:lang w:val="fr-CH"/>
-        </w:rPr>
-        <w:t>*</w:t>
-      </w:r>
-      <w:r>
-        <w:rPr>
-          <w:rFonts w:ascii="Consolas" w:hAnsi="Consolas"/>
-          <w:lang w:val="fr-CH"/>
-        </w:rPr>
-        <w:t>/</w:t>
+          <w:highlight w:val="yellow"/>
+          <w:lang w:val="fr-CH"/>
+        </w:rPr>
+        <w:t>*/</w:t>
       </w:r>
     </w:p>
     <w:p>
@@ -13366,7 +13289,7 @@
         <w:sz w:val="16"/>
         <w:szCs w:val="16"/>
       </w:rPr>
-      <w:t>16</w:t>
+      <w:t>3</w:t>
     </w:r>
     <w:r>
       <w:rPr>
@@ -13573,7 +13496,7 @@
         <w:sz w:val="16"/>
         <w:szCs w:val="16"/>
       </w:rPr>
-      <w:t>14</w:t>
+      <w:t>1</w:t>
     </w:r>
     <w:r>
       <w:rPr>
@@ -19117,7 +19040,7 @@
 </file>
 
 <file path=customXml/itemProps4.xml><?xml version="1.0" encoding="utf-8"?>
-<ds:datastoreItem xmlns:ds="http://schemas.openxmlformats.org/officeDocument/2006/customXml" ds:itemID="{C9507A8D-64B4-4EEF-8204-DBB687A598F4}">
+<ds:datastoreItem xmlns:ds="http://schemas.openxmlformats.org/officeDocument/2006/customXml" ds:itemID="{3AA43C91-46C6-4ECA-B0DA-EAF3585981BF}">
   <ds:schemaRefs>
     <ds:schemaRef ds:uri="http://schemas.openxmlformats.org/officeDocument/2006/bibliography"/>
   </ds:schemaRefs>

</xml_diff>